<commit_message>
Kompiuterių architektūrų palyginimo dokumente atsakyta į pirmąjį klausimą.
</commit_message>
<xml_diff>
--- a/MOS 6502 VS CP1600.docx
+++ b/MOS 6502 VS CP1600.docx
@@ -7,9 +7,527 @@
         <w:t>MOS 6502 VS. CP1600</w:t>
       </w:r>
     </w:p>
+    <w:tbl>
+      <w:tblPr>
+        <w:tblStyle w:val="TableGrid"/>
+        <w:tblW w:w="10576" w:type="dxa"/>
+        <w:tblLook w:val="04A0" w:firstRow="1" w:lastRow="0" w:firstColumn="1" w:lastColumn="0" w:noHBand="0" w:noVBand="1"/>
+      </w:tblPr>
+      <w:tblGrid>
+        <w:gridCol w:w="3525"/>
+        <w:gridCol w:w="3525"/>
+        <w:gridCol w:w="3526"/>
+      </w:tblGrid>
+      <w:tr>
+        <w:trPr>
+          <w:trHeight w:val="260"/>
+        </w:trPr>
+        <w:tc>
+          <w:tcPr>
+            <w:tcW w:w="3525" w:type="dxa"/>
+          </w:tcPr>
+          <w:p>
+            <w:pPr>
+              <w:jc w:val="center"/>
+              <w:rPr>
+                <w:rFonts w:ascii="Times New Roman" w:hAnsi="Times New Roman" w:cs="Times New Roman"/>
+                <w:b/>
+                <w:bCs/>
+                <w:i/>
+                <w:iCs/>
+                <w:sz w:val="28"/>
+                <w:szCs w:val="28"/>
+              </w:rPr>
+            </w:pPr>
+            <w:r>
+              <w:rPr>
+                <w:rFonts w:ascii="Times New Roman" w:hAnsi="Times New Roman" w:cs="Times New Roman"/>
+                <w:b/>
+                <w:bCs/>
+                <w:i/>
+                <w:iCs/>
+                <w:sz w:val="28"/>
+                <w:szCs w:val="28"/>
+              </w:rPr>
+              <w:t>MOS 6502</w:t>
+            </w:r>
+          </w:p>
+        </w:tc>
+        <w:tc>
+          <w:tcPr>
+            <w:tcW w:w="3525" w:type="dxa"/>
+          </w:tcPr>
+          <w:p>
+            <w:pPr>
+              <w:jc w:val="center"/>
+              <w:rPr>
+                <w:rFonts w:ascii="Times New Roman" w:hAnsi="Times New Roman" w:cs="Times New Roman"/>
+                <w:b/>
+                <w:bCs/>
+                <w:i/>
+                <w:iCs/>
+                <w:sz w:val="28"/>
+                <w:szCs w:val="28"/>
+              </w:rPr>
+            </w:pPr>
+            <w:r>
+              <w:rPr>
+                <w:rFonts w:ascii="Times New Roman" w:hAnsi="Times New Roman" w:cs="Times New Roman"/>
+                <w:b/>
+                <w:bCs/>
+                <w:i/>
+                <w:iCs/>
+                <w:sz w:val="28"/>
+                <w:szCs w:val="28"/>
+              </w:rPr>
+              <w:t>CP1600</w:t>
+            </w:r>
+          </w:p>
+        </w:tc>
+        <w:tc>
+          <w:tcPr>
+            <w:tcW w:w="3526" w:type="dxa"/>
+          </w:tcPr>
+          <w:p>
+            <w:pPr>
+              <w:rPr>
+                <w:rFonts w:ascii="Times New Roman" w:hAnsi="Times New Roman" w:cs="Times New Roman"/>
+              </w:rPr>
+            </w:pPr>
+            <w:r>
+              <w:rPr>
+                <w:rFonts w:ascii="Times New Roman" w:hAnsi="Times New Roman" w:cs="Times New Roman"/>
+              </w:rPr>
+              <w:t>Bendri pastebėjimai</w:t>
+            </w:r>
+          </w:p>
+        </w:tc>
+      </w:tr>
+      <w:tr>
+        <w:trPr>
+          <w:trHeight w:val="260"/>
+        </w:trPr>
+        <w:tc>
+          <w:tcPr>
+            <w:tcW w:w="10576" w:type="dxa"/>
+            <w:gridSpan w:val="3"/>
+          </w:tcPr>
+          <w:p>
+            <w:pPr>
+              <w:jc w:val="center"/>
+              <w:rPr>
+                <w:rFonts w:ascii="Times New Roman" w:hAnsi="Times New Roman" w:cs="Times New Roman"/>
+                <w:b/>
+                <w:bCs/>
+                <w:sz w:val="24"/>
+                <w:szCs w:val="24"/>
+              </w:rPr>
+            </w:pPr>
+            <w:r>
+              <w:rPr>
+                <w:rFonts w:ascii="Times New Roman" w:hAnsi="Times New Roman" w:cs="Times New Roman"/>
+                <w:b/>
+                <w:bCs/>
+                <w:sz w:val="24"/>
+                <w:szCs w:val="24"/>
+              </w:rPr>
+              <w:t>Elementinė kompiuterio / procesoriaus bazė</w:t>
+            </w:r>
+          </w:p>
+        </w:tc>
+      </w:tr>
+      <w:tr>
+        <w:trPr>
+          <w:trHeight w:val="260"/>
+        </w:trPr>
+        <w:tc>
+          <w:tcPr>
+            <w:tcW w:w="3525" w:type="dxa"/>
+          </w:tcPr>
+          <w:p>
+            <w:pPr>
+              <w:rPr>
+                <w:rFonts w:ascii="Times New Roman" w:hAnsi="Times New Roman" w:cs="Times New Roman"/>
+                <w:sz w:val="24"/>
+                <w:szCs w:val="24"/>
+              </w:rPr>
+            </w:pPr>
+            <w:r>
+              <w:rPr>
+                <w:rFonts w:ascii="Times New Roman" w:hAnsi="Times New Roman" w:cs="Times New Roman"/>
+                <w:sz w:val="24"/>
+                <w:szCs w:val="24"/>
+              </w:rPr>
+              <w:t xml:space="preserve">MOS 6500 šeimos (įskaitant ir MOS6502 procesorių) </w:t>
+            </w:r>
+            <w:r>
+              <w:rPr>
+                <w:rFonts w:ascii="Times New Roman" w:hAnsi="Times New Roman" w:cs="Times New Roman"/>
+                <w:sz w:val="24"/>
+                <w:szCs w:val="24"/>
+              </w:rPr>
+              <w:t xml:space="preserve">mikroprocesorių </w:t>
+            </w:r>
+            <w:r>
+              <w:rPr>
+                <w:rFonts w:ascii="Times New Roman" w:hAnsi="Times New Roman" w:cs="Times New Roman"/>
+                <w:sz w:val="24"/>
+                <w:szCs w:val="24"/>
+              </w:rPr>
+              <w:t xml:space="preserve">elementinė bazė – </w:t>
+            </w:r>
+            <w:r>
+              <w:rPr>
+                <w:rFonts w:ascii="Times New Roman" w:hAnsi="Times New Roman" w:cs="Times New Roman"/>
+                <w:sz w:val="24"/>
+                <w:szCs w:val="24"/>
+              </w:rPr>
+              <w:t>integrinis grandinynas</w:t>
+            </w:r>
+            <w:r>
+              <w:rPr>
+                <w:rFonts w:ascii="Times New Roman" w:hAnsi="Times New Roman" w:cs="Times New Roman"/>
+                <w:sz w:val="24"/>
+                <w:szCs w:val="24"/>
+              </w:rPr>
+              <w:t>. Šios kompiuterių architektūros kūrėjai pabrėžia, kad</w:t>
+            </w:r>
+            <w:r>
+              <w:rPr>
+                <w:rFonts w:ascii="Times New Roman" w:hAnsi="Times New Roman" w:cs="Times New Roman"/>
+                <w:sz w:val="24"/>
+                <w:szCs w:val="24"/>
+              </w:rPr>
+              <w:t xml:space="preserve"> nMOS depletion-load technologijos -</w:t>
+            </w:r>
+            <w:r>
+              <w:rPr>
+                <w:rFonts w:ascii="Times New Roman" w:hAnsi="Times New Roman" w:cs="Times New Roman"/>
+                <w:sz w:val="24"/>
+                <w:szCs w:val="24"/>
+              </w:rPr>
+              <w:t xml:space="preserve"> N-tipo tranzistoriai, silicio užtūra ir išsekimo režimo apkrovos traniz</w:t>
+            </w:r>
+            <w:r>
+              <w:rPr>
+                <w:rFonts w:ascii="Times New Roman" w:hAnsi="Times New Roman" w:cs="Times New Roman"/>
+                <w:sz w:val="24"/>
+                <w:szCs w:val="24"/>
+              </w:rPr>
+              <w:t>i</w:t>
+            </w:r>
+            <w:r>
+              <w:rPr>
+                <w:rFonts w:ascii="Times New Roman" w:hAnsi="Times New Roman" w:cs="Times New Roman"/>
+                <w:sz w:val="24"/>
+                <w:szCs w:val="24"/>
+              </w:rPr>
+              <w:t>storiai užtikrina didesnį greitį, mažesnius energijos suvartojimo išteklius ir mažesnį procesoriaus dydį negu prieš tai sukurtos procesorių linijos (MOS TECHNOLOGY INC, 1976</w:t>
+            </w:r>
+            <w:r>
+              <w:rPr>
+                <w:rFonts w:ascii="Times New Roman" w:hAnsi="Times New Roman" w:cs="Times New Roman"/>
+                <w:sz w:val="24"/>
+                <w:szCs w:val="24"/>
+              </w:rPr>
+              <w:t>, p. 2</w:t>
+            </w:r>
+            <w:r>
+              <w:rPr>
+                <w:rFonts w:ascii="Times New Roman" w:hAnsi="Times New Roman" w:cs="Times New Roman"/>
+                <w:sz w:val="24"/>
+                <w:szCs w:val="24"/>
+              </w:rPr>
+              <w:t xml:space="preserve">). </w:t>
+            </w:r>
+            <w:r>
+              <w:rPr>
+                <w:rFonts w:ascii="Times New Roman" w:hAnsi="Times New Roman" w:cs="Times New Roman"/>
+                <w:sz w:val="24"/>
+                <w:szCs w:val="24"/>
+              </w:rPr>
+              <w:t xml:space="preserve"> Procesoriaus schema spausdinama ant plonos silicio plokštelės, procesoriaus dydis – </w:t>
+            </w:r>
+            <w:r>
+              <w:rPr>
+                <w:rFonts w:ascii="Times New Roman" w:hAnsi="Times New Roman" w:cs="Times New Roman"/>
+                <w:sz w:val="24"/>
+                <w:szCs w:val="24"/>
+              </w:rPr>
+              <w:t>3.9</w:t>
+            </w:r>
+            <w:r>
+              <w:rPr>
+                <w:rFonts w:ascii="Times New Roman" w:hAnsi="Times New Roman" w:cs="Times New Roman"/>
+                <w:sz w:val="24"/>
+                <w:szCs w:val="24"/>
+              </w:rPr>
+              <w:t xml:space="preserve"> mm x 4.</w:t>
+            </w:r>
+            <w:r>
+              <w:rPr>
+                <w:rFonts w:ascii="Times New Roman" w:hAnsi="Times New Roman" w:cs="Times New Roman"/>
+                <w:sz w:val="24"/>
+                <w:szCs w:val="24"/>
+              </w:rPr>
+              <w:t>3</w:t>
+            </w:r>
+            <w:r>
+              <w:rPr>
+                <w:rFonts w:ascii="Times New Roman" w:hAnsi="Times New Roman" w:cs="Times New Roman"/>
+                <w:sz w:val="24"/>
+                <w:szCs w:val="24"/>
+              </w:rPr>
+              <w:t xml:space="preserve"> mm, reikalinga įtampa – 5V</w:t>
+            </w:r>
+            <w:r>
+              <w:rPr>
+                <w:rFonts w:ascii="Times New Roman" w:hAnsi="Times New Roman" w:cs="Times New Roman"/>
+                <w:sz w:val="24"/>
+                <w:szCs w:val="24"/>
+              </w:rPr>
+              <w:t xml:space="preserve"> (Wikipedia, 2024).</w:t>
+            </w:r>
+          </w:p>
+          <w:p>
+            <w:pPr>
+              <w:rPr>
+                <w:rFonts w:ascii="Times New Roman" w:hAnsi="Times New Roman" w:cs="Times New Roman"/>
+                <w:sz w:val="24"/>
+                <w:szCs w:val="24"/>
+              </w:rPr>
+            </w:pPr>
+          </w:p>
+        </w:tc>
+        <w:tc>
+          <w:tcPr>
+            <w:tcW w:w="3525" w:type="dxa"/>
+          </w:tcPr>
+          <w:p>
+            <w:pPr>
+              <w:rPr>
+                <w:rFonts w:ascii="Times New Roman" w:hAnsi="Times New Roman" w:cs="Times New Roman"/>
+              </w:rPr>
+            </w:pPr>
+            <w:r>
+              <w:rPr>
+                <w:rFonts w:ascii="Times New Roman" w:hAnsi="Times New Roman" w:cs="Times New Roman"/>
+              </w:rPr>
+              <w:t xml:space="preserve">CP1600 procesoriaus elementinė bazė – integrinis grandinynas, paremtas </w:t>
+            </w:r>
+            <w:r>
+              <w:rPr>
+                <w:rFonts w:ascii="Times New Roman" w:hAnsi="Times New Roman" w:cs="Times New Roman"/>
+              </w:rPr>
+              <w:t>enhancement mode nMOS tranzistoriais, reikalaujantis +12, +5 ir -3 v įtampos šaltinių.</w:t>
+            </w:r>
+            <w:r>
+              <w:rPr>
+                <w:rFonts w:ascii="Times New Roman" w:hAnsi="Times New Roman" w:cs="Times New Roman"/>
+              </w:rPr>
+              <w:t xml:space="preserve"> (Wikipedia, 2024). Informacijos apie lusto fizinį dydį nepavyko rasti.</w:t>
+            </w:r>
+          </w:p>
+        </w:tc>
+        <w:tc>
+          <w:tcPr>
+            <w:tcW w:w="3526" w:type="dxa"/>
+          </w:tcPr>
+          <w:p>
+            <w:pPr>
+              <w:rPr>
+                <w:rFonts w:ascii="Times New Roman" w:hAnsi="Times New Roman" w:cs="Times New Roman"/>
+              </w:rPr>
+            </w:pPr>
+            <w:r>
+              <w:rPr>
+                <w:rFonts w:ascii="Times New Roman" w:hAnsi="Times New Roman" w:cs="Times New Roman"/>
+              </w:rPr>
+              <w:t>Abu procesoriai naudoja nMOS technologiją, tačiau skirtingas jos atšakas, MOS 6502 naudoja depletion-load atšaką, kuriai užtenka vieno elektros šaltinio. Tačiau CP1600 naudoja enhancement mode atšaką, tad jai reikia daugiau elektros šaltinių negu MOS 6502. nMOS priskiriami didelio integracijos mąsto grandinynams (Wikipedia, 2024). Kadangi abiejuose procesoriuose naudojama ta pati technologija, tad abiejų procesorių fizinės savybės turėtų būti panašios, skiriasi tik elektros išteklių naudojimas – CP1600 šių išteklių reikia daugiau.</w:t>
+            </w:r>
+          </w:p>
+        </w:tc>
+      </w:tr>
+      <w:tr>
+        <w:trPr>
+          <w:trHeight w:val="250"/>
+        </w:trPr>
+        <w:tc>
+          <w:tcPr>
+            <w:tcW w:w="3525" w:type="dxa"/>
+          </w:tcPr>
+          <w:p/>
+        </w:tc>
+        <w:tc>
+          <w:tcPr>
+            <w:tcW w:w="3525" w:type="dxa"/>
+          </w:tcPr>
+          <w:p/>
+        </w:tc>
+        <w:tc>
+          <w:tcPr>
+            <w:tcW w:w="3526" w:type="dxa"/>
+          </w:tcPr>
+          <w:p/>
+        </w:tc>
+      </w:tr>
+      <w:tr>
+        <w:trPr>
+          <w:trHeight w:val="260"/>
+        </w:trPr>
+        <w:tc>
+          <w:tcPr>
+            <w:tcW w:w="3525" w:type="dxa"/>
+          </w:tcPr>
+          <w:p/>
+        </w:tc>
+        <w:tc>
+          <w:tcPr>
+            <w:tcW w:w="3525" w:type="dxa"/>
+          </w:tcPr>
+          <w:p/>
+        </w:tc>
+        <w:tc>
+          <w:tcPr>
+            <w:tcW w:w="3526" w:type="dxa"/>
+          </w:tcPr>
+          <w:p/>
+        </w:tc>
+      </w:tr>
+      <w:tr>
+        <w:trPr>
+          <w:trHeight w:val="260"/>
+        </w:trPr>
+        <w:tc>
+          <w:tcPr>
+            <w:tcW w:w="3525" w:type="dxa"/>
+          </w:tcPr>
+          <w:p/>
+        </w:tc>
+        <w:tc>
+          <w:tcPr>
+            <w:tcW w:w="3525" w:type="dxa"/>
+          </w:tcPr>
+          <w:p/>
+        </w:tc>
+        <w:tc>
+          <w:tcPr>
+            <w:tcW w:w="3526" w:type="dxa"/>
+          </w:tcPr>
+          <w:p/>
+        </w:tc>
+      </w:tr>
+      <w:tr>
+        <w:trPr>
+          <w:trHeight w:val="260"/>
+        </w:trPr>
+        <w:tc>
+          <w:tcPr>
+            <w:tcW w:w="3525" w:type="dxa"/>
+          </w:tcPr>
+          <w:p/>
+        </w:tc>
+        <w:tc>
+          <w:tcPr>
+            <w:tcW w:w="3525" w:type="dxa"/>
+          </w:tcPr>
+          <w:p/>
+        </w:tc>
+        <w:tc>
+          <w:tcPr>
+            <w:tcW w:w="3526" w:type="dxa"/>
+          </w:tcPr>
+          <w:p/>
+        </w:tc>
+      </w:tr>
+      <w:tr>
+        <w:trPr>
+          <w:trHeight w:val="260"/>
+        </w:trPr>
+        <w:tc>
+          <w:tcPr>
+            <w:tcW w:w="3525" w:type="dxa"/>
+          </w:tcPr>
+          <w:p/>
+        </w:tc>
+        <w:tc>
+          <w:tcPr>
+            <w:tcW w:w="3525" w:type="dxa"/>
+          </w:tcPr>
+          <w:p/>
+        </w:tc>
+        <w:tc>
+          <w:tcPr>
+            <w:tcW w:w="3526" w:type="dxa"/>
+          </w:tcPr>
+          <w:p/>
+        </w:tc>
+      </w:tr>
+    </w:tbl>
+    <w:p>
+      <w:r>
+        <w:t xml:space="preserve"> </w:t>
+      </w:r>
+    </w:p>
+    <w:p>
+      <w:hyperlink r:id="rId4" w:history="1">
+        <w:r>
+          <w:rPr>
+            <w:rStyle w:val="Hyperlink"/>
+          </w:rPr>
+          <w:t>https://en.wikipedia.org/wiki/Integrated_circuit#Large-scale_integration_(LSI)</w:t>
+        </w:r>
+      </w:hyperlink>
+    </w:p>
+    <w:p>
+      <w:hyperlink r:id="rId5" w:history="1">
+        <w:r>
+          <w:rPr>
+            <w:rStyle w:val="Hyperlink"/>
+          </w:rPr>
+          <w:t>https://en.wikipedia.org/wiki/General_Instrument_CP1600</w:t>
+        </w:r>
+      </w:hyperlink>
+    </w:p>
+    <w:p>
+      <w:hyperlink r:id="rId6" w:history="1">
+        <w:r>
+          <w:rPr>
+            <w:rStyle w:val="Hyperlink"/>
+          </w:rPr>
+          <w:t>https://en.wikipedia.org/wiki/MOS_Technology_6502#Design_notes</w:t>
+        </w:r>
+      </w:hyperlink>
+    </w:p>
+    <w:p>
+      <w:hyperlink r:id="rId7" w:history="1">
+        <w:r>
+          <w:rPr>
+            <w:rStyle w:val="Hyperlink"/>
+          </w:rPr>
+          <w:t>https://en.wikipedia.org/wiki/Depletion-load_NMOS_logic</w:t>
+        </w:r>
+      </w:hyperlink>
+      <w:r>
+        <w:t xml:space="preserve"> </w:t>
+      </w:r>
+    </w:p>
+    <w:p>
+      <w:hyperlink r:id="rId8" w:history="1">
+        <w:r>
+          <w:rPr>
+            <w:rStyle w:val="Hyperlink"/>
+          </w:rPr>
+          <w:t>https://en.wikipedia.org/wiki/Depletion_and_enhancement_modes</w:t>
+        </w:r>
+      </w:hyperlink>
+      <w:r>
+        <w:t xml:space="preserve"> </w:t>
+      </w:r>
+    </w:p>
     <w:sectPr>
       <w:pgSz w:w="11906" w:h="16838"/>
-      <w:pgMar w:top="1701" w:right="567" w:bottom="1134" w:left="1701" w:header="567" w:footer="567" w:gutter="0"/>
+      <w:pgMar w:top="720" w:right="720" w:bottom="720" w:left="720" w:header="567" w:footer="567" w:gutter="0"/>
       <w:cols w:space="1296"/>
       <w:docGrid w:linePitch="360"/>
     </w:sectPr>
@@ -934,6 +1452,48 @@
       <w:spacing w:val="5"/>
     </w:rPr>
   </w:style>
+  <w:style w:type="table" w:styleId="TableGrid">
+    <w:name w:val="Table Grid"/>
+    <w:basedOn w:val="TableNormal"/>
+    <w:uiPriority w:val="39"/>
+    <w:rsid w:val="00E02B4E"/>
+    <w:pPr>
+      <w:spacing w:after="0" w:line="240" w:lineRule="auto"/>
+    </w:pPr>
+    <w:tblPr>
+      <w:tblBorders>
+        <w:top w:val="single" w:sz="4" w:space="0" w:color="auto"/>
+        <w:left w:val="single" w:sz="4" w:space="0" w:color="auto"/>
+        <w:bottom w:val="single" w:sz="4" w:space="0" w:color="auto"/>
+        <w:right w:val="single" w:sz="4" w:space="0" w:color="auto"/>
+        <w:insideH w:val="single" w:sz="4" w:space="0" w:color="auto"/>
+        <w:insideV w:val="single" w:sz="4" w:space="0" w:color="auto"/>
+      </w:tblBorders>
+    </w:tblPr>
+  </w:style>
+  <w:style w:type="character" w:styleId="Hyperlink">
+    <w:name w:val="Hyperlink"/>
+    <w:basedOn w:val="DefaultParagraphFont"/>
+    <w:uiPriority w:val="99"/>
+    <w:unhideWhenUsed/>
+    <w:rsid w:val="003A0793"/>
+    <w:rPr>
+      <w:color w:val="467886" w:themeColor="hyperlink"/>
+      <w:u w:val="single"/>
+    </w:rPr>
+  </w:style>
+  <w:style w:type="character" w:styleId="UnresolvedMention">
+    <w:name w:val="Unresolved Mention"/>
+    <w:basedOn w:val="DefaultParagraphFont"/>
+    <w:uiPriority w:val="99"/>
+    <w:semiHidden/>
+    <w:unhideWhenUsed/>
+    <w:rsid w:val="003A0793"/>
+    <w:rPr>
+      <w:color w:val="605E5C"/>
+      <w:shd w:val="clear" w:color="auto" w:fill="E1DFDD"/>
+    </w:rPr>
+  </w:style>
 </w:styles>
 </file>
 

</xml_diff>

<commit_message>
Atsakyta į klausimus apie architektūros tipą ir adresų kiekį procesoriuose.
</commit_message>
<xml_diff>
--- a/MOS 6502 VS CP1600.docx
+++ b/MOS 6502 VS CP1600.docx
@@ -354,21 +354,21 @@
         </w:trPr>
         <w:tc>
           <w:tcPr>
-            <w:tcW w:w="3525" w:type="dxa"/>
+            <w:tcW w:w="10576" w:type="dxa"/>
+            <w:gridSpan w:val="3"/>
           </w:tcPr>
-          <w:p/>
-        </w:tc>
-        <w:tc>
-          <w:tcPr>
-            <w:tcW w:w="3525" w:type="dxa"/>
-          </w:tcPr>
-          <w:p/>
-        </w:tc>
-        <w:tc>
-          <w:tcPr>
-            <w:tcW w:w="3526" w:type="dxa"/>
-          </w:tcPr>
-          <w:p/>
+          <w:p>
+            <w:r>
+              <w:rPr>
+                <w:rFonts w:ascii="Times New Roman" w:hAnsi="Times New Roman" w:cs="Times New Roman"/>
+                <w:b/>
+                <w:bCs/>
+                <w:sz w:val="24"/>
+                <w:szCs w:val="24"/>
+              </w:rPr>
+              <w:t>Architektūros tipas</w:t>
+            </w:r>
+          </w:p>
         </w:tc>
       </w:tr>
       <w:tr>
@@ -379,19 +379,107 @@
           <w:tcPr>
             <w:tcW w:w="3525" w:type="dxa"/>
           </w:tcPr>
-          <w:p/>
+          <w:p>
+            <w:r>
+              <w:rPr>
+                <w:rFonts w:ascii="Times New Roman" w:hAnsi="Times New Roman" w:cs="Times New Roman"/>
+              </w:rPr>
+              <w:t>Kaip ir MOS 6501, MOS 6502 procesorius turi 8 bitų akumuliatoriaus registrą, tad yra akumuliatorinės architektūros tipo (Mos TECHNOLOGY INC, 1976, p. 31).</w:t>
+            </w:r>
+          </w:p>
         </w:tc>
         <w:tc>
           <w:tcPr>
             <w:tcW w:w="3525" w:type="dxa"/>
           </w:tcPr>
-          <w:p/>
+          <w:p>
+            <w:r>
+              <w:rPr>
+                <w:rFonts w:ascii="Times New Roman" w:hAnsi="Times New Roman" w:cs="Times New Roman"/>
+              </w:rPr>
+              <w:t>CP1600 neturi specialaus akumuliatorinio registro, tačiau turi aštuonis bendros pskirties registrus, todėl yra registr</w:t>
+            </w:r>
+            <w:r>
+              <w:rPr>
+                <w:rFonts w:ascii="Times New Roman" w:hAnsi="Times New Roman" w:cs="Times New Roman"/>
+              </w:rPr>
+              <w:t>inės</w:t>
+            </w:r>
+            <w:r>
+              <w:rPr>
+                <w:rFonts w:ascii="Times New Roman" w:hAnsi="Times New Roman" w:cs="Times New Roman"/>
+              </w:rPr>
+              <w:t xml:space="preserve"> architektūros</w:t>
+            </w:r>
+            <w:r>
+              <w:rPr>
+                <w:rFonts w:ascii="Times New Roman" w:hAnsi="Times New Roman" w:cs="Times New Roman"/>
+              </w:rPr>
+              <w:t xml:space="preserve"> (General Instrument Corporation Microelectronics, 1975, p. 15)</w:t>
+            </w:r>
+            <w:r>
+              <w:rPr>
+                <w:rFonts w:ascii="Times New Roman" w:hAnsi="Times New Roman" w:cs="Times New Roman"/>
+              </w:rPr>
+              <w:t>.</w:t>
+            </w:r>
+          </w:p>
         </w:tc>
         <w:tc>
           <w:tcPr>
             <w:tcW w:w="3526" w:type="dxa"/>
           </w:tcPr>
-          <w:p/>
+          <w:p>
+            <w:r>
+              <w:rPr>
+                <w:rFonts w:ascii="Times New Roman" w:hAnsi="Times New Roman" w:cs="Times New Roman"/>
+              </w:rPr>
+              <w:t>MOS 6502 turi specialų akumuliatorinį registrą tarpiniams procesorių skaičiavimų rezultatams kaupti, o CP1600 turi būti programuojamas taip, kad tarpiniai rezultatai būtų laikomi kažkuriuose bendros paskirties registruose.</w:t>
+            </w:r>
+          </w:p>
+        </w:tc>
+      </w:tr>
+      <w:tr>
+        <w:trPr>
+          <w:trHeight w:val="260"/>
+        </w:trPr>
+        <w:tc>
+          <w:tcPr>
+            <w:tcW w:w="10576" w:type="dxa"/>
+            <w:gridSpan w:val="3"/>
+          </w:tcPr>
+          <w:p>
+            <w:r>
+              <w:rPr>
+                <w:rFonts w:ascii="Times New Roman" w:hAnsi="Times New Roman" w:cs="Times New Roman"/>
+                <w:b/>
+                <w:bCs/>
+                <w:sz w:val="24"/>
+                <w:szCs w:val="24"/>
+              </w:rPr>
+              <w:t>Adres</w:t>
+            </w:r>
+            <w:r>
+              <w:rPr>
+                <w:rFonts w:ascii="Times New Roman" w:hAnsi="Times New Roman" w:cs="Times New Roman"/>
+                <w:b/>
+                <w:bCs/>
+                <w:sz w:val="24"/>
+                <w:szCs w:val="24"/>
+              </w:rPr>
+              <w:t>ų mašinos</w:t>
+            </w:r>
+            <w:r>
+              <w:rPr>
+                <w:rFonts w:ascii="Times New Roman" w:hAnsi="Times New Roman" w:cs="Times New Roman"/>
+                <w:b/>
+                <w:bCs/>
+                <w:sz w:val="24"/>
+                <w:szCs w:val="24"/>
+              </w:rPr>
+              <w:t xml:space="preserve"> tipas</w:t>
+            </w:r>
+          </w:p>
         </w:tc>
       </w:tr>
       <w:tr>
@@ -402,42 +490,100 @@
           <w:tcPr>
             <w:tcW w:w="3525" w:type="dxa"/>
           </w:tcPr>
-          <w:p/>
+          <w:p>
+            <w:r>
+              <w:rPr>
+                <w:rFonts w:ascii="Times New Roman" w:hAnsi="Times New Roman" w:cs="Times New Roman"/>
+                <w:sz w:val="24"/>
+                <w:szCs w:val="24"/>
+              </w:rPr>
+              <w:t xml:space="preserve">MOS 6502 </w:t>
+            </w:r>
+            <w:r>
+              <w:rPr>
+                <w:rFonts w:ascii="Times New Roman" w:hAnsi="Times New Roman" w:cs="Times New Roman"/>
+                <w:sz w:val="24"/>
+                <w:szCs w:val="24"/>
+              </w:rPr>
+              <w:t xml:space="preserve">instrukcijoms naudoja vieną operandą </w:t>
+            </w:r>
+            <w:r>
+              <w:rPr>
+                <w:rFonts w:ascii="Times New Roman" w:hAnsi="Times New Roman" w:cs="Times New Roman"/>
+                <w:sz w:val="24"/>
+                <w:szCs w:val="24"/>
+              </w:rPr>
+              <w:t>(</w:t>
+            </w:r>
+            <w:r>
+              <w:rPr>
+                <w:rFonts w:ascii="Times New Roman" w:hAnsi="Times New Roman" w:cs="Times New Roman"/>
+              </w:rPr>
+              <w:t>Wikipedia, 2024</w:t>
+            </w:r>
+            <w:r>
+              <w:rPr>
+                <w:rFonts w:ascii="Times New Roman" w:hAnsi="Times New Roman" w:cs="Times New Roman"/>
+                <w:sz w:val="24"/>
+                <w:szCs w:val="24"/>
+              </w:rPr>
+              <w:t>)</w:t>
+            </w:r>
+            <w:r>
+              <w:rPr>
+                <w:rFonts w:ascii="Times New Roman" w:hAnsi="Times New Roman" w:cs="Times New Roman"/>
+                <w:sz w:val="24"/>
+                <w:szCs w:val="24"/>
+              </w:rPr>
+              <w:t>, todėl tai vieno adreso mašina.</w:t>
+            </w:r>
+          </w:p>
         </w:tc>
         <w:tc>
           <w:tcPr>
             <w:tcW w:w="3525" w:type="dxa"/>
           </w:tcPr>
-          <w:p/>
+          <w:p>
+            <w:r>
+              <w:rPr>
+                <w:rFonts w:ascii="Times New Roman" w:hAnsi="Times New Roman" w:cs="Times New Roman"/>
+                <w:sz w:val="24"/>
+                <w:szCs w:val="24"/>
+              </w:rPr>
+              <w:t xml:space="preserve">CP1600 procesoriaus instrukcijų aprašyme yra nurodomi du </w:t>
+            </w:r>
+            <w:r>
+              <w:rPr>
+                <w:rFonts w:ascii="Times New Roman" w:hAnsi="Times New Roman" w:cs="Times New Roman"/>
+                <w:sz w:val="24"/>
+                <w:szCs w:val="24"/>
+              </w:rPr>
+              <w:t>operandai</w:t>
+            </w:r>
+            <w:r>
+              <w:rPr>
+                <w:rFonts w:ascii="Times New Roman" w:hAnsi="Times New Roman" w:cs="Times New Roman"/>
+                <w:sz w:val="24"/>
+                <w:szCs w:val="24"/>
+              </w:rPr>
+              <w:t>, tad tai dviejų adresų mašina (General Instrument Corporation Microelectronics, 1975, p. 15).</w:t>
+            </w:r>
+          </w:p>
         </w:tc>
         <w:tc>
           <w:tcPr>
             <w:tcW w:w="3526" w:type="dxa"/>
           </w:tcPr>
-          <w:p/>
-        </w:tc>
-      </w:tr>
-      <w:tr>
-        <w:trPr>
-          <w:trHeight w:val="260"/>
-        </w:trPr>
-        <w:tc>
-          <w:tcPr>
-            <w:tcW w:w="3525" w:type="dxa"/>
-          </w:tcPr>
-          <w:p/>
-        </w:tc>
-        <w:tc>
-          <w:tcPr>
-            <w:tcW w:w="3525" w:type="dxa"/>
-          </w:tcPr>
-          <w:p/>
-        </w:tc>
-        <w:tc>
-          <w:tcPr>
-            <w:tcW w:w="3526" w:type="dxa"/>
-          </w:tcPr>
-          <w:p/>
+          <w:p>
+            <w:r>
+              <w:rPr>
+                <w:rFonts w:ascii="Times New Roman" w:hAnsi="Times New Roman" w:cs="Times New Roman"/>
+                <w:sz w:val="24"/>
+                <w:szCs w:val="24"/>
+              </w:rPr>
+              <w:t>MOS 6502 turi galimybę rašyti trumpesnes ir efektyvesnes instrukcijas, kai naudoja tik vieną adresą, tačiau tai apriboja pasirinkimą tarp duomenų šaltinių ir gavėjų. CP1600 instrukcijos naudojančios du operandus nebus tokios efektyvios, tačiau suteikia didesnę pasirinkimo galimybę.</w:t>
+            </w:r>
+          </w:p>
         </w:tc>
       </w:tr>
       <w:tr>
@@ -470,7 +616,7 @@
       </w:r>
     </w:p>
     <w:p>
-      <w:hyperlink r:id="rId4" w:history="1">
+      <w:hyperlink r:id="rId4" w:anchor="Large-scale_integration_(LSI)" w:history="1">
         <w:r>
           <w:rPr>
             <w:rStyle w:val="Hyperlink"/>
@@ -490,7 +636,7 @@
       </w:hyperlink>
     </w:p>
     <w:p>
-      <w:hyperlink r:id="rId6" w:history="1">
+      <w:hyperlink r:id="rId6" w:anchor="Design_notes" w:history="1">
         <w:r>
           <w:rPr>
             <w:rStyle w:val="Hyperlink"/>

</xml_diff>

<commit_message>
Kompiuterių architektūrų palyginime pridėta informacija apie registrus bei požymių bitus.
</commit_message>
<xml_diff>
--- a/MOS 6502 VS CP1600.docx
+++ b/MOS 6502 VS CP1600.docx
@@ -307,23 +307,31 @@
             <w:pPr>
               <w:rPr>
                 <w:rFonts w:ascii="Times New Roman" w:hAnsi="Times New Roman" w:cs="Times New Roman"/>
+                <w:sz w:val="24"/>
+                <w:szCs w:val="24"/>
               </w:rPr>
             </w:pPr>
             <w:r>
               <w:rPr>
                 <w:rFonts w:ascii="Times New Roman" w:hAnsi="Times New Roman" w:cs="Times New Roman"/>
+                <w:sz w:val="24"/>
+                <w:szCs w:val="24"/>
               </w:rPr>
               <w:t xml:space="preserve">CP1600 procesoriaus elementinė bazė – integrinis grandinynas, paremtas </w:t>
             </w:r>
             <w:r>
               <w:rPr>
                 <w:rFonts w:ascii="Times New Roman" w:hAnsi="Times New Roman" w:cs="Times New Roman"/>
+                <w:sz w:val="24"/>
+                <w:szCs w:val="24"/>
               </w:rPr>
               <w:t>enhancement mode nMOS tranzistoriais, reikalaujantis +12, +5 ir -3 v įtampos šaltinių.</w:t>
             </w:r>
             <w:r>
               <w:rPr>
                 <w:rFonts w:ascii="Times New Roman" w:hAnsi="Times New Roman" w:cs="Times New Roman"/>
+                <w:sz w:val="24"/>
+                <w:szCs w:val="24"/>
               </w:rPr>
               <w:t xml:space="preserve"> (Wikipedia, 2024). Informacijos apie lusto fizinį dydį nepavyko rasti.</w:t>
             </w:r>
@@ -337,11 +345,15 @@
             <w:pPr>
               <w:rPr>
                 <w:rFonts w:ascii="Times New Roman" w:hAnsi="Times New Roman" w:cs="Times New Roman"/>
+                <w:sz w:val="24"/>
+                <w:szCs w:val="24"/>
               </w:rPr>
             </w:pPr>
             <w:r>
               <w:rPr>
                 <w:rFonts w:ascii="Times New Roman" w:hAnsi="Times New Roman" w:cs="Times New Roman"/>
+                <w:sz w:val="24"/>
+                <w:szCs w:val="24"/>
               </w:rPr>
               <w:t>Abu procesoriai naudoja nMOS technologiją, tačiau skirtingas jos atšakas, MOS 6502 naudoja depletion-load atšaką, kuriai užtenka vieno elektros šaltinio. Tačiau CP1600 naudoja enhancement mode atšaką, tad jai reikia daugiau elektros šaltinių negu MOS 6502. nMOS priskiriami didelio integracijos mąsto grandinynams (Wikipedia, 2024). Kadangi abiejuose procesoriuose naudojama ta pati technologija, tad abiejų procesorių fizinės savybės turėtų būti panašios, skiriasi tik elektros išteklių naudojimas – CP1600 šių išteklių reikia daugiau.</w:t>
             </w:r>
@@ -358,6 +370,9 @@
             <w:gridSpan w:val="3"/>
           </w:tcPr>
           <w:p>
+            <w:pPr>
+              <w:jc w:val="center"/>
+            </w:pPr>
             <w:r>
               <w:rPr>
                 <w:rFonts w:ascii="Times New Roman" w:hAnsi="Times New Roman" w:cs="Times New Roman"/>
@@ -380,11 +395,19 @@
             <w:tcW w:w="3525" w:type="dxa"/>
           </w:tcPr>
           <w:p>
-            <w:r>
-              <w:rPr>
-                <w:rFonts w:ascii="Times New Roman" w:hAnsi="Times New Roman" w:cs="Times New Roman"/>
-              </w:rPr>
-              <w:t>Kaip ir MOS 6501, MOS 6502 procesorius turi 8 bitų akumuliatoriaus registrą, tad yra akumuliatorinės architektūros tipo (Mos TECHNOLOGY INC, 1976, p. 31).</w:t>
+            <w:pPr>
+              <w:rPr>
+                <w:sz w:val="24"/>
+                <w:szCs w:val="24"/>
+              </w:rPr>
+            </w:pPr>
+            <w:r>
+              <w:rPr>
+                <w:rFonts w:ascii="Times New Roman" w:hAnsi="Times New Roman" w:cs="Times New Roman"/>
+                <w:sz w:val="24"/>
+                <w:szCs w:val="24"/>
+              </w:rPr>
+              <w:t>Kaip ir MOS 6501, MOS 6502 procesorius turi akumuliatoriaus registrą, tad yra akumuliatorinės architektūros tipo (Mos TECHNOLOGY INC, 1976, p. 31).</w:t>
             </w:r>
           </w:p>
         </w:tc>
@@ -393,35 +416,35 @@
             <w:tcW w:w="3525" w:type="dxa"/>
           </w:tcPr>
           <w:p>
-            <w:r>
-              <w:rPr>
-                <w:rFonts w:ascii="Times New Roman" w:hAnsi="Times New Roman" w:cs="Times New Roman"/>
-              </w:rPr>
-              <w:t>CP1600 neturi specialaus akumuliatorinio registro, tačiau turi aštuonis bendros pskirties registrus, todėl yra registr</w:t>
-            </w:r>
-            <w:r>
-              <w:rPr>
-                <w:rFonts w:ascii="Times New Roman" w:hAnsi="Times New Roman" w:cs="Times New Roman"/>
-              </w:rPr>
-              <w:t>inės</w:t>
-            </w:r>
-            <w:r>
-              <w:rPr>
-                <w:rFonts w:ascii="Times New Roman" w:hAnsi="Times New Roman" w:cs="Times New Roman"/>
-              </w:rPr>
-              <w:t xml:space="preserve"> architektūros</w:t>
-            </w:r>
-            <w:r>
-              <w:rPr>
-                <w:rFonts w:ascii="Times New Roman" w:hAnsi="Times New Roman" w:cs="Times New Roman"/>
-              </w:rPr>
-              <w:t xml:space="preserve"> (General Instrument Corporation Microelectronics, 1975, p. 15)</w:t>
-            </w:r>
-            <w:r>
-              <w:rPr>
-                <w:rFonts w:ascii="Times New Roman" w:hAnsi="Times New Roman" w:cs="Times New Roman"/>
-              </w:rPr>
-              <w:t>.</w:t>
+            <w:pPr>
+              <w:rPr>
+                <w:sz w:val="24"/>
+                <w:szCs w:val="24"/>
+              </w:rPr>
+            </w:pPr>
+            <w:r>
+              <w:rPr>
+                <w:rFonts w:ascii="Times New Roman" w:hAnsi="Times New Roman" w:cs="Times New Roman"/>
+                <w:sz w:val="24"/>
+                <w:szCs w:val="24"/>
+              </w:rPr>
+              <w:t>CP1600 neturi specialaus akumuliatorinio registro, tačiau turi aštuonis bendros p</w:t>
+            </w:r>
+            <w:r>
+              <w:rPr>
+                <w:rFonts w:ascii="Times New Roman" w:hAnsi="Times New Roman" w:cs="Times New Roman"/>
+                <w:sz w:val="24"/>
+                <w:szCs w:val="24"/>
+              </w:rPr>
+              <w:t>a</w:t>
+            </w:r>
+            <w:r>
+              <w:rPr>
+                <w:rFonts w:ascii="Times New Roman" w:hAnsi="Times New Roman" w:cs="Times New Roman"/>
+                <w:sz w:val="24"/>
+                <w:szCs w:val="24"/>
+              </w:rPr>
+              <w:t>skirties registrus, todėl yra registrinės architektūros (General Instrument Corporation Microelectronics, 1975, p. 15).</w:t>
             </w:r>
           </w:p>
         </w:tc>
@@ -430,9 +453,17 @@
             <w:tcW w:w="3526" w:type="dxa"/>
           </w:tcPr>
           <w:p>
-            <w:r>
-              <w:rPr>
-                <w:rFonts w:ascii="Times New Roman" w:hAnsi="Times New Roman" w:cs="Times New Roman"/>
+            <w:pPr>
+              <w:rPr>
+                <w:sz w:val="24"/>
+                <w:szCs w:val="24"/>
+              </w:rPr>
+            </w:pPr>
+            <w:r>
+              <w:rPr>
+                <w:rFonts w:ascii="Times New Roman" w:hAnsi="Times New Roman" w:cs="Times New Roman"/>
+                <w:sz w:val="24"/>
+                <w:szCs w:val="24"/>
               </w:rPr>
               <w:t>MOS 6502 turi specialų akumuliatorinį registrą tarpiniams procesorių skaičiavimų rezultatams kaupti, o CP1600 turi būti programuojamas taip, kad tarpiniai rezultatai būtų laikomi kažkuriuose bendros paskirties registruose.</w:t>
             </w:r>
@@ -449,6 +480,9 @@
             <w:gridSpan w:val="3"/>
           </w:tcPr>
           <w:p>
+            <w:pPr>
+              <w:jc w:val="center"/>
+            </w:pPr>
             <w:r>
               <w:rPr>
                 <w:rFonts w:ascii="Times New Roman" w:hAnsi="Times New Roman" w:cs="Times New Roman"/>
@@ -592,21 +626,400 @@
         </w:trPr>
         <w:tc>
           <w:tcPr>
+            <w:tcW w:w="10576" w:type="dxa"/>
+            <w:gridSpan w:val="3"/>
+          </w:tcPr>
+          <w:p>
+            <w:pPr>
+              <w:jc w:val="center"/>
+              <w:rPr>
+                <w:rFonts w:ascii="Times New Roman" w:hAnsi="Times New Roman" w:cs="Times New Roman"/>
+                <w:b/>
+                <w:bCs/>
+                <w:sz w:val="24"/>
+                <w:szCs w:val="24"/>
+              </w:rPr>
+            </w:pPr>
+            <w:r>
+              <w:rPr>
+                <w:rFonts w:ascii="Times New Roman" w:hAnsi="Times New Roman" w:cs="Times New Roman"/>
+                <w:b/>
+                <w:bCs/>
+                <w:sz w:val="24"/>
+                <w:szCs w:val="24"/>
+              </w:rPr>
+              <w:t>Registrai</w:t>
+            </w:r>
+          </w:p>
+        </w:tc>
+      </w:tr>
+      <w:tr>
+        <w:trPr>
+          <w:trHeight w:val="260"/>
+        </w:trPr>
+        <w:tc>
+          <w:tcPr>
             <w:tcW w:w="3525" w:type="dxa"/>
           </w:tcPr>
-          <w:p/>
+          <w:p>
+            <w:r>
+              <w:rPr>
+                <w:rFonts w:ascii="Times New Roman" w:hAnsi="Times New Roman" w:cs="Times New Roman"/>
+                <w:sz w:val="24"/>
+                <w:szCs w:val="24"/>
+              </w:rPr>
+              <w:t>MOS 6502</w:t>
+            </w:r>
+            <w:r>
+              <w:rPr>
+                <w:rFonts w:ascii="Times New Roman" w:hAnsi="Times New Roman" w:cs="Times New Roman"/>
+                <w:sz w:val="24"/>
+                <w:szCs w:val="24"/>
+              </w:rPr>
+              <w:t xml:space="preserve"> yra 8 bitų mikroprocesorius, todėl registruose tokio dydžio duomenys ir apdorojami. Šis procesorius turi specialios paskirties registrus: požymių registras – procesoriaus statuso bitai, akumuliatoriaus registr</w:t>
+            </w:r>
+            <w:r>
+              <w:rPr>
+                <w:rFonts w:ascii="Times New Roman" w:hAnsi="Times New Roman" w:cs="Times New Roman"/>
+                <w:sz w:val="24"/>
+                <w:szCs w:val="24"/>
+              </w:rPr>
+              <w:t>as</w:t>
+            </w:r>
+            <w:r>
+              <w:rPr>
+                <w:rFonts w:ascii="Times New Roman" w:hAnsi="Times New Roman" w:cs="Times New Roman"/>
+                <w:sz w:val="24"/>
+                <w:szCs w:val="24"/>
+              </w:rPr>
+              <w:t xml:space="preserve"> tarpiniams rezultatams.</w:t>
+            </w:r>
+            <w:r>
+              <w:rPr>
+                <w:rFonts w:ascii="Times New Roman" w:hAnsi="Times New Roman" w:cs="Times New Roman"/>
+                <w:sz w:val="24"/>
+                <w:szCs w:val="24"/>
+              </w:rPr>
+              <w:t xml:space="preserve"> Yra du indeksų registrai X ir Y </w:t>
+            </w:r>
+            <w:r>
+              <w:rPr>
+                <w:rFonts w:ascii="Times New Roman" w:hAnsi="Times New Roman" w:cs="Times New Roman"/>
+                <w:sz w:val="24"/>
+                <w:szCs w:val="24"/>
+              </w:rPr>
+              <w:lastRenderedPageBreak/>
+              <w:t>naudojami formuoti efektyvius adresus (pasinaudojant programos skaitliuką).</w:t>
+            </w:r>
+            <w:r>
+              <w:rPr>
+                <w:rFonts w:ascii="Times New Roman" w:hAnsi="Times New Roman" w:cs="Times New Roman"/>
+                <w:sz w:val="24"/>
+                <w:szCs w:val="24"/>
+              </w:rPr>
+              <w:t xml:space="preserve"> Taip pat yra steko adresų registras.</w:t>
+            </w:r>
+            <w:r>
+              <w:rPr>
+                <w:rFonts w:ascii="Times New Roman" w:hAnsi="Times New Roman" w:cs="Times New Roman"/>
+                <w:sz w:val="24"/>
+                <w:szCs w:val="24"/>
+              </w:rPr>
+              <w:t xml:space="preserve"> Išimtis – programos skaitliukas, kuris sudarytas iš dviejų 8-bitų registrų</w:t>
+            </w:r>
+            <w:r>
+              <w:rPr>
+                <w:rFonts w:ascii="Times New Roman" w:hAnsi="Times New Roman" w:cs="Times New Roman"/>
+                <w:sz w:val="24"/>
+                <w:szCs w:val="24"/>
+              </w:rPr>
+              <w:t>, kuris elgiasi kaip vienas 16 bitų registras.</w:t>
+            </w:r>
+            <w:r>
+              <w:t xml:space="preserve"> </w:t>
+            </w:r>
+            <w:r>
+              <w:rPr>
+                <w:rFonts w:ascii="Times New Roman" w:hAnsi="Times New Roman" w:cs="Times New Roman"/>
+              </w:rPr>
+              <w:t xml:space="preserve">(Mos TECHNOLOGY INC, 1976, p. </w:t>
+            </w:r>
+            <w:r>
+              <w:rPr>
+                <w:rFonts w:ascii="Times New Roman" w:hAnsi="Times New Roman" w:cs="Times New Roman"/>
+              </w:rPr>
+              <w:t>2,3, 23, 32, 69, 78, 115</w:t>
+            </w:r>
+            <w:r>
+              <w:rPr>
+                <w:rFonts w:ascii="Times New Roman" w:hAnsi="Times New Roman" w:cs="Times New Roman"/>
+              </w:rPr>
+              <w:t>).</w:t>
+            </w:r>
+          </w:p>
         </w:tc>
         <w:tc>
           <w:tcPr>
             <w:tcW w:w="3525" w:type="dxa"/>
           </w:tcPr>
-          <w:p/>
+          <w:p>
+            <w:pPr>
+              <w:rPr>
+                <w:rFonts w:ascii="Times New Roman" w:hAnsi="Times New Roman" w:cs="Times New Roman"/>
+                <w:sz w:val="24"/>
+                <w:szCs w:val="24"/>
+              </w:rPr>
+            </w:pPr>
+            <w:r>
+              <w:rPr>
+                <w:rFonts w:ascii="Times New Roman" w:hAnsi="Times New Roman" w:cs="Times New Roman"/>
+                <w:sz w:val="24"/>
+                <w:szCs w:val="24"/>
+              </w:rPr>
+              <w:lastRenderedPageBreak/>
+              <w:t>CP1600 turi aštuonis registrus, kurių plotis – 16 bitų, R6 registras naudojamas kaip stekas, o R7 – programos skaitliukas. Visi kiti registrai bendros paskirties ir gali būti naudojami kaip akumuliatoriai arba adresavimo rodyklės (addresing pointers)</w:t>
+            </w:r>
+            <w:r>
+              <w:rPr>
+                <w:rFonts w:ascii="Times New Roman" w:hAnsi="Times New Roman" w:cs="Times New Roman"/>
+                <w:sz w:val="24"/>
+                <w:szCs w:val="24"/>
+              </w:rPr>
+              <w:t>, dar papildomai nurodomas procesoriaus statuso registras</w:t>
+            </w:r>
+            <w:r>
+              <w:rPr>
+                <w:rFonts w:ascii="Times New Roman" w:hAnsi="Times New Roman" w:cs="Times New Roman"/>
+                <w:sz w:val="24"/>
+                <w:szCs w:val="24"/>
+              </w:rPr>
+              <w:t xml:space="preserve"> </w:t>
+            </w:r>
+            <w:r>
+              <w:rPr>
+                <w:rFonts w:ascii="Times New Roman" w:hAnsi="Times New Roman" w:cs="Times New Roman"/>
+                <w:sz w:val="24"/>
+                <w:szCs w:val="24"/>
+              </w:rPr>
+              <w:lastRenderedPageBreak/>
+              <w:t xml:space="preserve">(General Instrument Corporation Microelectronics, 1975, p. </w:t>
+            </w:r>
+            <w:r>
+              <w:rPr>
+                <w:rFonts w:ascii="Times New Roman" w:hAnsi="Times New Roman" w:cs="Times New Roman"/>
+                <w:sz w:val="24"/>
+                <w:szCs w:val="24"/>
+              </w:rPr>
+              <w:t>15</w:t>
+            </w:r>
+            <w:r>
+              <w:rPr>
+                <w:rFonts w:ascii="Times New Roman" w:hAnsi="Times New Roman" w:cs="Times New Roman"/>
+                <w:sz w:val="24"/>
+                <w:szCs w:val="24"/>
+              </w:rPr>
+              <w:t>).</w:t>
+            </w:r>
+          </w:p>
         </w:tc>
         <w:tc>
           <w:tcPr>
             <w:tcW w:w="3526" w:type="dxa"/>
           </w:tcPr>
-          <w:p/>
+          <w:p>
+            <w:pPr>
+              <w:rPr>
+                <w:rFonts w:ascii="Times New Roman" w:hAnsi="Times New Roman" w:cs="Times New Roman"/>
+                <w:sz w:val="24"/>
+                <w:szCs w:val="24"/>
+              </w:rPr>
+            </w:pPr>
+            <w:r>
+              <w:rPr>
+                <w:rFonts w:ascii="Times New Roman" w:hAnsi="Times New Roman" w:cs="Times New Roman"/>
+                <w:sz w:val="24"/>
+                <w:szCs w:val="24"/>
+              </w:rPr>
+              <w:lastRenderedPageBreak/>
+              <w:t>CP1600 turi daugiau bendros paskirties registrų, tad programuojant – didesnė pasirinkimo laisvė. MOS 6502 turi specializuotus registrus, kas galėtų supaprastinti mašinos kodo rašymą.</w:t>
+            </w:r>
+          </w:p>
+        </w:tc>
+      </w:tr>
+      <w:tr>
+        <w:trPr>
+          <w:trHeight w:val="260"/>
+        </w:trPr>
+        <w:tc>
+          <w:tcPr>
+            <w:tcW w:w="10576" w:type="dxa"/>
+            <w:gridSpan w:val="3"/>
+          </w:tcPr>
+          <w:p>
+            <w:pPr>
+              <w:jc w:val="center"/>
+              <w:rPr>
+                <w:rFonts w:ascii="Times New Roman" w:hAnsi="Times New Roman" w:cs="Times New Roman"/>
+                <w:b/>
+                <w:bCs/>
+                <w:sz w:val="24"/>
+                <w:szCs w:val="24"/>
+              </w:rPr>
+            </w:pPr>
+            <w:r>
+              <w:rPr>
+                <w:rFonts w:ascii="Times New Roman" w:hAnsi="Times New Roman" w:cs="Times New Roman"/>
+                <w:b/>
+                <w:bCs/>
+                <w:sz w:val="24"/>
+                <w:szCs w:val="24"/>
+              </w:rPr>
+              <w:t>Požymių bitai</w:t>
+            </w:r>
+          </w:p>
+        </w:tc>
+      </w:tr>
+      <w:tr>
+        <w:trPr>
+          <w:trHeight w:val="260"/>
+        </w:trPr>
+        <w:tc>
+          <w:tcPr>
+            <w:tcW w:w="3525" w:type="dxa"/>
+          </w:tcPr>
+          <w:p>
+            <w:pPr>
+              <w:rPr>
+                <w:rFonts w:ascii="Times New Roman" w:hAnsi="Times New Roman" w:cs="Times New Roman"/>
+                <w:sz w:val="24"/>
+                <w:szCs w:val="24"/>
+              </w:rPr>
+            </w:pPr>
+            <w:r>
+              <w:rPr>
+                <w:rFonts w:ascii="Times New Roman" w:hAnsi="Times New Roman" w:cs="Times New Roman"/>
+                <w:sz w:val="24"/>
+                <w:szCs w:val="24"/>
+              </w:rPr>
+              <w:t xml:space="preserve">Nurodomi </w:t>
+            </w:r>
+            <w:r>
+              <w:rPr>
+                <w:rFonts w:ascii="Times New Roman" w:hAnsi="Times New Roman" w:cs="Times New Roman"/>
+                <w:sz w:val="24"/>
+                <w:szCs w:val="24"/>
+              </w:rPr>
+              <w:t xml:space="preserve">MOS 6502 požymių bitai: carry, zero result, interrupt disable, decimal mode, break command, overflow, negative result </w:t>
+            </w:r>
+            <w:r>
+              <w:rPr>
+                <w:rFonts w:ascii="Times New Roman" w:hAnsi="Times New Roman" w:cs="Times New Roman"/>
+                <w:sz w:val="24"/>
+                <w:szCs w:val="24"/>
+              </w:rPr>
+              <w:t>(Mos TECHNOLOGY INC, 1976, p. 2</w:t>
+            </w:r>
+            <w:r>
+              <w:rPr>
+                <w:rFonts w:ascii="Times New Roman" w:hAnsi="Times New Roman" w:cs="Times New Roman"/>
+                <w:sz w:val="24"/>
+                <w:szCs w:val="24"/>
+              </w:rPr>
+              <w:t>4</w:t>
+            </w:r>
+            <w:r>
+              <w:rPr>
+                <w:rFonts w:ascii="Times New Roman" w:hAnsi="Times New Roman" w:cs="Times New Roman"/>
+                <w:sz w:val="24"/>
+                <w:szCs w:val="24"/>
+              </w:rPr>
+              <w:t>).</w:t>
+            </w:r>
+          </w:p>
+        </w:tc>
+        <w:tc>
+          <w:tcPr>
+            <w:tcW w:w="3525" w:type="dxa"/>
+          </w:tcPr>
+          <w:p>
+            <w:pPr>
+              <w:rPr>
+                <w:rFonts w:ascii="Times New Roman" w:hAnsi="Times New Roman" w:cs="Times New Roman"/>
+                <w:sz w:val="24"/>
+                <w:szCs w:val="24"/>
+              </w:rPr>
+            </w:pPr>
+            <w:r>
+              <w:rPr>
+                <w:rFonts w:ascii="Times New Roman" w:hAnsi="Times New Roman" w:cs="Times New Roman"/>
+                <w:sz w:val="24"/>
+                <w:szCs w:val="24"/>
+              </w:rPr>
+              <w:t>Nurodomi</w:t>
+            </w:r>
+            <w:r>
+              <w:rPr>
+                <w:rFonts w:ascii="Times New Roman" w:hAnsi="Times New Roman" w:cs="Times New Roman"/>
+                <w:sz w:val="24"/>
+                <w:szCs w:val="24"/>
+              </w:rPr>
+              <w:t xml:space="preserve"> CP1600</w:t>
+            </w:r>
+            <w:r>
+              <w:rPr>
+                <w:rFonts w:ascii="Times New Roman" w:hAnsi="Times New Roman" w:cs="Times New Roman"/>
+                <w:sz w:val="24"/>
+                <w:szCs w:val="24"/>
+              </w:rPr>
+              <w:t xml:space="preserve"> požymių bitai: overflow, carry, sign, zero, interrupt enable </w:t>
+            </w:r>
+            <w:r>
+              <w:rPr>
+                <w:rFonts w:ascii="Times New Roman" w:hAnsi="Times New Roman" w:cs="Times New Roman"/>
+                <w:sz w:val="24"/>
+                <w:szCs w:val="24"/>
+              </w:rPr>
+              <w:t xml:space="preserve">(General Instrument Corporation Microelectronics, 1975, p. </w:t>
+            </w:r>
+            <w:r>
+              <w:rPr>
+                <w:rFonts w:ascii="Times New Roman" w:hAnsi="Times New Roman" w:cs="Times New Roman"/>
+                <w:sz w:val="24"/>
+                <w:szCs w:val="24"/>
+              </w:rPr>
+              <w:t>7</w:t>
+            </w:r>
+            <w:r>
+              <w:rPr>
+                <w:rFonts w:ascii="Times New Roman" w:hAnsi="Times New Roman" w:cs="Times New Roman"/>
+                <w:sz w:val="24"/>
+                <w:szCs w:val="24"/>
+              </w:rPr>
+              <w:t>).</w:t>
+            </w:r>
+          </w:p>
+        </w:tc>
+        <w:tc>
+          <w:tcPr>
+            <w:tcW w:w="3526" w:type="dxa"/>
+          </w:tcPr>
+          <w:p>
+            <w:pPr>
+              <w:rPr>
+                <w:rFonts w:ascii="Times New Roman" w:hAnsi="Times New Roman" w:cs="Times New Roman"/>
+                <w:sz w:val="24"/>
+                <w:szCs w:val="24"/>
+              </w:rPr>
+            </w:pPr>
+            <w:r>
+              <w:rPr>
+                <w:rFonts w:ascii="Times New Roman" w:hAnsi="Times New Roman" w:cs="Times New Roman"/>
+                <w:sz w:val="24"/>
+                <w:szCs w:val="24"/>
+              </w:rPr>
+              <w:t>MOS 6502 turi daugiau požymių bitų, kas leidžia labiau kontroliuoti  procesoriaus veiklą.</w:t>
+            </w:r>
+          </w:p>
         </w:tc>
       </w:tr>
     </w:tbl>

</xml_diff>

<commit_message>
Atsakyta į klausimus apie duomenų plotį, atminties išdėstymą, virtualiąją atmintį, patikslinti ankstesni atsakymai.
</commit_message>
<xml_diff>
--- a/MOS 6502 VS CP1600.docx
+++ b/MOS 6502 VS CP1600.docx
@@ -3,8 +3,54 @@
 <w:document xmlns:wpc="http://schemas.microsoft.com/office/word/2010/wordprocessingCanvas" xmlns:cx="http://schemas.microsoft.com/office/drawing/2014/chartex" xmlns:cx1="http://schemas.microsoft.com/office/drawing/2015/9/8/chartex" xmlns:cx2="http://schemas.microsoft.com/office/drawing/2015/10/21/chartex" xmlns:cx3="http://schemas.microsoft.com/office/drawing/2016/5/9/chartex" xmlns:cx4="http://schemas.microsoft.com/office/drawing/2016/5/10/chartex" xmlns:cx5="http://schemas.microsoft.com/office/drawing/2016/5/11/chartex" xmlns:cx6="http://schemas.microsoft.com/office/drawing/2016/5/12/chartex" xmlns:cx7="http://schemas.microsoft.com/office/drawing/2016/5/13/chartex" xmlns:cx8="http://schemas.microsoft.com/office/drawing/2016/5/14/chartex" xmlns:mc="http://schemas.openxmlformats.org/markup-compatibility/2006" xmlns:aink="http://schemas.microsoft.com/office/drawing/2016/ink" xmlns:am3d="http://schemas.microsoft.com/office/drawing/2017/model3d" xmlns:o="urn:schemas-microsoft-com:office:office" xmlns:oel="http://schemas.microsoft.com/office/2019/extlst" xmlns:r="http://schemas.openxmlformats.org/officeDocument/2006/relationships" xmlns:m="http://schemas.openxmlformats.org/officeDocument/2006/math" xmlns:v="urn:schemas-microsoft-com:vml" xmlns:wp14="http://schemas.microsoft.com/office/word/2010/wordprocessingDrawing" xmlns:wp="http://schemas.openxmlformats.org/drawingml/2006/wordprocessingDrawing" xmlns:w10="urn:schemas-microsoft-com:office:word" xmlns:w="http://schemas.openxmlformats.org/wordprocessingml/2006/main" xmlns:w14="http://schemas.microsoft.com/office/word/2010/wordml" xmlns:w15="http://schemas.microsoft.com/office/word/2012/wordml" xmlns:w16cex="http://schemas.microsoft.com/office/word/2018/wordml/cex" xmlns:w16cid="http://schemas.microsoft.com/office/word/2016/wordml/cid" xmlns:w16="http://schemas.microsoft.com/office/word/2018/wordml" xmlns:w16du="http://schemas.microsoft.com/office/word/2023/wordml/word16du" xmlns:w16sdtdh="http://schemas.microsoft.com/office/word/2020/wordml/sdtdatahash" xmlns:w16se="http://schemas.microsoft.com/office/word/2015/wordml/symex" xmlns:wpg="http://schemas.microsoft.com/office/word/2010/wordprocessingGroup" xmlns:wpi="http://schemas.microsoft.com/office/word/2010/wordprocessingInk" xmlns:wne="http://schemas.microsoft.com/office/word/2006/wordml" xmlns:wps="http://schemas.microsoft.com/office/word/2010/wordprocessingShape" mc:Ignorable="w14 w15 w16se w16cid w16 w16cex w16sdtdh w16du wp14">
   <w:body>
     <w:p>
+      <w:pPr>
+        <w:jc w:val="center"/>
+        <w:rPr>
+          <w:rFonts w:ascii="Times New Roman" w:hAnsi="Times New Roman" w:cs="Times New Roman"/>
+          <w:sz w:val="32"/>
+          <w:szCs w:val="32"/>
+        </w:rPr>
+      </w:pPr>
       <w:r>
-        <w:t>MOS 6502 VS. CP1600</w:t>
+        <w:rPr>
+          <w:rFonts w:ascii="Times New Roman" w:hAnsi="Times New Roman" w:cs="Times New Roman"/>
+          <w:sz w:val="32"/>
+          <w:szCs w:val="32"/>
+        </w:rPr>
+        <w:t xml:space="preserve">MOS 6502 </w:t>
+      </w:r>
+      <w:r>
+        <w:rPr>
+          <w:rFonts w:ascii="Times New Roman" w:hAnsi="Times New Roman" w:cs="Times New Roman"/>
+          <w:sz w:val="32"/>
+          <w:szCs w:val="32"/>
+        </w:rPr>
+        <w:t>vs</w:t>
+      </w:r>
+      <w:r>
+        <w:rPr>
+          <w:rFonts w:ascii="Times New Roman" w:hAnsi="Times New Roman" w:cs="Times New Roman"/>
+          <w:sz w:val="32"/>
+          <w:szCs w:val="32"/>
+        </w:rPr>
+        <w:t>. CP1600</w:t>
+      </w:r>
+    </w:p>
+    <w:p>
+      <w:pPr>
+        <w:rPr>
+          <w:rFonts w:ascii="Times New Roman" w:hAnsi="Times New Roman" w:cs="Times New Roman"/>
+          <w:sz w:val="24"/>
+          <w:szCs w:val="24"/>
+        </w:rPr>
+      </w:pPr>
+      <w:r>
+        <w:rPr>
+          <w:rFonts w:ascii="Times New Roman" w:hAnsi="Times New Roman" w:cs="Times New Roman"/>
+          <w:sz w:val="24"/>
+          <w:szCs w:val="24"/>
+        </w:rPr>
+        <w:t>Darbą parengė: Skaistė Bartkutė</w:t>
       </w:r>
     </w:p>
     <w:tbl>
@@ -146,6 +192,7 @@
           </w:tcPr>
           <w:p>
             <w:pPr>
+              <w:jc w:val="center"/>
               <w:rPr>
                 <w:rFonts w:ascii="Times New Roman" w:hAnsi="Times New Roman" w:cs="Times New Roman"/>
                 <w:sz w:val="24"/>
@@ -198,39 +245,55 @@
                 <w:sz w:val="24"/>
                 <w:szCs w:val="24"/>
               </w:rPr>
-              <w:t xml:space="preserve"> nMOS depletion-load technologijos -</w:t>
-            </w:r>
-            <w:r>
-              <w:rPr>
-                <w:rFonts w:ascii="Times New Roman" w:hAnsi="Times New Roman" w:cs="Times New Roman"/>
-                <w:sz w:val="24"/>
-                <w:szCs w:val="24"/>
-              </w:rPr>
-              <w:t xml:space="preserve"> N-tipo tranzistoriai, silicio užtūra ir išsekimo režimo apkrovos traniz</w:t>
-            </w:r>
-            <w:r>
-              <w:rPr>
-                <w:rFonts w:ascii="Times New Roman" w:hAnsi="Times New Roman" w:cs="Times New Roman"/>
-                <w:sz w:val="24"/>
-                <w:szCs w:val="24"/>
-              </w:rPr>
-              <w:t>i</w:t>
-            </w:r>
-            <w:r>
-              <w:rPr>
-                <w:rFonts w:ascii="Times New Roman" w:hAnsi="Times New Roman" w:cs="Times New Roman"/>
-                <w:sz w:val="24"/>
-                <w:szCs w:val="24"/>
-              </w:rPr>
-              <w:t>storiai užtikrina didesnį greitį, mažesnius energijos suvartojimo išteklius ir mažesnį procesoriaus dydį negu prieš tai sukurtos procesorių linijos (MOS TECHNOLOGY INC, 1976</w:t>
-            </w:r>
-            <w:r>
-              <w:rPr>
-                <w:rFonts w:ascii="Times New Roman" w:hAnsi="Times New Roman" w:cs="Times New Roman"/>
-                <w:sz w:val="24"/>
-                <w:szCs w:val="24"/>
-              </w:rPr>
-              <w:t>, p. 2</w:t>
+              <w:t xml:space="preserve"> nMOS depletion-load technologijos </w:t>
+            </w:r>
+            <w:r>
+              <w:rPr>
+                <w:rFonts w:ascii="Times New Roman" w:hAnsi="Times New Roman" w:cs="Times New Roman"/>
+                <w:sz w:val="24"/>
+                <w:szCs w:val="24"/>
+              </w:rPr>
+              <w:t xml:space="preserve">, </w:t>
+            </w:r>
+            <w:r>
+              <w:rPr>
+                <w:rFonts w:ascii="Times New Roman" w:hAnsi="Times New Roman" w:cs="Times New Roman"/>
+                <w:sz w:val="24"/>
+                <w:szCs w:val="24"/>
+              </w:rPr>
+              <w:t>N-tipo tranzistoriai, silicio užtūra užtikrina didesnį greitį, mažesnius energijos suvartojimo išteklius ir mažesnį procesoriaus dydį negu prieš tai sukurtos procesorių linijos (MOS TECHNOLOGY INC, 1976</w:t>
+            </w:r>
+            <w:r>
+              <w:rPr>
+                <w:rFonts w:ascii="Times New Roman" w:hAnsi="Times New Roman" w:cs="Times New Roman"/>
+                <w:sz w:val="24"/>
+                <w:szCs w:val="24"/>
+              </w:rPr>
+              <w:t>,</w:t>
+            </w:r>
+            <w:r>
+              <w:rPr>
+                <w:rFonts w:ascii="Times New Roman" w:hAnsi="Times New Roman" w:cs="Times New Roman"/>
+                <w:sz w:val="24"/>
+                <w:szCs w:val="24"/>
+              </w:rPr>
+              <w:t xml:space="preserve"> MCS6500 Microcomputer Family Hardware Manual -</w:t>
+            </w:r>
+            <w:r>
+              <w:rPr>
+                <w:rFonts w:ascii="Times New Roman" w:hAnsi="Times New Roman" w:cs="Times New Roman"/>
+                <w:sz w:val="24"/>
+                <w:szCs w:val="24"/>
+              </w:rPr>
+              <w:t xml:space="preserve"> p. </w:t>
+            </w:r>
+            <w:r>
+              <w:rPr>
+                <w:rFonts w:ascii="Times New Roman" w:hAnsi="Times New Roman" w:cs="Times New Roman"/>
+                <w:sz w:val="24"/>
+                <w:szCs w:val="24"/>
+              </w:rPr>
+              <w:t>ii</w:t>
             </w:r>
             <w:r>
               <w:rPr>
@@ -286,11 +349,28 @@
                 <w:sz w:val="24"/>
                 <w:szCs w:val="24"/>
               </w:rPr>
-              <w:t xml:space="preserve"> (Wikipedia, 2024).</w:t>
-            </w:r>
-          </w:p>
-          <w:p>
-            <w:pPr>
+              <w:t xml:space="preserve"> (Wikipedia</w:t>
+            </w:r>
+            <w:r>
+              <w:rPr>
+                <w:rFonts w:ascii="Times New Roman" w:hAnsi="Times New Roman" w:cs="Times New Roman"/>
+                <w:sz w:val="24"/>
+                <w:szCs w:val="24"/>
+              </w:rPr>
+              <w:t>: MOS Technology 6502</w:t>
+            </w:r>
+            <w:r>
+              <w:rPr>
+                <w:rFonts w:ascii="Times New Roman" w:hAnsi="Times New Roman" w:cs="Times New Roman"/>
+                <w:sz w:val="24"/>
+                <w:szCs w:val="24"/>
+              </w:rPr>
+              <w:t>, 2024).</w:t>
+            </w:r>
+          </w:p>
+          <w:p>
+            <w:pPr>
+              <w:jc w:val="center"/>
               <w:rPr>
                 <w:rFonts w:ascii="Times New Roman" w:hAnsi="Times New Roman" w:cs="Times New Roman"/>
                 <w:sz w:val="24"/>
@@ -305,6 +385,7 @@
           </w:tcPr>
           <w:p>
             <w:pPr>
+              <w:jc w:val="center"/>
               <w:rPr>
                 <w:rFonts w:ascii="Times New Roman" w:hAnsi="Times New Roman" w:cs="Times New Roman"/>
                 <w:sz w:val="24"/>
@@ -333,7 +414,55 @@
                 <w:sz w:val="24"/>
                 <w:szCs w:val="24"/>
               </w:rPr>
-              <w:t xml:space="preserve"> (Wikipedia, 2024). Informacijos apie lusto fizinį dydį nepavyko rasti.</w:t>
+              <w:t xml:space="preserve"> (Wikipedia</w:t>
+            </w:r>
+            <w:r>
+              <w:rPr>
+                <w:rFonts w:ascii="Times New Roman" w:hAnsi="Times New Roman" w:cs="Times New Roman"/>
+                <w:sz w:val="24"/>
+                <w:szCs w:val="24"/>
+              </w:rPr>
+              <w:t>: General Instrument CP1600</w:t>
+            </w:r>
+            <w:r>
+              <w:rPr>
+                <w:rFonts w:ascii="Times New Roman" w:hAnsi="Times New Roman" w:cs="Times New Roman"/>
+                <w:sz w:val="24"/>
+                <w:szCs w:val="24"/>
+              </w:rPr>
+              <w:t xml:space="preserve">, 2024). </w:t>
+            </w:r>
+            <w:r>
+              <w:rPr>
+                <w:rFonts w:ascii="Times New Roman" w:hAnsi="Times New Roman" w:cs="Times New Roman"/>
+                <w:sz w:val="24"/>
+                <w:szCs w:val="24"/>
+              </w:rPr>
+              <w:t xml:space="preserve">Mikrokompiuterio modulio dydis: 9.75‘‘ x 9.25‘‘ coliai </w:t>
+            </w:r>
+            <w:r>
+              <w:rPr>
+                <w:rFonts w:ascii="Times New Roman" w:hAnsi="Times New Roman" w:cs="Times New Roman"/>
+                <w:sz w:val="24"/>
+                <w:szCs w:val="24"/>
+              </w:rPr>
+              <w:t xml:space="preserve">(General Instrument Corporation Microelectronics, 1975, p. </w:t>
+            </w:r>
+            <w:r>
+              <w:rPr>
+                <w:rFonts w:ascii="Times New Roman" w:hAnsi="Times New Roman" w:cs="Times New Roman"/>
+                <w:sz w:val="24"/>
+                <w:szCs w:val="24"/>
+              </w:rPr>
+              <w:t>94</w:t>
+            </w:r>
+            <w:r>
+              <w:rPr>
+                <w:rFonts w:ascii="Times New Roman" w:hAnsi="Times New Roman" w:cs="Times New Roman"/>
+                <w:sz w:val="24"/>
+                <w:szCs w:val="24"/>
+              </w:rPr>
+              <w:t>).</w:t>
             </w:r>
           </w:p>
         </w:tc>
@@ -343,19 +472,76 @@
           </w:tcPr>
           <w:p>
             <w:pPr>
-              <w:rPr>
-                <w:rFonts w:ascii="Times New Roman" w:hAnsi="Times New Roman" w:cs="Times New Roman"/>
-                <w:sz w:val="24"/>
-                <w:szCs w:val="24"/>
-              </w:rPr>
-            </w:pPr>
-            <w:r>
-              <w:rPr>
-                <w:rFonts w:ascii="Times New Roman" w:hAnsi="Times New Roman" w:cs="Times New Roman"/>
-                <w:sz w:val="24"/>
-                <w:szCs w:val="24"/>
-              </w:rPr>
-              <w:t>Abu procesoriai naudoja nMOS technologiją, tačiau skirtingas jos atšakas, MOS 6502 naudoja depletion-load atšaką, kuriai užtenka vieno elektros šaltinio. Tačiau CP1600 naudoja enhancement mode atšaką, tad jai reikia daugiau elektros šaltinių negu MOS 6502. nMOS priskiriami didelio integracijos mąsto grandinynams (Wikipedia, 2024). Kadangi abiejuose procesoriuose naudojama ta pati technologija, tad abiejų procesorių fizinės savybės turėtų būti panašios, skiriasi tik elektros išteklių naudojimas – CP1600 šių išteklių reikia daugiau.</w:t>
+              <w:jc w:val="center"/>
+              <w:rPr>
+                <w:rFonts w:ascii="Times New Roman" w:hAnsi="Times New Roman" w:cs="Times New Roman"/>
+                <w:sz w:val="24"/>
+                <w:szCs w:val="24"/>
+              </w:rPr>
+            </w:pPr>
+            <w:r>
+              <w:rPr>
+                <w:rFonts w:ascii="Times New Roman" w:hAnsi="Times New Roman" w:cs="Times New Roman"/>
+                <w:sz w:val="24"/>
+                <w:szCs w:val="24"/>
+              </w:rPr>
+              <w:t>Abu procesoriai naudoja nMOS technologiją, tačiau skirtingas jos atšakas, MOS 6502 naudoja depletion-load atšaką, kuriai užtenka vieno elektros šaltinio. Tačiau CP1600 naudoja enhancement mode atšaką, tad jai reikia daugiau elektros šaltinių negu MOS 6502. nMOS priskiriami didelio integracijos mąsto grandinynams (Wikipedia</w:t>
+            </w:r>
+            <w:r>
+              <w:rPr>
+                <w:rFonts w:ascii="Times New Roman" w:hAnsi="Times New Roman" w:cs="Times New Roman"/>
+                <w:sz w:val="24"/>
+                <w:szCs w:val="24"/>
+              </w:rPr>
+              <w:t>: Integrated Circuit</w:t>
+            </w:r>
+            <w:r>
+              <w:rPr>
+                <w:rFonts w:ascii="Times New Roman" w:hAnsi="Times New Roman" w:cs="Times New Roman"/>
+                <w:sz w:val="24"/>
+                <w:szCs w:val="24"/>
+              </w:rPr>
+              <w:t>,</w:t>
+            </w:r>
+            <w:r>
+              <w:rPr>
+                <w:rFonts w:ascii="Times New Roman" w:hAnsi="Times New Roman" w:cs="Times New Roman"/>
+                <w:sz w:val="24"/>
+                <w:szCs w:val="24"/>
+              </w:rPr>
+              <w:t xml:space="preserve"> Depletion-load NMOS logic, Depletion and enhancement modes,</w:t>
+            </w:r>
+            <w:r>
+              <w:rPr>
+                <w:rFonts w:ascii="Times New Roman" w:hAnsi="Times New Roman" w:cs="Times New Roman"/>
+                <w:sz w:val="24"/>
+                <w:szCs w:val="24"/>
+              </w:rPr>
+              <w:t xml:space="preserve"> 2024). Kadangi abiejuose procesoriuose naudojama ta pati technologija, tad abiejų procesorių </w:t>
+            </w:r>
+            <w:r>
+              <w:rPr>
+                <w:rFonts w:ascii="Times New Roman" w:hAnsi="Times New Roman" w:cs="Times New Roman"/>
+                <w:sz w:val="24"/>
+                <w:szCs w:val="24"/>
+              </w:rPr>
+              <w:t>techninės</w:t>
+            </w:r>
+            <w:r>
+              <w:rPr>
+                <w:rFonts w:ascii="Times New Roman" w:hAnsi="Times New Roman" w:cs="Times New Roman"/>
+                <w:sz w:val="24"/>
+                <w:szCs w:val="24"/>
+              </w:rPr>
+              <w:t xml:space="preserve"> savybės turėtų būti panašios, skiriasi tik elektros išteklių naudojimas – CP1600 šių išteklių reikia daugiau.</w:t>
+            </w:r>
+            <w:r>
+              <w:rPr>
+                <w:rFonts w:ascii="Times New Roman" w:hAnsi="Times New Roman" w:cs="Times New Roman"/>
+                <w:sz w:val="24"/>
+                <w:szCs w:val="24"/>
+              </w:rPr>
+              <w:t xml:space="preserve"> Skiriasi šių architektūrų dydis: CP1600 spausdinamas ant didesnės plokštelės.</w:t>
             </w:r>
           </w:p>
         </w:tc>
@@ -396,18 +582,59 @@
           </w:tcPr>
           <w:p>
             <w:pPr>
-              <w:rPr>
-                <w:sz w:val="24"/>
-                <w:szCs w:val="24"/>
-              </w:rPr>
-            </w:pPr>
-            <w:r>
-              <w:rPr>
-                <w:rFonts w:ascii="Times New Roman" w:hAnsi="Times New Roman" w:cs="Times New Roman"/>
-                <w:sz w:val="24"/>
-                <w:szCs w:val="24"/>
-              </w:rPr>
-              <w:t>Kaip ir MOS 6501, MOS 6502 procesorius turi akumuliatoriaus registrą, tad yra akumuliatorinės architektūros tipo (Mos TECHNOLOGY INC, 1976, p. 31).</w:t>
+              <w:jc w:val="center"/>
+              <w:rPr>
+                <w:sz w:val="24"/>
+                <w:szCs w:val="24"/>
+              </w:rPr>
+            </w:pPr>
+            <w:r>
+              <w:rPr>
+                <w:rFonts w:ascii="Times New Roman" w:hAnsi="Times New Roman" w:cs="Times New Roman"/>
+                <w:sz w:val="24"/>
+                <w:szCs w:val="24"/>
+              </w:rPr>
+              <w:t>Visos operacijos tarp atminties lokacijų turi būti susietos su akumuliatoriaus registru, todėl MOS 6502 yra akumuliatorinės architektūros tipo (</w:t>
+            </w:r>
+            <w:r>
+              <w:rPr>
+                <w:rFonts w:ascii="Times New Roman" w:hAnsi="Times New Roman" w:cs="Times New Roman"/>
+                <w:sz w:val="24"/>
+                <w:szCs w:val="24"/>
+              </w:rPr>
+              <w:t>MOS TECHNOLOGY INC, 1976</w:t>
+            </w:r>
+            <w:r>
+              <w:rPr>
+                <w:rFonts w:ascii="Times New Roman" w:hAnsi="Times New Roman" w:cs="Times New Roman"/>
+                <w:sz w:val="24"/>
+                <w:szCs w:val="24"/>
+              </w:rPr>
+              <w:t xml:space="preserve">, MCS6500 Microcomputer Family </w:t>
+            </w:r>
+            <w:r>
+              <w:rPr>
+                <w:rFonts w:ascii="Times New Roman" w:hAnsi="Times New Roman" w:cs="Times New Roman"/>
+                <w:sz w:val="24"/>
+                <w:szCs w:val="24"/>
+              </w:rPr>
+              <w:t>Programming</w:t>
+            </w:r>
+            <w:r>
+              <w:rPr>
+                <w:rFonts w:ascii="Times New Roman" w:hAnsi="Times New Roman" w:cs="Times New Roman"/>
+                <w:sz w:val="24"/>
+                <w:szCs w:val="24"/>
+              </w:rPr>
+              <w:t xml:space="preserve"> Manual - p. </w:t>
+            </w:r>
+            <w:r>
+              <w:rPr>
+                <w:rFonts w:ascii="Times New Roman" w:hAnsi="Times New Roman" w:cs="Times New Roman"/>
+                <w:sz w:val="24"/>
+                <w:szCs w:val="24"/>
+              </w:rPr>
+              <w:t>4)</w:t>
             </w:r>
           </w:p>
         </w:tc>
@@ -417,18 +644,19 @@
           </w:tcPr>
           <w:p>
             <w:pPr>
-              <w:rPr>
-                <w:sz w:val="24"/>
-                <w:szCs w:val="24"/>
-              </w:rPr>
-            </w:pPr>
-            <w:r>
-              <w:rPr>
-                <w:rFonts w:ascii="Times New Roman" w:hAnsi="Times New Roman" w:cs="Times New Roman"/>
-                <w:sz w:val="24"/>
-                <w:szCs w:val="24"/>
-              </w:rPr>
-              <w:t>CP1600 neturi specialaus akumuliatorinio registro, tačiau turi aštuonis bendros p</w:t>
+              <w:jc w:val="center"/>
+              <w:rPr>
+                <w:sz w:val="24"/>
+                <w:szCs w:val="24"/>
+              </w:rPr>
+            </w:pPr>
+            <w:r>
+              <w:rPr>
+                <w:rFonts w:ascii="Times New Roman" w:hAnsi="Times New Roman" w:cs="Times New Roman"/>
+                <w:sz w:val="24"/>
+                <w:szCs w:val="24"/>
+              </w:rPr>
+              <w:t>CP1600 turi aštuonis bendros p</w:t>
             </w:r>
             <w:r>
               <w:rPr>
@@ -454,18 +682,35 @@
           </w:tcPr>
           <w:p>
             <w:pPr>
-              <w:rPr>
-                <w:sz w:val="24"/>
-                <w:szCs w:val="24"/>
-              </w:rPr>
-            </w:pPr>
-            <w:r>
-              <w:rPr>
-                <w:rFonts w:ascii="Times New Roman" w:hAnsi="Times New Roman" w:cs="Times New Roman"/>
-                <w:sz w:val="24"/>
-                <w:szCs w:val="24"/>
-              </w:rPr>
-              <w:t>MOS 6502 turi specialų akumuliatorinį registrą tarpiniams procesorių skaičiavimų rezultatams kaupti, o CP1600 turi būti programuojamas taip, kad tarpiniai rezultatai būtų laikomi kažkuriuose bendros paskirties registruose.</w:t>
+              <w:jc w:val="center"/>
+              <w:rPr>
+                <w:sz w:val="24"/>
+                <w:szCs w:val="24"/>
+              </w:rPr>
+            </w:pPr>
+            <w:r>
+              <w:rPr>
+                <w:rFonts w:ascii="Times New Roman" w:hAnsi="Times New Roman" w:cs="Times New Roman"/>
+                <w:sz w:val="24"/>
+                <w:szCs w:val="24"/>
+              </w:rPr>
+              <w:t>MOS 6502 turi specialų akumuliatorinį registrą tarpiniams procesorių skaičiavimų rezultatams kaupti</w:t>
+            </w:r>
+            <w:r>
+              <w:rPr>
+                <w:rFonts w:ascii="Times New Roman" w:hAnsi="Times New Roman" w:cs="Times New Roman"/>
+                <w:sz w:val="24"/>
+                <w:szCs w:val="24"/>
+              </w:rPr>
+              <w:t>, kurie perduodami tarp atminties lokacijų</w:t>
+            </w:r>
+            <w:r>
+              <w:rPr>
+                <w:rFonts w:ascii="Times New Roman" w:hAnsi="Times New Roman" w:cs="Times New Roman"/>
+                <w:sz w:val="24"/>
+                <w:szCs w:val="24"/>
+              </w:rPr>
+              <w:t>, o CP1600 turi būti programuojamas taip, kad tarpiniai rezultatai būtų laikomi kažkuriuose bendros paskirties registruose.</w:t>
             </w:r>
           </w:p>
         </w:tc>
@@ -525,6 +770,9 @@
             <w:tcW w:w="3525" w:type="dxa"/>
           </w:tcPr>
           <w:p>
+            <w:pPr>
+              <w:jc w:val="center"/>
+            </w:pPr>
             <w:r>
               <w:rPr>
                 <w:rFonts w:ascii="Times New Roman" w:hAnsi="Times New Roman" w:cs="Times New Roman"/>
@@ -539,7 +787,23 @@
                 <w:sz w:val="24"/>
                 <w:szCs w:val="24"/>
               </w:rPr>
-              <w:t xml:space="preserve">instrukcijoms naudoja vieną operandą </w:t>
+              <w:t xml:space="preserve">instrukcijoms naudoja vieną </w:t>
+            </w:r>
+            <w:r>
+              <w:rPr>
+                <w:rFonts w:ascii="Times New Roman" w:hAnsi="Times New Roman" w:cs="Times New Roman"/>
+                <w:sz w:val="24"/>
+                <w:szCs w:val="24"/>
+              </w:rPr>
+              <w:t>adresą, kuriame yra operandas</w:t>
+            </w:r>
+            <w:r>
+              <w:rPr>
+                <w:rFonts w:ascii="Times New Roman" w:hAnsi="Times New Roman" w:cs="Times New Roman"/>
+                <w:sz w:val="24"/>
+                <w:szCs w:val="24"/>
+              </w:rPr>
+              <w:t xml:space="preserve"> </w:t>
             </w:r>
             <w:r>
               <w:rPr>
@@ -552,8 +816,26 @@
             <w:r>
               <w:rPr>
                 <w:rFonts w:ascii="Times New Roman" w:hAnsi="Times New Roman" w:cs="Times New Roman"/>
-              </w:rPr>
-              <w:t>Wikipedia, 2024</w:t>
+                <w:sz w:val="24"/>
+                <w:szCs w:val="24"/>
+              </w:rPr>
+              <w:t>MOS TECHNOLOGY INC, 1976</w:t>
+            </w:r>
+            <w:r>
+              <w:rPr>
+                <w:rFonts w:ascii="Times New Roman" w:hAnsi="Times New Roman" w:cs="Times New Roman"/>
+                <w:sz w:val="24"/>
+                <w:szCs w:val="24"/>
+              </w:rPr>
+              <w:t xml:space="preserve">, MCS6500 Microcomputer Family Programming Manual - p. </w:t>
+            </w:r>
+            <w:r>
+              <w:rPr>
+                <w:rFonts w:ascii="Times New Roman" w:hAnsi="Times New Roman" w:cs="Times New Roman"/>
+                <w:sz w:val="24"/>
+                <w:szCs w:val="24"/>
+              </w:rPr>
+              <w:t>51</w:t>
             </w:r>
             <w:r>
               <w:rPr>
@@ -578,6 +860,9 @@
             <w:tcW w:w="3525" w:type="dxa"/>
           </w:tcPr>
           <w:p>
+            <w:pPr>
+              <w:jc w:val="center"/>
+            </w:pPr>
             <w:r>
               <w:rPr>
                 <w:rFonts w:ascii="Times New Roman" w:hAnsi="Times New Roman" w:cs="Times New Roman"/>
@@ -600,7 +885,31 @@
                 <w:sz w:val="24"/>
                 <w:szCs w:val="24"/>
               </w:rPr>
-              <w:t>, tad tai dviejų adresų mašina (General Instrument Corporation Microelectronics, 1975, p. 15).</w:t>
+              <w:t xml:space="preserve"> – source ir destination</w:t>
+            </w:r>
+            <w:r>
+              <w:rPr>
+                <w:rFonts w:ascii="Times New Roman" w:hAnsi="Times New Roman" w:cs="Times New Roman"/>
+                <w:sz w:val="24"/>
+                <w:szCs w:val="24"/>
+              </w:rPr>
+              <w:t xml:space="preserve">, tad tai dviejų adresų mašina (General Instrument Corporation Microelectronics, 1975, p. </w:t>
+            </w:r>
+            <w:r>
+              <w:rPr>
+                <w:rFonts w:ascii="Times New Roman" w:hAnsi="Times New Roman" w:cs="Times New Roman"/>
+                <w:sz w:val="24"/>
+                <w:szCs w:val="24"/>
+              </w:rPr>
+              <w:t>50</w:t>
+            </w:r>
+            <w:r>
+              <w:rPr>
+                <w:rFonts w:ascii="Times New Roman" w:hAnsi="Times New Roman" w:cs="Times New Roman"/>
+                <w:sz w:val="24"/>
+                <w:szCs w:val="24"/>
+              </w:rPr>
+              <w:t>).</w:t>
             </w:r>
           </w:p>
         </w:tc>
@@ -609,6 +918,9 @@
             <w:tcW w:w="3526" w:type="dxa"/>
           </w:tcPr>
           <w:p>
+            <w:pPr>
+              <w:jc w:val="center"/>
+            </w:pPr>
             <w:r>
               <w:rPr>
                 <w:rFonts w:ascii="Times New Roman" w:hAnsi="Times New Roman" w:cs="Times New Roman"/>
@@ -662,6 +974,9 @@
             <w:tcW w:w="3525" w:type="dxa"/>
           </w:tcPr>
           <w:p>
+            <w:pPr>
+              <w:jc w:val="center"/>
+            </w:pPr>
             <w:r>
               <w:rPr>
                 <w:rFonts w:ascii="Times New Roman" w:hAnsi="Times New Roman" w:cs="Times New Roman"/>
@@ -676,7 +991,16 @@
                 <w:sz w:val="24"/>
                 <w:szCs w:val="24"/>
               </w:rPr>
-              <w:t xml:space="preserve"> yra 8 bitų mikroprocesorius, todėl registruose tokio dydžio duomenys ir apdorojami. Šis procesorius turi specialios paskirties registrus: požymių registras – procesoriaus statuso bitai, akumuliatoriaus registr</w:t>
+              <w:t xml:space="preserve"> yra 8 bitų mikroprocesorius, todėl registruose tokio dydžio </w:t>
+            </w:r>
+            <w:r>
+              <w:rPr>
+                <w:rFonts w:ascii="Times New Roman" w:hAnsi="Times New Roman" w:cs="Times New Roman"/>
+                <w:sz w:val="24"/>
+                <w:szCs w:val="24"/>
+              </w:rPr>
+              <w:lastRenderedPageBreak/>
+              <w:t>duomenys ir apdorojami. Šis procesorius turi specialios paskirties registrus: požymių registras – procesoriaus statuso bitai, akumuliatoriaus registr</w:t>
             </w:r>
             <w:r>
               <w:rPr>
@@ -700,16 +1024,7 @@
                 <w:sz w:val="24"/>
                 <w:szCs w:val="24"/>
               </w:rPr>
-              <w:t xml:space="preserve"> Yra du indeksų registrai X ir Y </w:t>
-            </w:r>
-            <w:r>
-              <w:rPr>
-                <w:rFonts w:ascii="Times New Roman" w:hAnsi="Times New Roman" w:cs="Times New Roman"/>
-                <w:sz w:val="24"/>
-                <w:szCs w:val="24"/>
-              </w:rPr>
-              <w:lastRenderedPageBreak/>
-              <w:t>naudojami formuoti efektyvius adresus (pasinaudojant programos skaitliuką).</w:t>
+              <w:t xml:space="preserve"> Yra du indeksų registrai X ir Y naudojami formuoti efektyvius adresus (pasinaudojant programos skaitliuką).</w:t>
             </w:r>
             <w:r>
               <w:rPr>
@@ -742,7 +1057,29 @@
               <w:rPr>
                 <w:rFonts w:ascii="Times New Roman" w:hAnsi="Times New Roman" w:cs="Times New Roman"/>
               </w:rPr>
-              <w:t xml:space="preserve">(Mos TECHNOLOGY INC, 1976, p. </w:t>
+              <w:t xml:space="preserve">(Mos TECHNOLOGY INC, 1976, </w:t>
+            </w:r>
+            <w:r>
+              <w:rPr>
+                <w:rFonts w:ascii="Times New Roman" w:hAnsi="Times New Roman" w:cs="Times New Roman"/>
+                <w:sz w:val="24"/>
+                <w:szCs w:val="24"/>
+              </w:rPr>
+              <w:t xml:space="preserve">MCS6500 Microcomputer Family Programming Manual </w:t>
+            </w:r>
+            <w:r>
+              <w:rPr>
+                <w:rFonts w:ascii="Times New Roman" w:hAnsi="Times New Roman" w:cs="Times New Roman"/>
+                <w:sz w:val="24"/>
+                <w:szCs w:val="24"/>
+              </w:rPr>
+              <w:t xml:space="preserve">- </w:t>
+            </w:r>
+            <w:r>
+              <w:rPr>
+                <w:rFonts w:ascii="Times New Roman" w:hAnsi="Times New Roman" w:cs="Times New Roman"/>
+              </w:rPr>
+              <w:t xml:space="preserve">p. </w:t>
             </w:r>
             <w:r>
               <w:rPr>
@@ -764,6 +1101,7 @@
           </w:tcPr>
           <w:p>
             <w:pPr>
+              <w:jc w:val="center"/>
               <w:rPr>
                 <w:rFonts w:ascii="Times New Roman" w:hAnsi="Times New Roman" w:cs="Times New Roman"/>
                 <w:sz w:val="24"/>
@@ -777,7 +1115,16 @@
                 <w:szCs w:val="24"/>
               </w:rPr>
               <w:lastRenderedPageBreak/>
-              <w:t>CP1600 turi aštuonis registrus, kurių plotis – 16 bitų, R6 registras naudojamas kaip stekas, o R7 – programos skaitliukas. Visi kiti registrai bendros paskirties ir gali būti naudojami kaip akumuliatoriai arba adresavimo rodyklės (addresing pointers)</w:t>
+              <w:t xml:space="preserve">CP1600 turi aštuonis registrus, kurių plotis – 16 bitų, R6 registras naudojamas kaip stekas, o R7 – </w:t>
+            </w:r>
+            <w:r>
+              <w:rPr>
+                <w:rFonts w:ascii="Times New Roman" w:hAnsi="Times New Roman" w:cs="Times New Roman"/>
+                <w:sz w:val="24"/>
+                <w:szCs w:val="24"/>
+              </w:rPr>
+              <w:lastRenderedPageBreak/>
+              <w:t>programos skaitliukas. Visi kiti registrai bendros paskirties ir gali būti naudojami kaip akumuliatoriai arba adresavimo rodyklės (addresing pointers)</w:t>
             </w:r>
             <w:r>
               <w:rPr>
@@ -793,32 +1140,23 @@
                 <w:sz w:val="24"/>
                 <w:szCs w:val="24"/>
               </w:rPr>
-              <w:t xml:space="preserve"> </w:t>
-            </w:r>
-            <w:r>
-              <w:rPr>
-                <w:rFonts w:ascii="Times New Roman" w:hAnsi="Times New Roman" w:cs="Times New Roman"/>
-                <w:sz w:val="24"/>
-                <w:szCs w:val="24"/>
-              </w:rPr>
-              <w:lastRenderedPageBreak/>
-              <w:t xml:space="preserve">(General Instrument Corporation Microelectronics, 1975, p. </w:t>
-            </w:r>
-            <w:r>
-              <w:rPr>
-                <w:rFonts w:ascii="Times New Roman" w:hAnsi="Times New Roman" w:cs="Times New Roman"/>
-                <w:sz w:val="24"/>
-                <w:szCs w:val="24"/>
-              </w:rPr>
-              <w:t>15</w:t>
-            </w:r>
-            <w:r>
-              <w:rPr>
-                <w:rFonts w:ascii="Times New Roman" w:hAnsi="Times New Roman" w:cs="Times New Roman"/>
-                <w:sz w:val="24"/>
-                <w:szCs w:val="24"/>
-              </w:rPr>
-              <w:t>).</w:t>
+              <w:t xml:space="preserve"> (General Instrument Corporation Microelectronics, 1975, p. </w:t>
+            </w:r>
+            <w:r>
+              <w:rPr>
+                <w:rFonts w:ascii="Times New Roman" w:hAnsi="Times New Roman" w:cs="Times New Roman"/>
+                <w:sz w:val="24"/>
+                <w:szCs w:val="24"/>
+              </w:rPr>
+              <w:t xml:space="preserve">7, </w:t>
+            </w:r>
+            <w:r>
+              <w:rPr>
+                <w:rFonts w:ascii="Times New Roman" w:hAnsi="Times New Roman" w:cs="Times New Roman"/>
+                <w:sz w:val="24"/>
+                <w:szCs w:val="24"/>
+              </w:rPr>
+              <w:t>15).</w:t>
             </w:r>
           </w:p>
         </w:tc>
@@ -828,6 +1166,7 @@
           </w:tcPr>
           <w:p>
             <w:pPr>
+              <w:jc w:val="center"/>
               <w:rPr>
                 <w:rFonts w:ascii="Times New Roman" w:hAnsi="Times New Roman" w:cs="Times New Roman"/>
                 <w:sz w:val="24"/>
@@ -841,7 +1180,16 @@
                 <w:szCs w:val="24"/>
               </w:rPr>
               <w:lastRenderedPageBreak/>
-              <w:t>CP1600 turi daugiau bendros paskirties registrų, tad programuojant – didesnė pasirinkimo laisvė. MOS 6502 turi specializuotus registrus, kas galėtų supaprastinti mašinos kodo rašymą.</w:t>
+              <w:t xml:space="preserve">CP1600 turi daugiau bendros paskirties registrų, tad programuojant – didesnė </w:t>
+            </w:r>
+            <w:r>
+              <w:rPr>
+                <w:rFonts w:ascii="Times New Roman" w:hAnsi="Times New Roman" w:cs="Times New Roman"/>
+                <w:sz w:val="24"/>
+                <w:szCs w:val="24"/>
+              </w:rPr>
+              <w:lastRenderedPageBreak/>
+              <w:t>pasirinkimo laisvė. MOS 6502 turi specializuotus registrus, kas galėtų supaprastinti mašinos kodo rašymą.</w:t>
             </w:r>
           </w:p>
         </w:tc>
@@ -874,6 +1222,7 @@
                 <w:sz w:val="24"/>
                 <w:szCs w:val="24"/>
               </w:rPr>
+              <w:lastRenderedPageBreak/>
               <w:t>Požymių bitai</w:t>
             </w:r>
           </w:p>
@@ -889,6 +1238,7 @@
           </w:tcPr>
           <w:p>
             <w:pPr>
+              <w:jc w:val="center"/>
               <w:rPr>
                 <w:rFonts w:ascii="Times New Roman" w:hAnsi="Times New Roman" w:cs="Times New Roman"/>
                 <w:sz w:val="24"/>
@@ -909,31 +1259,47 @@
                 <w:sz w:val="24"/>
                 <w:szCs w:val="24"/>
               </w:rPr>
-              <w:t xml:space="preserve">MOS 6502 požymių bitai: carry, zero result, interrupt disable, decimal mode, break command, overflow, negative result </w:t>
-            </w:r>
-            <w:r>
-              <w:rPr>
-                <w:rFonts w:ascii="Times New Roman" w:hAnsi="Times New Roman" w:cs="Times New Roman"/>
-                <w:sz w:val="24"/>
-                <w:szCs w:val="24"/>
-              </w:rPr>
-              <w:t>(Mos TECHNOLOGY INC, 1976, p. 2</w:t>
-            </w:r>
-            <w:r>
-              <w:rPr>
-                <w:rFonts w:ascii="Times New Roman" w:hAnsi="Times New Roman" w:cs="Times New Roman"/>
-                <w:sz w:val="24"/>
-                <w:szCs w:val="24"/>
-              </w:rPr>
-              <w:t>4</w:t>
-            </w:r>
-            <w:r>
-              <w:rPr>
-                <w:rFonts w:ascii="Times New Roman" w:hAnsi="Times New Roman" w:cs="Times New Roman"/>
-                <w:sz w:val="24"/>
-                <w:szCs w:val="24"/>
-              </w:rPr>
-              <w:t>).</w:t>
+              <w:t xml:space="preserve">MOS 6502 požymių bitai: carry, zero result, interrupt disable, decimal mode, break command, overflow, negative result (Mos TECHNOLOGY INC, 1976, </w:t>
+            </w:r>
+            <w:r>
+              <w:rPr>
+                <w:rFonts w:ascii="Times New Roman" w:hAnsi="Times New Roman" w:cs="Times New Roman"/>
+                <w:sz w:val="24"/>
+                <w:szCs w:val="24"/>
+              </w:rPr>
+              <w:t>MCS6500 Microcomputer Family</w:t>
+            </w:r>
+            <w:r>
+              <w:rPr>
+                <w:rFonts w:ascii="Times New Roman" w:hAnsi="Times New Roman" w:cs="Times New Roman"/>
+                <w:sz w:val="24"/>
+                <w:szCs w:val="24"/>
+              </w:rPr>
+              <w:t xml:space="preserve"> Programming Manual</w:t>
+            </w:r>
+            <w:r>
+              <w:rPr>
+                <w:rFonts w:ascii="Times New Roman" w:hAnsi="Times New Roman" w:cs="Times New Roman"/>
+                <w:sz w:val="24"/>
+                <w:szCs w:val="24"/>
+              </w:rPr>
+              <w:t xml:space="preserve"> </w:t>
+            </w:r>
+            <w:r>
+              <w:rPr>
+                <w:rFonts w:ascii="Times New Roman" w:hAnsi="Times New Roman" w:cs="Times New Roman"/>
+                <w:sz w:val="24"/>
+                <w:szCs w:val="24"/>
+              </w:rPr>
+              <w:t xml:space="preserve">- </w:t>
+            </w:r>
+            <w:r>
+              <w:rPr>
+                <w:rFonts w:ascii="Times New Roman" w:hAnsi="Times New Roman" w:cs="Times New Roman"/>
+                <w:sz w:val="24"/>
+                <w:szCs w:val="24"/>
+              </w:rPr>
+              <w:t>p. 24).</w:t>
             </w:r>
           </w:p>
         </w:tc>
@@ -943,6 +1309,7 @@
           </w:tcPr>
           <w:p>
             <w:pPr>
+              <w:jc w:val="center"/>
               <w:rPr>
                 <w:rFonts w:ascii="Times New Roman" w:hAnsi="Times New Roman" w:cs="Times New Roman"/>
                 <w:sz w:val="24"/>
@@ -971,15 +1338,7 @@
                 <w:sz w:val="24"/>
                 <w:szCs w:val="24"/>
               </w:rPr>
-              <w:t xml:space="preserve"> požymių bitai: overflow, carry, sign, zero, interrupt enable </w:t>
-            </w:r>
-            <w:r>
-              <w:rPr>
-                <w:rFonts w:ascii="Times New Roman" w:hAnsi="Times New Roman" w:cs="Times New Roman"/>
-                <w:sz w:val="24"/>
-                <w:szCs w:val="24"/>
-              </w:rPr>
-              <w:t xml:space="preserve">(General Instrument Corporation Microelectronics, 1975, p. </w:t>
+              <w:t xml:space="preserve"> požymių bitai: overflow, carry, sign, zero, interrupt enable (General Instrument Corporation Microelectronics, 1975, p. </w:t>
             </w:r>
             <w:r>
               <w:rPr>
@@ -1005,6 +1364,7 @@
           </w:tcPr>
           <w:p>
             <w:pPr>
+              <w:jc w:val="center"/>
               <w:rPr>
                 <w:rFonts w:ascii="Times New Roman" w:hAnsi="Times New Roman" w:cs="Times New Roman"/>
                 <w:sz w:val="24"/>
@@ -1019,6 +1379,985 @@
               </w:rPr>
               <w:t>MOS 6502 turi daugiau požymių bitų, kas leidžia labiau kontroliuoti  procesoriaus veiklą.</w:t>
             </w:r>
+          </w:p>
+        </w:tc>
+      </w:tr>
+      <w:tr>
+        <w:trPr>
+          <w:trHeight w:val="260"/>
+        </w:trPr>
+        <w:tc>
+          <w:tcPr>
+            <w:tcW w:w="10576" w:type="dxa"/>
+            <w:gridSpan w:val="3"/>
+          </w:tcPr>
+          <w:p>
+            <w:pPr>
+              <w:jc w:val="center"/>
+              <w:rPr>
+                <w:rFonts w:ascii="Times New Roman" w:hAnsi="Times New Roman" w:cs="Times New Roman"/>
+                <w:b/>
+                <w:bCs/>
+                <w:sz w:val="24"/>
+                <w:szCs w:val="24"/>
+              </w:rPr>
+            </w:pPr>
+            <w:r>
+              <w:rPr>
+                <w:rFonts w:ascii="Times New Roman" w:hAnsi="Times New Roman" w:cs="Times New Roman"/>
+                <w:b/>
+                <w:bCs/>
+                <w:sz w:val="24"/>
+                <w:szCs w:val="24"/>
+              </w:rPr>
+              <w:t>Duomenų plotis</w:t>
+            </w:r>
+          </w:p>
+        </w:tc>
+      </w:tr>
+      <w:tr>
+        <w:trPr>
+          <w:trHeight w:val="260"/>
+        </w:trPr>
+        <w:tc>
+          <w:tcPr>
+            <w:tcW w:w="3525" w:type="dxa"/>
+          </w:tcPr>
+          <w:p>
+            <w:pPr>
+              <w:jc w:val="center"/>
+              <w:rPr>
+                <w:rFonts w:ascii="Times New Roman" w:hAnsi="Times New Roman" w:cs="Times New Roman"/>
+                <w:sz w:val="24"/>
+                <w:szCs w:val="24"/>
+              </w:rPr>
+            </w:pPr>
+            <w:r>
+              <w:rPr>
+                <w:rFonts w:ascii="Times New Roman" w:hAnsi="Times New Roman" w:cs="Times New Roman"/>
+                <w:sz w:val="24"/>
+                <w:szCs w:val="24"/>
+              </w:rPr>
+              <w:t>MOS 6502 duomenų magistralės (mašinos žodžio) plotis – 8 bitai (</w:t>
+            </w:r>
+            <w:r>
+              <w:rPr>
+                <w:rFonts w:ascii="Times New Roman" w:hAnsi="Times New Roman" w:cs="Times New Roman"/>
+                <w:sz w:val="24"/>
+                <w:szCs w:val="24"/>
+              </w:rPr>
+              <w:t xml:space="preserve">Mos TECHNOLOGY INC, 1976, </w:t>
+            </w:r>
+            <w:r>
+              <w:rPr>
+                <w:rFonts w:ascii="Times New Roman" w:hAnsi="Times New Roman" w:cs="Times New Roman"/>
+                <w:sz w:val="24"/>
+                <w:szCs w:val="24"/>
+              </w:rPr>
+              <w:t xml:space="preserve">MCS6500 Microcomputer Family Hardware Manual </w:t>
+            </w:r>
+            <w:r>
+              <w:rPr>
+                <w:rFonts w:ascii="Times New Roman" w:hAnsi="Times New Roman" w:cs="Times New Roman"/>
+                <w:sz w:val="24"/>
+                <w:szCs w:val="24"/>
+              </w:rPr>
+              <w:t xml:space="preserve">- </w:t>
+            </w:r>
+            <w:r>
+              <w:rPr>
+                <w:rFonts w:ascii="Times New Roman" w:hAnsi="Times New Roman" w:cs="Times New Roman"/>
+                <w:sz w:val="24"/>
+                <w:szCs w:val="24"/>
+              </w:rPr>
+              <w:t>p</w:t>
+            </w:r>
+            <w:r>
+              <w:rPr>
+                <w:rFonts w:ascii="Times New Roman" w:hAnsi="Times New Roman" w:cs="Times New Roman"/>
+                <w:sz w:val="24"/>
+                <w:szCs w:val="24"/>
+              </w:rPr>
+              <w:t xml:space="preserve">. </w:t>
+            </w:r>
+            <w:r>
+              <w:rPr>
+                <w:rFonts w:ascii="Times New Roman" w:hAnsi="Times New Roman" w:cs="Times New Roman"/>
+                <w:sz w:val="24"/>
+                <w:szCs w:val="24"/>
+              </w:rPr>
+              <w:t>15</w:t>
+            </w:r>
+            <w:r>
+              <w:rPr>
+                <w:rFonts w:ascii="Times New Roman" w:hAnsi="Times New Roman" w:cs="Times New Roman"/>
+                <w:sz w:val="24"/>
+                <w:szCs w:val="24"/>
+              </w:rPr>
+              <w:t xml:space="preserve">, </w:t>
+            </w:r>
+            <w:r>
+              <w:rPr>
+                <w:rFonts w:ascii="Times New Roman" w:hAnsi="Times New Roman" w:cs="Times New Roman"/>
+                <w:sz w:val="24"/>
+                <w:szCs w:val="24"/>
+              </w:rPr>
+              <w:t>MCS6500</w:t>
+            </w:r>
+            <w:r>
+              <w:rPr>
+                <w:rFonts w:ascii="Times New Roman" w:hAnsi="Times New Roman" w:cs="Times New Roman"/>
+                <w:sz w:val="24"/>
+                <w:szCs w:val="24"/>
+              </w:rPr>
+              <w:t xml:space="preserve"> </w:t>
+            </w:r>
+            <w:r>
+              <w:rPr>
+                <w:rFonts w:ascii="Times New Roman" w:hAnsi="Times New Roman" w:cs="Times New Roman"/>
+                <w:sz w:val="24"/>
+                <w:szCs w:val="24"/>
+              </w:rPr>
+              <w:t xml:space="preserve">Microcomputer Family Programming Manual - </w:t>
+            </w:r>
+            <w:r>
+              <w:rPr>
+                <w:rFonts w:ascii="Times New Roman" w:hAnsi="Times New Roman" w:cs="Times New Roman"/>
+              </w:rPr>
+              <w:t xml:space="preserve">p. </w:t>
+            </w:r>
+            <w:r>
+              <w:rPr>
+                <w:rFonts w:ascii="Times New Roman" w:hAnsi="Times New Roman" w:cs="Times New Roman"/>
+              </w:rPr>
+              <w:t>2</w:t>
+            </w:r>
+            <w:r>
+              <w:rPr>
+                <w:rFonts w:ascii="Times New Roman" w:hAnsi="Times New Roman" w:cs="Times New Roman"/>
+                <w:sz w:val="24"/>
+                <w:szCs w:val="24"/>
+              </w:rPr>
+              <w:t>)</w:t>
+            </w:r>
+          </w:p>
+        </w:tc>
+        <w:tc>
+          <w:tcPr>
+            <w:tcW w:w="3525" w:type="dxa"/>
+          </w:tcPr>
+          <w:p>
+            <w:pPr>
+              <w:jc w:val="center"/>
+              <w:rPr>
+                <w:rFonts w:ascii="Times New Roman" w:hAnsi="Times New Roman" w:cs="Times New Roman"/>
+                <w:sz w:val="24"/>
+                <w:szCs w:val="24"/>
+              </w:rPr>
+            </w:pPr>
+            <w:r>
+              <w:rPr>
+                <w:rFonts w:ascii="Times New Roman" w:hAnsi="Times New Roman" w:cs="Times New Roman"/>
+                <w:sz w:val="24"/>
+                <w:szCs w:val="24"/>
+              </w:rPr>
+              <w:t xml:space="preserve">CP1600 mašinos žodis – 16 bitų, kuris organizuotas į du </w:t>
+            </w:r>
+            <w:r>
+              <w:rPr>
+                <w:rFonts w:ascii="Times New Roman" w:hAnsi="Times New Roman" w:cs="Times New Roman"/>
+                <w:sz w:val="24"/>
+                <w:szCs w:val="24"/>
+              </w:rPr>
+              <w:t xml:space="preserve">baitus </w:t>
+            </w:r>
+            <w:r>
+              <w:rPr>
+                <w:rFonts w:ascii="Times New Roman" w:hAnsi="Times New Roman" w:cs="Times New Roman"/>
+                <w:sz w:val="24"/>
+                <w:szCs w:val="24"/>
+              </w:rPr>
+              <w:t xml:space="preserve">(General Instrument Corporation Microelectronics, 1975, p. </w:t>
+            </w:r>
+            <w:r>
+              <w:rPr>
+                <w:rFonts w:ascii="Times New Roman" w:hAnsi="Times New Roman" w:cs="Times New Roman"/>
+                <w:sz w:val="24"/>
+                <w:szCs w:val="24"/>
+              </w:rPr>
+              <w:t>15</w:t>
+            </w:r>
+            <w:r>
+              <w:rPr>
+                <w:rFonts w:ascii="Times New Roman" w:hAnsi="Times New Roman" w:cs="Times New Roman"/>
+                <w:sz w:val="24"/>
+                <w:szCs w:val="24"/>
+              </w:rPr>
+              <w:t>).</w:t>
+            </w:r>
+          </w:p>
+        </w:tc>
+        <w:tc>
+          <w:tcPr>
+            <w:tcW w:w="3526" w:type="dxa"/>
+          </w:tcPr>
+          <w:p>
+            <w:pPr>
+              <w:jc w:val="center"/>
+              <w:rPr>
+                <w:rFonts w:ascii="Times New Roman" w:hAnsi="Times New Roman" w:cs="Times New Roman"/>
+                <w:sz w:val="24"/>
+                <w:szCs w:val="24"/>
+              </w:rPr>
+            </w:pPr>
+            <w:r>
+              <w:rPr>
+                <w:rFonts w:ascii="Times New Roman" w:hAnsi="Times New Roman" w:cs="Times New Roman"/>
+                <w:sz w:val="24"/>
+                <w:szCs w:val="24"/>
+              </w:rPr>
+              <w:t>CP1600 gali apdoroti didesnius duomenų kiekius vieno procesoriaus ciklo metu, tačiau tai nebūtinai reiškia didesnį efektyvumą MOS 6502</w:t>
+            </w:r>
+            <w:r>
+              <w:rPr>
+                <w:rFonts w:ascii="Times New Roman" w:hAnsi="Times New Roman" w:cs="Times New Roman"/>
+                <w:sz w:val="24"/>
+                <w:szCs w:val="24"/>
+              </w:rPr>
+              <w:t xml:space="preserve"> atžvilgiu</w:t>
+            </w:r>
+            <w:r>
+              <w:rPr>
+                <w:rFonts w:ascii="Times New Roman" w:hAnsi="Times New Roman" w:cs="Times New Roman"/>
+                <w:sz w:val="24"/>
+                <w:szCs w:val="24"/>
+              </w:rPr>
+              <w:t>, kadangi 8 bitai informacijos gali būti apdorojami greičiau.</w:t>
+            </w:r>
+          </w:p>
+        </w:tc>
+      </w:tr>
+      <w:tr>
+        <w:trPr>
+          <w:trHeight w:val="260"/>
+        </w:trPr>
+        <w:tc>
+          <w:tcPr>
+            <w:tcW w:w="10576" w:type="dxa"/>
+            <w:gridSpan w:val="3"/>
+          </w:tcPr>
+          <w:p>
+            <w:pPr>
+              <w:jc w:val="center"/>
+              <w:rPr>
+                <w:rFonts w:ascii="Times New Roman" w:hAnsi="Times New Roman" w:cs="Times New Roman"/>
+                <w:b/>
+                <w:bCs/>
+                <w:sz w:val="24"/>
+                <w:szCs w:val="24"/>
+              </w:rPr>
+            </w:pPr>
+            <w:r>
+              <w:rPr>
+                <w:rFonts w:ascii="Times New Roman" w:hAnsi="Times New Roman" w:cs="Times New Roman"/>
+                <w:b/>
+                <w:bCs/>
+                <w:sz w:val="24"/>
+                <w:szCs w:val="24"/>
+              </w:rPr>
+              <w:t>Atminties kiekis</w:t>
+            </w:r>
+          </w:p>
+        </w:tc>
+      </w:tr>
+      <w:tr>
+        <w:trPr>
+          <w:trHeight w:val="260"/>
+        </w:trPr>
+        <w:tc>
+          <w:tcPr>
+            <w:tcW w:w="3525" w:type="dxa"/>
+          </w:tcPr>
+          <w:p>
+            <w:pPr>
+              <w:jc w:val="center"/>
+              <w:rPr>
+                <w:rFonts w:ascii="Times New Roman" w:hAnsi="Times New Roman" w:cs="Times New Roman"/>
+                <w:sz w:val="24"/>
+                <w:szCs w:val="24"/>
+              </w:rPr>
+            </w:pPr>
+            <w:r>
+              <w:rPr>
+                <w:rFonts w:ascii="Times New Roman" w:hAnsi="Times New Roman" w:cs="Times New Roman"/>
+                <w:sz w:val="24"/>
+                <w:szCs w:val="24"/>
+              </w:rPr>
+              <w:t>MOS 6502</w:t>
+            </w:r>
+            <w:r>
+              <w:rPr>
+                <w:rFonts w:ascii="Times New Roman" w:hAnsi="Times New Roman" w:cs="Times New Roman"/>
+                <w:sz w:val="24"/>
+                <w:szCs w:val="24"/>
+              </w:rPr>
+              <w:t xml:space="preserve"> </w:t>
+            </w:r>
+            <w:r>
+              <w:rPr>
+                <w:rFonts w:ascii="Times New Roman" w:hAnsi="Times New Roman" w:cs="Times New Roman"/>
+                <w:sz w:val="24"/>
+                <w:szCs w:val="24"/>
+              </w:rPr>
+              <w:t>- adresų magistralės plotis – 16 bitų</w:t>
+            </w:r>
+            <w:r>
+              <w:rPr>
+                <w:rFonts w:ascii="Times New Roman" w:hAnsi="Times New Roman" w:cs="Times New Roman"/>
+                <w:sz w:val="24"/>
+                <w:szCs w:val="24"/>
+              </w:rPr>
+              <w:t>. 16 bitų gali sugeneruoti 65,536 skirtingus adresus</w:t>
+            </w:r>
+            <w:r>
+              <w:rPr>
+                <w:rFonts w:ascii="Times New Roman" w:hAnsi="Times New Roman" w:cs="Times New Roman"/>
+                <w:sz w:val="24"/>
+                <w:szCs w:val="24"/>
+              </w:rPr>
+              <w:t>, rodančias į tiek pat skirtingų atminties baitų</w:t>
+            </w:r>
+            <w:r>
+              <w:rPr>
+                <w:rFonts w:ascii="Times New Roman" w:hAnsi="Times New Roman" w:cs="Times New Roman"/>
+                <w:sz w:val="24"/>
+                <w:szCs w:val="24"/>
+              </w:rPr>
+              <w:t xml:space="preserve">. Adresai suskirstyti į 256 „puslapius“, kurių kiekvienas turi 256 specifinius adresus, vienas iš </w:t>
+            </w:r>
+            <w:r>
+              <w:rPr>
+                <w:rFonts w:ascii="Times New Roman" w:hAnsi="Times New Roman" w:cs="Times New Roman"/>
+                <w:sz w:val="24"/>
+                <w:szCs w:val="24"/>
+              </w:rPr>
+              <w:t xml:space="preserve">dviejų </w:t>
+            </w:r>
+            <w:r>
+              <w:rPr>
+                <w:rFonts w:ascii="Times New Roman" w:hAnsi="Times New Roman" w:cs="Times New Roman"/>
+                <w:sz w:val="24"/>
+                <w:szCs w:val="24"/>
+              </w:rPr>
+              <w:t>programos skaitliuko baitų (registrų) pasirenką puslapį, o kitas – specifinį adresą. Taigi, efektyvus adresas – 16 bitų (</w:t>
+            </w:r>
+            <w:r>
+              <w:rPr>
+                <w:rFonts w:ascii="Times New Roman" w:hAnsi="Times New Roman" w:cs="Times New Roman"/>
+                <w:sz w:val="24"/>
+                <w:szCs w:val="24"/>
+              </w:rPr>
+              <w:t>Mos TECHNOLOGY INC</w:t>
+            </w:r>
+            <w:r>
+              <w:rPr>
+                <w:rFonts w:ascii="Times New Roman" w:hAnsi="Times New Roman" w:cs="Times New Roman"/>
+                <w:sz w:val="24"/>
+                <w:szCs w:val="24"/>
+              </w:rPr>
+              <w:t xml:space="preserve">, </w:t>
+            </w:r>
+            <w:r>
+              <w:rPr>
+                <w:rFonts w:ascii="Times New Roman" w:hAnsi="Times New Roman" w:cs="Times New Roman"/>
+                <w:sz w:val="24"/>
+                <w:szCs w:val="24"/>
+              </w:rPr>
+              <w:t>1976, p.</w:t>
+            </w:r>
+            <w:r>
+              <w:rPr>
+                <w:rFonts w:ascii="Times New Roman" w:hAnsi="Times New Roman" w:cs="Times New Roman"/>
+                <w:sz w:val="24"/>
+                <w:szCs w:val="24"/>
+              </w:rPr>
+              <w:t xml:space="preserve"> </w:t>
+            </w:r>
+            <w:r>
+              <w:rPr>
+                <w:rFonts w:ascii="Times New Roman" w:hAnsi="Times New Roman" w:cs="Times New Roman"/>
+                <w:sz w:val="24"/>
+                <w:szCs w:val="24"/>
+              </w:rPr>
+              <w:t xml:space="preserve">MCS6500 Microcomputer Family </w:t>
+            </w:r>
+            <w:r>
+              <w:rPr>
+                <w:rFonts w:ascii="Times New Roman" w:hAnsi="Times New Roman" w:cs="Times New Roman"/>
+                <w:sz w:val="24"/>
+                <w:szCs w:val="24"/>
+              </w:rPr>
+              <w:t>Hardware</w:t>
+            </w:r>
+            <w:r>
+              <w:rPr>
+                <w:rFonts w:ascii="Times New Roman" w:hAnsi="Times New Roman" w:cs="Times New Roman"/>
+                <w:sz w:val="24"/>
+                <w:szCs w:val="24"/>
+              </w:rPr>
+              <w:t xml:space="preserve"> Manual</w:t>
+            </w:r>
+            <w:r>
+              <w:rPr>
+                <w:rFonts w:ascii="Times New Roman" w:hAnsi="Times New Roman" w:cs="Times New Roman"/>
+                <w:sz w:val="24"/>
+                <w:szCs w:val="24"/>
+              </w:rPr>
+              <w:t xml:space="preserve"> </w:t>
+            </w:r>
+            <w:r>
+              <w:rPr>
+                <w:rFonts w:ascii="Times New Roman" w:hAnsi="Times New Roman" w:cs="Times New Roman"/>
+                <w:sz w:val="24"/>
+                <w:szCs w:val="24"/>
+              </w:rPr>
+              <w:t>6 – 8 psl.)</w:t>
+            </w:r>
+            <w:r>
+              <w:rPr>
+                <w:rFonts w:ascii="Times New Roman" w:hAnsi="Times New Roman" w:cs="Times New Roman"/>
+                <w:sz w:val="24"/>
+                <w:szCs w:val="24"/>
+              </w:rPr>
+              <w:t xml:space="preserve"> Galimas adresų erdvės suskirstymas: 0000 – 3FFF adresai skirti RAM, 4000 – 7FFF </w:t>
+            </w:r>
+            <w:r>
+              <w:rPr>
+                <w:rFonts w:ascii="Times New Roman" w:hAnsi="Times New Roman" w:cs="Times New Roman"/>
+                <w:sz w:val="24"/>
+                <w:szCs w:val="24"/>
+              </w:rPr>
+              <w:lastRenderedPageBreak/>
+              <w:t xml:space="preserve">– I/O, 8000 – FFFF adresai skirti ROM. </w:t>
+            </w:r>
+            <w:r>
+              <w:rPr>
+                <w:rFonts w:ascii="Times New Roman" w:hAnsi="Times New Roman" w:cs="Times New Roman"/>
+                <w:sz w:val="24"/>
+                <w:szCs w:val="24"/>
+              </w:rPr>
+              <w:t>(Mos TECHNOLOGY</w:t>
+            </w:r>
+            <w:r>
+              <w:rPr>
+                <w:rFonts w:ascii="Times New Roman" w:hAnsi="Times New Roman" w:cs="Times New Roman"/>
+                <w:sz w:val="24"/>
+                <w:szCs w:val="24"/>
+              </w:rPr>
+              <w:t xml:space="preserve"> </w:t>
+            </w:r>
+            <w:r>
+              <w:rPr>
+                <w:rFonts w:ascii="Times New Roman" w:hAnsi="Times New Roman" w:cs="Times New Roman"/>
+                <w:sz w:val="24"/>
+                <w:szCs w:val="24"/>
+              </w:rPr>
+              <w:t xml:space="preserve">INC, 1976, </w:t>
+            </w:r>
+            <w:r>
+              <w:rPr>
+                <w:rFonts w:ascii="Times New Roman" w:hAnsi="Times New Roman" w:cs="Times New Roman"/>
+                <w:sz w:val="24"/>
+                <w:szCs w:val="24"/>
+              </w:rPr>
+              <w:t>MCS6500</w:t>
+            </w:r>
+            <w:r>
+              <w:rPr>
+                <w:rFonts w:ascii="Times New Roman" w:hAnsi="Times New Roman" w:cs="Times New Roman"/>
+                <w:sz w:val="24"/>
+                <w:szCs w:val="24"/>
+              </w:rPr>
+              <w:t xml:space="preserve"> </w:t>
+            </w:r>
+            <w:r>
+              <w:rPr>
+                <w:rFonts w:ascii="Times New Roman" w:hAnsi="Times New Roman" w:cs="Times New Roman"/>
+                <w:sz w:val="24"/>
+                <w:szCs w:val="24"/>
+              </w:rPr>
+              <w:t xml:space="preserve">Microcomputer Family Programming Manual </w:t>
+            </w:r>
+            <w:r>
+              <w:rPr>
+                <w:rFonts w:ascii="Times New Roman" w:hAnsi="Times New Roman" w:cs="Times New Roman"/>
+                <w:sz w:val="24"/>
+                <w:szCs w:val="24"/>
+              </w:rPr>
+              <w:t xml:space="preserve">p. </w:t>
+            </w:r>
+            <w:r>
+              <w:rPr>
+                <w:rFonts w:ascii="Times New Roman" w:hAnsi="Times New Roman" w:cs="Times New Roman"/>
+                <w:sz w:val="24"/>
+                <w:szCs w:val="24"/>
+              </w:rPr>
+              <w:t>57</w:t>
+            </w:r>
+            <w:r>
+              <w:rPr>
+                <w:rFonts w:ascii="Times New Roman" w:hAnsi="Times New Roman" w:cs="Times New Roman"/>
+                <w:sz w:val="24"/>
+                <w:szCs w:val="24"/>
+              </w:rPr>
+              <w:t>).</w:t>
+            </w:r>
+            <w:r>
+              <w:rPr>
+                <w:rFonts w:ascii="Times New Roman" w:hAnsi="Times New Roman" w:cs="Times New Roman"/>
+                <w:sz w:val="24"/>
+                <w:szCs w:val="24"/>
+              </w:rPr>
+              <w:t xml:space="preserve"> </w:t>
+            </w:r>
+            <w:r>
+              <w:rPr>
+                <w:rFonts w:ascii="Times New Roman" w:hAnsi="Times New Roman" w:cs="Times New Roman"/>
+                <w:sz w:val="24"/>
+                <w:szCs w:val="24"/>
+              </w:rPr>
+              <w:t>Taip pat, stekui skirtas pirmasis</w:t>
+            </w:r>
+            <w:r>
+              <w:rPr>
+                <w:rFonts w:ascii="Times New Roman" w:hAnsi="Times New Roman" w:cs="Times New Roman"/>
+                <w:sz w:val="24"/>
+                <w:szCs w:val="24"/>
+              </w:rPr>
+              <w:t xml:space="preserve"> (01)</w:t>
+            </w:r>
+            <w:r>
+              <w:rPr>
+                <w:rFonts w:ascii="Times New Roman" w:hAnsi="Times New Roman" w:cs="Times New Roman"/>
+                <w:sz w:val="24"/>
+                <w:szCs w:val="24"/>
+              </w:rPr>
+              <w:t xml:space="preserve"> adresų puslapis (</w:t>
+            </w:r>
+            <w:r>
+              <w:rPr>
+                <w:rFonts w:ascii="Times New Roman" w:hAnsi="Times New Roman" w:cs="Times New Roman"/>
+                <w:sz w:val="24"/>
+                <w:szCs w:val="24"/>
+              </w:rPr>
+              <w:t xml:space="preserve">Mos TECHNOLOGY INC, 1976, </w:t>
+            </w:r>
+            <w:r>
+              <w:rPr>
+                <w:rFonts w:ascii="Times New Roman" w:hAnsi="Times New Roman" w:cs="Times New Roman"/>
+                <w:sz w:val="24"/>
+                <w:szCs w:val="24"/>
+              </w:rPr>
+              <w:t xml:space="preserve">MCS6500 Microcomputer Family Programming Manual </w:t>
+            </w:r>
+            <w:r>
+              <w:rPr>
+                <w:rFonts w:ascii="Times New Roman" w:hAnsi="Times New Roman" w:cs="Times New Roman"/>
+                <w:sz w:val="24"/>
+                <w:szCs w:val="24"/>
+              </w:rPr>
+              <w:t xml:space="preserve">p. </w:t>
+            </w:r>
+            <w:r>
+              <w:rPr>
+                <w:rFonts w:ascii="Times New Roman" w:hAnsi="Times New Roman" w:cs="Times New Roman"/>
+                <w:sz w:val="24"/>
+                <w:szCs w:val="24"/>
+              </w:rPr>
+              <w:t>114).</w:t>
+            </w:r>
+            <w:r>
+              <w:rPr>
+                <w:rFonts w:ascii="Times New Roman" w:hAnsi="Times New Roman" w:cs="Times New Roman"/>
+                <w:sz w:val="24"/>
+                <w:szCs w:val="24"/>
+              </w:rPr>
+              <w:t xml:space="preserve"> Apple I mikrokompiuteris, kuris naudojo MOS 6502 siūlė 4 KB atminties (Wikipedia</w:t>
+            </w:r>
+            <w:r>
+              <w:rPr>
+                <w:rFonts w:ascii="Times New Roman" w:hAnsi="Times New Roman" w:cs="Times New Roman"/>
+                <w:sz w:val="24"/>
+                <w:szCs w:val="24"/>
+              </w:rPr>
+              <w:t>: Apple I</w:t>
+            </w:r>
+            <w:r>
+              <w:rPr>
+                <w:rFonts w:ascii="Times New Roman" w:hAnsi="Times New Roman" w:cs="Times New Roman"/>
+                <w:sz w:val="24"/>
+                <w:szCs w:val="24"/>
+              </w:rPr>
+              <w:t>, 2024).</w:t>
+            </w:r>
+          </w:p>
+        </w:tc>
+        <w:tc>
+          <w:tcPr>
+            <w:tcW w:w="3525" w:type="dxa"/>
+          </w:tcPr>
+          <w:p>
+            <w:pPr>
+              <w:jc w:val="center"/>
+              <w:rPr>
+                <w:rFonts w:ascii="Times New Roman" w:hAnsi="Times New Roman" w:cs="Times New Roman"/>
+                <w:sz w:val="24"/>
+                <w:szCs w:val="24"/>
+              </w:rPr>
+            </w:pPr>
+            <w:r>
+              <w:rPr>
+                <w:rFonts w:ascii="Times New Roman" w:hAnsi="Times New Roman" w:cs="Times New Roman"/>
+                <w:sz w:val="24"/>
+                <w:szCs w:val="24"/>
+              </w:rPr>
+              <w:lastRenderedPageBreak/>
+              <w:t xml:space="preserve">CP1600 turi 16 bitų adresų magistralę, leidžiančią sugeneruoti 65,536  skirtingus adresus. </w:t>
+            </w:r>
+            <w:r>
+              <w:rPr>
+                <w:rFonts w:ascii="Times New Roman" w:hAnsi="Times New Roman" w:cs="Times New Roman"/>
+                <w:sz w:val="24"/>
+                <w:szCs w:val="24"/>
+              </w:rPr>
+              <w:t>Adresų erdvė – ištisinė</w:t>
+            </w:r>
+            <w:r>
+              <w:rPr>
+                <w:rFonts w:ascii="Times New Roman" w:hAnsi="Times New Roman" w:cs="Times New Roman"/>
+                <w:sz w:val="24"/>
+                <w:szCs w:val="24"/>
+              </w:rPr>
+              <w:t>, o efektyvus adreso plotis – 16 bitų</w:t>
+            </w:r>
+            <w:r>
+              <w:rPr>
+                <w:rFonts w:ascii="Times New Roman" w:hAnsi="Times New Roman" w:cs="Times New Roman"/>
+                <w:sz w:val="24"/>
+                <w:szCs w:val="24"/>
+              </w:rPr>
+              <w:t xml:space="preserve"> </w:t>
+            </w:r>
+            <w:r>
+              <w:rPr>
+                <w:rFonts w:ascii="Times New Roman" w:hAnsi="Times New Roman" w:cs="Times New Roman"/>
+                <w:sz w:val="24"/>
+                <w:szCs w:val="24"/>
+              </w:rPr>
+              <w:t xml:space="preserve">(General Instrument Corporation Microelectronics, 1975, p. </w:t>
+            </w:r>
+            <w:r>
+              <w:rPr>
+                <w:rFonts w:ascii="Times New Roman" w:hAnsi="Times New Roman" w:cs="Times New Roman"/>
+                <w:sz w:val="24"/>
+                <w:szCs w:val="24"/>
+              </w:rPr>
+              <w:t>7</w:t>
+            </w:r>
+            <w:r>
+              <w:rPr>
+                <w:rFonts w:ascii="Times New Roman" w:hAnsi="Times New Roman" w:cs="Times New Roman"/>
+                <w:sz w:val="24"/>
+                <w:szCs w:val="24"/>
+              </w:rPr>
+              <w:t>, 48</w:t>
+            </w:r>
+            <w:r>
+              <w:rPr>
+                <w:rFonts w:ascii="Times New Roman" w:hAnsi="Times New Roman" w:cs="Times New Roman"/>
+                <w:sz w:val="24"/>
+                <w:szCs w:val="24"/>
+              </w:rPr>
+              <w:t>).</w:t>
+            </w:r>
+            <w:r>
+              <w:rPr>
+                <w:rFonts w:ascii="Times New Roman" w:hAnsi="Times New Roman" w:cs="Times New Roman"/>
+                <w:sz w:val="24"/>
+                <w:szCs w:val="24"/>
+              </w:rPr>
+              <w:t xml:space="preserve"> Informacijos apie adresų ervės </w:t>
+            </w:r>
+            <w:r>
+              <w:rPr>
+                <w:rFonts w:ascii="Times New Roman" w:hAnsi="Times New Roman" w:cs="Times New Roman"/>
+                <w:sz w:val="24"/>
+                <w:szCs w:val="24"/>
+              </w:rPr>
+              <w:t>priskyrimą</w:t>
+            </w:r>
+            <w:r>
+              <w:rPr>
+                <w:rFonts w:ascii="Times New Roman" w:hAnsi="Times New Roman" w:cs="Times New Roman"/>
+                <w:sz w:val="24"/>
+                <w:szCs w:val="24"/>
+              </w:rPr>
+              <w:t xml:space="preserve"> RAM ar ROM rasti nepavyko. </w:t>
+            </w:r>
+            <w:r>
+              <w:rPr>
+                <w:rFonts w:ascii="Times New Roman" w:hAnsi="Times New Roman" w:cs="Times New Roman"/>
+                <w:sz w:val="24"/>
+                <w:szCs w:val="24"/>
+              </w:rPr>
+              <w:t>Intellivision žaidimų ko</w:t>
+            </w:r>
+            <w:r>
+              <w:rPr>
+                <w:rFonts w:ascii="Times New Roman" w:hAnsi="Times New Roman" w:cs="Times New Roman"/>
+                <w:sz w:val="24"/>
+                <w:szCs w:val="24"/>
+              </w:rPr>
+              <w:t>nso</w:t>
+            </w:r>
+            <w:r>
+              <w:rPr>
+                <w:rFonts w:ascii="Times New Roman" w:hAnsi="Times New Roman" w:cs="Times New Roman"/>
+                <w:sz w:val="24"/>
+                <w:szCs w:val="24"/>
+              </w:rPr>
+              <w:t>lėje, kuri naudojo CP1600 procesoriaus CP1610 versij</w:t>
+            </w:r>
+            <w:r>
+              <w:rPr>
+                <w:rFonts w:ascii="Times New Roman" w:hAnsi="Times New Roman" w:cs="Times New Roman"/>
+                <w:sz w:val="24"/>
+                <w:szCs w:val="24"/>
+              </w:rPr>
+              <w:t>ą,</w:t>
+            </w:r>
+            <w:r>
+              <w:rPr>
+                <w:rFonts w:ascii="Times New Roman" w:hAnsi="Times New Roman" w:cs="Times New Roman"/>
+                <w:sz w:val="24"/>
+                <w:szCs w:val="24"/>
+              </w:rPr>
+              <w:t xml:space="preserve"> buvo 1456 baitai RAM ir 7168 baitai ROM</w:t>
+            </w:r>
+            <w:r>
+              <w:rPr>
+                <w:rFonts w:ascii="Times New Roman" w:hAnsi="Times New Roman" w:cs="Times New Roman"/>
+                <w:sz w:val="24"/>
+                <w:szCs w:val="24"/>
+              </w:rPr>
+              <w:t xml:space="preserve"> (Wikipedia</w:t>
+            </w:r>
+            <w:r>
+              <w:rPr>
+                <w:rFonts w:ascii="Times New Roman" w:hAnsi="Times New Roman" w:cs="Times New Roman"/>
+                <w:sz w:val="24"/>
+                <w:szCs w:val="24"/>
+              </w:rPr>
+              <w:t>: Intellivision</w:t>
+            </w:r>
+            <w:r>
+              <w:rPr>
+                <w:rFonts w:ascii="Times New Roman" w:hAnsi="Times New Roman" w:cs="Times New Roman"/>
+                <w:sz w:val="24"/>
+                <w:szCs w:val="24"/>
+              </w:rPr>
+              <w:t>, 2024).</w:t>
+            </w:r>
+          </w:p>
+        </w:tc>
+        <w:tc>
+          <w:tcPr>
+            <w:tcW w:w="3526" w:type="dxa"/>
+          </w:tcPr>
+          <w:p>
+            <w:pPr>
+              <w:jc w:val="center"/>
+              <w:rPr>
+                <w:rFonts w:ascii="Times New Roman" w:hAnsi="Times New Roman" w:cs="Times New Roman"/>
+                <w:sz w:val="24"/>
+                <w:szCs w:val="24"/>
+              </w:rPr>
+            </w:pPr>
+            <w:r>
+              <w:rPr>
+                <w:rFonts w:ascii="Times New Roman" w:hAnsi="Times New Roman" w:cs="Times New Roman"/>
+                <w:sz w:val="24"/>
+                <w:szCs w:val="24"/>
+              </w:rPr>
+              <w:t xml:space="preserve">MOS 6502 adresų erdvė yra suskirstyta, o CP1600 adresų erdvė yra ištisinė. CP1600 architektūra leidžia laisviau rinktis šio procesoriaus naudotojui, kaip naudoti adresų erdvę, o MOS 6502 adresų erdvės suskirtymas gali būti naudingas palengvinant procesoriaus </w:t>
+            </w:r>
+            <w:r>
+              <w:rPr>
+                <w:rFonts w:ascii="Times New Roman" w:hAnsi="Times New Roman" w:cs="Times New Roman"/>
+                <w:sz w:val="24"/>
+                <w:szCs w:val="24"/>
+              </w:rPr>
+              <w:t>instrukcijų rašymą</w:t>
+            </w:r>
+            <w:r>
+              <w:rPr>
+                <w:rFonts w:ascii="Times New Roman" w:hAnsi="Times New Roman" w:cs="Times New Roman"/>
+                <w:sz w:val="24"/>
+                <w:szCs w:val="24"/>
+              </w:rPr>
+              <w:t>.</w:t>
+            </w:r>
+          </w:p>
+        </w:tc>
+      </w:tr>
+      <w:tr>
+        <w:trPr>
+          <w:trHeight w:val="260"/>
+        </w:trPr>
+        <w:tc>
+          <w:tcPr>
+            <w:tcW w:w="10576" w:type="dxa"/>
+            <w:gridSpan w:val="3"/>
+          </w:tcPr>
+          <w:p>
+            <w:pPr>
+              <w:jc w:val="center"/>
+              <w:rPr>
+                <w:rFonts w:ascii="Times New Roman" w:hAnsi="Times New Roman" w:cs="Times New Roman"/>
+                <w:b/>
+                <w:bCs/>
+                <w:sz w:val="24"/>
+                <w:szCs w:val="24"/>
+              </w:rPr>
+            </w:pPr>
+            <w:r>
+              <w:rPr>
+                <w:rFonts w:ascii="Times New Roman" w:hAnsi="Times New Roman" w:cs="Times New Roman"/>
+                <w:b/>
+                <w:bCs/>
+                <w:sz w:val="24"/>
+                <w:szCs w:val="24"/>
+              </w:rPr>
+              <w:t>Virtualioji atmintis</w:t>
+            </w:r>
+          </w:p>
+        </w:tc>
+      </w:tr>
+      <w:tr>
+        <w:trPr>
+          <w:trHeight w:val="260"/>
+        </w:trPr>
+        <w:tc>
+          <w:tcPr>
+            <w:tcW w:w="3525" w:type="dxa"/>
+          </w:tcPr>
+          <w:p>
+            <w:pPr>
+              <w:rPr>
+                <w:rFonts w:ascii="Times New Roman" w:hAnsi="Times New Roman" w:cs="Times New Roman"/>
+                <w:sz w:val="24"/>
+                <w:szCs w:val="24"/>
+              </w:rPr>
+            </w:pPr>
+            <w:r>
+              <w:rPr>
+                <w:rFonts w:ascii="Times New Roman" w:hAnsi="Times New Roman" w:cs="Times New Roman"/>
+                <w:sz w:val="24"/>
+                <w:szCs w:val="24"/>
+              </w:rPr>
+              <w:t xml:space="preserve">Informacijos apie virtualios atminties panaudojimą rasti nepavyko. </w:t>
+            </w:r>
+          </w:p>
+        </w:tc>
+        <w:tc>
+          <w:tcPr>
+            <w:tcW w:w="3525" w:type="dxa"/>
+          </w:tcPr>
+          <w:p>
+            <w:pPr>
+              <w:rPr>
+                <w:rFonts w:ascii="Times New Roman" w:hAnsi="Times New Roman" w:cs="Times New Roman"/>
+                <w:sz w:val="24"/>
+                <w:szCs w:val="24"/>
+              </w:rPr>
+            </w:pPr>
+            <w:r>
+              <w:rPr>
+                <w:rFonts w:ascii="Times New Roman" w:hAnsi="Times New Roman" w:cs="Times New Roman"/>
+                <w:sz w:val="24"/>
+                <w:szCs w:val="24"/>
+              </w:rPr>
+              <w:t>Informacijos apie virtualios atminties panaudojimą rasti nepavyko.</w:t>
+            </w:r>
+          </w:p>
+        </w:tc>
+        <w:tc>
+          <w:tcPr>
+            <w:tcW w:w="3526" w:type="dxa"/>
+          </w:tcPr>
+          <w:p>
+            <w:pPr>
+              <w:rPr>
+                <w:rFonts w:ascii="Times New Roman" w:hAnsi="Times New Roman" w:cs="Times New Roman"/>
+                <w:sz w:val="24"/>
+                <w:szCs w:val="24"/>
+              </w:rPr>
+            </w:pPr>
+            <w:r>
+              <w:rPr>
+                <w:rFonts w:ascii="Times New Roman" w:hAnsi="Times New Roman" w:cs="Times New Roman"/>
+                <w:sz w:val="24"/>
+                <w:szCs w:val="24"/>
+              </w:rPr>
+              <w:t>MOS 6502 ir CP1600 architektūros virtualios atminties neturi.</w:t>
+            </w:r>
+          </w:p>
+        </w:tc>
+      </w:tr>
+      <w:tr>
+        <w:trPr>
+          <w:trHeight w:val="260"/>
+        </w:trPr>
+        <w:tc>
+          <w:tcPr>
+            <w:tcW w:w="3525" w:type="dxa"/>
+          </w:tcPr>
+          <w:p>
+            <w:pPr>
+              <w:rPr>
+                <w:rFonts w:ascii="Times New Roman" w:hAnsi="Times New Roman" w:cs="Times New Roman"/>
+                <w:sz w:val="24"/>
+                <w:szCs w:val="24"/>
+              </w:rPr>
+            </w:pPr>
+          </w:p>
+        </w:tc>
+        <w:tc>
+          <w:tcPr>
+            <w:tcW w:w="3525" w:type="dxa"/>
+          </w:tcPr>
+          <w:p>
+            <w:pPr>
+              <w:rPr>
+                <w:rFonts w:ascii="Times New Roman" w:hAnsi="Times New Roman" w:cs="Times New Roman"/>
+                <w:sz w:val="24"/>
+                <w:szCs w:val="24"/>
+              </w:rPr>
+            </w:pPr>
+          </w:p>
+        </w:tc>
+        <w:tc>
+          <w:tcPr>
+            <w:tcW w:w="3526" w:type="dxa"/>
+          </w:tcPr>
+          <w:p>
+            <w:pPr>
+              <w:rPr>
+                <w:rFonts w:ascii="Times New Roman" w:hAnsi="Times New Roman" w:cs="Times New Roman"/>
+                <w:sz w:val="24"/>
+                <w:szCs w:val="24"/>
+              </w:rPr>
+            </w:pPr>
           </w:p>
         </w:tc>
       </w:tr>
@@ -1084,6 +2423,30 @@
         <w:t xml:space="preserve"> </w:t>
       </w:r>
     </w:p>
+    <w:p>
+      <w:hyperlink r:id="rId9" w:history="1">
+        <w:r>
+          <w:rPr>
+            <w:rStyle w:val="Hyperlink"/>
+          </w:rPr>
+          <w:t>https://en.wikipedia.org/wiki/Apple_I</w:t>
+        </w:r>
+      </w:hyperlink>
+    </w:p>
+    <w:p>
+      <w:hyperlink r:id="rId10" w:history="1">
+        <w:r>
+          <w:rPr>
+            <w:rStyle w:val="Hyperlink"/>
+          </w:rPr>
+          <w:t>https://lt.wikipedia.org/wiki/Intellivision</w:t>
+        </w:r>
+      </w:hyperlink>
+      <w:r>
+        <w:t xml:space="preserve"> </w:t>
+      </w:r>
+    </w:p>
+    <w:p/>
     <w:sectPr>
       <w:pgSz w:w="11906" w:h="16838"/>
       <w:pgMar w:top="720" w:right="720" w:bottom="720" w:left="720" w:header="567" w:footer="567" w:gutter="0"/>

</xml_diff>

<commit_message>
Pridėta informacija apie abiejų kompiuterių architektūrų komandų sistemas.
</commit_message>
<xml_diff>
--- a/MOS 6502 VS CP1600.docx
+++ b/MOS 6502 VS CP1600.docx
@@ -610,31 +610,7 @@
                 <w:sz w:val="24"/>
                 <w:szCs w:val="24"/>
               </w:rPr>
-              <w:t xml:space="preserve">, MCS6500 Microcomputer Family </w:t>
-            </w:r>
-            <w:r>
-              <w:rPr>
-                <w:rFonts w:ascii="Times New Roman" w:hAnsi="Times New Roman" w:cs="Times New Roman"/>
-                <w:sz w:val="24"/>
-                <w:szCs w:val="24"/>
-              </w:rPr>
-              <w:t>Programming</w:t>
-            </w:r>
-            <w:r>
-              <w:rPr>
-                <w:rFonts w:ascii="Times New Roman" w:hAnsi="Times New Roman" w:cs="Times New Roman"/>
-                <w:sz w:val="24"/>
-                <w:szCs w:val="24"/>
-              </w:rPr>
-              <w:t xml:space="preserve"> Manual - p. </w:t>
-            </w:r>
-            <w:r>
-              <w:rPr>
-                <w:rFonts w:ascii="Times New Roman" w:hAnsi="Times New Roman" w:cs="Times New Roman"/>
-                <w:sz w:val="24"/>
-                <w:szCs w:val="24"/>
-              </w:rPr>
-              <w:t>4)</w:t>
+              <w:t>, MCS6500 Microcomputer Family Programming Manual - p. 4)</w:t>
             </w:r>
           </w:p>
         </w:tc>
@@ -827,15 +803,7 @@
                 <w:sz w:val="24"/>
                 <w:szCs w:val="24"/>
               </w:rPr>
-              <w:t xml:space="preserve">, MCS6500 Microcomputer Family Programming Manual - p. </w:t>
-            </w:r>
-            <w:r>
-              <w:rPr>
-                <w:rFonts w:ascii="Times New Roman" w:hAnsi="Times New Roman" w:cs="Times New Roman"/>
-                <w:sz w:val="24"/>
-                <w:szCs w:val="24"/>
-              </w:rPr>
-              <w:t>51</w:t>
+              <w:t>, MCS6500 Microcomputer Family Programming Manual - p. 51</w:t>
             </w:r>
             <w:r>
               <w:rPr>
@@ -894,6 +862,14 @@
                 <w:szCs w:val="24"/>
               </w:rPr>
               <w:t xml:space="preserve">, tad tai dviejų adresų mašina (General Instrument Corporation Microelectronics, 1975, p. </w:t>
+            </w:r>
+            <w:r>
+              <w:rPr>
+                <w:rFonts w:ascii="Times New Roman" w:hAnsi="Times New Roman" w:cs="Times New Roman"/>
+                <w:sz w:val="24"/>
+                <w:szCs w:val="24"/>
+              </w:rPr>
+              <w:t xml:space="preserve">43, </w:t>
             </w:r>
             <w:r>
               <w:rPr>
@@ -1065,15 +1041,7 @@
                 <w:sz w:val="24"/>
                 <w:szCs w:val="24"/>
               </w:rPr>
-              <w:t xml:space="preserve">MCS6500 Microcomputer Family Programming Manual </w:t>
-            </w:r>
-            <w:r>
-              <w:rPr>
-                <w:rFonts w:ascii="Times New Roman" w:hAnsi="Times New Roman" w:cs="Times New Roman"/>
-                <w:sz w:val="24"/>
-                <w:szCs w:val="24"/>
-              </w:rPr>
-              <w:t xml:space="preserve">- </w:t>
+              <w:t xml:space="preserve">MCS6500 Microcomputer Family Programming Manual - </w:t>
             </w:r>
             <w:r>
               <w:rPr>
@@ -1267,31 +1235,7 @@
                 <w:sz w:val="24"/>
                 <w:szCs w:val="24"/>
               </w:rPr>
-              <w:t>MCS6500 Microcomputer Family</w:t>
-            </w:r>
-            <w:r>
-              <w:rPr>
-                <w:rFonts w:ascii="Times New Roman" w:hAnsi="Times New Roman" w:cs="Times New Roman"/>
-                <w:sz w:val="24"/>
-                <w:szCs w:val="24"/>
-              </w:rPr>
-              <w:t xml:space="preserve"> Programming Manual</w:t>
-            </w:r>
-            <w:r>
-              <w:rPr>
-                <w:rFonts w:ascii="Times New Roman" w:hAnsi="Times New Roman" w:cs="Times New Roman"/>
-                <w:sz w:val="24"/>
-                <w:szCs w:val="24"/>
-              </w:rPr>
-              <w:t xml:space="preserve"> </w:t>
-            </w:r>
-            <w:r>
-              <w:rPr>
-                <w:rFonts w:ascii="Times New Roman" w:hAnsi="Times New Roman" w:cs="Times New Roman"/>
-                <w:sz w:val="24"/>
-                <w:szCs w:val="24"/>
-              </w:rPr>
-              <w:t xml:space="preserve">- </w:t>
+              <w:t xml:space="preserve">MCS6500 Microcomputer Family Programming Manual - </w:t>
             </w:r>
             <w:r>
               <w:rPr>
@@ -1454,15 +1398,7 @@
                 <w:sz w:val="24"/>
                 <w:szCs w:val="24"/>
               </w:rPr>
-              <w:t xml:space="preserve">MCS6500 Microcomputer Family Hardware Manual </w:t>
-            </w:r>
-            <w:r>
-              <w:rPr>
-                <w:rFonts w:ascii="Times New Roman" w:hAnsi="Times New Roman" w:cs="Times New Roman"/>
-                <w:sz w:val="24"/>
-                <w:szCs w:val="24"/>
-              </w:rPr>
-              <w:t xml:space="preserve">- </w:t>
+              <w:t xml:space="preserve">MCS6500 Microcomputer Family Hardware Manual - </w:t>
             </w:r>
             <w:r>
               <w:rPr>
@@ -1494,31 +1430,7 @@
                 <w:sz w:val="24"/>
                 <w:szCs w:val="24"/>
               </w:rPr>
-              <w:t xml:space="preserve">, </w:t>
-            </w:r>
-            <w:r>
-              <w:rPr>
-                <w:rFonts w:ascii="Times New Roman" w:hAnsi="Times New Roman" w:cs="Times New Roman"/>
-                <w:sz w:val="24"/>
-                <w:szCs w:val="24"/>
-              </w:rPr>
-              <w:t>MCS6500</w:t>
-            </w:r>
-            <w:r>
-              <w:rPr>
-                <w:rFonts w:ascii="Times New Roman" w:hAnsi="Times New Roman" w:cs="Times New Roman"/>
-                <w:sz w:val="24"/>
-                <w:szCs w:val="24"/>
-              </w:rPr>
-              <w:t xml:space="preserve"> </w:t>
-            </w:r>
-            <w:r>
-              <w:rPr>
-                <w:rFonts w:ascii="Times New Roman" w:hAnsi="Times New Roman" w:cs="Times New Roman"/>
-                <w:sz w:val="24"/>
-                <w:szCs w:val="24"/>
-              </w:rPr>
-              <w:t xml:space="preserve">Microcomputer Family Programming Manual - </w:t>
+              <w:t xml:space="preserve">, MCS6500 Microcomputer Family Programming Manual - </w:t>
             </w:r>
             <w:r>
               <w:rPr>
@@ -1781,31 +1693,7 @@
                 <w:sz w:val="24"/>
                 <w:szCs w:val="24"/>
               </w:rPr>
-              <w:t xml:space="preserve"> </w:t>
-            </w:r>
-            <w:r>
-              <w:rPr>
-                <w:rFonts w:ascii="Times New Roman" w:hAnsi="Times New Roman" w:cs="Times New Roman"/>
-                <w:sz w:val="24"/>
-                <w:szCs w:val="24"/>
-              </w:rPr>
-              <w:t xml:space="preserve">MCS6500 Microcomputer Family </w:t>
-            </w:r>
-            <w:r>
-              <w:rPr>
-                <w:rFonts w:ascii="Times New Roman" w:hAnsi="Times New Roman" w:cs="Times New Roman"/>
-                <w:sz w:val="24"/>
-                <w:szCs w:val="24"/>
-              </w:rPr>
-              <w:t>Hardware</w:t>
-            </w:r>
-            <w:r>
-              <w:rPr>
-                <w:rFonts w:ascii="Times New Roman" w:hAnsi="Times New Roman" w:cs="Times New Roman"/>
-                <w:sz w:val="24"/>
-                <w:szCs w:val="24"/>
-              </w:rPr>
-              <w:t xml:space="preserve"> Manual</w:t>
+              <w:t xml:space="preserve"> MCS6500 Microcomputer Family Hardware Manual</w:t>
             </w:r>
             <w:r>
               <w:rPr>
@@ -1870,23 +1758,7 @@
                 <w:sz w:val="24"/>
                 <w:szCs w:val="24"/>
               </w:rPr>
-              <w:t>MCS6500</w:t>
-            </w:r>
-            <w:r>
-              <w:rPr>
-                <w:rFonts w:ascii="Times New Roman" w:hAnsi="Times New Roman" w:cs="Times New Roman"/>
-                <w:sz w:val="24"/>
-                <w:szCs w:val="24"/>
-              </w:rPr>
-              <w:t xml:space="preserve"> </w:t>
-            </w:r>
-            <w:r>
-              <w:rPr>
-                <w:rFonts w:ascii="Times New Roman" w:hAnsi="Times New Roman" w:cs="Times New Roman"/>
-                <w:sz w:val="24"/>
-                <w:szCs w:val="24"/>
-              </w:rPr>
-              <w:t xml:space="preserve">Microcomputer Family Programming Manual </w:t>
+              <w:t xml:space="preserve">MCS6500 Microcomputer Family Programming Manual </w:t>
             </w:r>
             <w:r>
               <w:rPr>
@@ -2320,6 +2192,886 @@
         </w:trPr>
         <w:tc>
           <w:tcPr>
+            <w:tcW w:w="10576" w:type="dxa"/>
+            <w:gridSpan w:val="3"/>
+          </w:tcPr>
+          <w:p>
+            <w:pPr>
+              <w:jc w:val="center"/>
+              <w:rPr>
+                <w:rFonts w:ascii="Times New Roman" w:hAnsi="Times New Roman" w:cs="Times New Roman"/>
+                <w:b/>
+                <w:bCs/>
+                <w:sz w:val="24"/>
+                <w:szCs w:val="24"/>
+              </w:rPr>
+            </w:pPr>
+            <w:r>
+              <w:rPr>
+                <w:rFonts w:ascii="Times New Roman" w:hAnsi="Times New Roman" w:cs="Times New Roman"/>
+                <w:b/>
+                <w:bCs/>
+                <w:sz w:val="24"/>
+                <w:szCs w:val="24"/>
+              </w:rPr>
+              <w:t>Komandų sistema</w:t>
+            </w:r>
+          </w:p>
+        </w:tc>
+      </w:tr>
+      <w:tr>
+        <w:trPr>
+          <w:trHeight w:val="260"/>
+        </w:trPr>
+        <w:tc>
+          <w:tcPr>
+            <w:tcW w:w="3525" w:type="dxa"/>
+          </w:tcPr>
+          <w:p>
+            <w:pPr>
+              <w:rPr>
+                <w:rFonts w:ascii="Times New Roman" w:hAnsi="Times New Roman" w:cs="Times New Roman"/>
+                <w:sz w:val="24"/>
+                <w:szCs w:val="24"/>
+              </w:rPr>
+            </w:pPr>
+            <w:r>
+              <w:rPr>
+                <w:rFonts w:ascii="Times New Roman" w:hAnsi="Times New Roman" w:cs="Times New Roman"/>
+                <w:sz w:val="24"/>
+                <w:szCs w:val="24"/>
+              </w:rPr>
+              <w:t>Komandų klasės:</w:t>
+            </w:r>
+          </w:p>
+          <w:p>
+            <w:pPr>
+              <w:pStyle w:val="ListParagraph"/>
+              <w:numPr>
+                <w:ilvl w:val="0"/>
+                <w:numId w:val="1"/>
+              </w:numPr>
+              <w:rPr>
+                <w:rFonts w:ascii="Times New Roman" w:hAnsi="Times New Roman" w:cs="Times New Roman"/>
+                <w:sz w:val="24"/>
+                <w:szCs w:val="24"/>
+              </w:rPr>
+            </w:pPr>
+            <w:r>
+              <w:rPr>
+                <w:rFonts w:ascii="Times New Roman" w:hAnsi="Times New Roman" w:cs="Times New Roman"/>
+                <w:sz w:val="24"/>
+                <w:szCs w:val="24"/>
+              </w:rPr>
+              <w:t xml:space="preserve">Šešios akumuliatoriaus ir aritmetinės </w:t>
+            </w:r>
+            <w:r>
+              <w:rPr>
+                <w:rFonts w:ascii="Times New Roman" w:hAnsi="Times New Roman" w:cs="Times New Roman"/>
+                <w:sz w:val="24"/>
+                <w:szCs w:val="24"/>
+              </w:rPr>
+              <w:t>komandos</w:t>
+            </w:r>
+            <w:r>
+              <w:rPr>
+                <w:rFonts w:ascii="Times New Roman" w:hAnsi="Times New Roman" w:cs="Times New Roman"/>
+                <w:sz w:val="24"/>
+                <w:szCs w:val="24"/>
+              </w:rPr>
+              <w:t xml:space="preserve"> (pvz. LDA – Load Accumulator with Memory, ADC – Add Memory with Carry to Accumulator). </w:t>
+            </w:r>
+          </w:p>
+          <w:p>
+            <w:pPr>
+              <w:pStyle w:val="ListParagraph"/>
+              <w:numPr>
+                <w:ilvl w:val="0"/>
+                <w:numId w:val="1"/>
+              </w:numPr>
+              <w:rPr>
+                <w:rFonts w:ascii="Times New Roman" w:hAnsi="Times New Roman" w:cs="Times New Roman"/>
+                <w:sz w:val="24"/>
+                <w:szCs w:val="24"/>
+              </w:rPr>
+            </w:pPr>
+            <w:r>
+              <w:rPr>
+                <w:rFonts w:ascii="Times New Roman" w:hAnsi="Times New Roman" w:cs="Times New Roman"/>
+                <w:sz w:val="24"/>
+                <w:szCs w:val="24"/>
+              </w:rPr>
+              <w:t>Septynios požymių ir procesoriaus statuso komandos (pvz. SEC – Set Carry Flag, CLV – Clear Overflow Flag)</w:t>
+            </w:r>
+          </w:p>
+          <w:p>
+            <w:pPr>
+              <w:pStyle w:val="ListParagraph"/>
+              <w:numPr>
+                <w:ilvl w:val="0"/>
+                <w:numId w:val="1"/>
+              </w:numPr>
+              <w:rPr>
+                <w:rFonts w:ascii="Times New Roman" w:hAnsi="Times New Roman" w:cs="Times New Roman"/>
+                <w:sz w:val="24"/>
+                <w:szCs w:val="24"/>
+              </w:rPr>
+            </w:pPr>
+            <w:r>
+              <w:rPr>
+                <w:rFonts w:ascii="Times New Roman" w:hAnsi="Times New Roman" w:cs="Times New Roman"/>
+                <w:sz w:val="24"/>
+                <w:szCs w:val="24"/>
+              </w:rPr>
+              <w:t>Dešimt Test, Branch ir Jump komandų (pvz.</w:t>
+            </w:r>
+            <w:r>
+              <w:rPr>
+                <w:rFonts w:ascii="Times New Roman" w:hAnsi="Times New Roman" w:cs="Times New Roman"/>
+                <w:sz w:val="24"/>
+                <w:szCs w:val="24"/>
+              </w:rPr>
+              <w:t xml:space="preserve"> BEQ – Branch on Result Zero, CMP – Compare Memory and Accumulator).</w:t>
+            </w:r>
+          </w:p>
+          <w:p>
+            <w:pPr>
+              <w:pStyle w:val="ListParagraph"/>
+              <w:numPr>
+                <w:ilvl w:val="0"/>
+                <w:numId w:val="1"/>
+              </w:numPr>
+              <w:rPr>
+                <w:rFonts w:ascii="Times New Roman" w:hAnsi="Times New Roman" w:cs="Times New Roman"/>
+                <w:sz w:val="24"/>
+                <w:szCs w:val="24"/>
+              </w:rPr>
+            </w:pPr>
+            <w:r>
+              <w:rPr>
+                <w:rFonts w:ascii="Times New Roman" w:hAnsi="Times New Roman" w:cs="Times New Roman"/>
+                <w:sz w:val="24"/>
+                <w:szCs w:val="24"/>
+              </w:rPr>
+              <w:t>Keturiolika indeksų registrų komandų (pvz. INX – Increment Index Register X by One, TAY – Transfer Accumulator to Index Y).</w:t>
+            </w:r>
+          </w:p>
+          <w:p>
+            <w:pPr>
+              <w:pStyle w:val="ListParagraph"/>
+              <w:numPr>
+                <w:ilvl w:val="0"/>
+                <w:numId w:val="1"/>
+              </w:numPr>
+              <w:rPr>
+                <w:rFonts w:ascii="Times New Roman" w:hAnsi="Times New Roman" w:cs="Times New Roman"/>
+                <w:sz w:val="24"/>
+                <w:szCs w:val="24"/>
+              </w:rPr>
+            </w:pPr>
+            <w:r>
+              <w:rPr>
+                <w:rFonts w:ascii="Times New Roman" w:hAnsi="Times New Roman" w:cs="Times New Roman"/>
+                <w:sz w:val="24"/>
+                <w:szCs w:val="24"/>
+              </w:rPr>
+              <w:t>Aštuonios steko komandos (pvz. PHA – Push Accumulator on Stack, PLP – Pull Processor Status from Stack).</w:t>
+            </w:r>
+          </w:p>
+          <w:p>
+            <w:pPr>
+              <w:pStyle w:val="ListParagraph"/>
+              <w:numPr>
+                <w:ilvl w:val="0"/>
+                <w:numId w:val="1"/>
+              </w:numPr>
+              <w:rPr>
+                <w:rFonts w:ascii="Times New Roman" w:hAnsi="Times New Roman" w:cs="Times New Roman"/>
+                <w:sz w:val="24"/>
+                <w:szCs w:val="24"/>
+              </w:rPr>
+            </w:pPr>
+            <w:r>
+              <w:rPr>
+                <w:rFonts w:ascii="Times New Roman" w:hAnsi="Times New Roman" w:cs="Times New Roman"/>
+                <w:sz w:val="24"/>
+                <w:szCs w:val="24"/>
+              </w:rPr>
+              <w:t>Trys Reset ir pertraukimų komandos (pvz. RTI – Return from Interrupt, BRK – Break Command).</w:t>
+            </w:r>
+          </w:p>
+          <w:p>
+            <w:pPr>
+              <w:pStyle w:val="ListParagraph"/>
+              <w:numPr>
+                <w:ilvl w:val="0"/>
+                <w:numId w:val="1"/>
+              </w:numPr>
+              <w:rPr>
+                <w:rFonts w:ascii="Times New Roman" w:hAnsi="Times New Roman" w:cs="Times New Roman"/>
+                <w:sz w:val="24"/>
+                <w:szCs w:val="24"/>
+              </w:rPr>
+            </w:pPr>
+            <w:r>
+              <w:rPr>
+                <w:rFonts w:ascii="Times New Roman" w:hAnsi="Times New Roman" w:cs="Times New Roman"/>
+                <w:sz w:val="24"/>
+                <w:szCs w:val="24"/>
+              </w:rPr>
+              <w:t xml:space="preserve">Šešios bitų perkėlimo ir atminties modifikacijų komandos (pvz. ROR – </w:t>
+            </w:r>
+            <w:r>
+              <w:rPr>
+                <w:rFonts w:ascii="Times New Roman" w:hAnsi="Times New Roman" w:cs="Times New Roman"/>
+                <w:sz w:val="24"/>
+                <w:szCs w:val="24"/>
+              </w:rPr>
+              <w:lastRenderedPageBreak/>
+              <w:t xml:space="preserve">Rotate Right, DEC – Decrement Memory by One). </w:t>
+            </w:r>
+            <w:r>
+              <w:rPr>
+                <w:rFonts w:ascii="Times New Roman" w:hAnsi="Times New Roman" w:cs="Times New Roman"/>
+                <w:sz w:val="24"/>
+                <w:szCs w:val="24"/>
+              </w:rPr>
+              <w:t>Iš viso: 54 komados</w:t>
+            </w:r>
+            <w:r>
+              <w:rPr>
+                <w:rFonts w:ascii="Times New Roman" w:hAnsi="Times New Roman" w:cs="Times New Roman"/>
+                <w:sz w:val="24"/>
+                <w:szCs w:val="24"/>
+              </w:rPr>
+              <w:t xml:space="preserve"> </w:t>
+            </w:r>
+            <w:r>
+              <w:rPr>
+                <w:rFonts w:ascii="Times New Roman" w:hAnsi="Times New Roman" w:cs="Times New Roman"/>
+                <w:sz w:val="24"/>
+                <w:szCs w:val="24"/>
+              </w:rPr>
+              <w:t>(</w:t>
+            </w:r>
+            <w:r>
+              <w:rPr>
+                <w:rFonts w:ascii="Times New Roman" w:hAnsi="Times New Roman" w:cs="Times New Roman"/>
+                <w:sz w:val="24"/>
+                <w:szCs w:val="24"/>
+              </w:rPr>
+              <w:t xml:space="preserve">Mos TECHNOLOGY INC, 1976, </w:t>
+            </w:r>
+            <w:r>
+              <w:rPr>
+                <w:rFonts w:ascii="Times New Roman" w:hAnsi="Times New Roman" w:cs="Times New Roman"/>
+                <w:sz w:val="24"/>
+                <w:szCs w:val="24"/>
+              </w:rPr>
+              <w:t xml:space="preserve">MCS6500 Microcomputer Family Programming Manual </w:t>
+            </w:r>
+            <w:r>
+              <w:rPr>
+                <w:rFonts w:ascii="Times New Roman" w:hAnsi="Times New Roman" w:cs="Times New Roman"/>
+                <w:sz w:val="24"/>
+                <w:szCs w:val="24"/>
+              </w:rPr>
+              <w:t xml:space="preserve">p. </w:t>
+            </w:r>
+            <w:r>
+              <w:rPr>
+                <w:rFonts w:ascii="Times New Roman" w:hAnsi="Times New Roman" w:cs="Times New Roman"/>
+                <w:sz w:val="24"/>
+                <w:szCs w:val="24"/>
+              </w:rPr>
+              <w:t>ii - v</w:t>
+            </w:r>
+            <w:r>
+              <w:rPr>
+                <w:rFonts w:ascii="Times New Roman" w:hAnsi="Times New Roman" w:cs="Times New Roman"/>
+                <w:sz w:val="24"/>
+                <w:szCs w:val="24"/>
+              </w:rPr>
+              <w:t xml:space="preserve">). </w:t>
+            </w:r>
+            <w:r>
+              <w:rPr>
+                <w:rFonts w:ascii="Times New Roman" w:hAnsi="Times New Roman" w:cs="Times New Roman"/>
+                <w:sz w:val="24"/>
+                <w:szCs w:val="24"/>
+              </w:rPr>
+              <w:t xml:space="preserve"> </w:t>
+            </w:r>
+          </w:p>
+          <w:p>
+            <w:pPr>
+              <w:rPr>
+                <w:rFonts w:ascii="Times New Roman" w:hAnsi="Times New Roman" w:cs="Times New Roman"/>
+                <w:sz w:val="24"/>
+                <w:szCs w:val="24"/>
+              </w:rPr>
+            </w:pPr>
+            <w:r>
+              <w:rPr>
+                <w:rFonts w:ascii="Times New Roman" w:hAnsi="Times New Roman" w:cs="Times New Roman"/>
+                <w:sz w:val="24"/>
+                <w:szCs w:val="24"/>
+              </w:rPr>
+              <w:t xml:space="preserve">Palaikomi instrukcijų formatai: instrukcija gali būti 1, 2 ar 3 baitų ilgio. Vienas baitas nurodo operacijos kodą, o likę 0, 1 arba 2 baitai nurodo adresą, o šių baitų kiekis priklauso nuo konkrečios operacijos. Implied instrukcijose turint tik operacijos kodą, jau žinomi duomenų šaltiniai ir gavėjai. Absolučiame adresavime nurodomas adresas operando, kuriam bus vykdoma operacija </w:t>
+            </w:r>
+            <w:r>
+              <w:rPr>
+                <w:rFonts w:ascii="Times New Roman" w:hAnsi="Times New Roman" w:cs="Times New Roman"/>
+                <w:sz w:val="24"/>
+                <w:szCs w:val="24"/>
+              </w:rPr>
+              <w:t>(</w:t>
+            </w:r>
+            <w:r>
+              <w:rPr>
+                <w:rFonts w:ascii="Times New Roman" w:hAnsi="Times New Roman" w:cs="Times New Roman"/>
+                <w:sz w:val="24"/>
+                <w:szCs w:val="24"/>
+              </w:rPr>
+              <w:t xml:space="preserve">Mos TECHNOLOGY INC, 1976, </w:t>
+            </w:r>
+            <w:r>
+              <w:rPr>
+                <w:rFonts w:ascii="Times New Roman" w:hAnsi="Times New Roman" w:cs="Times New Roman"/>
+                <w:sz w:val="24"/>
+                <w:szCs w:val="24"/>
+              </w:rPr>
+              <w:t xml:space="preserve">MCS6500 Microcomputer Family Programming Manual </w:t>
+            </w:r>
+            <w:r>
+              <w:rPr>
+                <w:rFonts w:ascii="Times New Roman" w:hAnsi="Times New Roman" w:cs="Times New Roman"/>
+                <w:sz w:val="24"/>
+                <w:szCs w:val="24"/>
+              </w:rPr>
+              <w:t xml:space="preserve">p. </w:t>
+            </w:r>
+            <w:r>
+              <w:rPr>
+                <w:rFonts w:ascii="Times New Roman" w:hAnsi="Times New Roman" w:cs="Times New Roman"/>
+                <w:sz w:val="24"/>
+                <w:szCs w:val="24"/>
+              </w:rPr>
+              <w:t>51</w:t>
+            </w:r>
+            <w:r>
+              <w:rPr>
+                <w:rFonts w:ascii="Times New Roman" w:hAnsi="Times New Roman" w:cs="Times New Roman"/>
+                <w:sz w:val="24"/>
+                <w:szCs w:val="24"/>
+              </w:rPr>
+              <w:t xml:space="preserve">).  </w:t>
+            </w:r>
+          </w:p>
+        </w:tc>
+        <w:tc>
+          <w:tcPr>
+            <w:tcW w:w="3525" w:type="dxa"/>
+          </w:tcPr>
+          <w:p>
+            <w:pPr>
+              <w:rPr>
+                <w:rFonts w:ascii="Times New Roman" w:hAnsi="Times New Roman" w:cs="Times New Roman"/>
+                <w:sz w:val="24"/>
+                <w:szCs w:val="24"/>
+              </w:rPr>
+            </w:pPr>
+            <w:r>
+              <w:rPr>
+                <w:rFonts w:ascii="Times New Roman" w:hAnsi="Times New Roman" w:cs="Times New Roman"/>
+                <w:sz w:val="24"/>
+                <w:szCs w:val="24"/>
+              </w:rPr>
+              <w:lastRenderedPageBreak/>
+              <w:t xml:space="preserve">Instrukcijų formatas: 10 bitų. Keturi vyriausi šios instrukcijos bitai yra pavadinti Operational Field, kurie duoda šešiolika pagrindinių operacijų, padalintų į Internal Reference ir External Reference </w:t>
+            </w:r>
+            <w:r>
+              <w:rPr>
+                <w:rFonts w:ascii="Times New Roman" w:hAnsi="Times New Roman" w:cs="Times New Roman"/>
+                <w:sz w:val="24"/>
+                <w:szCs w:val="24"/>
+              </w:rPr>
+              <w:t>komandos</w:t>
+            </w:r>
+            <w:r>
+              <w:rPr>
+                <w:rFonts w:ascii="Times New Roman" w:hAnsi="Times New Roman" w:cs="Times New Roman"/>
+                <w:sz w:val="24"/>
+                <w:szCs w:val="24"/>
+              </w:rPr>
+              <w:t>. Prie operacijos kodo dažniausiai būna vienas arba du operandai (Šaltinis/adresavimo tipas ir duomenų gavėjas</w:t>
+            </w:r>
+            <w:r>
+              <w:rPr>
+                <w:rFonts w:ascii="Times New Roman" w:hAnsi="Times New Roman" w:cs="Times New Roman"/>
+                <w:sz w:val="24"/>
+                <w:szCs w:val="24"/>
+              </w:rPr>
+              <w:t>, iš viso dar 6 bitai</w:t>
+            </w:r>
+            <w:r>
+              <w:rPr>
+                <w:rFonts w:ascii="Times New Roman" w:hAnsi="Times New Roman" w:cs="Times New Roman"/>
+                <w:sz w:val="24"/>
+                <w:szCs w:val="24"/>
+              </w:rPr>
+              <w:t>)</w:t>
+            </w:r>
+            <w:r>
+              <w:rPr>
+                <w:rFonts w:ascii="Times New Roman" w:hAnsi="Times New Roman" w:cs="Times New Roman"/>
+                <w:sz w:val="24"/>
+                <w:szCs w:val="24"/>
+              </w:rPr>
+              <w:t xml:space="preserve"> – taip gaunamas dar didesnis skaičius skirtingų komandų</w:t>
+            </w:r>
+            <w:r>
+              <w:rPr>
+                <w:rFonts w:ascii="Times New Roman" w:hAnsi="Times New Roman" w:cs="Times New Roman"/>
+                <w:sz w:val="24"/>
+                <w:szCs w:val="24"/>
+              </w:rPr>
+              <w:t>. External Reference komandos:</w:t>
+            </w:r>
+          </w:p>
+          <w:p>
+            <w:pPr>
+              <w:pStyle w:val="ListParagraph"/>
+              <w:numPr>
+                <w:ilvl w:val="0"/>
+                <w:numId w:val="2"/>
+              </w:numPr>
+              <w:rPr>
+                <w:rFonts w:ascii="Times New Roman" w:hAnsi="Times New Roman" w:cs="Times New Roman"/>
+                <w:sz w:val="24"/>
+                <w:szCs w:val="24"/>
+              </w:rPr>
+            </w:pPr>
+            <w:r>
+              <w:rPr>
+                <w:rFonts w:ascii="Times New Roman" w:hAnsi="Times New Roman" w:cs="Times New Roman"/>
+                <w:sz w:val="24"/>
+                <w:szCs w:val="24"/>
+              </w:rPr>
+              <w:t>Data Access komandos (pvz. ADD, CMP).</w:t>
+            </w:r>
+          </w:p>
+          <w:p>
+            <w:pPr>
+              <w:pStyle w:val="ListParagraph"/>
+              <w:numPr>
+                <w:ilvl w:val="0"/>
+                <w:numId w:val="2"/>
+              </w:numPr>
+              <w:rPr>
+                <w:rFonts w:ascii="Times New Roman" w:hAnsi="Times New Roman" w:cs="Times New Roman"/>
+                <w:sz w:val="24"/>
+                <w:szCs w:val="24"/>
+              </w:rPr>
+            </w:pPr>
+            <w:r>
+              <w:rPr>
+                <w:rFonts w:ascii="Times New Roman" w:hAnsi="Times New Roman" w:cs="Times New Roman"/>
+                <w:sz w:val="24"/>
+                <w:szCs w:val="24"/>
+              </w:rPr>
+              <w:t>Branch komand</w:t>
+            </w:r>
+            <w:r>
+              <w:rPr>
+                <w:rFonts w:ascii="Times New Roman" w:hAnsi="Times New Roman" w:cs="Times New Roman"/>
+                <w:sz w:val="24"/>
+                <w:szCs w:val="24"/>
+              </w:rPr>
+              <w:t>os (</w:t>
+            </w:r>
+            <w:r>
+              <w:rPr>
+                <w:rFonts w:ascii="Times New Roman" w:hAnsi="Times New Roman" w:cs="Times New Roman"/>
+                <w:sz w:val="24"/>
+                <w:szCs w:val="24"/>
+              </w:rPr>
+              <w:t xml:space="preserve">pvz. </w:t>
+            </w:r>
+            <w:r>
+              <w:rPr>
+                <w:rFonts w:ascii="Times New Roman" w:hAnsi="Times New Roman" w:cs="Times New Roman"/>
+                <w:sz w:val="24"/>
+                <w:szCs w:val="24"/>
+              </w:rPr>
+              <w:t>BMI – Branch on Minus, BGT – Branch if Greater Than)</w:t>
+            </w:r>
+          </w:p>
+          <w:p>
+            <w:pPr>
+              <w:rPr>
+                <w:rFonts w:ascii="Times New Roman" w:hAnsi="Times New Roman" w:cs="Times New Roman"/>
+                <w:sz w:val="24"/>
+                <w:szCs w:val="24"/>
+              </w:rPr>
+            </w:pPr>
+            <w:r>
+              <w:rPr>
+                <w:rFonts w:ascii="Times New Roman" w:hAnsi="Times New Roman" w:cs="Times New Roman"/>
+                <w:sz w:val="24"/>
+                <w:szCs w:val="24"/>
+              </w:rPr>
+              <w:t>Internal Reference komandos:</w:t>
+            </w:r>
+          </w:p>
+          <w:p>
+            <w:pPr>
+              <w:pStyle w:val="ListParagraph"/>
+              <w:numPr>
+                <w:ilvl w:val="0"/>
+                <w:numId w:val="3"/>
+              </w:numPr>
+              <w:rPr>
+                <w:rFonts w:ascii="Times New Roman" w:hAnsi="Times New Roman" w:cs="Times New Roman"/>
+                <w:sz w:val="24"/>
+                <w:szCs w:val="24"/>
+              </w:rPr>
+            </w:pPr>
+            <w:r>
+              <w:rPr>
+                <w:rFonts w:ascii="Times New Roman" w:hAnsi="Times New Roman" w:cs="Times New Roman"/>
+                <w:sz w:val="24"/>
+                <w:szCs w:val="24"/>
+              </w:rPr>
+              <w:t>Iš registro į registrą (</w:t>
+            </w:r>
+            <w:r>
+              <w:rPr>
+                <w:rFonts w:ascii="Times New Roman" w:hAnsi="Times New Roman" w:cs="Times New Roman"/>
+                <w:sz w:val="24"/>
+                <w:szCs w:val="24"/>
+              </w:rPr>
+              <w:t xml:space="preserve">pvz. </w:t>
+            </w:r>
+            <w:r>
+              <w:rPr>
+                <w:rFonts w:ascii="Times New Roman" w:hAnsi="Times New Roman" w:cs="Times New Roman"/>
+                <w:sz w:val="24"/>
+                <w:szCs w:val="24"/>
+              </w:rPr>
+              <w:t>ADDR – Add Register, CMPR – Compare Register)</w:t>
+            </w:r>
+          </w:p>
+          <w:p>
+            <w:pPr>
+              <w:pStyle w:val="ListParagraph"/>
+              <w:numPr>
+                <w:ilvl w:val="0"/>
+                <w:numId w:val="3"/>
+              </w:numPr>
+              <w:rPr>
+                <w:rFonts w:ascii="Times New Roman" w:hAnsi="Times New Roman" w:cs="Times New Roman"/>
+                <w:sz w:val="24"/>
+                <w:szCs w:val="24"/>
+              </w:rPr>
+            </w:pPr>
+            <w:r>
+              <w:rPr>
+                <w:rFonts w:ascii="Times New Roman" w:hAnsi="Times New Roman" w:cs="Times New Roman"/>
+                <w:sz w:val="24"/>
+                <w:szCs w:val="24"/>
+              </w:rPr>
+              <w:t>Registrų bitų postūmio komandos (</w:t>
+            </w:r>
+            <w:r>
+              <w:rPr>
+                <w:rFonts w:ascii="Times New Roman" w:hAnsi="Times New Roman" w:cs="Times New Roman"/>
+                <w:sz w:val="24"/>
+                <w:szCs w:val="24"/>
+              </w:rPr>
+              <w:t xml:space="preserve">pvz. </w:t>
+            </w:r>
+            <w:r>
+              <w:rPr>
+                <w:rFonts w:ascii="Times New Roman" w:hAnsi="Times New Roman" w:cs="Times New Roman"/>
+                <w:sz w:val="24"/>
+                <w:szCs w:val="24"/>
+              </w:rPr>
+              <w:t>RLC – Rotate Left using Carry Bit, SAR – Shift Arithmetic Right)</w:t>
+            </w:r>
+          </w:p>
+          <w:p>
+            <w:pPr>
+              <w:pStyle w:val="ListParagraph"/>
+              <w:numPr>
+                <w:ilvl w:val="0"/>
+                <w:numId w:val="3"/>
+              </w:numPr>
+              <w:rPr>
+                <w:rFonts w:ascii="Times New Roman" w:hAnsi="Times New Roman" w:cs="Times New Roman"/>
+                <w:sz w:val="24"/>
+                <w:szCs w:val="24"/>
+              </w:rPr>
+            </w:pPr>
+            <w:r>
+              <w:rPr>
+                <w:rFonts w:ascii="Times New Roman" w:hAnsi="Times New Roman" w:cs="Times New Roman"/>
+                <w:sz w:val="24"/>
+                <w:szCs w:val="24"/>
+              </w:rPr>
+              <w:t>Vieno registro (INCR – Increment Register, ADCR – Add Carry bit Register</w:t>
+            </w:r>
+          </w:p>
+          <w:p>
+            <w:pPr>
+              <w:pStyle w:val="ListParagraph"/>
+              <w:numPr>
+                <w:ilvl w:val="0"/>
+                <w:numId w:val="3"/>
+              </w:numPr>
+              <w:rPr>
+                <w:rFonts w:ascii="Times New Roman" w:hAnsi="Times New Roman" w:cs="Times New Roman"/>
+                <w:sz w:val="24"/>
+                <w:szCs w:val="24"/>
+              </w:rPr>
+            </w:pPr>
+            <w:r>
+              <w:rPr>
+                <w:rFonts w:ascii="Times New Roman" w:hAnsi="Times New Roman" w:cs="Times New Roman"/>
+                <w:sz w:val="24"/>
+                <w:szCs w:val="24"/>
+              </w:rPr>
+              <w:lastRenderedPageBreak/>
+              <w:t>Vidaus valdymo (</w:t>
+            </w:r>
+            <w:r>
+              <w:rPr>
+                <w:rFonts w:ascii="Times New Roman" w:hAnsi="Times New Roman" w:cs="Times New Roman"/>
+                <w:sz w:val="24"/>
+                <w:szCs w:val="24"/>
+              </w:rPr>
+              <w:t xml:space="preserve">pvz. </w:t>
+            </w:r>
+            <w:r>
+              <w:rPr>
+                <w:rFonts w:ascii="Times New Roman" w:hAnsi="Times New Roman" w:cs="Times New Roman"/>
+                <w:sz w:val="24"/>
+                <w:szCs w:val="24"/>
+              </w:rPr>
+              <w:t>EIS – Enable Interrupt System, CLRC – Clear Carry Bit)</w:t>
+            </w:r>
+          </w:p>
+          <w:p>
+            <w:pPr>
+              <w:pStyle w:val="ListParagraph"/>
+              <w:numPr>
+                <w:ilvl w:val="0"/>
+                <w:numId w:val="3"/>
+              </w:numPr>
+              <w:rPr>
+                <w:rFonts w:ascii="Times New Roman" w:hAnsi="Times New Roman" w:cs="Times New Roman"/>
+                <w:sz w:val="24"/>
+                <w:szCs w:val="24"/>
+              </w:rPr>
+            </w:pPr>
+            <w:r>
+              <w:rPr>
+                <w:rFonts w:ascii="Times New Roman" w:hAnsi="Times New Roman" w:cs="Times New Roman"/>
+                <w:sz w:val="24"/>
+                <w:szCs w:val="24"/>
+              </w:rPr>
+              <w:t>Jump komandos (</w:t>
+            </w:r>
+            <w:r>
+              <w:rPr>
+                <w:rFonts w:ascii="Times New Roman" w:hAnsi="Times New Roman" w:cs="Times New Roman"/>
+                <w:sz w:val="24"/>
+                <w:szCs w:val="24"/>
+              </w:rPr>
+              <w:t xml:space="preserve">pvz. </w:t>
+            </w:r>
+            <w:r>
+              <w:rPr>
+                <w:rFonts w:ascii="Times New Roman" w:hAnsi="Times New Roman" w:cs="Times New Roman"/>
+                <w:sz w:val="24"/>
+                <w:szCs w:val="24"/>
+              </w:rPr>
+              <w:t>JSR – Jump and Save Return Address, JD – Jump to Address).</w:t>
+            </w:r>
+          </w:p>
+          <w:p>
+            <w:pPr>
+              <w:pStyle w:val="ListParagraph"/>
+              <w:numPr>
+                <w:ilvl w:val="0"/>
+                <w:numId w:val="3"/>
+              </w:numPr>
+              <w:rPr>
+                <w:rFonts w:ascii="Times New Roman" w:hAnsi="Times New Roman" w:cs="Times New Roman"/>
+                <w:sz w:val="24"/>
+                <w:szCs w:val="24"/>
+              </w:rPr>
+            </w:pPr>
+            <w:r>
+              <w:rPr>
+                <w:rFonts w:ascii="Times New Roman" w:hAnsi="Times New Roman" w:cs="Times New Roman"/>
+                <w:sz w:val="24"/>
+                <w:szCs w:val="24"/>
+              </w:rPr>
+              <w:t>Steko komandos (pvz. PULR – fetch top element, PSHR – push element)</w:t>
+            </w:r>
+          </w:p>
+          <w:p>
+            <w:pPr>
+              <w:rPr>
+                <w:rFonts w:ascii="Times New Roman" w:hAnsi="Times New Roman" w:cs="Times New Roman"/>
+                <w:sz w:val="24"/>
+                <w:szCs w:val="24"/>
+              </w:rPr>
+            </w:pPr>
+            <w:r>
+              <w:rPr>
+                <w:rFonts w:ascii="Times New Roman" w:hAnsi="Times New Roman" w:cs="Times New Roman"/>
+                <w:sz w:val="24"/>
+                <w:szCs w:val="24"/>
+              </w:rPr>
+              <w:t xml:space="preserve">Iš viso apraše minimos 87 komandos </w:t>
+            </w:r>
+            <w:r>
+              <w:rPr>
+                <w:rFonts w:ascii="Times New Roman" w:hAnsi="Times New Roman" w:cs="Times New Roman"/>
+                <w:sz w:val="24"/>
+                <w:szCs w:val="24"/>
+              </w:rPr>
+              <w:t xml:space="preserve">(General Instrument Corporation Microelectronics, 1975, p. </w:t>
+            </w:r>
+            <w:r>
+              <w:rPr>
+                <w:rFonts w:ascii="Times New Roman" w:hAnsi="Times New Roman" w:cs="Times New Roman"/>
+                <w:sz w:val="24"/>
+                <w:szCs w:val="24"/>
+              </w:rPr>
+              <w:t xml:space="preserve">7, 42 </w:t>
+            </w:r>
+            <w:r>
+              <w:rPr>
+                <w:rFonts w:ascii="Times New Roman" w:hAnsi="Times New Roman" w:cs="Times New Roman"/>
+                <w:sz w:val="24"/>
+                <w:szCs w:val="24"/>
+              </w:rPr>
+              <w:t>–</w:t>
+            </w:r>
+            <w:r>
+              <w:rPr>
+                <w:rFonts w:ascii="Times New Roman" w:hAnsi="Times New Roman" w:cs="Times New Roman"/>
+                <w:sz w:val="24"/>
+                <w:szCs w:val="24"/>
+              </w:rPr>
+              <w:t xml:space="preserve"> 58</w:t>
+            </w:r>
+            <w:r>
+              <w:rPr>
+                <w:rFonts w:ascii="Times New Roman" w:hAnsi="Times New Roman" w:cs="Times New Roman"/>
+                <w:sz w:val="24"/>
+                <w:szCs w:val="24"/>
+              </w:rPr>
+              <w:t>, 62</w:t>
+            </w:r>
+            <w:r>
+              <w:rPr>
+                <w:rFonts w:ascii="Times New Roman" w:hAnsi="Times New Roman" w:cs="Times New Roman"/>
+                <w:sz w:val="24"/>
+                <w:szCs w:val="24"/>
+              </w:rPr>
+              <w:t>).</w:t>
+            </w:r>
+          </w:p>
+        </w:tc>
+        <w:tc>
+          <w:tcPr>
+            <w:tcW w:w="3526" w:type="dxa"/>
+          </w:tcPr>
+          <w:p>
+            <w:pPr>
+              <w:rPr>
+                <w:rFonts w:ascii="Times New Roman" w:hAnsi="Times New Roman" w:cs="Times New Roman"/>
+                <w:sz w:val="24"/>
+                <w:szCs w:val="24"/>
+              </w:rPr>
+            </w:pPr>
+            <w:r>
+              <w:rPr>
+                <w:rFonts w:ascii="Times New Roman" w:hAnsi="Times New Roman" w:cs="Times New Roman"/>
+                <w:sz w:val="24"/>
+                <w:szCs w:val="24"/>
+              </w:rPr>
+              <w:lastRenderedPageBreak/>
+              <w:t xml:space="preserve">Abiejose architektūrose didžioji dalis komandų sutampa, tačiau MOS 6502 komandos dažnu atveju skirtos </w:t>
+            </w:r>
+            <w:r>
+              <w:rPr>
+                <w:rFonts w:ascii="Times New Roman" w:hAnsi="Times New Roman" w:cs="Times New Roman"/>
+                <w:sz w:val="24"/>
+                <w:szCs w:val="24"/>
+              </w:rPr>
+              <w:t xml:space="preserve">specifiniams registrams (pvz. akumuliatoriaus, indeksų X arba Y registrams), o CP1600 komandos - bendros paskirtiems registrams. CP1600 architektūra turi daugiau skirtingų sąlygų Jump ir Branch komandoms. Vidaus valdymo, aritmetinių operacijų komandos abiejose architektūrose panašios. </w:t>
+            </w:r>
+          </w:p>
+        </w:tc>
+      </w:tr>
+      <w:tr>
+        <w:trPr>
+          <w:trHeight w:val="260"/>
+        </w:trPr>
+        <w:tc>
+          <w:tcPr>
+            <w:tcW w:w="3525" w:type="dxa"/>
+          </w:tcPr>
+          <w:p>
+            <w:pPr>
+              <w:rPr>
+                <w:rFonts w:ascii="Times New Roman" w:hAnsi="Times New Roman" w:cs="Times New Roman"/>
+                <w:sz w:val="24"/>
+                <w:szCs w:val="24"/>
+              </w:rPr>
+            </w:pPr>
+          </w:p>
+        </w:tc>
+        <w:tc>
+          <w:tcPr>
+            <w:tcW w:w="3525" w:type="dxa"/>
+          </w:tcPr>
+          <w:p>
+            <w:pPr>
+              <w:rPr>
+                <w:rFonts w:ascii="Times New Roman" w:hAnsi="Times New Roman" w:cs="Times New Roman"/>
+                <w:sz w:val="24"/>
+                <w:szCs w:val="24"/>
+              </w:rPr>
+            </w:pPr>
+          </w:p>
+        </w:tc>
+        <w:tc>
+          <w:tcPr>
+            <w:tcW w:w="3526" w:type="dxa"/>
+          </w:tcPr>
+          <w:p>
+            <w:pPr>
+              <w:rPr>
+                <w:rFonts w:ascii="Times New Roman" w:hAnsi="Times New Roman" w:cs="Times New Roman"/>
+                <w:sz w:val="24"/>
+                <w:szCs w:val="24"/>
+              </w:rPr>
+            </w:pPr>
+          </w:p>
+        </w:tc>
+      </w:tr>
+      <w:tr>
+        <w:trPr>
+          <w:trHeight w:val="260"/>
+        </w:trPr>
+        <w:tc>
+          <w:tcPr>
             <w:tcW w:w="3525" w:type="dxa"/>
           </w:tcPr>
           <w:p>
@@ -2368,7 +3120,7 @@
       </w:r>
     </w:p>
     <w:p>
-      <w:hyperlink r:id="rId4" w:anchor="Large-scale_integration_(LSI)" w:history="1">
+      <w:hyperlink r:id="rId5" w:anchor="Large-scale_integration_(LSI)" w:history="1">
         <w:r>
           <w:rPr>
             <w:rStyle w:val="Hyperlink"/>
@@ -2378,7 +3130,7 @@
       </w:hyperlink>
     </w:p>
     <w:p>
-      <w:hyperlink r:id="rId5" w:history="1">
+      <w:hyperlink r:id="rId6" w:history="1">
         <w:r>
           <w:rPr>
             <w:rStyle w:val="Hyperlink"/>
@@ -2388,7 +3140,7 @@
       </w:hyperlink>
     </w:p>
     <w:p>
-      <w:hyperlink r:id="rId6" w:anchor="Design_notes" w:history="1">
+      <w:hyperlink r:id="rId7" w:anchor="Design_notes" w:history="1">
         <w:r>
           <w:rPr>
             <w:rStyle w:val="Hyperlink"/>
@@ -2398,7 +3150,7 @@
       </w:hyperlink>
     </w:p>
     <w:p>
-      <w:hyperlink r:id="rId7" w:history="1">
+      <w:hyperlink r:id="rId8" w:history="1">
         <w:r>
           <w:rPr>
             <w:rStyle w:val="Hyperlink"/>
@@ -2411,7 +3163,7 @@
       </w:r>
     </w:p>
     <w:p>
-      <w:hyperlink r:id="rId8" w:history="1">
+      <w:hyperlink r:id="rId9" w:history="1">
         <w:r>
           <w:rPr>
             <w:rStyle w:val="Hyperlink"/>
@@ -2424,7 +3176,7 @@
       </w:r>
     </w:p>
     <w:p>
-      <w:hyperlink r:id="rId9" w:history="1">
+      <w:hyperlink r:id="rId10" w:history="1">
         <w:r>
           <w:rPr>
             <w:rStyle w:val="Hyperlink"/>
@@ -2434,7 +3186,7 @@
       </w:hyperlink>
     </w:p>
     <w:p>
-      <w:hyperlink r:id="rId10" w:history="1">
+      <w:hyperlink r:id="rId11" w:history="1">
         <w:r>
           <w:rPr>
             <w:rStyle w:val="Hyperlink"/>
@@ -2455,6 +3207,359 @@
     </w:sectPr>
   </w:body>
 </w:document>
+</file>
+
+<file path=word/numbering.xml><?xml version="1.0" encoding="utf-8"?>
+<w:numbering xmlns:wpc="http://schemas.microsoft.com/office/word/2010/wordprocessingCanvas" xmlns:cx="http://schemas.microsoft.com/office/drawing/2014/chartex" xmlns:cx1="http://schemas.microsoft.com/office/drawing/2015/9/8/chartex" xmlns:cx2="http://schemas.microsoft.com/office/drawing/2015/10/21/chartex" xmlns:cx3="http://schemas.microsoft.com/office/drawing/2016/5/9/chartex" xmlns:cx4="http://schemas.microsoft.com/office/drawing/2016/5/10/chartex" xmlns:cx5="http://schemas.microsoft.com/office/drawing/2016/5/11/chartex" xmlns:cx6="http://schemas.microsoft.com/office/drawing/2016/5/12/chartex" xmlns:cx7="http://schemas.microsoft.com/office/drawing/2016/5/13/chartex" xmlns:cx8="http://schemas.microsoft.com/office/drawing/2016/5/14/chartex" xmlns:mc="http://schemas.openxmlformats.org/markup-compatibility/2006" xmlns:aink="http://schemas.microsoft.com/office/drawing/2016/ink" xmlns:am3d="http://schemas.microsoft.com/office/drawing/2017/model3d" xmlns:o="urn:schemas-microsoft-com:office:office" xmlns:oel="http://schemas.microsoft.com/office/2019/extlst" xmlns:r="http://schemas.openxmlformats.org/officeDocument/2006/relationships" xmlns:m="http://schemas.openxmlformats.org/officeDocument/2006/math" xmlns:v="urn:schemas-microsoft-com:vml" xmlns:wp14="http://schemas.microsoft.com/office/word/2010/wordprocessingDrawing" xmlns:wp="http://schemas.openxmlformats.org/drawingml/2006/wordprocessingDrawing" xmlns:w10="urn:schemas-microsoft-com:office:word" xmlns:w="http://schemas.openxmlformats.org/wordprocessingml/2006/main" xmlns:w14="http://schemas.microsoft.com/office/word/2010/wordml" xmlns:w15="http://schemas.microsoft.com/office/word/2012/wordml" xmlns:w16cex="http://schemas.microsoft.com/office/word/2018/wordml/cex" xmlns:w16cid="http://schemas.microsoft.com/office/word/2016/wordml/cid" xmlns:w16="http://schemas.microsoft.com/office/word/2018/wordml" xmlns:w16du="http://schemas.microsoft.com/office/word/2023/wordml/word16du" xmlns:w16sdtdh="http://schemas.microsoft.com/office/word/2020/wordml/sdtdatahash" xmlns:w16se="http://schemas.microsoft.com/office/word/2015/wordml/symex" xmlns:wpg="http://schemas.microsoft.com/office/word/2010/wordprocessingGroup" xmlns:wpi="http://schemas.microsoft.com/office/word/2010/wordprocessingInk" xmlns:wne="http://schemas.microsoft.com/office/word/2006/wordml" xmlns:wps="http://schemas.microsoft.com/office/word/2010/wordprocessingShape" mc:Ignorable="w14 w15 w16se w16cid w16 w16cex w16sdtdh w16du wp14">
+  <w:abstractNum w:abstractNumId="0" w15:restartNumberingAfterBreak="0">
+    <w:nsid w:val="25026E81"/>
+    <w:multiLevelType w:val="hybridMultilevel"/>
+    <w:tmpl w:val="4A16AA06"/>
+    <w:lvl w:ilvl="0" w:tplc="04270001">
+      <w:start w:val="1"/>
+      <w:numFmt w:val="bullet"/>
+      <w:lvlText w:val=""/>
+      <w:lvlJc w:val="left"/>
+      <w:pPr>
+        <w:ind w:left="720" w:hanging="360"/>
+      </w:pPr>
+      <w:rPr>
+        <w:rFonts w:ascii="Symbol" w:hAnsi="Symbol" w:hint="default"/>
+      </w:rPr>
+    </w:lvl>
+    <w:lvl w:ilvl="1" w:tplc="04270003" w:tentative="1">
+      <w:start w:val="1"/>
+      <w:numFmt w:val="bullet"/>
+      <w:lvlText w:val="o"/>
+      <w:lvlJc w:val="left"/>
+      <w:pPr>
+        <w:ind w:left="1440" w:hanging="360"/>
+      </w:pPr>
+      <w:rPr>
+        <w:rFonts w:ascii="Courier New" w:hAnsi="Courier New" w:cs="Courier New" w:hint="default"/>
+      </w:rPr>
+    </w:lvl>
+    <w:lvl w:ilvl="2" w:tplc="04270005" w:tentative="1">
+      <w:start w:val="1"/>
+      <w:numFmt w:val="bullet"/>
+      <w:lvlText w:val=""/>
+      <w:lvlJc w:val="left"/>
+      <w:pPr>
+        <w:ind w:left="2160" w:hanging="360"/>
+      </w:pPr>
+      <w:rPr>
+        <w:rFonts w:ascii="Wingdings" w:hAnsi="Wingdings" w:hint="default"/>
+      </w:rPr>
+    </w:lvl>
+    <w:lvl w:ilvl="3" w:tplc="04270001" w:tentative="1">
+      <w:start w:val="1"/>
+      <w:numFmt w:val="bullet"/>
+      <w:lvlText w:val=""/>
+      <w:lvlJc w:val="left"/>
+      <w:pPr>
+        <w:ind w:left="2880" w:hanging="360"/>
+      </w:pPr>
+      <w:rPr>
+        <w:rFonts w:ascii="Symbol" w:hAnsi="Symbol" w:hint="default"/>
+      </w:rPr>
+    </w:lvl>
+    <w:lvl w:ilvl="4" w:tplc="04270003" w:tentative="1">
+      <w:start w:val="1"/>
+      <w:numFmt w:val="bullet"/>
+      <w:lvlText w:val="o"/>
+      <w:lvlJc w:val="left"/>
+      <w:pPr>
+        <w:ind w:left="3600" w:hanging="360"/>
+      </w:pPr>
+      <w:rPr>
+        <w:rFonts w:ascii="Courier New" w:hAnsi="Courier New" w:cs="Courier New" w:hint="default"/>
+      </w:rPr>
+    </w:lvl>
+    <w:lvl w:ilvl="5" w:tplc="04270005" w:tentative="1">
+      <w:start w:val="1"/>
+      <w:numFmt w:val="bullet"/>
+      <w:lvlText w:val=""/>
+      <w:lvlJc w:val="left"/>
+      <w:pPr>
+        <w:ind w:left="4320" w:hanging="360"/>
+      </w:pPr>
+      <w:rPr>
+        <w:rFonts w:ascii="Wingdings" w:hAnsi="Wingdings" w:hint="default"/>
+      </w:rPr>
+    </w:lvl>
+    <w:lvl w:ilvl="6" w:tplc="04270001" w:tentative="1">
+      <w:start w:val="1"/>
+      <w:numFmt w:val="bullet"/>
+      <w:lvlText w:val=""/>
+      <w:lvlJc w:val="left"/>
+      <w:pPr>
+        <w:ind w:left="5040" w:hanging="360"/>
+      </w:pPr>
+      <w:rPr>
+        <w:rFonts w:ascii="Symbol" w:hAnsi="Symbol" w:hint="default"/>
+      </w:rPr>
+    </w:lvl>
+    <w:lvl w:ilvl="7" w:tplc="04270003" w:tentative="1">
+      <w:start w:val="1"/>
+      <w:numFmt w:val="bullet"/>
+      <w:lvlText w:val="o"/>
+      <w:lvlJc w:val="left"/>
+      <w:pPr>
+        <w:ind w:left="5760" w:hanging="360"/>
+      </w:pPr>
+      <w:rPr>
+        <w:rFonts w:ascii="Courier New" w:hAnsi="Courier New" w:cs="Courier New" w:hint="default"/>
+      </w:rPr>
+    </w:lvl>
+    <w:lvl w:ilvl="8" w:tplc="04270005" w:tentative="1">
+      <w:start w:val="1"/>
+      <w:numFmt w:val="bullet"/>
+      <w:lvlText w:val=""/>
+      <w:lvlJc w:val="left"/>
+      <w:pPr>
+        <w:ind w:left="6480" w:hanging="360"/>
+      </w:pPr>
+      <w:rPr>
+        <w:rFonts w:ascii="Wingdings" w:hAnsi="Wingdings" w:hint="default"/>
+      </w:rPr>
+    </w:lvl>
+  </w:abstractNum>
+  <w:abstractNum w:abstractNumId="1" w15:restartNumberingAfterBreak="0">
+    <w:nsid w:val="578438EB"/>
+    <w:multiLevelType w:val="hybridMultilevel"/>
+    <w:tmpl w:val="A992D218"/>
+    <w:lvl w:ilvl="0" w:tplc="04270001">
+      <w:start w:val="1"/>
+      <w:numFmt w:val="bullet"/>
+      <w:lvlText w:val=""/>
+      <w:lvlJc w:val="left"/>
+      <w:pPr>
+        <w:ind w:left="720" w:hanging="360"/>
+      </w:pPr>
+      <w:rPr>
+        <w:rFonts w:ascii="Symbol" w:hAnsi="Symbol" w:hint="default"/>
+      </w:rPr>
+    </w:lvl>
+    <w:lvl w:ilvl="1" w:tplc="04270003" w:tentative="1">
+      <w:start w:val="1"/>
+      <w:numFmt w:val="bullet"/>
+      <w:lvlText w:val="o"/>
+      <w:lvlJc w:val="left"/>
+      <w:pPr>
+        <w:ind w:left="1440" w:hanging="360"/>
+      </w:pPr>
+      <w:rPr>
+        <w:rFonts w:ascii="Courier New" w:hAnsi="Courier New" w:cs="Courier New" w:hint="default"/>
+      </w:rPr>
+    </w:lvl>
+    <w:lvl w:ilvl="2" w:tplc="04270005" w:tentative="1">
+      <w:start w:val="1"/>
+      <w:numFmt w:val="bullet"/>
+      <w:lvlText w:val=""/>
+      <w:lvlJc w:val="left"/>
+      <w:pPr>
+        <w:ind w:left="2160" w:hanging="360"/>
+      </w:pPr>
+      <w:rPr>
+        <w:rFonts w:ascii="Wingdings" w:hAnsi="Wingdings" w:hint="default"/>
+      </w:rPr>
+    </w:lvl>
+    <w:lvl w:ilvl="3" w:tplc="04270001" w:tentative="1">
+      <w:start w:val="1"/>
+      <w:numFmt w:val="bullet"/>
+      <w:lvlText w:val=""/>
+      <w:lvlJc w:val="left"/>
+      <w:pPr>
+        <w:ind w:left="2880" w:hanging="360"/>
+      </w:pPr>
+      <w:rPr>
+        <w:rFonts w:ascii="Symbol" w:hAnsi="Symbol" w:hint="default"/>
+      </w:rPr>
+    </w:lvl>
+    <w:lvl w:ilvl="4" w:tplc="04270003" w:tentative="1">
+      <w:start w:val="1"/>
+      <w:numFmt w:val="bullet"/>
+      <w:lvlText w:val="o"/>
+      <w:lvlJc w:val="left"/>
+      <w:pPr>
+        <w:ind w:left="3600" w:hanging="360"/>
+      </w:pPr>
+      <w:rPr>
+        <w:rFonts w:ascii="Courier New" w:hAnsi="Courier New" w:cs="Courier New" w:hint="default"/>
+      </w:rPr>
+    </w:lvl>
+    <w:lvl w:ilvl="5" w:tplc="04270005" w:tentative="1">
+      <w:start w:val="1"/>
+      <w:numFmt w:val="bullet"/>
+      <w:lvlText w:val=""/>
+      <w:lvlJc w:val="left"/>
+      <w:pPr>
+        <w:ind w:left="4320" w:hanging="360"/>
+      </w:pPr>
+      <w:rPr>
+        <w:rFonts w:ascii="Wingdings" w:hAnsi="Wingdings" w:hint="default"/>
+      </w:rPr>
+    </w:lvl>
+    <w:lvl w:ilvl="6" w:tplc="04270001" w:tentative="1">
+      <w:start w:val="1"/>
+      <w:numFmt w:val="bullet"/>
+      <w:lvlText w:val=""/>
+      <w:lvlJc w:val="left"/>
+      <w:pPr>
+        <w:ind w:left="5040" w:hanging="360"/>
+      </w:pPr>
+      <w:rPr>
+        <w:rFonts w:ascii="Symbol" w:hAnsi="Symbol" w:hint="default"/>
+      </w:rPr>
+    </w:lvl>
+    <w:lvl w:ilvl="7" w:tplc="04270003" w:tentative="1">
+      <w:start w:val="1"/>
+      <w:numFmt w:val="bullet"/>
+      <w:lvlText w:val="o"/>
+      <w:lvlJc w:val="left"/>
+      <w:pPr>
+        <w:ind w:left="5760" w:hanging="360"/>
+      </w:pPr>
+      <w:rPr>
+        <w:rFonts w:ascii="Courier New" w:hAnsi="Courier New" w:cs="Courier New" w:hint="default"/>
+      </w:rPr>
+    </w:lvl>
+    <w:lvl w:ilvl="8" w:tplc="04270005" w:tentative="1">
+      <w:start w:val="1"/>
+      <w:numFmt w:val="bullet"/>
+      <w:lvlText w:val=""/>
+      <w:lvlJc w:val="left"/>
+      <w:pPr>
+        <w:ind w:left="6480" w:hanging="360"/>
+      </w:pPr>
+      <w:rPr>
+        <w:rFonts w:ascii="Wingdings" w:hAnsi="Wingdings" w:hint="default"/>
+      </w:rPr>
+    </w:lvl>
+  </w:abstractNum>
+  <w:abstractNum w:abstractNumId="2" w15:restartNumberingAfterBreak="0">
+    <w:nsid w:val="5DBF23E6"/>
+    <w:multiLevelType w:val="hybridMultilevel"/>
+    <w:tmpl w:val="E00A98A0"/>
+    <w:lvl w:ilvl="0" w:tplc="04270001">
+      <w:start w:val="1"/>
+      <w:numFmt w:val="bullet"/>
+      <w:lvlText w:val=""/>
+      <w:lvlJc w:val="left"/>
+      <w:pPr>
+        <w:ind w:left="720" w:hanging="360"/>
+      </w:pPr>
+      <w:rPr>
+        <w:rFonts w:ascii="Symbol" w:hAnsi="Symbol" w:hint="default"/>
+      </w:rPr>
+    </w:lvl>
+    <w:lvl w:ilvl="1" w:tplc="04270003" w:tentative="1">
+      <w:start w:val="1"/>
+      <w:numFmt w:val="bullet"/>
+      <w:lvlText w:val="o"/>
+      <w:lvlJc w:val="left"/>
+      <w:pPr>
+        <w:ind w:left="1440" w:hanging="360"/>
+      </w:pPr>
+      <w:rPr>
+        <w:rFonts w:ascii="Courier New" w:hAnsi="Courier New" w:cs="Courier New" w:hint="default"/>
+      </w:rPr>
+    </w:lvl>
+    <w:lvl w:ilvl="2" w:tplc="04270005" w:tentative="1">
+      <w:start w:val="1"/>
+      <w:numFmt w:val="bullet"/>
+      <w:lvlText w:val=""/>
+      <w:lvlJc w:val="left"/>
+      <w:pPr>
+        <w:ind w:left="2160" w:hanging="360"/>
+      </w:pPr>
+      <w:rPr>
+        <w:rFonts w:ascii="Wingdings" w:hAnsi="Wingdings" w:hint="default"/>
+      </w:rPr>
+    </w:lvl>
+    <w:lvl w:ilvl="3" w:tplc="04270001" w:tentative="1">
+      <w:start w:val="1"/>
+      <w:numFmt w:val="bullet"/>
+      <w:lvlText w:val=""/>
+      <w:lvlJc w:val="left"/>
+      <w:pPr>
+        <w:ind w:left="2880" w:hanging="360"/>
+      </w:pPr>
+      <w:rPr>
+        <w:rFonts w:ascii="Symbol" w:hAnsi="Symbol" w:hint="default"/>
+      </w:rPr>
+    </w:lvl>
+    <w:lvl w:ilvl="4" w:tplc="04270003" w:tentative="1">
+      <w:start w:val="1"/>
+      <w:numFmt w:val="bullet"/>
+      <w:lvlText w:val="o"/>
+      <w:lvlJc w:val="left"/>
+      <w:pPr>
+        <w:ind w:left="3600" w:hanging="360"/>
+      </w:pPr>
+      <w:rPr>
+        <w:rFonts w:ascii="Courier New" w:hAnsi="Courier New" w:cs="Courier New" w:hint="default"/>
+      </w:rPr>
+    </w:lvl>
+    <w:lvl w:ilvl="5" w:tplc="04270005" w:tentative="1">
+      <w:start w:val="1"/>
+      <w:numFmt w:val="bullet"/>
+      <w:lvlText w:val=""/>
+      <w:lvlJc w:val="left"/>
+      <w:pPr>
+        <w:ind w:left="4320" w:hanging="360"/>
+      </w:pPr>
+      <w:rPr>
+        <w:rFonts w:ascii="Wingdings" w:hAnsi="Wingdings" w:hint="default"/>
+      </w:rPr>
+    </w:lvl>
+    <w:lvl w:ilvl="6" w:tplc="04270001" w:tentative="1">
+      <w:start w:val="1"/>
+      <w:numFmt w:val="bullet"/>
+      <w:lvlText w:val=""/>
+      <w:lvlJc w:val="left"/>
+      <w:pPr>
+        <w:ind w:left="5040" w:hanging="360"/>
+      </w:pPr>
+      <w:rPr>
+        <w:rFonts w:ascii="Symbol" w:hAnsi="Symbol" w:hint="default"/>
+      </w:rPr>
+    </w:lvl>
+    <w:lvl w:ilvl="7" w:tplc="04270003" w:tentative="1">
+      <w:start w:val="1"/>
+      <w:numFmt w:val="bullet"/>
+      <w:lvlText w:val="o"/>
+      <w:lvlJc w:val="left"/>
+      <w:pPr>
+        <w:ind w:left="5760" w:hanging="360"/>
+      </w:pPr>
+      <w:rPr>
+        <w:rFonts w:ascii="Courier New" w:hAnsi="Courier New" w:cs="Courier New" w:hint="default"/>
+      </w:rPr>
+    </w:lvl>
+    <w:lvl w:ilvl="8" w:tplc="04270005" w:tentative="1">
+      <w:start w:val="1"/>
+      <w:numFmt w:val="bullet"/>
+      <w:lvlText w:val=""/>
+      <w:lvlJc w:val="left"/>
+      <w:pPr>
+        <w:ind w:left="6480" w:hanging="360"/>
+      </w:pPr>
+      <w:rPr>
+        <w:rFonts w:ascii="Wingdings" w:hAnsi="Wingdings" w:hint="default"/>
+      </w:rPr>
+    </w:lvl>
+  </w:abstractNum>
+  <w:num w:numId="1" w16cid:durableId="515966336">
+    <w:abstractNumId w:val="0"/>
+  </w:num>
+  <w:num w:numId="2" w16cid:durableId="965115514">
+    <w:abstractNumId w:val="2"/>
+  </w:num>
+  <w:num w:numId="3" w16cid:durableId="862399996">
+    <w:abstractNumId w:val="1"/>
+  </w:num>
+</w:numbering>
 </file>
 
 <file path=word/styles.xml><?xml version="1.0" encoding="utf-8"?>

</xml_diff>

<commit_message>
Pridėtas kompiuterių architektūrų adresavimo tipų aptarimas.
</commit_message>
<xml_diff>
--- a/MOS 6502 VS CP1600.docx
+++ b/MOS 6502 VS CP1600.docx
@@ -2444,15 +2444,7 @@
                 <w:sz w:val="24"/>
                 <w:szCs w:val="24"/>
               </w:rPr>
-              <w:t xml:space="preserve"> </w:t>
-            </w:r>
-            <w:r>
-              <w:rPr>
-                <w:rFonts w:ascii="Times New Roman" w:hAnsi="Times New Roman" w:cs="Times New Roman"/>
-                <w:sz w:val="24"/>
-                <w:szCs w:val="24"/>
-              </w:rPr>
-              <w:t>(</w:t>
+              <w:t xml:space="preserve"> (</w:t>
             </w:r>
             <w:r>
               <w:rPr>
@@ -2484,48 +2476,24 @@
                 <w:sz w:val="24"/>
                 <w:szCs w:val="24"/>
               </w:rPr>
-              <w:t>ii - v</w:t>
-            </w:r>
-            <w:r>
-              <w:rPr>
-                <w:rFonts w:ascii="Times New Roman" w:hAnsi="Times New Roman" w:cs="Times New Roman"/>
-                <w:sz w:val="24"/>
-                <w:szCs w:val="24"/>
-              </w:rPr>
-              <w:t xml:space="preserve">). </w:t>
-            </w:r>
-            <w:r>
-              <w:rPr>
-                <w:rFonts w:ascii="Times New Roman" w:hAnsi="Times New Roman" w:cs="Times New Roman"/>
-                <w:sz w:val="24"/>
-                <w:szCs w:val="24"/>
-              </w:rPr>
-              <w:t xml:space="preserve"> </w:t>
-            </w:r>
-          </w:p>
-          <w:p>
-            <w:pPr>
-              <w:rPr>
-                <w:rFonts w:ascii="Times New Roman" w:hAnsi="Times New Roman" w:cs="Times New Roman"/>
-                <w:sz w:val="24"/>
-                <w:szCs w:val="24"/>
-              </w:rPr>
-            </w:pPr>
-            <w:r>
-              <w:rPr>
-                <w:rFonts w:ascii="Times New Roman" w:hAnsi="Times New Roman" w:cs="Times New Roman"/>
-                <w:sz w:val="24"/>
-                <w:szCs w:val="24"/>
-              </w:rPr>
-              <w:t xml:space="preserve">Palaikomi instrukcijų formatai: instrukcija gali būti 1, 2 ar 3 baitų ilgio. Vienas baitas nurodo operacijos kodą, o likę 0, 1 arba 2 baitai nurodo adresą, o šių baitų kiekis priklauso nuo konkrečios operacijos. Implied instrukcijose turint tik operacijos kodą, jau žinomi duomenų šaltiniai ir gavėjai. Absolučiame adresavime nurodomas adresas operando, kuriam bus vykdoma operacija </w:t>
-            </w:r>
-            <w:r>
-              <w:rPr>
-                <w:rFonts w:ascii="Times New Roman" w:hAnsi="Times New Roman" w:cs="Times New Roman"/>
-                <w:sz w:val="24"/>
-                <w:szCs w:val="24"/>
-              </w:rPr>
-              <w:t>(</w:t>
+              <w:t xml:space="preserve">ii - v).  </w:t>
+            </w:r>
+          </w:p>
+          <w:p>
+            <w:pPr>
+              <w:rPr>
+                <w:rFonts w:ascii="Times New Roman" w:hAnsi="Times New Roman" w:cs="Times New Roman"/>
+                <w:sz w:val="24"/>
+                <w:szCs w:val="24"/>
+              </w:rPr>
+            </w:pPr>
+            <w:r>
+              <w:rPr>
+                <w:rFonts w:ascii="Times New Roman" w:hAnsi="Times New Roman" w:cs="Times New Roman"/>
+                <w:sz w:val="24"/>
+                <w:szCs w:val="24"/>
+              </w:rPr>
+              <w:t>Palaikomi instrukcijų formatai: instrukcija gali būti 1, 2 ar 3 baitų ilgio. Vienas baitas nurodo operacijos kodą, o likę 0, 1 arba 2 baitai nurodo adresą, o šių baitų kiekis priklauso nuo konkrečios operacijos. Implied instrukcijose turint tik operacijos kodą, jau žinomi duomenų šaltiniai ir gavėjai. Absolučiame adresavime nurodomas adresas operando, kuriam bus vykdoma operacija (</w:t>
             </w:r>
             <w:r>
               <w:rPr>
@@ -2557,15 +2525,7 @@
                 <w:sz w:val="24"/>
                 <w:szCs w:val="24"/>
               </w:rPr>
-              <w:t>51</w:t>
-            </w:r>
-            <w:r>
-              <w:rPr>
-                <w:rFonts w:ascii="Times New Roman" w:hAnsi="Times New Roman" w:cs="Times New Roman"/>
-                <w:sz w:val="24"/>
-                <w:szCs w:val="24"/>
-              </w:rPr>
-              <w:t xml:space="preserve">).  </w:t>
+              <w:t xml:space="preserve">51).  </w:t>
             </w:r>
           </w:p>
         </w:tc>
@@ -3016,6 +2976,1307 @@
               </w:rPr>
               <w:t xml:space="preserve">specifiniams registrams (pvz. akumuliatoriaus, indeksų X arba Y registrams), o CP1600 komandos - bendros paskirtiems registrams. CP1600 architektūra turi daugiau skirtingų sąlygų Jump ir Branch komandoms. Vidaus valdymo, aritmetinių operacijų komandos abiejose architektūrose panašios. </w:t>
             </w:r>
+          </w:p>
+        </w:tc>
+      </w:tr>
+      <w:tr>
+        <w:trPr>
+          <w:trHeight w:val="260"/>
+        </w:trPr>
+        <w:tc>
+          <w:tcPr>
+            <w:tcW w:w="10576" w:type="dxa"/>
+            <w:gridSpan w:val="3"/>
+          </w:tcPr>
+          <w:p>
+            <w:pPr>
+              <w:jc w:val="center"/>
+              <w:rPr>
+                <w:rFonts w:ascii="Times New Roman" w:hAnsi="Times New Roman" w:cs="Times New Roman"/>
+                <w:b/>
+                <w:bCs/>
+                <w:sz w:val="24"/>
+                <w:szCs w:val="24"/>
+              </w:rPr>
+            </w:pPr>
+            <w:r>
+              <w:rPr>
+                <w:rFonts w:ascii="Times New Roman" w:hAnsi="Times New Roman" w:cs="Times New Roman"/>
+                <w:b/>
+                <w:bCs/>
+                <w:sz w:val="24"/>
+                <w:szCs w:val="24"/>
+              </w:rPr>
+              <w:t>Adresavimo būdai</w:t>
+            </w:r>
+          </w:p>
+        </w:tc>
+      </w:tr>
+      <w:tr>
+        <w:trPr>
+          <w:trHeight w:val="260"/>
+        </w:trPr>
+        <w:tc>
+          <w:tcPr>
+            <w:tcW w:w="3525" w:type="dxa"/>
+          </w:tcPr>
+          <w:p>
+            <w:pPr>
+              <w:rPr>
+                <w:rFonts w:ascii="Times New Roman" w:hAnsi="Times New Roman" w:cs="Times New Roman"/>
+                <w:sz w:val="24"/>
+                <w:szCs w:val="24"/>
+              </w:rPr>
+            </w:pPr>
+            <w:r>
+              <w:rPr>
+                <w:rFonts w:ascii="Times New Roman" w:hAnsi="Times New Roman" w:cs="Times New Roman"/>
+                <w:sz w:val="24"/>
+                <w:szCs w:val="24"/>
+              </w:rPr>
+              <w:t xml:space="preserve">MOS 6502 architektūros adresavimo būdai skirstomi į </w:t>
+            </w:r>
+            <w:r>
+              <w:rPr>
+                <w:rFonts w:ascii="Times New Roman" w:hAnsi="Times New Roman" w:cs="Times New Roman"/>
+                <w:sz w:val="24"/>
+                <w:szCs w:val="24"/>
+              </w:rPr>
+              <w:t>tris</w:t>
+            </w:r>
+            <w:r>
+              <w:rPr>
+                <w:rFonts w:ascii="Times New Roman" w:hAnsi="Times New Roman" w:cs="Times New Roman"/>
+                <w:sz w:val="24"/>
+                <w:szCs w:val="24"/>
+              </w:rPr>
+              <w:t xml:space="preserve"> kategorijas</w:t>
+            </w:r>
+            <w:r>
+              <w:rPr>
+                <w:rFonts w:ascii="Times New Roman" w:hAnsi="Times New Roman" w:cs="Times New Roman"/>
+                <w:sz w:val="24"/>
+                <w:szCs w:val="24"/>
+              </w:rPr>
+              <w:t>.</w:t>
+            </w:r>
+          </w:p>
+          <w:p>
+            <w:pPr>
+              <w:rPr>
+                <w:rFonts w:ascii="Times New Roman" w:hAnsi="Times New Roman" w:cs="Times New Roman"/>
+                <w:sz w:val="24"/>
+                <w:szCs w:val="24"/>
+              </w:rPr>
+            </w:pPr>
+            <w:r>
+              <w:rPr>
+                <w:rFonts w:ascii="Times New Roman" w:hAnsi="Times New Roman" w:cs="Times New Roman"/>
+                <w:sz w:val="24"/>
+                <w:szCs w:val="24"/>
+              </w:rPr>
+              <w:t xml:space="preserve"> </w:t>
+            </w:r>
+            <w:r>
+              <w:rPr>
+                <w:rFonts w:ascii="Times New Roman" w:hAnsi="Times New Roman" w:cs="Times New Roman"/>
+                <w:sz w:val="24"/>
+                <w:szCs w:val="24"/>
+              </w:rPr>
+              <w:t>N</w:t>
+            </w:r>
+            <w:r>
+              <w:rPr>
+                <w:rFonts w:ascii="Times New Roman" w:hAnsi="Times New Roman" w:cs="Times New Roman"/>
+                <w:sz w:val="24"/>
+                <w:szCs w:val="24"/>
+              </w:rPr>
+              <w:t>e</w:t>
+            </w:r>
+            <w:r>
+              <w:rPr>
+                <w:rFonts w:ascii="Times New Roman" w:hAnsi="Times New Roman" w:cs="Times New Roman"/>
+                <w:sz w:val="24"/>
+                <w:szCs w:val="24"/>
+              </w:rPr>
+              <w:t>indeks</w:t>
+            </w:r>
+            <w:r>
+              <w:rPr>
+                <w:rFonts w:ascii="Times New Roman" w:hAnsi="Times New Roman" w:cs="Times New Roman"/>
+                <w:sz w:val="24"/>
+                <w:szCs w:val="24"/>
+              </w:rPr>
+              <w:t>iniai</w:t>
+            </w:r>
+            <w:r>
+              <w:rPr>
+                <w:rFonts w:ascii="Times New Roman" w:hAnsi="Times New Roman" w:cs="Times New Roman"/>
+                <w:sz w:val="24"/>
+                <w:szCs w:val="24"/>
+              </w:rPr>
+              <w:t xml:space="preserve"> adresavimo būdai:</w:t>
+            </w:r>
+            <w:r>
+              <w:rPr>
+                <w:rFonts w:ascii="Times New Roman" w:hAnsi="Times New Roman" w:cs="Times New Roman"/>
+                <w:sz w:val="24"/>
+                <w:szCs w:val="24"/>
+              </w:rPr>
+              <w:t xml:space="preserve"> </w:t>
+            </w:r>
+          </w:p>
+          <w:p>
+            <w:pPr>
+              <w:pStyle w:val="ListParagraph"/>
+              <w:numPr>
+                <w:ilvl w:val="0"/>
+                <w:numId w:val="5"/>
+              </w:numPr>
+              <w:rPr>
+                <w:rFonts w:ascii="Times New Roman" w:hAnsi="Times New Roman" w:cs="Times New Roman"/>
+                <w:sz w:val="24"/>
+                <w:szCs w:val="24"/>
+              </w:rPr>
+            </w:pPr>
+            <w:r>
+              <w:rPr>
+                <w:rFonts w:ascii="Times New Roman" w:hAnsi="Times New Roman" w:cs="Times New Roman"/>
+                <w:b/>
+                <w:bCs/>
+                <w:sz w:val="24"/>
+                <w:szCs w:val="24"/>
+              </w:rPr>
+              <w:t>implied addresing</w:t>
+            </w:r>
+            <w:r>
+              <w:rPr>
+                <w:rFonts w:ascii="Times New Roman" w:hAnsi="Times New Roman" w:cs="Times New Roman"/>
+                <w:sz w:val="24"/>
+                <w:szCs w:val="24"/>
+              </w:rPr>
+              <w:t xml:space="preserve"> – tik operacijos kodo baitas</w:t>
+            </w:r>
+            <w:r>
+              <w:rPr>
+                <w:rFonts w:ascii="Times New Roman" w:hAnsi="Times New Roman" w:cs="Times New Roman"/>
+                <w:sz w:val="24"/>
+                <w:szCs w:val="24"/>
+              </w:rPr>
+              <w:t>;</w:t>
+            </w:r>
+            <w:r>
+              <w:rPr>
+                <w:rFonts w:ascii="Times New Roman" w:hAnsi="Times New Roman" w:cs="Times New Roman"/>
+                <w:sz w:val="24"/>
+                <w:szCs w:val="24"/>
+              </w:rPr>
+              <w:t xml:space="preserve"> </w:t>
+            </w:r>
+          </w:p>
+          <w:p>
+            <w:pPr>
+              <w:pStyle w:val="ListParagraph"/>
+              <w:numPr>
+                <w:ilvl w:val="0"/>
+                <w:numId w:val="5"/>
+              </w:numPr>
+              <w:rPr>
+                <w:rFonts w:ascii="Times New Roman" w:hAnsi="Times New Roman" w:cs="Times New Roman"/>
+                <w:sz w:val="24"/>
+                <w:szCs w:val="24"/>
+              </w:rPr>
+            </w:pPr>
+            <w:r>
+              <w:rPr>
+                <w:rFonts w:ascii="Times New Roman" w:hAnsi="Times New Roman" w:cs="Times New Roman"/>
+                <w:b/>
+                <w:bCs/>
+                <w:sz w:val="24"/>
+                <w:szCs w:val="24"/>
+              </w:rPr>
+              <w:t>betarpiškas</w:t>
+            </w:r>
+            <w:r>
+              <w:rPr>
+                <w:rFonts w:ascii="Times New Roman" w:hAnsi="Times New Roman" w:cs="Times New Roman"/>
+                <w:sz w:val="24"/>
+                <w:szCs w:val="24"/>
+              </w:rPr>
+              <w:t xml:space="preserve"> – dviejų baitų instrukcija, pirmasis baitas – operacijos kodas, o antrasis baitas – konstanta, </w:t>
+            </w:r>
+          </w:p>
+          <w:p>
+            <w:pPr>
+              <w:pStyle w:val="ListParagraph"/>
+              <w:numPr>
+                <w:ilvl w:val="0"/>
+                <w:numId w:val="5"/>
+              </w:numPr>
+              <w:rPr>
+                <w:rFonts w:ascii="Times New Roman" w:hAnsi="Times New Roman" w:cs="Times New Roman"/>
+                <w:sz w:val="24"/>
+                <w:szCs w:val="24"/>
+              </w:rPr>
+            </w:pPr>
+            <w:r>
+              <w:rPr>
+                <w:rFonts w:ascii="Times New Roman" w:hAnsi="Times New Roman" w:cs="Times New Roman"/>
+                <w:b/>
+                <w:bCs/>
+                <w:sz w:val="24"/>
+                <w:szCs w:val="24"/>
+              </w:rPr>
+              <w:t>absoliutus adresavimas</w:t>
+            </w:r>
+            <w:r>
+              <w:rPr>
+                <w:rFonts w:ascii="Times New Roman" w:hAnsi="Times New Roman" w:cs="Times New Roman"/>
+                <w:sz w:val="24"/>
+                <w:szCs w:val="24"/>
+              </w:rPr>
+              <w:t xml:space="preserve"> – pirmas baitas – operacijos kodas, antrasis baitas – žemesnieji efektyvaus adreso bitai, o trečias baitas – aukštesnieji efektyvaus adreso bitai</w:t>
+            </w:r>
+            <w:r>
+              <w:rPr>
+                <w:rFonts w:ascii="Times New Roman" w:hAnsi="Times New Roman" w:cs="Times New Roman"/>
+                <w:sz w:val="24"/>
+                <w:szCs w:val="24"/>
+              </w:rPr>
+              <w:t>;</w:t>
+            </w:r>
+          </w:p>
+          <w:p>
+            <w:pPr>
+              <w:pStyle w:val="ListParagraph"/>
+              <w:numPr>
+                <w:ilvl w:val="0"/>
+                <w:numId w:val="5"/>
+              </w:numPr>
+              <w:rPr>
+                <w:rFonts w:ascii="Times New Roman" w:hAnsi="Times New Roman" w:cs="Times New Roman"/>
+                <w:sz w:val="24"/>
+                <w:szCs w:val="24"/>
+              </w:rPr>
+            </w:pPr>
+            <w:r>
+              <w:rPr>
+                <w:rFonts w:ascii="Times New Roman" w:hAnsi="Times New Roman" w:cs="Times New Roman"/>
+                <w:b/>
+                <w:bCs/>
+                <w:sz w:val="24"/>
+                <w:szCs w:val="24"/>
+              </w:rPr>
+              <w:t>nulinio puslapio adresavimas</w:t>
+            </w:r>
+            <w:r>
+              <w:rPr>
+                <w:rFonts w:ascii="Times New Roman" w:hAnsi="Times New Roman" w:cs="Times New Roman"/>
+                <w:sz w:val="24"/>
+                <w:szCs w:val="24"/>
+              </w:rPr>
+              <w:t xml:space="preserve"> –</w:t>
+            </w:r>
+            <w:r>
+              <w:rPr>
+                <w:rFonts w:ascii="Times New Roman" w:hAnsi="Times New Roman" w:cs="Times New Roman"/>
+                <w:sz w:val="24"/>
+                <w:szCs w:val="24"/>
+              </w:rPr>
+              <w:t xml:space="preserve"> </w:t>
+            </w:r>
+            <w:r>
+              <w:rPr>
+                <w:rFonts w:ascii="Times New Roman" w:hAnsi="Times New Roman" w:cs="Times New Roman"/>
+                <w:sz w:val="24"/>
+                <w:szCs w:val="24"/>
+              </w:rPr>
+              <w:t>viename baite operacijos kodas, o kitame efektyvus adresas nuliniame atminties (adresų erdvės) puslapyje</w:t>
+            </w:r>
+            <w:r>
+              <w:rPr>
+                <w:rFonts w:ascii="Times New Roman" w:hAnsi="Times New Roman" w:cs="Times New Roman"/>
+                <w:sz w:val="24"/>
+                <w:szCs w:val="24"/>
+              </w:rPr>
+              <w:t>;</w:t>
+            </w:r>
+            <w:r>
+              <w:rPr>
+                <w:rFonts w:ascii="Times New Roman" w:hAnsi="Times New Roman" w:cs="Times New Roman"/>
+                <w:sz w:val="24"/>
+                <w:szCs w:val="24"/>
+              </w:rPr>
+              <w:t xml:space="preserve"> </w:t>
+            </w:r>
+          </w:p>
+          <w:p>
+            <w:pPr>
+              <w:pStyle w:val="ListParagraph"/>
+              <w:numPr>
+                <w:ilvl w:val="0"/>
+                <w:numId w:val="5"/>
+              </w:numPr>
+              <w:rPr>
+                <w:rFonts w:ascii="Times New Roman" w:hAnsi="Times New Roman" w:cs="Times New Roman"/>
+                <w:sz w:val="24"/>
+                <w:szCs w:val="24"/>
+              </w:rPr>
+            </w:pPr>
+            <w:r>
+              <w:rPr>
+                <w:rFonts w:ascii="Times New Roman" w:hAnsi="Times New Roman" w:cs="Times New Roman"/>
+                <w:b/>
+                <w:bCs/>
+                <w:sz w:val="24"/>
+                <w:szCs w:val="24"/>
+              </w:rPr>
+              <w:t>rel</w:t>
+            </w:r>
+            <w:r>
+              <w:rPr>
+                <w:rFonts w:ascii="Times New Roman" w:hAnsi="Times New Roman" w:cs="Times New Roman"/>
+                <w:b/>
+                <w:bCs/>
+                <w:sz w:val="24"/>
+                <w:szCs w:val="24"/>
+              </w:rPr>
+              <w:t>iatyvus</w:t>
+            </w:r>
+            <w:r>
+              <w:rPr>
+                <w:rFonts w:ascii="Times New Roman" w:hAnsi="Times New Roman" w:cs="Times New Roman"/>
+                <w:b/>
+                <w:bCs/>
+                <w:sz w:val="24"/>
+                <w:szCs w:val="24"/>
+              </w:rPr>
+              <w:t xml:space="preserve"> ad</w:t>
+            </w:r>
+            <w:r>
+              <w:rPr>
+                <w:rFonts w:ascii="Times New Roman" w:hAnsi="Times New Roman" w:cs="Times New Roman"/>
+                <w:b/>
+                <w:bCs/>
+                <w:sz w:val="24"/>
+                <w:szCs w:val="24"/>
+              </w:rPr>
+              <w:t>resavimas</w:t>
+            </w:r>
+            <w:r>
+              <w:rPr>
+                <w:rFonts w:ascii="Times New Roman" w:hAnsi="Times New Roman" w:cs="Times New Roman"/>
+                <w:sz w:val="24"/>
+                <w:szCs w:val="24"/>
+              </w:rPr>
+              <w:t xml:space="preserve"> – operacijos kodas ir postūmis nuo dabartinio adreso (offset).</w:t>
+            </w:r>
+          </w:p>
+          <w:p>
+            <w:pPr>
+              <w:rPr>
+                <w:rFonts w:ascii="Times New Roman" w:hAnsi="Times New Roman" w:cs="Times New Roman"/>
+                <w:sz w:val="24"/>
+                <w:szCs w:val="24"/>
+              </w:rPr>
+            </w:pPr>
+            <w:r>
+              <w:rPr>
+                <w:rFonts w:ascii="Times New Roman" w:hAnsi="Times New Roman" w:cs="Times New Roman"/>
+                <w:sz w:val="24"/>
+                <w:szCs w:val="24"/>
+              </w:rPr>
+              <w:t>I</w:t>
+            </w:r>
+            <w:r>
+              <w:rPr>
+                <w:rFonts w:ascii="Times New Roman" w:hAnsi="Times New Roman" w:cs="Times New Roman"/>
+                <w:sz w:val="24"/>
+                <w:szCs w:val="24"/>
+              </w:rPr>
+              <w:t>ndeksiniai adresavimo būdai:</w:t>
+            </w:r>
+          </w:p>
+          <w:p>
+            <w:pPr>
+              <w:pStyle w:val="ListParagraph"/>
+              <w:numPr>
+                <w:ilvl w:val="0"/>
+                <w:numId w:val="6"/>
+              </w:numPr>
+              <w:rPr>
+                <w:rFonts w:ascii="Times New Roman" w:hAnsi="Times New Roman" w:cs="Times New Roman"/>
+                <w:sz w:val="24"/>
+                <w:szCs w:val="24"/>
+              </w:rPr>
+            </w:pPr>
+            <w:r>
+              <w:rPr>
+                <w:rFonts w:ascii="Times New Roman" w:hAnsi="Times New Roman" w:cs="Times New Roman"/>
+                <w:b/>
+                <w:bCs/>
+                <w:sz w:val="24"/>
+                <w:szCs w:val="24"/>
+              </w:rPr>
+              <w:t>absoliutus indeksinis</w:t>
+            </w:r>
+            <w:r>
+              <w:rPr>
+                <w:rFonts w:ascii="Times New Roman" w:hAnsi="Times New Roman" w:cs="Times New Roman"/>
+                <w:sz w:val="24"/>
+                <w:szCs w:val="24"/>
+              </w:rPr>
+              <w:t xml:space="preserve"> – prie absoliutaus adreso </w:t>
+            </w:r>
+            <w:r>
+              <w:rPr>
+                <w:rFonts w:ascii="Times New Roman" w:hAnsi="Times New Roman" w:cs="Times New Roman"/>
+                <w:sz w:val="24"/>
+                <w:szCs w:val="24"/>
+              </w:rPr>
+              <w:lastRenderedPageBreak/>
+              <w:t>pridedamas indekso registras</w:t>
+            </w:r>
+            <w:r>
+              <w:rPr>
+                <w:rFonts w:ascii="Times New Roman" w:hAnsi="Times New Roman" w:cs="Times New Roman"/>
+                <w:sz w:val="24"/>
+                <w:szCs w:val="24"/>
+              </w:rPr>
+              <w:t>;</w:t>
+            </w:r>
+          </w:p>
+          <w:p>
+            <w:pPr>
+              <w:pStyle w:val="ListParagraph"/>
+              <w:numPr>
+                <w:ilvl w:val="0"/>
+                <w:numId w:val="6"/>
+              </w:numPr>
+              <w:rPr>
+                <w:rFonts w:ascii="Times New Roman" w:hAnsi="Times New Roman" w:cs="Times New Roman"/>
+                <w:sz w:val="24"/>
+                <w:szCs w:val="24"/>
+              </w:rPr>
+            </w:pPr>
+            <w:r>
+              <w:rPr>
+                <w:rFonts w:ascii="Times New Roman" w:hAnsi="Times New Roman" w:cs="Times New Roman"/>
+                <w:b/>
+                <w:bCs/>
+                <w:sz w:val="24"/>
+                <w:szCs w:val="24"/>
+              </w:rPr>
+              <w:t>nulinio puslapio indeks</w:t>
+            </w:r>
+            <w:r>
+              <w:rPr>
+                <w:rFonts w:ascii="Times New Roman" w:hAnsi="Times New Roman" w:cs="Times New Roman"/>
+                <w:b/>
+                <w:bCs/>
+                <w:sz w:val="24"/>
+                <w:szCs w:val="24"/>
+              </w:rPr>
+              <w:t>inis</w:t>
+            </w:r>
+            <w:r>
+              <w:rPr>
+                <w:rFonts w:ascii="Times New Roman" w:hAnsi="Times New Roman" w:cs="Times New Roman"/>
+                <w:sz w:val="24"/>
+                <w:szCs w:val="24"/>
+              </w:rPr>
+              <w:t xml:space="preserve"> – </w:t>
+            </w:r>
+            <w:r>
+              <w:rPr>
+                <w:rFonts w:ascii="Times New Roman" w:hAnsi="Times New Roman" w:cs="Times New Roman"/>
+                <w:sz w:val="24"/>
+                <w:szCs w:val="24"/>
+              </w:rPr>
+              <w:t xml:space="preserve">nulinio puslapio </w:t>
+            </w:r>
+            <w:r>
+              <w:rPr>
+                <w:rFonts w:ascii="Times New Roman" w:hAnsi="Times New Roman" w:cs="Times New Roman"/>
+                <w:sz w:val="24"/>
+                <w:szCs w:val="24"/>
+              </w:rPr>
+              <w:t>adresas modifikuojamas indekso registro.</w:t>
+            </w:r>
+          </w:p>
+          <w:p>
+            <w:pPr>
+              <w:rPr>
+                <w:rFonts w:ascii="Times New Roman" w:hAnsi="Times New Roman" w:cs="Times New Roman"/>
+                <w:sz w:val="24"/>
+                <w:szCs w:val="24"/>
+              </w:rPr>
+            </w:pPr>
+            <w:r>
+              <w:rPr>
+                <w:rFonts w:ascii="Times New Roman" w:hAnsi="Times New Roman" w:cs="Times New Roman"/>
+                <w:sz w:val="24"/>
+                <w:szCs w:val="24"/>
+              </w:rPr>
+              <w:t>Netiesioginio adresavimo būdai (naudojamas nulinio puslapio adresas prieiti efektyviam adresui):</w:t>
+            </w:r>
+          </w:p>
+          <w:p>
+            <w:pPr>
+              <w:pStyle w:val="ListParagraph"/>
+              <w:numPr>
+                <w:ilvl w:val="0"/>
+                <w:numId w:val="8"/>
+              </w:numPr>
+              <w:rPr>
+                <w:rFonts w:ascii="Times New Roman" w:hAnsi="Times New Roman" w:cs="Times New Roman"/>
+                <w:sz w:val="24"/>
+                <w:szCs w:val="24"/>
+              </w:rPr>
+            </w:pPr>
+            <w:r>
+              <w:rPr>
+                <w:rFonts w:ascii="Times New Roman" w:hAnsi="Times New Roman" w:cs="Times New Roman"/>
+                <w:b/>
+                <w:bCs/>
+                <w:sz w:val="24"/>
+                <w:szCs w:val="24"/>
+              </w:rPr>
+              <w:t>netiesioginis</w:t>
+            </w:r>
+            <w:r>
+              <w:rPr>
+                <w:rFonts w:ascii="Times New Roman" w:hAnsi="Times New Roman" w:cs="Times New Roman"/>
+                <w:sz w:val="24"/>
+                <w:szCs w:val="24"/>
+              </w:rPr>
+              <w:t xml:space="preserve"> – prie operacijos kodo pateikiamas efektyvaus adreso adresas</w:t>
+            </w:r>
+            <w:r>
+              <w:rPr>
+                <w:rFonts w:ascii="Times New Roman" w:hAnsi="Times New Roman" w:cs="Times New Roman"/>
+                <w:sz w:val="24"/>
+                <w:szCs w:val="24"/>
+              </w:rPr>
+              <w:t>;</w:t>
+            </w:r>
+          </w:p>
+          <w:p>
+            <w:pPr>
+              <w:pStyle w:val="ListParagraph"/>
+              <w:numPr>
+                <w:ilvl w:val="0"/>
+                <w:numId w:val="7"/>
+              </w:numPr>
+              <w:rPr>
+                <w:rFonts w:ascii="Times New Roman" w:hAnsi="Times New Roman" w:cs="Times New Roman"/>
+                <w:sz w:val="24"/>
+                <w:szCs w:val="24"/>
+              </w:rPr>
+            </w:pPr>
+            <w:r>
+              <w:rPr>
+                <w:rFonts w:ascii="Times New Roman" w:hAnsi="Times New Roman" w:cs="Times New Roman"/>
+                <w:b/>
+                <w:bCs/>
+                <w:sz w:val="24"/>
+                <w:szCs w:val="24"/>
+              </w:rPr>
+              <w:t>indeks</w:t>
+            </w:r>
+            <w:r>
+              <w:rPr>
+                <w:rFonts w:ascii="Times New Roman" w:hAnsi="Times New Roman" w:cs="Times New Roman"/>
+                <w:b/>
+                <w:bCs/>
+                <w:sz w:val="24"/>
+                <w:szCs w:val="24"/>
+              </w:rPr>
+              <w:t>inis</w:t>
+            </w:r>
+            <w:r>
+              <w:rPr>
+                <w:rFonts w:ascii="Times New Roman" w:hAnsi="Times New Roman" w:cs="Times New Roman"/>
+                <w:b/>
+                <w:bCs/>
+                <w:sz w:val="24"/>
+                <w:szCs w:val="24"/>
+              </w:rPr>
+              <w:t xml:space="preserve"> netiesioginis adresavimas</w:t>
+            </w:r>
+            <w:r>
+              <w:rPr>
+                <w:rFonts w:ascii="Times New Roman" w:hAnsi="Times New Roman" w:cs="Times New Roman"/>
+                <w:sz w:val="24"/>
+                <w:szCs w:val="24"/>
+              </w:rPr>
+              <w:t xml:space="preserve"> – prie nulinio puslapio adreso pridedamas indekso registro X turinys</w:t>
+            </w:r>
+            <w:r>
+              <w:rPr>
+                <w:rFonts w:ascii="Times New Roman" w:hAnsi="Times New Roman" w:cs="Times New Roman"/>
+                <w:sz w:val="24"/>
+                <w:szCs w:val="24"/>
+              </w:rPr>
+              <w:t>, kad gautume rodyklę</w:t>
+            </w:r>
+            <w:r>
+              <w:rPr>
+                <w:rFonts w:ascii="Times New Roman" w:hAnsi="Times New Roman" w:cs="Times New Roman"/>
+                <w:sz w:val="24"/>
+                <w:szCs w:val="24"/>
+              </w:rPr>
+              <w:t>;</w:t>
+            </w:r>
+          </w:p>
+          <w:p>
+            <w:pPr>
+              <w:pStyle w:val="ListParagraph"/>
+              <w:numPr>
+                <w:ilvl w:val="0"/>
+                <w:numId w:val="7"/>
+              </w:numPr>
+              <w:rPr>
+                <w:rFonts w:ascii="Times New Roman" w:hAnsi="Times New Roman" w:cs="Times New Roman"/>
+                <w:sz w:val="24"/>
+                <w:szCs w:val="24"/>
+              </w:rPr>
+            </w:pPr>
+            <w:r>
+              <w:rPr>
+                <w:rFonts w:ascii="Times New Roman" w:hAnsi="Times New Roman" w:cs="Times New Roman"/>
+                <w:b/>
+                <w:bCs/>
+                <w:sz w:val="24"/>
+                <w:szCs w:val="24"/>
+              </w:rPr>
+              <w:t>netiesioginis indeksinis adresavimas</w:t>
+            </w:r>
+            <w:r>
+              <w:rPr>
+                <w:rFonts w:ascii="Times New Roman" w:hAnsi="Times New Roman" w:cs="Times New Roman"/>
+                <w:sz w:val="24"/>
+                <w:szCs w:val="24"/>
+              </w:rPr>
+              <w:t xml:space="preserve"> – prie nulinio puslapio adrese esančio adreso pridedamas Y registro turinys</w:t>
+            </w:r>
+            <w:r>
+              <w:rPr>
+                <w:rFonts w:ascii="Times New Roman" w:hAnsi="Times New Roman" w:cs="Times New Roman"/>
+                <w:sz w:val="24"/>
+                <w:szCs w:val="24"/>
+              </w:rPr>
+              <w:t>;</w:t>
+            </w:r>
+          </w:p>
+          <w:p>
+            <w:pPr>
+              <w:pStyle w:val="ListParagraph"/>
+              <w:numPr>
+                <w:ilvl w:val="0"/>
+                <w:numId w:val="7"/>
+              </w:numPr>
+              <w:rPr>
+                <w:rFonts w:ascii="Times New Roman" w:hAnsi="Times New Roman" w:cs="Times New Roman"/>
+                <w:b/>
+                <w:bCs/>
+                <w:sz w:val="24"/>
+                <w:szCs w:val="24"/>
+              </w:rPr>
+            </w:pPr>
+            <w:r>
+              <w:rPr>
+                <w:rFonts w:ascii="Times New Roman" w:hAnsi="Times New Roman" w:cs="Times New Roman"/>
+                <w:b/>
+                <w:bCs/>
+                <w:sz w:val="24"/>
+                <w:szCs w:val="24"/>
+              </w:rPr>
+              <w:t>netiesioginis absoliutus</w:t>
+            </w:r>
+            <w:r>
+              <w:rPr>
+                <w:rFonts w:ascii="Times New Roman" w:hAnsi="Times New Roman" w:cs="Times New Roman"/>
+                <w:b/>
+                <w:bCs/>
+                <w:sz w:val="24"/>
+                <w:szCs w:val="24"/>
+              </w:rPr>
+              <w:t xml:space="preserve"> </w:t>
+            </w:r>
+            <w:r>
+              <w:rPr>
+                <w:rFonts w:ascii="Times New Roman" w:hAnsi="Times New Roman" w:cs="Times New Roman"/>
+                <w:b/>
+                <w:bCs/>
+                <w:sz w:val="24"/>
+                <w:szCs w:val="24"/>
+              </w:rPr>
+              <w:t>–</w:t>
+            </w:r>
+            <w:r>
+              <w:rPr>
+                <w:rFonts w:ascii="Times New Roman" w:hAnsi="Times New Roman" w:cs="Times New Roman"/>
+                <w:b/>
+                <w:bCs/>
+                <w:sz w:val="24"/>
+                <w:szCs w:val="24"/>
+              </w:rPr>
+              <w:t xml:space="preserve"> </w:t>
+            </w:r>
+            <w:r>
+              <w:rPr>
+                <w:rFonts w:ascii="Times New Roman" w:hAnsi="Times New Roman" w:cs="Times New Roman"/>
+                <w:sz w:val="24"/>
+                <w:szCs w:val="24"/>
+              </w:rPr>
+              <w:t>naudojamas netiesioginėms jmp operacijoms</w:t>
+            </w:r>
+          </w:p>
+          <w:p>
+            <w:pPr>
+              <w:rPr>
+                <w:rFonts w:ascii="Times New Roman" w:hAnsi="Times New Roman" w:cs="Times New Roman"/>
+                <w:b/>
+                <w:bCs/>
+                <w:sz w:val="24"/>
+                <w:szCs w:val="24"/>
+              </w:rPr>
+            </w:pPr>
+            <w:r>
+              <w:rPr>
+                <w:rFonts w:ascii="Times New Roman" w:hAnsi="Times New Roman" w:cs="Times New Roman"/>
+                <w:sz w:val="24"/>
+                <w:szCs w:val="24"/>
+              </w:rPr>
+              <w:t>(</w:t>
+            </w:r>
+            <w:r>
+              <w:rPr>
+                <w:rFonts w:ascii="Times New Roman" w:hAnsi="Times New Roman" w:cs="Times New Roman"/>
+                <w:sz w:val="24"/>
+                <w:szCs w:val="24"/>
+              </w:rPr>
+              <w:t xml:space="preserve">Mos TECHNOLOGY INC, 1976, </w:t>
+            </w:r>
+            <w:r>
+              <w:rPr>
+                <w:rFonts w:ascii="Times New Roman" w:hAnsi="Times New Roman" w:cs="Times New Roman"/>
+                <w:sz w:val="24"/>
+                <w:szCs w:val="24"/>
+              </w:rPr>
+              <w:t xml:space="preserve">MCS6500 Microcomputer Family Programming Manual </w:t>
+            </w:r>
+            <w:r>
+              <w:rPr>
+                <w:rFonts w:ascii="Times New Roman" w:hAnsi="Times New Roman" w:cs="Times New Roman"/>
+                <w:sz w:val="24"/>
+                <w:szCs w:val="24"/>
+              </w:rPr>
+              <w:t xml:space="preserve">p. </w:t>
+            </w:r>
+            <w:r>
+              <w:rPr>
+                <w:rFonts w:ascii="Times New Roman" w:hAnsi="Times New Roman" w:cs="Times New Roman"/>
+                <w:sz w:val="24"/>
+                <w:szCs w:val="24"/>
+              </w:rPr>
+              <w:t>5</w:t>
+            </w:r>
+            <w:r>
+              <w:rPr>
+                <w:rFonts w:ascii="Times New Roman" w:hAnsi="Times New Roman" w:cs="Times New Roman"/>
+                <w:sz w:val="24"/>
+                <w:szCs w:val="24"/>
+              </w:rPr>
+              <w:t>0, 57-63, 79</w:t>
+            </w:r>
+            <w:r>
+              <w:rPr>
+                <w:rFonts w:ascii="Times New Roman" w:hAnsi="Times New Roman" w:cs="Times New Roman"/>
+                <w:sz w:val="24"/>
+                <w:szCs w:val="24"/>
+              </w:rPr>
+              <w:t xml:space="preserve"> - 92</w:t>
+            </w:r>
+            <w:r>
+              <w:rPr>
+                <w:rFonts w:ascii="Times New Roman" w:hAnsi="Times New Roman" w:cs="Times New Roman"/>
+                <w:sz w:val="24"/>
+                <w:szCs w:val="24"/>
+              </w:rPr>
+              <w:t xml:space="preserve">).  </w:t>
+            </w:r>
+          </w:p>
+        </w:tc>
+        <w:tc>
+          <w:tcPr>
+            <w:tcW w:w="3525" w:type="dxa"/>
+          </w:tcPr>
+          <w:p>
+            <w:pPr>
+              <w:rPr>
+                <w:rFonts w:ascii="Times New Roman" w:hAnsi="Times New Roman" w:cs="Times New Roman"/>
+                <w:sz w:val="24"/>
+                <w:szCs w:val="24"/>
+              </w:rPr>
+            </w:pPr>
+            <w:r>
+              <w:rPr>
+                <w:rFonts w:ascii="Times New Roman" w:hAnsi="Times New Roman" w:cs="Times New Roman"/>
+                <w:sz w:val="24"/>
+                <w:szCs w:val="24"/>
+              </w:rPr>
+              <w:lastRenderedPageBreak/>
+              <w:t>CP1600 prie keturių bitų operacijos kodo nurodo trijų bitų adresavimo režimo bitą:</w:t>
+            </w:r>
+          </w:p>
+          <w:p>
+            <w:pPr>
+              <w:pStyle w:val="ListParagraph"/>
+              <w:numPr>
+                <w:ilvl w:val="0"/>
+                <w:numId w:val="9"/>
+              </w:numPr>
+              <w:rPr>
+                <w:rFonts w:ascii="Times New Roman" w:hAnsi="Times New Roman" w:cs="Times New Roman"/>
+                <w:sz w:val="24"/>
+                <w:szCs w:val="24"/>
+              </w:rPr>
+            </w:pPr>
+            <w:r>
+              <w:rPr>
+                <w:rFonts w:ascii="Times New Roman" w:hAnsi="Times New Roman" w:cs="Times New Roman"/>
+                <w:sz w:val="24"/>
+                <w:szCs w:val="24"/>
+              </w:rPr>
+              <w:t xml:space="preserve">0 režimas – </w:t>
+            </w:r>
+            <w:r>
+              <w:rPr>
+                <w:rFonts w:ascii="Times New Roman" w:hAnsi="Times New Roman" w:cs="Times New Roman"/>
+                <w:sz w:val="24"/>
+                <w:szCs w:val="24"/>
+              </w:rPr>
+              <w:t>nurodyto adreso turinys naudojamas</w:t>
+            </w:r>
+            <w:r>
+              <w:rPr>
+                <w:rFonts w:ascii="Times New Roman" w:hAnsi="Times New Roman" w:cs="Times New Roman"/>
+                <w:sz w:val="24"/>
+                <w:szCs w:val="24"/>
+              </w:rPr>
+              <w:t xml:space="preserve"> kaip</w:t>
+            </w:r>
+            <w:r>
+              <w:rPr>
+                <w:rFonts w:ascii="Times New Roman" w:hAnsi="Times New Roman" w:cs="Times New Roman"/>
+                <w:sz w:val="24"/>
+                <w:szCs w:val="24"/>
+              </w:rPr>
+              <w:t xml:space="preserve"> „išorinis“ adresas</w:t>
+            </w:r>
+            <w:r>
+              <w:rPr>
+                <w:rFonts w:ascii="Times New Roman" w:hAnsi="Times New Roman" w:cs="Times New Roman"/>
+                <w:sz w:val="24"/>
+                <w:szCs w:val="24"/>
+              </w:rPr>
+              <w:t>;</w:t>
+            </w:r>
+          </w:p>
+          <w:p>
+            <w:pPr>
+              <w:pStyle w:val="ListParagraph"/>
+              <w:numPr>
+                <w:ilvl w:val="0"/>
+                <w:numId w:val="9"/>
+              </w:numPr>
+              <w:rPr>
+                <w:rFonts w:ascii="Times New Roman" w:hAnsi="Times New Roman" w:cs="Times New Roman"/>
+                <w:sz w:val="24"/>
+                <w:szCs w:val="24"/>
+              </w:rPr>
+            </w:pPr>
+            <w:r>
+              <w:rPr>
+                <w:rFonts w:ascii="Times New Roman" w:hAnsi="Times New Roman" w:cs="Times New Roman"/>
+                <w:sz w:val="24"/>
+                <w:szCs w:val="24"/>
+              </w:rPr>
+              <w:t>1, 2 ir  3 režimai – atitinkamai šie registrai saugo „išorinį“ adresą</w:t>
+            </w:r>
+            <w:r>
+              <w:rPr>
+                <w:rFonts w:ascii="Times New Roman" w:hAnsi="Times New Roman" w:cs="Times New Roman"/>
+                <w:sz w:val="24"/>
+                <w:szCs w:val="24"/>
+              </w:rPr>
+              <w:t xml:space="preserve"> (netiesioginis adresavimas);</w:t>
+            </w:r>
+          </w:p>
+          <w:p>
+            <w:pPr>
+              <w:pStyle w:val="ListParagraph"/>
+              <w:numPr>
+                <w:ilvl w:val="0"/>
+                <w:numId w:val="9"/>
+              </w:numPr>
+              <w:rPr>
+                <w:rFonts w:ascii="Times New Roman" w:hAnsi="Times New Roman" w:cs="Times New Roman"/>
+                <w:sz w:val="24"/>
+                <w:szCs w:val="24"/>
+              </w:rPr>
+            </w:pPr>
+            <w:r>
+              <w:rPr>
+                <w:rFonts w:ascii="Times New Roman" w:hAnsi="Times New Roman" w:cs="Times New Roman"/>
+                <w:sz w:val="24"/>
+                <w:szCs w:val="24"/>
+              </w:rPr>
+              <w:t>4 ir 5 režimai - netiesioginis adresavimas naudojantis 4 ir 5 registrais – po operacijos šių registrų turinys inkrementuojamas</w:t>
+            </w:r>
+            <w:r>
+              <w:rPr>
+                <w:rFonts w:ascii="Times New Roman" w:hAnsi="Times New Roman" w:cs="Times New Roman"/>
+                <w:sz w:val="24"/>
+                <w:szCs w:val="24"/>
+              </w:rPr>
+              <w:t>;</w:t>
+            </w:r>
+          </w:p>
+          <w:p>
+            <w:pPr>
+              <w:pStyle w:val="ListParagraph"/>
+              <w:numPr>
+                <w:ilvl w:val="0"/>
+                <w:numId w:val="9"/>
+              </w:numPr>
+              <w:rPr>
+                <w:rFonts w:ascii="Times New Roman" w:hAnsi="Times New Roman" w:cs="Times New Roman"/>
+                <w:sz w:val="24"/>
+                <w:szCs w:val="24"/>
+              </w:rPr>
+            </w:pPr>
+            <w:r>
+              <w:rPr>
+                <w:rFonts w:ascii="Times New Roman" w:hAnsi="Times New Roman" w:cs="Times New Roman"/>
+                <w:sz w:val="24"/>
+                <w:szCs w:val="24"/>
+              </w:rPr>
+              <w:t>6 režimas - adresavimas stekui naudojantis 6 registru</w:t>
+            </w:r>
+            <w:r>
+              <w:rPr>
+                <w:rFonts w:ascii="Times New Roman" w:hAnsi="Times New Roman" w:cs="Times New Roman"/>
+                <w:sz w:val="24"/>
+                <w:szCs w:val="24"/>
+              </w:rPr>
+              <w:t xml:space="preserve"> (su inkrementavimu ir dekrementavimu);</w:t>
+            </w:r>
+          </w:p>
+          <w:p>
+            <w:pPr>
+              <w:pStyle w:val="ListParagraph"/>
+              <w:numPr>
+                <w:ilvl w:val="0"/>
+                <w:numId w:val="9"/>
+              </w:numPr>
+              <w:rPr>
+                <w:rFonts w:ascii="Times New Roman" w:hAnsi="Times New Roman" w:cs="Times New Roman"/>
+                <w:sz w:val="24"/>
+                <w:szCs w:val="24"/>
+              </w:rPr>
+            </w:pPr>
+            <w:r>
+              <w:rPr>
+                <w:rFonts w:ascii="Times New Roman" w:hAnsi="Times New Roman" w:cs="Times New Roman"/>
+                <w:sz w:val="24"/>
+                <w:szCs w:val="24"/>
+              </w:rPr>
+              <w:t>7 režimas – betarpiškas adresavimas</w:t>
+            </w:r>
+            <w:r>
+              <w:rPr>
+                <w:rFonts w:ascii="Times New Roman" w:hAnsi="Times New Roman" w:cs="Times New Roman"/>
+                <w:sz w:val="24"/>
+                <w:szCs w:val="24"/>
+              </w:rPr>
+              <w:t>.</w:t>
+            </w:r>
+          </w:p>
+          <w:p>
+            <w:pPr>
+              <w:rPr>
+                <w:rFonts w:ascii="Times New Roman" w:hAnsi="Times New Roman" w:cs="Times New Roman"/>
+                <w:sz w:val="24"/>
+                <w:szCs w:val="24"/>
+              </w:rPr>
+            </w:pPr>
+            <w:r>
+              <w:rPr>
+                <w:rFonts w:ascii="Times New Roman" w:hAnsi="Times New Roman" w:cs="Times New Roman"/>
+                <w:sz w:val="24"/>
+                <w:szCs w:val="24"/>
+              </w:rPr>
+              <w:t xml:space="preserve">Kitu atveju prie operacijos kodo gali būti nurodomas ne režimas, o </w:t>
+            </w:r>
+            <w:r>
+              <w:rPr>
+                <w:rFonts w:ascii="Times New Roman" w:hAnsi="Times New Roman" w:cs="Times New Roman"/>
+                <w:sz w:val="24"/>
+                <w:szCs w:val="24"/>
+              </w:rPr>
+              <w:t>priklausomai nuo operacijos</w:t>
+            </w:r>
+            <w:r>
+              <w:rPr>
+                <w:rFonts w:ascii="Times New Roman" w:hAnsi="Times New Roman" w:cs="Times New Roman"/>
+                <w:sz w:val="24"/>
+                <w:szCs w:val="24"/>
+              </w:rPr>
+              <w:t>:</w:t>
+            </w:r>
+          </w:p>
+          <w:p>
+            <w:pPr>
+              <w:pStyle w:val="ListParagraph"/>
+              <w:numPr>
+                <w:ilvl w:val="0"/>
+                <w:numId w:val="10"/>
+              </w:numPr>
+              <w:rPr>
+                <w:rFonts w:ascii="Times New Roman" w:hAnsi="Times New Roman" w:cs="Times New Roman"/>
+                <w:sz w:val="24"/>
+                <w:szCs w:val="24"/>
+              </w:rPr>
+            </w:pPr>
+            <w:r>
+              <w:rPr>
+                <w:rFonts w:ascii="Times New Roman" w:hAnsi="Times New Roman" w:cs="Times New Roman"/>
+                <w:sz w:val="24"/>
+                <w:szCs w:val="24"/>
+              </w:rPr>
+              <w:t>duomenų šaltinio ir gavėjo registrai – dirbama su registrų turiniu</w:t>
+            </w:r>
+            <w:r>
+              <w:rPr>
+                <w:rFonts w:ascii="Times New Roman" w:hAnsi="Times New Roman" w:cs="Times New Roman"/>
+                <w:sz w:val="24"/>
+                <w:szCs w:val="24"/>
+              </w:rPr>
+              <w:t>;</w:t>
+            </w:r>
+          </w:p>
+          <w:p>
+            <w:pPr>
+              <w:pStyle w:val="ListParagraph"/>
+              <w:numPr>
+                <w:ilvl w:val="0"/>
+                <w:numId w:val="10"/>
+              </w:numPr>
+              <w:rPr>
+                <w:rFonts w:ascii="Times New Roman" w:hAnsi="Times New Roman" w:cs="Times New Roman"/>
+                <w:sz w:val="24"/>
+                <w:szCs w:val="24"/>
+              </w:rPr>
+            </w:pPr>
+            <w:r>
+              <w:rPr>
+                <w:rFonts w:ascii="Times New Roman" w:hAnsi="Times New Roman" w:cs="Times New Roman"/>
+                <w:sz w:val="24"/>
+                <w:szCs w:val="24"/>
+              </w:rPr>
+              <w:lastRenderedPageBreak/>
+              <w:t>Branch operacijos – nurodomas postūmis, kurį reikia pridėti prie programos skaitliuko;</w:t>
+            </w:r>
+          </w:p>
+          <w:p>
+            <w:pPr>
+              <w:pStyle w:val="ListParagraph"/>
+              <w:numPr>
+                <w:ilvl w:val="0"/>
+                <w:numId w:val="10"/>
+              </w:numPr>
+              <w:rPr>
+                <w:rFonts w:ascii="Times New Roman" w:hAnsi="Times New Roman" w:cs="Times New Roman"/>
+                <w:sz w:val="24"/>
+                <w:szCs w:val="24"/>
+              </w:rPr>
+            </w:pPr>
+            <w:r>
+              <w:rPr>
+                <w:rFonts w:ascii="Times New Roman" w:hAnsi="Times New Roman" w:cs="Times New Roman"/>
+                <w:sz w:val="24"/>
+                <w:szCs w:val="24"/>
+              </w:rPr>
+              <w:t>p</w:t>
+            </w:r>
+            <w:r>
+              <w:rPr>
+                <w:rFonts w:ascii="Times New Roman" w:hAnsi="Times New Roman" w:cs="Times New Roman"/>
+                <w:sz w:val="24"/>
+                <w:szCs w:val="24"/>
+              </w:rPr>
+              <w:t>erduodamas tik šaltinio registras;</w:t>
+            </w:r>
+          </w:p>
+          <w:p>
+            <w:pPr>
+              <w:pStyle w:val="ListParagraph"/>
+              <w:numPr>
+                <w:ilvl w:val="0"/>
+                <w:numId w:val="10"/>
+              </w:numPr>
+              <w:rPr>
+                <w:rFonts w:ascii="Times New Roman" w:hAnsi="Times New Roman" w:cs="Times New Roman"/>
+                <w:sz w:val="24"/>
+                <w:szCs w:val="24"/>
+              </w:rPr>
+            </w:pPr>
+            <w:r>
+              <w:rPr>
+                <w:rFonts w:ascii="Times New Roman" w:hAnsi="Times New Roman" w:cs="Times New Roman"/>
+                <w:sz w:val="24"/>
+                <w:szCs w:val="24"/>
+              </w:rPr>
+              <w:t>n</w:t>
+            </w:r>
+            <w:r>
+              <w:rPr>
+                <w:rFonts w:ascii="Times New Roman" w:hAnsi="Times New Roman" w:cs="Times New Roman"/>
+                <w:sz w:val="24"/>
+                <w:szCs w:val="24"/>
+              </w:rPr>
+              <w:t>eperduodamas joks adresas ar registras</w:t>
+            </w:r>
+            <w:r>
+              <w:rPr>
+                <w:rFonts w:ascii="Times New Roman" w:hAnsi="Times New Roman" w:cs="Times New Roman"/>
+                <w:sz w:val="24"/>
+                <w:szCs w:val="24"/>
+              </w:rPr>
+              <w:t xml:space="preserve"> (atitiktų MOS 6502 implied addresing)</w:t>
+            </w:r>
+            <w:r>
+              <w:rPr>
+                <w:rFonts w:ascii="Times New Roman" w:hAnsi="Times New Roman" w:cs="Times New Roman"/>
+                <w:sz w:val="24"/>
+                <w:szCs w:val="24"/>
+              </w:rPr>
+              <w:t>.</w:t>
+            </w:r>
+          </w:p>
+          <w:p>
+            <w:pPr>
+              <w:rPr>
+                <w:rFonts w:ascii="Times New Roman" w:hAnsi="Times New Roman" w:cs="Times New Roman"/>
+                <w:sz w:val="24"/>
+                <w:szCs w:val="24"/>
+              </w:rPr>
+            </w:pPr>
+            <w:r>
+              <w:rPr>
+                <w:rFonts w:ascii="Times New Roman" w:hAnsi="Times New Roman" w:cs="Times New Roman"/>
+                <w:sz w:val="24"/>
+                <w:szCs w:val="24"/>
+              </w:rPr>
+              <w:t xml:space="preserve">(General Instrument Corporation Microelectronics, 1975, p. </w:t>
+            </w:r>
+            <w:r>
+              <w:rPr>
+                <w:rFonts w:ascii="Times New Roman" w:hAnsi="Times New Roman" w:cs="Times New Roman"/>
+                <w:sz w:val="24"/>
+                <w:szCs w:val="24"/>
+              </w:rPr>
+              <w:t>46</w:t>
+            </w:r>
+            <w:r>
+              <w:rPr>
+                <w:rFonts w:ascii="Times New Roman" w:hAnsi="Times New Roman" w:cs="Times New Roman"/>
+                <w:sz w:val="24"/>
+                <w:szCs w:val="24"/>
+              </w:rPr>
+              <w:t xml:space="preserve"> – 58</w:t>
+            </w:r>
+            <w:r>
+              <w:rPr>
+                <w:rFonts w:ascii="Times New Roman" w:hAnsi="Times New Roman" w:cs="Times New Roman"/>
+                <w:sz w:val="24"/>
+                <w:szCs w:val="24"/>
+              </w:rPr>
+              <w:t>).</w:t>
+            </w:r>
+          </w:p>
+        </w:tc>
+        <w:tc>
+          <w:tcPr>
+            <w:tcW w:w="3526" w:type="dxa"/>
+          </w:tcPr>
+          <w:p>
+            <w:pPr>
+              <w:rPr>
+                <w:rFonts w:ascii="Times New Roman" w:hAnsi="Times New Roman" w:cs="Times New Roman"/>
+                <w:sz w:val="24"/>
+                <w:szCs w:val="24"/>
+              </w:rPr>
+            </w:pPr>
+            <w:r>
+              <w:rPr>
+                <w:rFonts w:ascii="Times New Roman" w:hAnsi="Times New Roman" w:cs="Times New Roman"/>
+                <w:sz w:val="24"/>
+                <w:szCs w:val="24"/>
+              </w:rPr>
+              <w:lastRenderedPageBreak/>
+              <w:t>Pagrindiniai adresavimo principai abiejose architektūrose panašūs (tiesioginis, netiesioginis, betarpiškas, reliatyvus ir implied tipo). MOS 6502 architektūra turi daug adresavimo tipų susijusių su nuliniu adresų erdvės puslapiu, ko nėra CP1600 architektūroje. Tačiau pastaroji architektūra turi nemažai adresavimo režimų susietų su konkrečiais registrais (pvz. 4 ir 5 registrų inkrementavimas gauti netiesioginiam adresui).</w:t>
+            </w:r>
+          </w:p>
+        </w:tc>
+      </w:tr>
+      <w:tr>
+        <w:trPr>
+          <w:trHeight w:val="260"/>
+        </w:trPr>
+        <w:tc>
+          <w:tcPr>
+            <w:tcW w:w="3525" w:type="dxa"/>
+          </w:tcPr>
+          <w:p>
+            <w:pPr>
+              <w:rPr>
+                <w:rFonts w:ascii="Times New Roman" w:hAnsi="Times New Roman" w:cs="Times New Roman"/>
+                <w:sz w:val="24"/>
+                <w:szCs w:val="24"/>
+              </w:rPr>
+            </w:pPr>
+          </w:p>
+        </w:tc>
+        <w:tc>
+          <w:tcPr>
+            <w:tcW w:w="3525" w:type="dxa"/>
+          </w:tcPr>
+          <w:p>
+            <w:pPr>
+              <w:rPr>
+                <w:rFonts w:ascii="Times New Roman" w:hAnsi="Times New Roman" w:cs="Times New Roman"/>
+                <w:sz w:val="24"/>
+                <w:szCs w:val="24"/>
+              </w:rPr>
+            </w:pPr>
+          </w:p>
+        </w:tc>
+        <w:tc>
+          <w:tcPr>
+            <w:tcW w:w="3526" w:type="dxa"/>
+          </w:tcPr>
+          <w:p>
+            <w:pPr>
+              <w:rPr>
+                <w:rFonts w:ascii="Times New Roman" w:hAnsi="Times New Roman" w:cs="Times New Roman"/>
+                <w:sz w:val="24"/>
+                <w:szCs w:val="24"/>
+              </w:rPr>
+            </w:pPr>
           </w:p>
         </w:tc>
       </w:tr>
@@ -3212,6 +4473,458 @@
 <file path=word/numbering.xml><?xml version="1.0" encoding="utf-8"?>
 <w:numbering xmlns:wpc="http://schemas.microsoft.com/office/word/2010/wordprocessingCanvas" xmlns:cx="http://schemas.microsoft.com/office/drawing/2014/chartex" xmlns:cx1="http://schemas.microsoft.com/office/drawing/2015/9/8/chartex" xmlns:cx2="http://schemas.microsoft.com/office/drawing/2015/10/21/chartex" xmlns:cx3="http://schemas.microsoft.com/office/drawing/2016/5/9/chartex" xmlns:cx4="http://schemas.microsoft.com/office/drawing/2016/5/10/chartex" xmlns:cx5="http://schemas.microsoft.com/office/drawing/2016/5/11/chartex" xmlns:cx6="http://schemas.microsoft.com/office/drawing/2016/5/12/chartex" xmlns:cx7="http://schemas.microsoft.com/office/drawing/2016/5/13/chartex" xmlns:cx8="http://schemas.microsoft.com/office/drawing/2016/5/14/chartex" xmlns:mc="http://schemas.openxmlformats.org/markup-compatibility/2006" xmlns:aink="http://schemas.microsoft.com/office/drawing/2016/ink" xmlns:am3d="http://schemas.microsoft.com/office/drawing/2017/model3d" xmlns:o="urn:schemas-microsoft-com:office:office" xmlns:oel="http://schemas.microsoft.com/office/2019/extlst" xmlns:r="http://schemas.openxmlformats.org/officeDocument/2006/relationships" xmlns:m="http://schemas.openxmlformats.org/officeDocument/2006/math" xmlns:v="urn:schemas-microsoft-com:vml" xmlns:wp14="http://schemas.microsoft.com/office/word/2010/wordprocessingDrawing" xmlns:wp="http://schemas.openxmlformats.org/drawingml/2006/wordprocessingDrawing" xmlns:w10="urn:schemas-microsoft-com:office:word" xmlns:w="http://schemas.openxmlformats.org/wordprocessingml/2006/main" xmlns:w14="http://schemas.microsoft.com/office/word/2010/wordml" xmlns:w15="http://schemas.microsoft.com/office/word/2012/wordml" xmlns:w16cex="http://schemas.microsoft.com/office/word/2018/wordml/cex" xmlns:w16cid="http://schemas.microsoft.com/office/word/2016/wordml/cid" xmlns:w16="http://schemas.microsoft.com/office/word/2018/wordml" xmlns:w16du="http://schemas.microsoft.com/office/word/2023/wordml/word16du" xmlns:w16sdtdh="http://schemas.microsoft.com/office/word/2020/wordml/sdtdatahash" xmlns:w16se="http://schemas.microsoft.com/office/word/2015/wordml/symex" xmlns:wpg="http://schemas.microsoft.com/office/word/2010/wordprocessingGroup" xmlns:wpi="http://schemas.microsoft.com/office/word/2010/wordprocessingInk" xmlns:wne="http://schemas.microsoft.com/office/word/2006/wordml" xmlns:wps="http://schemas.microsoft.com/office/word/2010/wordprocessingShape" mc:Ignorable="w14 w15 w16se w16cid w16 w16cex w16sdtdh w16du wp14">
   <w:abstractNum w:abstractNumId="0" w15:restartNumberingAfterBreak="0">
+    <w:nsid w:val="03E753EF"/>
+    <w:multiLevelType w:val="hybridMultilevel"/>
+    <w:tmpl w:val="7010768E"/>
+    <w:lvl w:ilvl="0" w:tplc="04270001">
+      <w:start w:val="1"/>
+      <w:numFmt w:val="bullet"/>
+      <w:lvlText w:val=""/>
+      <w:lvlJc w:val="left"/>
+      <w:pPr>
+        <w:ind w:left="720" w:hanging="360"/>
+      </w:pPr>
+      <w:rPr>
+        <w:rFonts w:ascii="Symbol" w:hAnsi="Symbol" w:hint="default"/>
+      </w:rPr>
+    </w:lvl>
+    <w:lvl w:ilvl="1" w:tplc="04270003" w:tentative="1">
+      <w:start w:val="1"/>
+      <w:numFmt w:val="bullet"/>
+      <w:lvlText w:val="o"/>
+      <w:lvlJc w:val="left"/>
+      <w:pPr>
+        <w:ind w:left="1440" w:hanging="360"/>
+      </w:pPr>
+      <w:rPr>
+        <w:rFonts w:ascii="Courier New" w:hAnsi="Courier New" w:cs="Courier New" w:hint="default"/>
+      </w:rPr>
+    </w:lvl>
+    <w:lvl w:ilvl="2" w:tplc="04270005" w:tentative="1">
+      <w:start w:val="1"/>
+      <w:numFmt w:val="bullet"/>
+      <w:lvlText w:val=""/>
+      <w:lvlJc w:val="left"/>
+      <w:pPr>
+        <w:ind w:left="2160" w:hanging="360"/>
+      </w:pPr>
+      <w:rPr>
+        <w:rFonts w:ascii="Wingdings" w:hAnsi="Wingdings" w:hint="default"/>
+      </w:rPr>
+    </w:lvl>
+    <w:lvl w:ilvl="3" w:tplc="04270001" w:tentative="1">
+      <w:start w:val="1"/>
+      <w:numFmt w:val="bullet"/>
+      <w:lvlText w:val=""/>
+      <w:lvlJc w:val="left"/>
+      <w:pPr>
+        <w:ind w:left="2880" w:hanging="360"/>
+      </w:pPr>
+      <w:rPr>
+        <w:rFonts w:ascii="Symbol" w:hAnsi="Symbol" w:hint="default"/>
+      </w:rPr>
+    </w:lvl>
+    <w:lvl w:ilvl="4" w:tplc="04270003" w:tentative="1">
+      <w:start w:val="1"/>
+      <w:numFmt w:val="bullet"/>
+      <w:lvlText w:val="o"/>
+      <w:lvlJc w:val="left"/>
+      <w:pPr>
+        <w:ind w:left="3600" w:hanging="360"/>
+      </w:pPr>
+      <w:rPr>
+        <w:rFonts w:ascii="Courier New" w:hAnsi="Courier New" w:cs="Courier New" w:hint="default"/>
+      </w:rPr>
+    </w:lvl>
+    <w:lvl w:ilvl="5" w:tplc="04270005" w:tentative="1">
+      <w:start w:val="1"/>
+      <w:numFmt w:val="bullet"/>
+      <w:lvlText w:val=""/>
+      <w:lvlJc w:val="left"/>
+      <w:pPr>
+        <w:ind w:left="4320" w:hanging="360"/>
+      </w:pPr>
+      <w:rPr>
+        <w:rFonts w:ascii="Wingdings" w:hAnsi="Wingdings" w:hint="default"/>
+      </w:rPr>
+    </w:lvl>
+    <w:lvl w:ilvl="6" w:tplc="04270001" w:tentative="1">
+      <w:start w:val="1"/>
+      <w:numFmt w:val="bullet"/>
+      <w:lvlText w:val=""/>
+      <w:lvlJc w:val="left"/>
+      <w:pPr>
+        <w:ind w:left="5040" w:hanging="360"/>
+      </w:pPr>
+      <w:rPr>
+        <w:rFonts w:ascii="Symbol" w:hAnsi="Symbol" w:hint="default"/>
+      </w:rPr>
+    </w:lvl>
+    <w:lvl w:ilvl="7" w:tplc="04270003" w:tentative="1">
+      <w:start w:val="1"/>
+      <w:numFmt w:val="bullet"/>
+      <w:lvlText w:val="o"/>
+      <w:lvlJc w:val="left"/>
+      <w:pPr>
+        <w:ind w:left="5760" w:hanging="360"/>
+      </w:pPr>
+      <w:rPr>
+        <w:rFonts w:ascii="Courier New" w:hAnsi="Courier New" w:cs="Courier New" w:hint="default"/>
+      </w:rPr>
+    </w:lvl>
+    <w:lvl w:ilvl="8" w:tplc="04270005" w:tentative="1">
+      <w:start w:val="1"/>
+      <w:numFmt w:val="bullet"/>
+      <w:lvlText w:val=""/>
+      <w:lvlJc w:val="left"/>
+      <w:pPr>
+        <w:ind w:left="6480" w:hanging="360"/>
+      </w:pPr>
+      <w:rPr>
+        <w:rFonts w:ascii="Wingdings" w:hAnsi="Wingdings" w:hint="default"/>
+      </w:rPr>
+    </w:lvl>
+  </w:abstractNum>
+  <w:abstractNum w:abstractNumId="1" w15:restartNumberingAfterBreak="0">
+    <w:nsid w:val="15271AFF"/>
+    <w:multiLevelType w:val="hybridMultilevel"/>
+    <w:tmpl w:val="B6243C46"/>
+    <w:lvl w:ilvl="0" w:tplc="04270001">
+      <w:start w:val="1"/>
+      <w:numFmt w:val="bullet"/>
+      <w:lvlText w:val=""/>
+      <w:lvlJc w:val="left"/>
+      <w:pPr>
+        <w:ind w:left="720" w:hanging="360"/>
+      </w:pPr>
+      <w:rPr>
+        <w:rFonts w:ascii="Symbol" w:hAnsi="Symbol" w:hint="default"/>
+      </w:rPr>
+    </w:lvl>
+    <w:lvl w:ilvl="1" w:tplc="04270003" w:tentative="1">
+      <w:start w:val="1"/>
+      <w:numFmt w:val="bullet"/>
+      <w:lvlText w:val="o"/>
+      <w:lvlJc w:val="left"/>
+      <w:pPr>
+        <w:ind w:left="1440" w:hanging="360"/>
+      </w:pPr>
+      <w:rPr>
+        <w:rFonts w:ascii="Courier New" w:hAnsi="Courier New" w:cs="Courier New" w:hint="default"/>
+      </w:rPr>
+    </w:lvl>
+    <w:lvl w:ilvl="2" w:tplc="04270005" w:tentative="1">
+      <w:start w:val="1"/>
+      <w:numFmt w:val="bullet"/>
+      <w:lvlText w:val=""/>
+      <w:lvlJc w:val="left"/>
+      <w:pPr>
+        <w:ind w:left="2160" w:hanging="360"/>
+      </w:pPr>
+      <w:rPr>
+        <w:rFonts w:ascii="Wingdings" w:hAnsi="Wingdings" w:hint="default"/>
+      </w:rPr>
+    </w:lvl>
+    <w:lvl w:ilvl="3" w:tplc="04270001" w:tentative="1">
+      <w:start w:val="1"/>
+      <w:numFmt w:val="bullet"/>
+      <w:lvlText w:val=""/>
+      <w:lvlJc w:val="left"/>
+      <w:pPr>
+        <w:ind w:left="2880" w:hanging="360"/>
+      </w:pPr>
+      <w:rPr>
+        <w:rFonts w:ascii="Symbol" w:hAnsi="Symbol" w:hint="default"/>
+      </w:rPr>
+    </w:lvl>
+    <w:lvl w:ilvl="4" w:tplc="04270003" w:tentative="1">
+      <w:start w:val="1"/>
+      <w:numFmt w:val="bullet"/>
+      <w:lvlText w:val="o"/>
+      <w:lvlJc w:val="left"/>
+      <w:pPr>
+        <w:ind w:left="3600" w:hanging="360"/>
+      </w:pPr>
+      <w:rPr>
+        <w:rFonts w:ascii="Courier New" w:hAnsi="Courier New" w:cs="Courier New" w:hint="default"/>
+      </w:rPr>
+    </w:lvl>
+    <w:lvl w:ilvl="5" w:tplc="04270005" w:tentative="1">
+      <w:start w:val="1"/>
+      <w:numFmt w:val="bullet"/>
+      <w:lvlText w:val=""/>
+      <w:lvlJc w:val="left"/>
+      <w:pPr>
+        <w:ind w:left="4320" w:hanging="360"/>
+      </w:pPr>
+      <w:rPr>
+        <w:rFonts w:ascii="Wingdings" w:hAnsi="Wingdings" w:hint="default"/>
+      </w:rPr>
+    </w:lvl>
+    <w:lvl w:ilvl="6" w:tplc="04270001" w:tentative="1">
+      <w:start w:val="1"/>
+      <w:numFmt w:val="bullet"/>
+      <w:lvlText w:val=""/>
+      <w:lvlJc w:val="left"/>
+      <w:pPr>
+        <w:ind w:left="5040" w:hanging="360"/>
+      </w:pPr>
+      <w:rPr>
+        <w:rFonts w:ascii="Symbol" w:hAnsi="Symbol" w:hint="default"/>
+      </w:rPr>
+    </w:lvl>
+    <w:lvl w:ilvl="7" w:tplc="04270003" w:tentative="1">
+      <w:start w:val="1"/>
+      <w:numFmt w:val="bullet"/>
+      <w:lvlText w:val="o"/>
+      <w:lvlJc w:val="left"/>
+      <w:pPr>
+        <w:ind w:left="5760" w:hanging="360"/>
+      </w:pPr>
+      <w:rPr>
+        <w:rFonts w:ascii="Courier New" w:hAnsi="Courier New" w:cs="Courier New" w:hint="default"/>
+      </w:rPr>
+    </w:lvl>
+    <w:lvl w:ilvl="8" w:tplc="04270005" w:tentative="1">
+      <w:start w:val="1"/>
+      <w:numFmt w:val="bullet"/>
+      <w:lvlText w:val=""/>
+      <w:lvlJc w:val="left"/>
+      <w:pPr>
+        <w:ind w:left="6480" w:hanging="360"/>
+      </w:pPr>
+      <w:rPr>
+        <w:rFonts w:ascii="Wingdings" w:hAnsi="Wingdings" w:hint="default"/>
+      </w:rPr>
+    </w:lvl>
+  </w:abstractNum>
+  <w:abstractNum w:abstractNumId="2" w15:restartNumberingAfterBreak="0">
+    <w:nsid w:val="203008BF"/>
+    <w:multiLevelType w:val="hybridMultilevel"/>
+    <w:tmpl w:val="8836F8AE"/>
+    <w:lvl w:ilvl="0" w:tplc="04270001">
+      <w:start w:val="1"/>
+      <w:numFmt w:val="bullet"/>
+      <w:lvlText w:val=""/>
+      <w:lvlJc w:val="left"/>
+      <w:pPr>
+        <w:ind w:left="720" w:hanging="360"/>
+      </w:pPr>
+      <w:rPr>
+        <w:rFonts w:ascii="Symbol" w:hAnsi="Symbol" w:hint="default"/>
+      </w:rPr>
+    </w:lvl>
+    <w:lvl w:ilvl="1" w:tplc="04270003" w:tentative="1">
+      <w:start w:val="1"/>
+      <w:numFmt w:val="bullet"/>
+      <w:lvlText w:val="o"/>
+      <w:lvlJc w:val="left"/>
+      <w:pPr>
+        <w:ind w:left="1440" w:hanging="360"/>
+      </w:pPr>
+      <w:rPr>
+        <w:rFonts w:ascii="Courier New" w:hAnsi="Courier New" w:cs="Courier New" w:hint="default"/>
+      </w:rPr>
+    </w:lvl>
+    <w:lvl w:ilvl="2" w:tplc="04270005" w:tentative="1">
+      <w:start w:val="1"/>
+      <w:numFmt w:val="bullet"/>
+      <w:lvlText w:val=""/>
+      <w:lvlJc w:val="left"/>
+      <w:pPr>
+        <w:ind w:left="2160" w:hanging="360"/>
+      </w:pPr>
+      <w:rPr>
+        <w:rFonts w:ascii="Wingdings" w:hAnsi="Wingdings" w:hint="default"/>
+      </w:rPr>
+    </w:lvl>
+    <w:lvl w:ilvl="3" w:tplc="04270001" w:tentative="1">
+      <w:start w:val="1"/>
+      <w:numFmt w:val="bullet"/>
+      <w:lvlText w:val=""/>
+      <w:lvlJc w:val="left"/>
+      <w:pPr>
+        <w:ind w:left="2880" w:hanging="360"/>
+      </w:pPr>
+      <w:rPr>
+        <w:rFonts w:ascii="Symbol" w:hAnsi="Symbol" w:hint="default"/>
+      </w:rPr>
+    </w:lvl>
+    <w:lvl w:ilvl="4" w:tplc="04270003" w:tentative="1">
+      <w:start w:val="1"/>
+      <w:numFmt w:val="bullet"/>
+      <w:lvlText w:val="o"/>
+      <w:lvlJc w:val="left"/>
+      <w:pPr>
+        <w:ind w:left="3600" w:hanging="360"/>
+      </w:pPr>
+      <w:rPr>
+        <w:rFonts w:ascii="Courier New" w:hAnsi="Courier New" w:cs="Courier New" w:hint="default"/>
+      </w:rPr>
+    </w:lvl>
+    <w:lvl w:ilvl="5" w:tplc="04270005" w:tentative="1">
+      <w:start w:val="1"/>
+      <w:numFmt w:val="bullet"/>
+      <w:lvlText w:val=""/>
+      <w:lvlJc w:val="left"/>
+      <w:pPr>
+        <w:ind w:left="4320" w:hanging="360"/>
+      </w:pPr>
+      <w:rPr>
+        <w:rFonts w:ascii="Wingdings" w:hAnsi="Wingdings" w:hint="default"/>
+      </w:rPr>
+    </w:lvl>
+    <w:lvl w:ilvl="6" w:tplc="04270001" w:tentative="1">
+      <w:start w:val="1"/>
+      <w:numFmt w:val="bullet"/>
+      <w:lvlText w:val=""/>
+      <w:lvlJc w:val="left"/>
+      <w:pPr>
+        <w:ind w:left="5040" w:hanging="360"/>
+      </w:pPr>
+      <w:rPr>
+        <w:rFonts w:ascii="Symbol" w:hAnsi="Symbol" w:hint="default"/>
+      </w:rPr>
+    </w:lvl>
+    <w:lvl w:ilvl="7" w:tplc="04270003" w:tentative="1">
+      <w:start w:val="1"/>
+      <w:numFmt w:val="bullet"/>
+      <w:lvlText w:val="o"/>
+      <w:lvlJc w:val="left"/>
+      <w:pPr>
+        <w:ind w:left="5760" w:hanging="360"/>
+      </w:pPr>
+      <w:rPr>
+        <w:rFonts w:ascii="Courier New" w:hAnsi="Courier New" w:cs="Courier New" w:hint="default"/>
+      </w:rPr>
+    </w:lvl>
+    <w:lvl w:ilvl="8" w:tplc="04270005" w:tentative="1">
+      <w:start w:val="1"/>
+      <w:numFmt w:val="bullet"/>
+      <w:lvlText w:val=""/>
+      <w:lvlJc w:val="left"/>
+      <w:pPr>
+        <w:ind w:left="6480" w:hanging="360"/>
+      </w:pPr>
+      <w:rPr>
+        <w:rFonts w:ascii="Wingdings" w:hAnsi="Wingdings" w:hint="default"/>
+      </w:rPr>
+    </w:lvl>
+  </w:abstractNum>
+  <w:abstractNum w:abstractNumId="3" w15:restartNumberingAfterBreak="0">
+    <w:nsid w:val="21AA30C9"/>
+    <w:multiLevelType w:val="hybridMultilevel"/>
+    <w:tmpl w:val="AC80225E"/>
+    <w:lvl w:ilvl="0" w:tplc="04270001">
+      <w:start w:val="1"/>
+      <w:numFmt w:val="bullet"/>
+      <w:lvlText w:val=""/>
+      <w:lvlJc w:val="left"/>
+      <w:pPr>
+        <w:ind w:left="720" w:hanging="360"/>
+      </w:pPr>
+      <w:rPr>
+        <w:rFonts w:ascii="Symbol" w:hAnsi="Symbol" w:hint="default"/>
+      </w:rPr>
+    </w:lvl>
+    <w:lvl w:ilvl="1" w:tplc="04270003" w:tentative="1">
+      <w:start w:val="1"/>
+      <w:numFmt w:val="bullet"/>
+      <w:lvlText w:val="o"/>
+      <w:lvlJc w:val="left"/>
+      <w:pPr>
+        <w:ind w:left="1440" w:hanging="360"/>
+      </w:pPr>
+      <w:rPr>
+        <w:rFonts w:ascii="Courier New" w:hAnsi="Courier New" w:cs="Courier New" w:hint="default"/>
+      </w:rPr>
+    </w:lvl>
+    <w:lvl w:ilvl="2" w:tplc="04270005" w:tentative="1">
+      <w:start w:val="1"/>
+      <w:numFmt w:val="bullet"/>
+      <w:lvlText w:val=""/>
+      <w:lvlJc w:val="left"/>
+      <w:pPr>
+        <w:ind w:left="2160" w:hanging="360"/>
+      </w:pPr>
+      <w:rPr>
+        <w:rFonts w:ascii="Wingdings" w:hAnsi="Wingdings" w:hint="default"/>
+      </w:rPr>
+    </w:lvl>
+    <w:lvl w:ilvl="3" w:tplc="04270001" w:tentative="1">
+      <w:start w:val="1"/>
+      <w:numFmt w:val="bullet"/>
+      <w:lvlText w:val=""/>
+      <w:lvlJc w:val="left"/>
+      <w:pPr>
+        <w:ind w:left="2880" w:hanging="360"/>
+      </w:pPr>
+      <w:rPr>
+        <w:rFonts w:ascii="Symbol" w:hAnsi="Symbol" w:hint="default"/>
+      </w:rPr>
+    </w:lvl>
+    <w:lvl w:ilvl="4" w:tplc="04270003" w:tentative="1">
+      <w:start w:val="1"/>
+      <w:numFmt w:val="bullet"/>
+      <w:lvlText w:val="o"/>
+      <w:lvlJc w:val="left"/>
+      <w:pPr>
+        <w:ind w:left="3600" w:hanging="360"/>
+      </w:pPr>
+      <w:rPr>
+        <w:rFonts w:ascii="Courier New" w:hAnsi="Courier New" w:cs="Courier New" w:hint="default"/>
+      </w:rPr>
+    </w:lvl>
+    <w:lvl w:ilvl="5" w:tplc="04270005" w:tentative="1">
+      <w:start w:val="1"/>
+      <w:numFmt w:val="bullet"/>
+      <w:lvlText w:val=""/>
+      <w:lvlJc w:val="left"/>
+      <w:pPr>
+        <w:ind w:left="4320" w:hanging="360"/>
+      </w:pPr>
+      <w:rPr>
+        <w:rFonts w:ascii="Wingdings" w:hAnsi="Wingdings" w:hint="default"/>
+      </w:rPr>
+    </w:lvl>
+    <w:lvl w:ilvl="6" w:tplc="04270001" w:tentative="1">
+      <w:start w:val="1"/>
+      <w:numFmt w:val="bullet"/>
+      <w:lvlText w:val=""/>
+      <w:lvlJc w:val="left"/>
+      <w:pPr>
+        <w:ind w:left="5040" w:hanging="360"/>
+      </w:pPr>
+      <w:rPr>
+        <w:rFonts w:ascii="Symbol" w:hAnsi="Symbol" w:hint="default"/>
+      </w:rPr>
+    </w:lvl>
+    <w:lvl w:ilvl="7" w:tplc="04270003" w:tentative="1">
+      <w:start w:val="1"/>
+      <w:numFmt w:val="bullet"/>
+      <w:lvlText w:val="o"/>
+      <w:lvlJc w:val="left"/>
+      <w:pPr>
+        <w:ind w:left="5760" w:hanging="360"/>
+      </w:pPr>
+      <w:rPr>
+        <w:rFonts w:ascii="Courier New" w:hAnsi="Courier New" w:cs="Courier New" w:hint="default"/>
+      </w:rPr>
+    </w:lvl>
+    <w:lvl w:ilvl="8" w:tplc="04270005" w:tentative="1">
+      <w:start w:val="1"/>
+      <w:numFmt w:val="bullet"/>
+      <w:lvlText w:val=""/>
+      <w:lvlJc w:val="left"/>
+      <w:pPr>
+        <w:ind w:left="6480" w:hanging="360"/>
+      </w:pPr>
+      <w:rPr>
+        <w:rFonts w:ascii="Wingdings" w:hAnsi="Wingdings" w:hint="default"/>
+      </w:rPr>
+    </w:lvl>
+  </w:abstractNum>
+  <w:abstractNum w:abstractNumId="4" w15:restartNumberingAfterBreak="0">
     <w:nsid w:val="25026E81"/>
     <w:multiLevelType w:val="hybridMultilevel"/>
     <w:tmpl w:val="4A16AA06"/>
@@ -3324,7 +5037,120 @@
       </w:rPr>
     </w:lvl>
   </w:abstractNum>
-  <w:abstractNum w:abstractNumId="1" w15:restartNumberingAfterBreak="0">
+  <w:abstractNum w:abstractNumId="5" w15:restartNumberingAfterBreak="0">
+    <w:nsid w:val="52357F74"/>
+    <w:multiLevelType w:val="hybridMultilevel"/>
+    <w:tmpl w:val="95C42DC8"/>
+    <w:lvl w:ilvl="0" w:tplc="04270001">
+      <w:start w:val="1"/>
+      <w:numFmt w:val="bullet"/>
+      <w:lvlText w:val=""/>
+      <w:lvlJc w:val="left"/>
+      <w:pPr>
+        <w:ind w:left="720" w:hanging="360"/>
+      </w:pPr>
+      <w:rPr>
+        <w:rFonts w:ascii="Symbol" w:hAnsi="Symbol" w:hint="default"/>
+      </w:rPr>
+    </w:lvl>
+    <w:lvl w:ilvl="1" w:tplc="04270003" w:tentative="1">
+      <w:start w:val="1"/>
+      <w:numFmt w:val="bullet"/>
+      <w:lvlText w:val="o"/>
+      <w:lvlJc w:val="left"/>
+      <w:pPr>
+        <w:ind w:left="1440" w:hanging="360"/>
+      </w:pPr>
+      <w:rPr>
+        <w:rFonts w:ascii="Courier New" w:hAnsi="Courier New" w:cs="Courier New" w:hint="default"/>
+      </w:rPr>
+    </w:lvl>
+    <w:lvl w:ilvl="2" w:tplc="04270005" w:tentative="1">
+      <w:start w:val="1"/>
+      <w:numFmt w:val="bullet"/>
+      <w:lvlText w:val=""/>
+      <w:lvlJc w:val="left"/>
+      <w:pPr>
+        <w:ind w:left="2160" w:hanging="360"/>
+      </w:pPr>
+      <w:rPr>
+        <w:rFonts w:ascii="Wingdings" w:hAnsi="Wingdings" w:hint="default"/>
+      </w:rPr>
+    </w:lvl>
+    <w:lvl w:ilvl="3" w:tplc="04270001" w:tentative="1">
+      <w:start w:val="1"/>
+      <w:numFmt w:val="bullet"/>
+      <w:lvlText w:val=""/>
+      <w:lvlJc w:val="left"/>
+      <w:pPr>
+        <w:ind w:left="2880" w:hanging="360"/>
+      </w:pPr>
+      <w:rPr>
+        <w:rFonts w:ascii="Symbol" w:hAnsi="Symbol" w:hint="default"/>
+      </w:rPr>
+    </w:lvl>
+    <w:lvl w:ilvl="4" w:tplc="04270003" w:tentative="1">
+      <w:start w:val="1"/>
+      <w:numFmt w:val="bullet"/>
+      <w:lvlText w:val="o"/>
+      <w:lvlJc w:val="left"/>
+      <w:pPr>
+        <w:ind w:left="3600" w:hanging="360"/>
+      </w:pPr>
+      <w:rPr>
+        <w:rFonts w:ascii="Courier New" w:hAnsi="Courier New" w:cs="Courier New" w:hint="default"/>
+      </w:rPr>
+    </w:lvl>
+    <w:lvl w:ilvl="5" w:tplc="04270005" w:tentative="1">
+      <w:start w:val="1"/>
+      <w:numFmt w:val="bullet"/>
+      <w:lvlText w:val=""/>
+      <w:lvlJc w:val="left"/>
+      <w:pPr>
+        <w:ind w:left="4320" w:hanging="360"/>
+      </w:pPr>
+      <w:rPr>
+        <w:rFonts w:ascii="Wingdings" w:hAnsi="Wingdings" w:hint="default"/>
+      </w:rPr>
+    </w:lvl>
+    <w:lvl w:ilvl="6" w:tplc="04270001" w:tentative="1">
+      <w:start w:val="1"/>
+      <w:numFmt w:val="bullet"/>
+      <w:lvlText w:val=""/>
+      <w:lvlJc w:val="left"/>
+      <w:pPr>
+        <w:ind w:left="5040" w:hanging="360"/>
+      </w:pPr>
+      <w:rPr>
+        <w:rFonts w:ascii="Symbol" w:hAnsi="Symbol" w:hint="default"/>
+      </w:rPr>
+    </w:lvl>
+    <w:lvl w:ilvl="7" w:tplc="04270003" w:tentative="1">
+      <w:start w:val="1"/>
+      <w:numFmt w:val="bullet"/>
+      <w:lvlText w:val="o"/>
+      <w:lvlJc w:val="left"/>
+      <w:pPr>
+        <w:ind w:left="5760" w:hanging="360"/>
+      </w:pPr>
+      <w:rPr>
+        <w:rFonts w:ascii="Courier New" w:hAnsi="Courier New" w:cs="Courier New" w:hint="default"/>
+      </w:rPr>
+    </w:lvl>
+    <w:lvl w:ilvl="8" w:tplc="04270005" w:tentative="1">
+      <w:start w:val="1"/>
+      <w:numFmt w:val="bullet"/>
+      <w:lvlText w:val=""/>
+      <w:lvlJc w:val="left"/>
+      <w:pPr>
+        <w:ind w:left="6480" w:hanging="360"/>
+      </w:pPr>
+      <w:rPr>
+        <w:rFonts w:ascii="Wingdings" w:hAnsi="Wingdings" w:hint="default"/>
+      </w:rPr>
+    </w:lvl>
+  </w:abstractNum>
+  <w:abstractNum w:abstractNumId="6" w15:restartNumberingAfterBreak="0">
     <w:nsid w:val="578438EB"/>
     <w:multiLevelType w:val="hybridMultilevel"/>
     <w:tmpl w:val="A992D218"/>
@@ -3437,7 +5263,120 @@
       </w:rPr>
     </w:lvl>
   </w:abstractNum>
-  <w:abstractNum w:abstractNumId="2" w15:restartNumberingAfterBreak="0">
+  <w:abstractNum w:abstractNumId="7" w15:restartNumberingAfterBreak="0">
+    <w:nsid w:val="584D5530"/>
+    <w:multiLevelType w:val="hybridMultilevel"/>
+    <w:tmpl w:val="CCD80BEA"/>
+    <w:lvl w:ilvl="0" w:tplc="04270001">
+      <w:start w:val="1"/>
+      <w:numFmt w:val="bullet"/>
+      <w:lvlText w:val=""/>
+      <w:lvlJc w:val="left"/>
+      <w:pPr>
+        <w:ind w:left="720" w:hanging="360"/>
+      </w:pPr>
+      <w:rPr>
+        <w:rFonts w:ascii="Symbol" w:hAnsi="Symbol" w:hint="default"/>
+      </w:rPr>
+    </w:lvl>
+    <w:lvl w:ilvl="1" w:tplc="04270003" w:tentative="1">
+      <w:start w:val="1"/>
+      <w:numFmt w:val="bullet"/>
+      <w:lvlText w:val="o"/>
+      <w:lvlJc w:val="left"/>
+      <w:pPr>
+        <w:ind w:left="1440" w:hanging="360"/>
+      </w:pPr>
+      <w:rPr>
+        <w:rFonts w:ascii="Courier New" w:hAnsi="Courier New" w:cs="Courier New" w:hint="default"/>
+      </w:rPr>
+    </w:lvl>
+    <w:lvl w:ilvl="2" w:tplc="04270005" w:tentative="1">
+      <w:start w:val="1"/>
+      <w:numFmt w:val="bullet"/>
+      <w:lvlText w:val=""/>
+      <w:lvlJc w:val="left"/>
+      <w:pPr>
+        <w:ind w:left="2160" w:hanging="360"/>
+      </w:pPr>
+      <w:rPr>
+        <w:rFonts w:ascii="Wingdings" w:hAnsi="Wingdings" w:hint="default"/>
+      </w:rPr>
+    </w:lvl>
+    <w:lvl w:ilvl="3" w:tplc="04270001" w:tentative="1">
+      <w:start w:val="1"/>
+      <w:numFmt w:val="bullet"/>
+      <w:lvlText w:val=""/>
+      <w:lvlJc w:val="left"/>
+      <w:pPr>
+        <w:ind w:left="2880" w:hanging="360"/>
+      </w:pPr>
+      <w:rPr>
+        <w:rFonts w:ascii="Symbol" w:hAnsi="Symbol" w:hint="default"/>
+      </w:rPr>
+    </w:lvl>
+    <w:lvl w:ilvl="4" w:tplc="04270003" w:tentative="1">
+      <w:start w:val="1"/>
+      <w:numFmt w:val="bullet"/>
+      <w:lvlText w:val="o"/>
+      <w:lvlJc w:val="left"/>
+      <w:pPr>
+        <w:ind w:left="3600" w:hanging="360"/>
+      </w:pPr>
+      <w:rPr>
+        <w:rFonts w:ascii="Courier New" w:hAnsi="Courier New" w:cs="Courier New" w:hint="default"/>
+      </w:rPr>
+    </w:lvl>
+    <w:lvl w:ilvl="5" w:tplc="04270005" w:tentative="1">
+      <w:start w:val="1"/>
+      <w:numFmt w:val="bullet"/>
+      <w:lvlText w:val=""/>
+      <w:lvlJc w:val="left"/>
+      <w:pPr>
+        <w:ind w:left="4320" w:hanging="360"/>
+      </w:pPr>
+      <w:rPr>
+        <w:rFonts w:ascii="Wingdings" w:hAnsi="Wingdings" w:hint="default"/>
+      </w:rPr>
+    </w:lvl>
+    <w:lvl w:ilvl="6" w:tplc="04270001" w:tentative="1">
+      <w:start w:val="1"/>
+      <w:numFmt w:val="bullet"/>
+      <w:lvlText w:val=""/>
+      <w:lvlJc w:val="left"/>
+      <w:pPr>
+        <w:ind w:left="5040" w:hanging="360"/>
+      </w:pPr>
+      <w:rPr>
+        <w:rFonts w:ascii="Symbol" w:hAnsi="Symbol" w:hint="default"/>
+      </w:rPr>
+    </w:lvl>
+    <w:lvl w:ilvl="7" w:tplc="04270003" w:tentative="1">
+      <w:start w:val="1"/>
+      <w:numFmt w:val="bullet"/>
+      <w:lvlText w:val="o"/>
+      <w:lvlJc w:val="left"/>
+      <w:pPr>
+        <w:ind w:left="5760" w:hanging="360"/>
+      </w:pPr>
+      <w:rPr>
+        <w:rFonts w:ascii="Courier New" w:hAnsi="Courier New" w:cs="Courier New" w:hint="default"/>
+      </w:rPr>
+    </w:lvl>
+    <w:lvl w:ilvl="8" w:tplc="04270005" w:tentative="1">
+      <w:start w:val="1"/>
+      <w:numFmt w:val="bullet"/>
+      <w:lvlText w:val=""/>
+      <w:lvlJc w:val="left"/>
+      <w:pPr>
+        <w:ind w:left="6480" w:hanging="360"/>
+      </w:pPr>
+      <w:rPr>
+        <w:rFonts w:ascii="Wingdings" w:hAnsi="Wingdings" w:hint="default"/>
+      </w:rPr>
+    </w:lvl>
+  </w:abstractNum>
+  <w:abstractNum w:abstractNumId="8" w15:restartNumberingAfterBreak="0">
     <w:nsid w:val="5DBF23E6"/>
     <w:multiLevelType w:val="hybridMultilevel"/>
     <w:tmpl w:val="E00A98A0"/>
@@ -3550,14 +5489,148 @@
       </w:rPr>
     </w:lvl>
   </w:abstractNum>
+  <w:abstractNum w:abstractNumId="9" w15:restartNumberingAfterBreak="0">
+    <w:nsid w:val="7BA2514E"/>
+    <w:multiLevelType w:val="hybridMultilevel"/>
+    <w:tmpl w:val="C38EC8FE"/>
+    <w:lvl w:ilvl="0" w:tplc="04270001">
+      <w:start w:val="1"/>
+      <w:numFmt w:val="bullet"/>
+      <w:lvlText w:val=""/>
+      <w:lvlJc w:val="left"/>
+      <w:pPr>
+        <w:ind w:left="720" w:hanging="360"/>
+      </w:pPr>
+      <w:rPr>
+        <w:rFonts w:ascii="Symbol" w:hAnsi="Symbol" w:hint="default"/>
+      </w:rPr>
+    </w:lvl>
+    <w:lvl w:ilvl="1" w:tplc="04270003" w:tentative="1">
+      <w:start w:val="1"/>
+      <w:numFmt w:val="bullet"/>
+      <w:lvlText w:val="o"/>
+      <w:lvlJc w:val="left"/>
+      <w:pPr>
+        <w:ind w:left="1440" w:hanging="360"/>
+      </w:pPr>
+      <w:rPr>
+        <w:rFonts w:ascii="Courier New" w:hAnsi="Courier New" w:cs="Courier New" w:hint="default"/>
+      </w:rPr>
+    </w:lvl>
+    <w:lvl w:ilvl="2" w:tplc="04270005" w:tentative="1">
+      <w:start w:val="1"/>
+      <w:numFmt w:val="bullet"/>
+      <w:lvlText w:val=""/>
+      <w:lvlJc w:val="left"/>
+      <w:pPr>
+        <w:ind w:left="2160" w:hanging="360"/>
+      </w:pPr>
+      <w:rPr>
+        <w:rFonts w:ascii="Wingdings" w:hAnsi="Wingdings" w:hint="default"/>
+      </w:rPr>
+    </w:lvl>
+    <w:lvl w:ilvl="3" w:tplc="04270001" w:tentative="1">
+      <w:start w:val="1"/>
+      <w:numFmt w:val="bullet"/>
+      <w:lvlText w:val=""/>
+      <w:lvlJc w:val="left"/>
+      <w:pPr>
+        <w:ind w:left="2880" w:hanging="360"/>
+      </w:pPr>
+      <w:rPr>
+        <w:rFonts w:ascii="Symbol" w:hAnsi="Symbol" w:hint="default"/>
+      </w:rPr>
+    </w:lvl>
+    <w:lvl w:ilvl="4" w:tplc="04270003" w:tentative="1">
+      <w:start w:val="1"/>
+      <w:numFmt w:val="bullet"/>
+      <w:lvlText w:val="o"/>
+      <w:lvlJc w:val="left"/>
+      <w:pPr>
+        <w:ind w:left="3600" w:hanging="360"/>
+      </w:pPr>
+      <w:rPr>
+        <w:rFonts w:ascii="Courier New" w:hAnsi="Courier New" w:cs="Courier New" w:hint="default"/>
+      </w:rPr>
+    </w:lvl>
+    <w:lvl w:ilvl="5" w:tplc="04270005" w:tentative="1">
+      <w:start w:val="1"/>
+      <w:numFmt w:val="bullet"/>
+      <w:lvlText w:val=""/>
+      <w:lvlJc w:val="left"/>
+      <w:pPr>
+        <w:ind w:left="4320" w:hanging="360"/>
+      </w:pPr>
+      <w:rPr>
+        <w:rFonts w:ascii="Wingdings" w:hAnsi="Wingdings" w:hint="default"/>
+      </w:rPr>
+    </w:lvl>
+    <w:lvl w:ilvl="6" w:tplc="04270001" w:tentative="1">
+      <w:start w:val="1"/>
+      <w:numFmt w:val="bullet"/>
+      <w:lvlText w:val=""/>
+      <w:lvlJc w:val="left"/>
+      <w:pPr>
+        <w:ind w:left="5040" w:hanging="360"/>
+      </w:pPr>
+      <w:rPr>
+        <w:rFonts w:ascii="Symbol" w:hAnsi="Symbol" w:hint="default"/>
+      </w:rPr>
+    </w:lvl>
+    <w:lvl w:ilvl="7" w:tplc="04270003" w:tentative="1">
+      <w:start w:val="1"/>
+      <w:numFmt w:val="bullet"/>
+      <w:lvlText w:val="o"/>
+      <w:lvlJc w:val="left"/>
+      <w:pPr>
+        <w:ind w:left="5760" w:hanging="360"/>
+      </w:pPr>
+      <w:rPr>
+        <w:rFonts w:ascii="Courier New" w:hAnsi="Courier New" w:cs="Courier New" w:hint="default"/>
+      </w:rPr>
+    </w:lvl>
+    <w:lvl w:ilvl="8" w:tplc="04270005" w:tentative="1">
+      <w:start w:val="1"/>
+      <w:numFmt w:val="bullet"/>
+      <w:lvlText w:val=""/>
+      <w:lvlJc w:val="left"/>
+      <w:pPr>
+        <w:ind w:left="6480" w:hanging="360"/>
+      </w:pPr>
+      <w:rPr>
+        <w:rFonts w:ascii="Wingdings" w:hAnsi="Wingdings" w:hint="default"/>
+      </w:rPr>
+    </w:lvl>
+  </w:abstractNum>
   <w:num w:numId="1" w16cid:durableId="515966336">
+    <w:abstractNumId w:val="4"/>
+  </w:num>
+  <w:num w:numId="2" w16cid:durableId="965115514">
+    <w:abstractNumId w:val="8"/>
+  </w:num>
+  <w:num w:numId="3" w16cid:durableId="862399996">
+    <w:abstractNumId w:val="6"/>
+  </w:num>
+  <w:num w:numId="4" w16cid:durableId="1549102043">
+    <w:abstractNumId w:val="9"/>
+  </w:num>
+  <w:num w:numId="5" w16cid:durableId="498079890">
+    <w:abstractNumId w:val="7"/>
+  </w:num>
+  <w:num w:numId="6" w16cid:durableId="818114197">
+    <w:abstractNumId w:val="1"/>
+  </w:num>
+  <w:num w:numId="7" w16cid:durableId="590699012">
     <w:abstractNumId w:val="0"/>
   </w:num>
-  <w:num w:numId="2" w16cid:durableId="965115514">
+  <w:num w:numId="8" w16cid:durableId="1364138252">
+    <w:abstractNumId w:val="3"/>
+  </w:num>
+  <w:num w:numId="9" w16cid:durableId="429929160">
+    <w:abstractNumId w:val="5"/>
+  </w:num>
+  <w:num w:numId="10" w16cid:durableId="1798378380">
     <w:abstractNumId w:val="2"/>
-  </w:num>
-  <w:num w:numId="3" w16cid:durableId="862399996">
-    <w:abstractNumId w:val="1"/>
   </w:num>
 </w:numbering>
 </file>

</xml_diff>

<commit_message>
Palygintos architektūrų I/O galimybės ir pertraukimų mechanizmai.
</commit_message>
<xml_diff>
--- a/MOS 6502 VS CP1600.docx
+++ b/MOS 6502 VS CP1600.docx
@@ -3781,15 +3781,7 @@
                 <w:sz w:val="24"/>
                 <w:szCs w:val="24"/>
               </w:rPr>
-              <w:t>5</w:t>
-            </w:r>
-            <w:r>
-              <w:rPr>
-                <w:rFonts w:ascii="Times New Roman" w:hAnsi="Times New Roman" w:cs="Times New Roman"/>
-                <w:sz w:val="24"/>
-                <w:szCs w:val="24"/>
-              </w:rPr>
-              <w:t>0, 57-63, 79</w:t>
+              <w:t>50, 57-63, 79</w:t>
             </w:r>
             <w:r>
               <w:rPr>
@@ -4189,15 +4181,7 @@
                 <w:sz w:val="24"/>
                 <w:szCs w:val="24"/>
               </w:rPr>
-              <w:t>46</w:t>
-            </w:r>
-            <w:r>
-              <w:rPr>
-                <w:rFonts w:ascii="Times New Roman" w:hAnsi="Times New Roman" w:cs="Times New Roman"/>
-                <w:sz w:val="24"/>
-                <w:szCs w:val="24"/>
-              </w:rPr>
-              <w:t xml:space="preserve"> – 58</w:t>
+              <w:t>46 – 58</w:t>
             </w:r>
             <w:r>
               <w:rPr>
@@ -4229,6 +4213,39 @@
               </w:rPr>
               <w:lastRenderedPageBreak/>
               <w:t>Pagrindiniai adresavimo principai abiejose architektūrose panašūs (tiesioginis, netiesioginis, betarpiškas, reliatyvus ir implied tipo). MOS 6502 architektūra turi daug adresavimo tipų susijusių su nuliniu adresų erdvės puslapiu, ko nėra CP1600 architektūroje. Tačiau pastaroji architektūra turi nemažai adresavimo režimų susietų su konkrečiais registrais (pvz. 4 ir 5 registrų inkrementavimas gauti netiesioginiam adresui).</w:t>
+            </w:r>
+          </w:p>
+        </w:tc>
+      </w:tr>
+      <w:tr>
+        <w:trPr>
+          <w:trHeight w:val="260"/>
+        </w:trPr>
+        <w:tc>
+          <w:tcPr>
+            <w:tcW w:w="10576" w:type="dxa"/>
+            <w:gridSpan w:val="3"/>
+          </w:tcPr>
+          <w:p>
+            <w:pPr>
+              <w:jc w:val="center"/>
+              <w:rPr>
+                <w:rFonts w:ascii="Times New Roman" w:hAnsi="Times New Roman" w:cs="Times New Roman"/>
+                <w:b/>
+                <w:bCs/>
+                <w:sz w:val="24"/>
+                <w:szCs w:val="24"/>
+              </w:rPr>
+            </w:pPr>
+            <w:r>
+              <w:rPr>
+                <w:rFonts w:ascii="Times New Roman" w:hAnsi="Times New Roman" w:cs="Times New Roman"/>
+                <w:b/>
+                <w:bCs/>
+                <w:sz w:val="24"/>
+                <w:szCs w:val="24"/>
+              </w:rPr>
+              <w:t>I/O galimybės</w:t>
             </w:r>
           </w:p>
         </w:tc>
@@ -4249,6 +4266,62 @@
                 <w:szCs w:val="24"/>
               </w:rPr>
             </w:pPr>
+            <w:r>
+              <w:rPr>
+                <w:rFonts w:ascii="Times New Roman" w:hAnsi="Times New Roman" w:cs="Times New Roman"/>
+                <w:sz w:val="24"/>
+                <w:szCs w:val="24"/>
+              </w:rPr>
+              <w:t>MOS 6502 architektūroje dalis adresų erdvės skirta įvesties ir išvesties registrams.</w:t>
+            </w:r>
+            <w:r>
+              <w:rPr>
+                <w:rFonts w:ascii="Times New Roman" w:hAnsi="Times New Roman" w:cs="Times New Roman"/>
+                <w:sz w:val="24"/>
+                <w:szCs w:val="24"/>
+              </w:rPr>
+              <w:t xml:space="preserve"> MOS įmonės sukurti periferiniai </w:t>
+            </w:r>
+            <w:r>
+              <w:rPr>
+                <w:rFonts w:ascii="Times New Roman" w:hAnsi="Times New Roman" w:cs="Times New Roman"/>
+                <w:sz w:val="24"/>
+                <w:szCs w:val="24"/>
+              </w:rPr>
+              <w:t>įvesties ir išvesties prietaisai turi 8 bitų registrus, kurie gali būti adresuojami mikroprocesoriaus kaip atminties baitai. (</w:t>
+            </w:r>
+            <w:r>
+              <w:rPr>
+                <w:rFonts w:ascii="Times New Roman" w:hAnsi="Times New Roman" w:cs="Times New Roman"/>
+                <w:sz w:val="24"/>
+                <w:szCs w:val="24"/>
+              </w:rPr>
+              <w:t xml:space="preserve">Mos TECHNOLOGY INC, 1976, </w:t>
+            </w:r>
+            <w:r>
+              <w:rPr>
+                <w:rFonts w:ascii="Times New Roman" w:hAnsi="Times New Roman" w:cs="Times New Roman"/>
+                <w:sz w:val="24"/>
+                <w:szCs w:val="24"/>
+              </w:rPr>
+              <w:t xml:space="preserve">MCS6500 Microcomputer Family Programming Manual </w:t>
+            </w:r>
+            <w:r>
+              <w:rPr>
+                <w:rFonts w:ascii="Times New Roman" w:hAnsi="Times New Roman" w:cs="Times New Roman"/>
+                <w:sz w:val="24"/>
+                <w:szCs w:val="24"/>
+              </w:rPr>
+              <w:t xml:space="preserve">p. </w:t>
+            </w:r>
+            <w:r>
+              <w:rPr>
+                <w:rFonts w:ascii="Times New Roman" w:hAnsi="Times New Roman" w:cs="Times New Roman"/>
+                <w:sz w:val="24"/>
+                <w:szCs w:val="24"/>
+              </w:rPr>
+              <w:t xml:space="preserve">56 - 57).  </w:t>
+            </w:r>
           </w:p>
         </w:tc>
         <w:tc>
@@ -4263,6 +4336,62 @@
                 <w:szCs w:val="24"/>
               </w:rPr>
             </w:pPr>
+            <w:r>
+              <w:rPr>
+                <w:rFonts w:ascii="Times New Roman" w:hAnsi="Times New Roman" w:cs="Times New Roman"/>
+                <w:sz w:val="24"/>
+                <w:szCs w:val="24"/>
+              </w:rPr>
+              <w:t>CP1600 adresų erdve gali naudotis ir periferiniai įrenginai. Periferiniai įrenginiai valdomi I/O interfeis</w:t>
+            </w:r>
+            <w:r>
+              <w:rPr>
+                <w:rFonts w:ascii="Times New Roman" w:hAnsi="Times New Roman" w:cs="Times New Roman"/>
+                <w:sz w:val="24"/>
+                <w:szCs w:val="24"/>
+              </w:rPr>
+              <w:t>ais: išvesties duomenų registrais ir įvesties perkėlimo vartais. Šie interfeisai naudojami</w:t>
+            </w:r>
+            <w:r>
+              <w:rPr>
+                <w:rFonts w:ascii="Times New Roman" w:hAnsi="Times New Roman" w:cs="Times New Roman"/>
+                <w:sz w:val="24"/>
+                <w:szCs w:val="24"/>
+              </w:rPr>
+              <w:t xml:space="preserve"> su Programmable Interface Controllers (PIC) – programuojamais interfeiso valdikliais</w:t>
+            </w:r>
+            <w:r>
+              <w:rPr>
+                <w:rFonts w:ascii="Times New Roman" w:hAnsi="Times New Roman" w:cs="Times New Roman"/>
+                <w:sz w:val="24"/>
+                <w:szCs w:val="24"/>
+              </w:rPr>
+              <w:t xml:space="preserve"> </w:t>
+            </w:r>
+            <w:r>
+              <w:rPr>
+                <w:rFonts w:ascii="Times New Roman" w:hAnsi="Times New Roman" w:cs="Times New Roman"/>
+                <w:sz w:val="24"/>
+                <w:szCs w:val="24"/>
+              </w:rPr>
+              <w:t>(General Instrument Corporation Microelectronics, 1975, p.</w:t>
+            </w:r>
+            <w:r>
+              <w:rPr>
+                <w:rFonts w:ascii="Times New Roman" w:hAnsi="Times New Roman" w:cs="Times New Roman"/>
+                <w:sz w:val="24"/>
+                <w:szCs w:val="24"/>
+              </w:rPr>
+              <w:t xml:space="preserve"> 7, 76 -78</w:t>
+            </w:r>
+            <w:r>
+              <w:rPr>
+                <w:rFonts w:ascii="Times New Roman" w:hAnsi="Times New Roman" w:cs="Times New Roman"/>
+                <w:sz w:val="24"/>
+                <w:szCs w:val="24"/>
+              </w:rPr>
+              <w:t>).</w:t>
+            </w:r>
           </w:p>
         </w:tc>
         <w:tc>
@@ -4277,6 +4406,47 @@
                 <w:szCs w:val="24"/>
               </w:rPr>
             </w:pPr>
+            <w:r>
+              <w:rPr>
+                <w:rFonts w:ascii="Times New Roman" w:hAnsi="Times New Roman" w:cs="Times New Roman"/>
+                <w:sz w:val="24"/>
+                <w:szCs w:val="24"/>
+              </w:rPr>
+              <w:t>Tiek MOS 6502, tiek CP1600 architektūrose įvesties ir išvesties įrenginiai gali naudotis adresų erdvę. CP1600 periferiniai įrenginiai dar papildomai valdomi naudojantis programine įranga.</w:t>
+            </w:r>
+          </w:p>
+        </w:tc>
+      </w:tr>
+      <w:tr>
+        <w:trPr>
+          <w:trHeight w:val="260"/>
+        </w:trPr>
+        <w:tc>
+          <w:tcPr>
+            <w:tcW w:w="10576" w:type="dxa"/>
+            <w:gridSpan w:val="3"/>
+          </w:tcPr>
+          <w:p>
+            <w:pPr>
+              <w:jc w:val="center"/>
+              <w:rPr>
+                <w:rFonts w:ascii="Times New Roman" w:hAnsi="Times New Roman" w:cs="Times New Roman"/>
+                <w:b/>
+                <w:bCs/>
+                <w:sz w:val="24"/>
+                <w:szCs w:val="24"/>
+              </w:rPr>
+            </w:pPr>
+            <w:r>
+              <w:rPr>
+                <w:rFonts w:ascii="Times New Roman" w:hAnsi="Times New Roman" w:cs="Times New Roman"/>
+                <w:b/>
+                <w:bCs/>
+                <w:sz w:val="24"/>
+                <w:szCs w:val="24"/>
+              </w:rPr>
+              <w:t>Pertraukimai</w:t>
+            </w:r>
           </w:p>
         </w:tc>
       </w:tr>
@@ -4296,6 +4466,175 @@
                 <w:szCs w:val="24"/>
               </w:rPr>
             </w:pPr>
+            <w:r>
+              <w:rPr>
+                <w:rFonts w:ascii="Times New Roman" w:hAnsi="Times New Roman" w:cs="Times New Roman"/>
+                <w:sz w:val="24"/>
+                <w:szCs w:val="24"/>
+              </w:rPr>
+              <w:t>MOS 6502 y</w:t>
+            </w:r>
+            <w:r>
+              <w:rPr>
+                <w:rFonts w:ascii="Times New Roman" w:hAnsi="Times New Roman" w:cs="Times New Roman"/>
+                <w:sz w:val="24"/>
+                <w:szCs w:val="24"/>
+              </w:rPr>
+              <w:t xml:space="preserve">ra </w:t>
+            </w:r>
+            <w:r>
+              <w:rPr>
+                <w:rFonts w:ascii="Times New Roman" w:hAnsi="Times New Roman" w:cs="Times New Roman"/>
+                <w:sz w:val="24"/>
+                <w:szCs w:val="24"/>
+              </w:rPr>
+              <w:t>trys</w:t>
+            </w:r>
+            <w:r>
+              <w:rPr>
+                <w:rFonts w:ascii="Times New Roman" w:hAnsi="Times New Roman" w:cs="Times New Roman"/>
+                <w:sz w:val="24"/>
+                <w:szCs w:val="24"/>
+              </w:rPr>
+              <w:t xml:space="preserve"> pertraukimų mechanizmai: pertraukos užklausa (Interrupt Request)</w:t>
+            </w:r>
+            <w:r>
+              <w:rPr>
+                <w:rFonts w:ascii="Times New Roman" w:hAnsi="Times New Roman" w:cs="Times New Roman"/>
+                <w:sz w:val="24"/>
+                <w:szCs w:val="24"/>
+              </w:rPr>
+              <w:t>,</w:t>
+            </w:r>
+            <w:r>
+              <w:rPr>
+                <w:rFonts w:ascii="Times New Roman" w:hAnsi="Times New Roman" w:cs="Times New Roman"/>
+                <w:sz w:val="24"/>
+                <w:szCs w:val="24"/>
+              </w:rPr>
+              <w:t xml:space="preserve"> neužmaskuojamas pertraukimas (Non-maskable Interrupt)</w:t>
+            </w:r>
+            <w:r>
+              <w:rPr>
+                <w:rFonts w:ascii="Times New Roman" w:hAnsi="Times New Roman" w:cs="Times New Roman"/>
+                <w:sz w:val="24"/>
+                <w:szCs w:val="24"/>
+              </w:rPr>
+              <w:t xml:space="preserve"> ir RESET</w:t>
+            </w:r>
+            <w:r>
+              <w:rPr>
+                <w:rFonts w:ascii="Times New Roman" w:hAnsi="Times New Roman" w:cs="Times New Roman"/>
+                <w:sz w:val="24"/>
+                <w:szCs w:val="24"/>
+              </w:rPr>
+              <w:t xml:space="preserve">. Pertraukos užklausą gali sukelti periferiniai įrenginiai. </w:t>
+            </w:r>
+            <w:r>
+              <w:rPr>
+                <w:rFonts w:ascii="Times New Roman" w:hAnsi="Times New Roman" w:cs="Times New Roman"/>
+                <w:sz w:val="24"/>
+                <w:szCs w:val="24"/>
+              </w:rPr>
+              <w:lastRenderedPageBreak/>
+              <w:t>Neužmaskuojamas pertraukimas sukeliamas pačio procesoriaus</w:t>
+            </w:r>
+            <w:r>
+              <w:rPr>
+                <w:rFonts w:ascii="Times New Roman" w:hAnsi="Times New Roman" w:cs="Times New Roman"/>
+                <w:sz w:val="24"/>
+                <w:szCs w:val="24"/>
+              </w:rPr>
+              <w:t xml:space="preserve"> esant neigiamai perėjimo būsenai (negative transition)</w:t>
+            </w:r>
+            <w:r>
+              <w:rPr>
+                <w:rFonts w:ascii="Times New Roman" w:hAnsi="Times New Roman" w:cs="Times New Roman"/>
+                <w:sz w:val="24"/>
+                <w:szCs w:val="24"/>
+              </w:rPr>
+              <w:t>, o sistemos atnaujinimo signalas (reset) aktyvuojamas išorinio mygtuko</w:t>
+            </w:r>
+            <w:r>
+              <w:rPr>
+                <w:rFonts w:ascii="Times New Roman" w:hAnsi="Times New Roman" w:cs="Times New Roman"/>
+                <w:sz w:val="24"/>
+                <w:szCs w:val="24"/>
+              </w:rPr>
+              <w:t>.</w:t>
+            </w:r>
+            <w:r>
+              <w:rPr>
+                <w:rFonts w:ascii="Times New Roman" w:hAnsi="Times New Roman" w:cs="Times New Roman"/>
+                <w:sz w:val="24"/>
+                <w:szCs w:val="24"/>
+              </w:rPr>
+              <w:t xml:space="preserve"> </w:t>
+            </w:r>
+            <w:r>
+              <w:rPr>
+                <w:rFonts w:ascii="Times New Roman" w:hAnsi="Times New Roman" w:cs="Times New Roman"/>
+                <w:sz w:val="24"/>
+                <w:szCs w:val="24"/>
+              </w:rPr>
+              <w:t>Pirmų dviejų</w:t>
+            </w:r>
+            <w:r>
+              <w:rPr>
+                <w:rFonts w:ascii="Times New Roman" w:hAnsi="Times New Roman" w:cs="Times New Roman"/>
+                <w:sz w:val="24"/>
+                <w:szCs w:val="24"/>
+              </w:rPr>
+              <w:t xml:space="preserve"> pertraukimų atvejais, programos skaitliuko turinys ir procesoriaus statuso registro duomenys išsaugomi steke</w:t>
+            </w:r>
+            <w:r>
+              <w:rPr>
+                <w:rFonts w:ascii="Times New Roman" w:hAnsi="Times New Roman" w:cs="Times New Roman"/>
+                <w:sz w:val="24"/>
+                <w:szCs w:val="24"/>
+              </w:rPr>
+              <w:t>. Reset atveju, programos skaitliukas rodys į pirmąją instrukciją sistemos programoje</w:t>
+            </w:r>
+            <w:r>
+              <w:rPr>
+                <w:rFonts w:ascii="Times New Roman" w:hAnsi="Times New Roman" w:cs="Times New Roman"/>
+                <w:sz w:val="24"/>
+                <w:szCs w:val="24"/>
+              </w:rPr>
+              <w:t xml:space="preserve"> </w:t>
+            </w:r>
+            <w:r>
+              <w:rPr>
+                <w:rFonts w:ascii="Times New Roman" w:hAnsi="Times New Roman" w:cs="Times New Roman"/>
+                <w:sz w:val="24"/>
+                <w:szCs w:val="24"/>
+              </w:rPr>
+              <w:t>(MOS TECHNOLOGY INC, 1976</w:t>
+            </w:r>
+            <w:r>
+              <w:rPr>
+                <w:rFonts w:ascii="Times New Roman" w:hAnsi="Times New Roman" w:cs="Times New Roman"/>
+                <w:sz w:val="24"/>
+                <w:szCs w:val="24"/>
+              </w:rPr>
+              <w:t>, MCS6500 Microcomputer Family Hardware Manual - p. 22 - 23, 25, 27</w:t>
+            </w:r>
+            <w:r>
+              <w:rPr>
+                <w:rFonts w:ascii="Times New Roman" w:hAnsi="Times New Roman" w:cs="Times New Roman"/>
+                <w:sz w:val="24"/>
+                <w:szCs w:val="24"/>
+              </w:rPr>
+              <w:t>-28</w:t>
+            </w:r>
+            <w:r>
+              <w:rPr>
+                <w:rFonts w:ascii="Times New Roman" w:hAnsi="Times New Roman" w:cs="Times New Roman"/>
+                <w:sz w:val="24"/>
+                <w:szCs w:val="24"/>
+              </w:rPr>
+              <w:t>)</w:t>
+            </w:r>
           </w:p>
         </w:tc>
         <w:tc>
@@ -4310,6 +4649,192 @@
                 <w:szCs w:val="24"/>
               </w:rPr>
             </w:pPr>
+            <w:r>
+              <w:rPr>
+                <w:rFonts w:ascii="Times New Roman" w:hAnsi="Times New Roman" w:cs="Times New Roman"/>
+                <w:sz w:val="24"/>
+                <w:szCs w:val="24"/>
+              </w:rPr>
+              <w:lastRenderedPageBreak/>
+              <w:t>CP1600 pagrindini</w:t>
+            </w:r>
+            <w:r>
+              <w:rPr>
+                <w:rFonts w:ascii="Times New Roman" w:hAnsi="Times New Roman" w:cs="Times New Roman"/>
+                <w:sz w:val="24"/>
+                <w:szCs w:val="24"/>
+              </w:rPr>
+              <w:t>ai</w:t>
+            </w:r>
+            <w:r>
+              <w:rPr>
+                <w:rFonts w:ascii="Times New Roman" w:hAnsi="Times New Roman" w:cs="Times New Roman"/>
+                <w:sz w:val="24"/>
+                <w:szCs w:val="24"/>
+              </w:rPr>
+              <w:t xml:space="preserve"> pertraukimo signal</w:t>
+            </w:r>
+            <w:r>
+              <w:rPr>
+                <w:rFonts w:ascii="Times New Roman" w:hAnsi="Times New Roman" w:cs="Times New Roman"/>
+                <w:sz w:val="24"/>
+                <w:szCs w:val="24"/>
+              </w:rPr>
+              <w:t>ai</w:t>
+            </w:r>
+            <w:r>
+              <w:rPr>
+                <w:rFonts w:ascii="Times New Roman" w:hAnsi="Times New Roman" w:cs="Times New Roman"/>
+                <w:sz w:val="24"/>
+                <w:szCs w:val="24"/>
+              </w:rPr>
+              <w:t>: INTR (Interrupt Request)</w:t>
+            </w:r>
+            <w:r>
+              <w:rPr>
+                <w:rFonts w:ascii="Times New Roman" w:hAnsi="Times New Roman" w:cs="Times New Roman"/>
+                <w:sz w:val="24"/>
+                <w:szCs w:val="24"/>
+              </w:rPr>
+              <w:t>,</w:t>
+            </w:r>
+            <w:r>
+              <w:rPr>
+                <w:rFonts w:ascii="Times New Roman" w:hAnsi="Times New Roman" w:cs="Times New Roman"/>
+                <w:sz w:val="24"/>
+                <w:szCs w:val="24"/>
+              </w:rPr>
+              <w:t xml:space="preserve"> INTRM (Interrupt Request Maskable)</w:t>
+            </w:r>
+            <w:r>
+              <w:rPr>
+                <w:rFonts w:ascii="Times New Roman" w:hAnsi="Times New Roman" w:cs="Times New Roman"/>
+                <w:sz w:val="24"/>
+                <w:szCs w:val="24"/>
+              </w:rPr>
+              <w:t>, BUSQR (Bus Request), STPST (Stop Start).</w:t>
+            </w:r>
+            <w:r>
+              <w:rPr>
+                <w:rFonts w:ascii="Times New Roman" w:hAnsi="Times New Roman" w:cs="Times New Roman"/>
+                <w:sz w:val="24"/>
+                <w:szCs w:val="24"/>
+              </w:rPr>
+              <w:t xml:space="preserve"> INTR – negali būti užmaskuojamas. </w:t>
+            </w:r>
+            <w:r>
+              <w:rPr>
+                <w:rFonts w:ascii="Times New Roman" w:hAnsi="Times New Roman" w:cs="Times New Roman"/>
+                <w:sz w:val="24"/>
+                <w:szCs w:val="24"/>
+              </w:rPr>
+              <w:t>Visi</w:t>
+            </w:r>
+            <w:r>
+              <w:rPr>
+                <w:rFonts w:ascii="Times New Roman" w:hAnsi="Times New Roman" w:cs="Times New Roman"/>
+                <w:sz w:val="24"/>
+                <w:szCs w:val="24"/>
+              </w:rPr>
+              <w:t xml:space="preserve"> signalai gali </w:t>
+            </w:r>
+            <w:r>
+              <w:rPr>
+                <w:rFonts w:ascii="Times New Roman" w:hAnsi="Times New Roman" w:cs="Times New Roman"/>
+                <w:sz w:val="24"/>
+                <w:szCs w:val="24"/>
+              </w:rPr>
+              <w:lastRenderedPageBreak/>
+              <w:t xml:space="preserve">būti sukeliami instrukcijų, kurios gali pertraukiamos (interruptable). </w:t>
+            </w:r>
+            <w:r>
+              <w:rPr>
+                <w:rFonts w:ascii="Times New Roman" w:hAnsi="Times New Roman" w:cs="Times New Roman"/>
+                <w:sz w:val="24"/>
+                <w:szCs w:val="24"/>
+              </w:rPr>
+              <w:t>INTR ir INTRM</w:t>
+            </w:r>
+            <w:r>
+              <w:rPr>
+                <w:rFonts w:ascii="Times New Roman" w:hAnsi="Times New Roman" w:cs="Times New Roman"/>
+                <w:sz w:val="24"/>
+                <w:szCs w:val="24"/>
+              </w:rPr>
+              <w:t xml:space="preserve"> pertraukimų metu programos skaitliukų turinys patalpinamas į steką. Po pertraukimo, procesorius tesia darbą nuo instrukcijos, į kurią rodo programos skaitliukas</w:t>
+            </w:r>
+            <w:r>
+              <w:rPr>
+                <w:rFonts w:ascii="Times New Roman" w:hAnsi="Times New Roman" w:cs="Times New Roman"/>
+                <w:sz w:val="24"/>
+                <w:szCs w:val="24"/>
+              </w:rPr>
+              <w:t>. BUSQR signalo metu procesorius sustabdo veiklą, jog duomenų magistrale galėtų naudotis kiti įrenginiai. STPST signalas sukeliamas pačio procesoriaus esan</w:t>
+            </w:r>
+            <w:r>
+              <w:rPr>
+                <w:rFonts w:ascii="Times New Roman" w:hAnsi="Times New Roman" w:cs="Times New Roman"/>
+                <w:sz w:val="24"/>
+                <w:szCs w:val="24"/>
+              </w:rPr>
+              <w:t>t</w:t>
+            </w:r>
+            <w:r>
+              <w:rPr>
+                <w:rFonts w:ascii="Times New Roman" w:hAnsi="Times New Roman" w:cs="Times New Roman"/>
+                <w:sz w:val="24"/>
+                <w:szCs w:val="24"/>
+              </w:rPr>
+              <w:t xml:space="preserve"> negative edge (neigiamo perėjimo) būsenai po to, kai procesorius išsiunčia HALT instrukciją</w:t>
+            </w:r>
+            <w:r>
+              <w:rPr>
+                <w:rFonts w:ascii="Times New Roman" w:hAnsi="Times New Roman" w:cs="Times New Roman"/>
+                <w:sz w:val="24"/>
+                <w:szCs w:val="24"/>
+              </w:rPr>
+              <w:t xml:space="preserve"> </w:t>
+            </w:r>
+            <w:r>
+              <w:rPr>
+                <w:rFonts w:ascii="Times New Roman" w:hAnsi="Times New Roman" w:cs="Times New Roman"/>
+                <w:sz w:val="24"/>
+                <w:szCs w:val="24"/>
+              </w:rPr>
+              <w:t>(General Instrument Corporation Microelectronics, 1975, p.</w:t>
+            </w:r>
+            <w:r>
+              <w:rPr>
+                <w:rFonts w:ascii="Times New Roman" w:hAnsi="Times New Roman" w:cs="Times New Roman"/>
+                <w:sz w:val="24"/>
+                <w:szCs w:val="24"/>
+              </w:rPr>
+              <w:t xml:space="preserve"> 12-1</w:t>
+            </w:r>
+            <w:r>
+              <w:rPr>
+                <w:rFonts w:ascii="Times New Roman" w:hAnsi="Times New Roman" w:cs="Times New Roman"/>
+                <w:sz w:val="24"/>
+                <w:szCs w:val="24"/>
+              </w:rPr>
+              <w:t>4</w:t>
+            </w:r>
+            <w:r>
+              <w:rPr>
+                <w:rFonts w:ascii="Times New Roman" w:hAnsi="Times New Roman" w:cs="Times New Roman"/>
+                <w:sz w:val="24"/>
+                <w:szCs w:val="24"/>
+              </w:rPr>
+              <w:t>).</w:t>
+            </w:r>
+            <w:r>
+              <w:rPr>
+                <w:rFonts w:ascii="Times New Roman" w:hAnsi="Times New Roman" w:cs="Times New Roman"/>
+                <w:sz w:val="24"/>
+                <w:szCs w:val="24"/>
+              </w:rPr>
+              <w:t xml:space="preserve"> </w:t>
+            </w:r>
           </w:p>
         </w:tc>
         <w:tc>
@@ -4324,6 +4849,48 @@
                 <w:szCs w:val="24"/>
               </w:rPr>
             </w:pPr>
+            <w:r>
+              <w:rPr>
+                <w:rFonts w:ascii="Times New Roman" w:hAnsi="Times New Roman" w:cs="Times New Roman"/>
+                <w:sz w:val="24"/>
+                <w:szCs w:val="24"/>
+              </w:rPr>
+              <w:lastRenderedPageBreak/>
+              <w:t xml:space="preserve">MOS 6502 ir CP1600 pertraukimo mechanizmai yra panašūs, tačiau CP1600 atveju pertraukimai </w:t>
+            </w:r>
+            <w:r>
+              <w:rPr>
+                <w:rFonts w:ascii="Times New Roman" w:hAnsi="Times New Roman" w:cs="Times New Roman"/>
+                <w:sz w:val="24"/>
+                <w:szCs w:val="24"/>
+              </w:rPr>
+              <w:t>turi būti</w:t>
+            </w:r>
+            <w:r>
+              <w:rPr>
+                <w:rFonts w:ascii="Times New Roman" w:hAnsi="Times New Roman" w:cs="Times New Roman"/>
+                <w:sz w:val="24"/>
+                <w:szCs w:val="24"/>
+              </w:rPr>
+              <w:t xml:space="preserve"> sukeliami instrukcijos, o MOS 6502 – </w:t>
+            </w:r>
+            <w:r>
+              <w:rPr>
+                <w:rFonts w:ascii="Times New Roman" w:hAnsi="Times New Roman" w:cs="Times New Roman"/>
+                <w:sz w:val="24"/>
+                <w:szCs w:val="24"/>
+              </w:rPr>
+              <w:t xml:space="preserve">tarpinė instrukcija sukelti pertraukimui nėra būtina. MOS </w:t>
+            </w:r>
+            <w:r>
+              <w:rPr>
+                <w:rFonts w:ascii="Times New Roman" w:hAnsi="Times New Roman" w:cs="Times New Roman"/>
+                <w:sz w:val="24"/>
+                <w:szCs w:val="24"/>
+              </w:rPr>
+              <w:lastRenderedPageBreak/>
+              <w:t>6502 pertarukimo metu dar į steką patalpiną procesoriaus statuso registrą, ko nėra CP1600 arhitektūroje. Nepavyko rasti informacijoas, ar CP1600 turi Reset signalą.</w:t>
+            </w:r>
           </w:p>
         </w:tc>
       </w:tr>

</xml_diff>

<commit_message>
Pridėta informacija apie architektūrų palaikomus duomenų tipus ir greitaveiką.
</commit_message>
<xml_diff>
--- a/MOS 6502 VS CP1600.docx
+++ b/MOS 6502 VS CP1600.docx
@@ -4900,6 +4900,40 @@
         </w:trPr>
         <w:tc>
           <w:tcPr>
+            <w:tcW w:w="10576" w:type="dxa"/>
+            <w:gridSpan w:val="3"/>
+          </w:tcPr>
+          <w:p>
+            <w:pPr>
+              <w:jc w:val="center"/>
+              <w:rPr>
+                <w:rFonts w:ascii="Times New Roman" w:hAnsi="Times New Roman" w:cs="Times New Roman"/>
+                <w:b/>
+                <w:bCs/>
+                <w:sz w:val="24"/>
+                <w:szCs w:val="24"/>
+              </w:rPr>
+            </w:pPr>
+            <w:r>
+              <w:rPr>
+                <w:rFonts w:ascii="Times New Roman" w:hAnsi="Times New Roman" w:cs="Times New Roman"/>
+                <w:b/>
+                <w:bCs/>
+                <w:sz w:val="24"/>
+                <w:szCs w:val="24"/>
+              </w:rPr>
+              <w:lastRenderedPageBreak/>
+              <w:t>Duomenų tipas</w:t>
+            </w:r>
+          </w:p>
+        </w:tc>
+      </w:tr>
+      <w:tr>
+        <w:trPr>
+          <w:trHeight w:val="260"/>
+        </w:trPr>
+        <w:tc>
+          <w:tcPr>
             <w:tcW w:w="3525" w:type="dxa"/>
           </w:tcPr>
           <w:p>
@@ -4910,6 +4944,70 @@
                 <w:szCs w:val="24"/>
               </w:rPr>
             </w:pPr>
+            <w:r>
+              <w:rPr>
+                <w:rFonts w:ascii="Times New Roman" w:hAnsi="Times New Roman" w:cs="Times New Roman"/>
+                <w:sz w:val="24"/>
+                <w:szCs w:val="24"/>
+              </w:rPr>
+              <w:t xml:space="preserve">MOS 6502 dirba su dvejeto papildinio skaičiais ir teigiamais sveikaisiais skaičiais be ženklo. </w:t>
+            </w:r>
+            <w:r>
+              <w:rPr>
+                <w:rFonts w:ascii="Times New Roman" w:hAnsi="Times New Roman" w:cs="Times New Roman"/>
+                <w:sz w:val="24"/>
+                <w:szCs w:val="24"/>
+              </w:rPr>
+              <w:t>Galima dirbti ir su šešioliktainiais skaičiais naudojant du aštuonetainius skaičius, bet tai įvykdoma tik programuojant. Dar viena palaikoma duomenų struktūra – dešimtainė (Binary Coded Decimal). Apie fiksuoto ir slankiojo kablelio duomenų struktūrų palaikymą informacijos nepateikta (</w:t>
+            </w:r>
+            <w:r>
+              <w:rPr>
+                <w:rFonts w:ascii="Times New Roman" w:hAnsi="Times New Roman" w:cs="Times New Roman"/>
+                <w:sz w:val="24"/>
+                <w:szCs w:val="24"/>
+              </w:rPr>
+              <w:t xml:space="preserve">Mos TECHNOLOGY INC, 1976, </w:t>
+            </w:r>
+            <w:r>
+              <w:rPr>
+                <w:rFonts w:ascii="Times New Roman" w:hAnsi="Times New Roman" w:cs="Times New Roman"/>
+                <w:sz w:val="24"/>
+                <w:szCs w:val="24"/>
+              </w:rPr>
+              <w:t xml:space="preserve">MCS6500 Microcomputer Family Programming Manual </w:t>
+            </w:r>
+            <w:r>
+              <w:rPr>
+                <w:rFonts w:ascii="Times New Roman" w:hAnsi="Times New Roman" w:cs="Times New Roman"/>
+                <w:sz w:val="24"/>
+                <w:szCs w:val="24"/>
+              </w:rPr>
+              <w:t xml:space="preserve">p. </w:t>
+            </w:r>
+            <w:r>
+              <w:rPr>
+                <w:rFonts w:ascii="Times New Roman" w:hAnsi="Times New Roman" w:cs="Times New Roman"/>
+                <w:sz w:val="24"/>
+                <w:szCs w:val="24"/>
+              </w:rPr>
+              <w:t xml:space="preserve">6 - </w:t>
+            </w:r>
+            <w:r>
+              <w:rPr>
+                <w:rFonts w:ascii="Times New Roman" w:hAnsi="Times New Roman" w:cs="Times New Roman"/>
+                <w:sz w:val="24"/>
+                <w:szCs w:val="24"/>
+              </w:rPr>
+              <w:t>9</w:t>
+            </w:r>
+            <w:r>
+              <w:rPr>
+                <w:rFonts w:ascii="Times New Roman" w:hAnsi="Times New Roman" w:cs="Times New Roman"/>
+                <w:sz w:val="24"/>
+                <w:szCs w:val="24"/>
+              </w:rPr>
+              <w:t xml:space="preserve">).  </w:t>
+            </w:r>
           </w:p>
         </w:tc>
         <w:tc>
@@ -4924,6 +5022,38 @@
                 <w:szCs w:val="24"/>
               </w:rPr>
             </w:pPr>
+            <w:r>
+              <w:rPr>
+                <w:rFonts w:ascii="Times New Roman" w:hAnsi="Times New Roman" w:cs="Times New Roman"/>
+                <w:sz w:val="24"/>
+                <w:szCs w:val="24"/>
+              </w:rPr>
+              <w:t xml:space="preserve">CP1600 dirba su šešiolikos bitų skaičiais, naudojama dvejeto papildinio aritmetika. Apie fiksuoto, slankiojo kablelio ar kitų duomenų struktūrų palaikymą informacijos nepateikta </w:t>
+            </w:r>
+            <w:r>
+              <w:rPr>
+                <w:rFonts w:ascii="Times New Roman" w:hAnsi="Times New Roman" w:cs="Times New Roman"/>
+                <w:sz w:val="24"/>
+                <w:szCs w:val="24"/>
+              </w:rPr>
+              <w:t>(General Instrument Corporation Microelectronics, 1975, p.</w:t>
+            </w:r>
+            <w:r>
+              <w:rPr>
+                <w:rFonts w:ascii="Times New Roman" w:hAnsi="Times New Roman" w:cs="Times New Roman"/>
+                <w:sz w:val="24"/>
+                <w:szCs w:val="24"/>
+              </w:rPr>
+              <w:t xml:space="preserve"> 7</w:t>
+            </w:r>
+            <w:r>
+              <w:rPr>
+                <w:rFonts w:ascii="Times New Roman" w:hAnsi="Times New Roman" w:cs="Times New Roman"/>
+                <w:sz w:val="24"/>
+                <w:szCs w:val="24"/>
+              </w:rPr>
+              <w:t>).</w:t>
+            </w:r>
           </w:p>
         </w:tc>
         <w:tc>
@@ -4938,12 +5068,366 @@
                 <w:szCs w:val="24"/>
               </w:rPr>
             </w:pPr>
+            <w:r>
+              <w:rPr>
+                <w:rFonts w:ascii="Times New Roman" w:hAnsi="Times New Roman" w:cs="Times New Roman"/>
+                <w:sz w:val="24"/>
+                <w:szCs w:val="24"/>
+              </w:rPr>
+              <w:t>MOS 6502 pranašumas – darbas su dešimtainiais skaičiais. Tačiau CP1600 gali dirbti su šešioliktainiais skaičiais be papildomo programavimo.</w:t>
+            </w:r>
+          </w:p>
+        </w:tc>
+      </w:tr>
+      <w:tr>
+        <w:trPr>
+          <w:trHeight w:val="260"/>
+        </w:trPr>
+        <w:tc>
+          <w:tcPr>
+            <w:tcW w:w="10576" w:type="dxa"/>
+            <w:gridSpan w:val="3"/>
+          </w:tcPr>
+          <w:p>
+            <w:pPr>
+              <w:jc w:val="center"/>
+              <w:rPr>
+                <w:rFonts w:ascii="Times New Roman" w:hAnsi="Times New Roman" w:cs="Times New Roman"/>
+                <w:b/>
+                <w:bCs/>
+                <w:sz w:val="24"/>
+                <w:szCs w:val="24"/>
+              </w:rPr>
+            </w:pPr>
+            <w:r>
+              <w:rPr>
+                <w:rFonts w:ascii="Times New Roman" w:hAnsi="Times New Roman" w:cs="Times New Roman"/>
+                <w:b/>
+                <w:bCs/>
+                <w:sz w:val="24"/>
+                <w:szCs w:val="24"/>
+              </w:rPr>
+              <w:t>Sistemos greitaveika</w:t>
+            </w:r>
+          </w:p>
+        </w:tc>
+      </w:tr>
+      <w:tr>
+        <w:trPr>
+          <w:trHeight w:val="260"/>
+        </w:trPr>
+        <w:tc>
+          <w:tcPr>
+            <w:tcW w:w="3525" w:type="dxa"/>
+          </w:tcPr>
+          <w:p>
+            <w:pPr>
+              <w:rPr>
+                <w:rFonts w:ascii="Times New Roman" w:hAnsi="Times New Roman" w:cs="Times New Roman"/>
+                <w:sz w:val="24"/>
+                <w:szCs w:val="24"/>
+              </w:rPr>
+            </w:pPr>
+            <w:r>
+              <w:rPr>
+                <w:rFonts w:ascii="Times New Roman" w:hAnsi="Times New Roman" w:cs="Times New Roman"/>
+                <w:sz w:val="24"/>
+                <w:szCs w:val="24"/>
+              </w:rPr>
+              <w:t xml:space="preserve">Mažiausias ciklų skaičius operacijai MOS 6502 architektūroje – 2 ciklai, didžiausias – 7 ciklai. Dažniausiai pasikartojantis ciklų skaičius skirtingoms </w:t>
+            </w:r>
+            <w:r>
+              <w:rPr>
+                <w:rFonts w:ascii="Times New Roman" w:hAnsi="Times New Roman" w:cs="Times New Roman"/>
+                <w:sz w:val="24"/>
+                <w:szCs w:val="24"/>
+              </w:rPr>
+              <w:t>komandoms</w:t>
+            </w:r>
+            <w:r>
+              <w:rPr>
+                <w:rFonts w:ascii="Times New Roman" w:hAnsi="Times New Roman" w:cs="Times New Roman"/>
+                <w:sz w:val="24"/>
+                <w:szCs w:val="24"/>
+              </w:rPr>
+              <w:t xml:space="preserve"> – 4 ciklai (</w:t>
+            </w:r>
+            <w:r>
+              <w:rPr>
+                <w:rFonts w:ascii="Times New Roman" w:hAnsi="Times New Roman" w:cs="Times New Roman"/>
+                <w:sz w:val="24"/>
+                <w:szCs w:val="24"/>
+              </w:rPr>
+              <w:t xml:space="preserve">Mos TECHNOLOGY INC, 1976, </w:t>
+            </w:r>
+            <w:r>
+              <w:rPr>
+                <w:rFonts w:ascii="Times New Roman" w:hAnsi="Times New Roman" w:cs="Times New Roman"/>
+                <w:sz w:val="24"/>
+                <w:szCs w:val="24"/>
+              </w:rPr>
+              <w:t xml:space="preserve">MCS6500 Microcomputer Family Programming Manual </w:t>
+            </w:r>
+            <w:r>
+              <w:rPr>
+                <w:rFonts w:ascii="Times New Roman" w:hAnsi="Times New Roman" w:cs="Times New Roman"/>
+                <w:sz w:val="24"/>
+                <w:szCs w:val="24"/>
+              </w:rPr>
+              <w:t xml:space="preserve">p. </w:t>
+            </w:r>
+            <w:r>
+              <w:rPr>
+                <w:rFonts w:ascii="Times New Roman" w:hAnsi="Times New Roman" w:cs="Times New Roman"/>
+                <w:sz w:val="24"/>
+                <w:szCs w:val="24"/>
+              </w:rPr>
+              <w:t xml:space="preserve">B-3 – B-29). </w:t>
+            </w:r>
+            <w:r>
+              <w:rPr>
+                <w:rFonts w:ascii="Times New Roman" w:hAnsi="Times New Roman" w:cs="Times New Roman"/>
+                <w:sz w:val="24"/>
+                <w:szCs w:val="24"/>
+                <w:lang w:val="en-US"/>
+              </w:rPr>
+              <w:t>Procesoriaus</w:t>
+            </w:r>
+            <w:r>
+              <w:rPr>
+                <w:rFonts w:ascii="Times New Roman" w:hAnsi="Times New Roman" w:cs="Times New Roman"/>
+                <w:sz w:val="24"/>
+                <w:szCs w:val="24"/>
+              </w:rPr>
+              <w:t xml:space="preserve"> </w:t>
+            </w:r>
+            <w:r>
+              <w:rPr>
+                <w:rFonts w:ascii="Times New Roman" w:hAnsi="Times New Roman" w:cs="Times New Roman"/>
+                <w:sz w:val="24"/>
+                <w:szCs w:val="24"/>
+              </w:rPr>
+              <w:t>taktinio generatoriaus</w:t>
+            </w:r>
+            <w:r>
+              <w:rPr>
+                <w:rFonts w:ascii="Times New Roman" w:hAnsi="Times New Roman" w:cs="Times New Roman"/>
+                <w:sz w:val="24"/>
+                <w:szCs w:val="24"/>
+              </w:rPr>
+              <w:t xml:space="preserve"> dažnis: nuo 1 MHz iki 3 Mhz, o </w:t>
+            </w:r>
+            <w:r>
+              <w:rPr>
+                <w:rFonts w:ascii="Times New Roman" w:hAnsi="Times New Roman" w:cs="Times New Roman"/>
+                <w:sz w:val="24"/>
+                <w:szCs w:val="24"/>
+              </w:rPr>
+              <w:t xml:space="preserve">pačio procesoriaus </w:t>
+            </w:r>
+            <w:r>
+              <w:rPr>
+                <w:rFonts w:ascii="Times New Roman" w:hAnsi="Times New Roman" w:cs="Times New Roman"/>
+                <w:sz w:val="24"/>
+                <w:szCs w:val="24"/>
+              </w:rPr>
+              <w:t>kaina – 25 JAV doleriai</w:t>
+            </w:r>
+            <w:r>
+              <w:rPr>
+                <w:rFonts w:ascii="Times New Roman" w:hAnsi="Times New Roman" w:cs="Times New Roman"/>
+                <w:sz w:val="24"/>
+                <w:szCs w:val="24"/>
+              </w:rPr>
+              <w:t>, o tai geras kainos ir našumo santykis</w:t>
+            </w:r>
+            <w:r>
+              <w:rPr>
+                <w:rFonts w:ascii="Times New Roman" w:hAnsi="Times New Roman" w:cs="Times New Roman"/>
+                <w:sz w:val="24"/>
+                <w:szCs w:val="24"/>
+              </w:rPr>
+              <w:t xml:space="preserve"> (Wikipedia: MOS Technology 6502, 2024).</w:t>
+            </w:r>
+          </w:p>
+        </w:tc>
+        <w:tc>
+          <w:tcPr>
+            <w:tcW w:w="3525" w:type="dxa"/>
+          </w:tcPr>
+          <w:p>
+            <w:pPr>
+              <w:rPr>
+                <w:rFonts w:ascii="Times New Roman" w:hAnsi="Times New Roman" w:cs="Times New Roman"/>
+                <w:sz w:val="24"/>
+                <w:szCs w:val="24"/>
+              </w:rPr>
+            </w:pPr>
+            <w:r>
+              <w:rPr>
+                <w:rFonts w:ascii="Times New Roman" w:hAnsi="Times New Roman" w:cs="Times New Roman"/>
+                <w:sz w:val="24"/>
+                <w:szCs w:val="24"/>
+                <w:lang w:val="en-US"/>
+              </w:rPr>
+              <w:t>Ma</w:t>
+            </w:r>
+            <w:r>
+              <w:rPr>
+                <w:rFonts w:ascii="Times New Roman" w:hAnsi="Times New Roman" w:cs="Times New Roman"/>
+                <w:sz w:val="24"/>
+                <w:szCs w:val="24"/>
+              </w:rPr>
+              <w:t xml:space="preserve">žiausias ciklų skaičius operacijai CP1600 – 4 ciklai, didžiausias – 14 ciklų. Dažniausiai pasikartojantis ciklų skaičius skirtingoms komandoms – 7-8 ciklai </w:t>
+            </w:r>
+            <w:r>
+              <w:rPr>
+                <w:rFonts w:ascii="Times New Roman" w:hAnsi="Times New Roman" w:cs="Times New Roman"/>
+                <w:sz w:val="24"/>
+                <w:szCs w:val="24"/>
+              </w:rPr>
+              <w:t>(General Instrument Corporation Microelectronics, 1975, p.</w:t>
+            </w:r>
+            <w:r>
+              <w:rPr>
+                <w:rFonts w:ascii="Times New Roman" w:hAnsi="Times New Roman" w:cs="Times New Roman"/>
+                <w:sz w:val="24"/>
+                <w:szCs w:val="24"/>
+              </w:rPr>
+              <w:t xml:space="preserve"> 53-58</w:t>
+            </w:r>
+            <w:r>
+              <w:rPr>
+                <w:rFonts w:ascii="Times New Roman" w:hAnsi="Times New Roman" w:cs="Times New Roman"/>
+                <w:sz w:val="24"/>
+                <w:szCs w:val="24"/>
+              </w:rPr>
+              <w:t>).</w:t>
+            </w:r>
+            <w:r>
+              <w:rPr>
+                <w:rFonts w:ascii="Times New Roman" w:hAnsi="Times New Roman" w:cs="Times New Roman"/>
+                <w:sz w:val="24"/>
+                <w:szCs w:val="24"/>
+              </w:rPr>
+              <w:t xml:space="preserve"> </w:t>
+            </w:r>
+            <w:r>
+              <w:rPr>
+                <w:rFonts w:ascii="Times New Roman" w:hAnsi="Times New Roman" w:cs="Times New Roman"/>
+                <w:sz w:val="24"/>
+                <w:szCs w:val="24"/>
+              </w:rPr>
+              <w:t xml:space="preserve">CP1600 taktinio generatoriaus dažnis: 3.3 MHz arba 5 MHz </w:t>
+            </w:r>
+            <w:r>
+              <w:rPr>
+                <w:rFonts w:ascii="Times New Roman" w:hAnsi="Times New Roman" w:cs="Times New Roman"/>
+                <w:sz w:val="24"/>
+                <w:szCs w:val="24"/>
+              </w:rPr>
+              <w:t>(Wikipedia</w:t>
+            </w:r>
+            <w:r>
+              <w:rPr>
+                <w:rFonts w:ascii="Times New Roman" w:hAnsi="Times New Roman" w:cs="Times New Roman"/>
+                <w:sz w:val="24"/>
+                <w:szCs w:val="24"/>
+              </w:rPr>
+              <w:t>: General Instrument CP1600</w:t>
+            </w:r>
+            <w:r>
+              <w:rPr>
+                <w:rFonts w:ascii="Times New Roman" w:hAnsi="Times New Roman" w:cs="Times New Roman"/>
+                <w:sz w:val="24"/>
+                <w:szCs w:val="24"/>
+              </w:rPr>
+              <w:t>, 2024).</w:t>
+            </w:r>
+            <w:r>
+              <w:rPr>
+                <w:rFonts w:ascii="Times New Roman" w:hAnsi="Times New Roman" w:cs="Times New Roman"/>
+                <w:sz w:val="24"/>
+                <w:szCs w:val="24"/>
+              </w:rPr>
+              <w:t xml:space="preserve"> Informacijos apie procesoriaus kainą nepavyko rasti.</w:t>
+            </w:r>
+          </w:p>
+        </w:tc>
+        <w:tc>
+          <w:tcPr>
+            <w:tcW w:w="3526" w:type="dxa"/>
+          </w:tcPr>
+          <w:p>
+            <w:pPr>
+              <w:rPr>
+                <w:rFonts w:ascii="Times New Roman" w:hAnsi="Times New Roman" w:cs="Times New Roman"/>
+                <w:sz w:val="24"/>
+                <w:szCs w:val="24"/>
+              </w:rPr>
+            </w:pPr>
+            <w:r>
+              <w:rPr>
+                <w:rFonts w:ascii="Times New Roman" w:hAnsi="Times New Roman" w:cs="Times New Roman"/>
+                <w:sz w:val="24"/>
+                <w:szCs w:val="24"/>
+              </w:rPr>
+              <w:t>Nors CP1600 taktinio generatoriaus dažnis yra didesnis negu MOS 6502 architektūros taktinio generatoriaus, tačiau CP1600 turi atlikti beveik dvigubai daugiau ciklų komandai įvykdyti, todėl abiejų sistemų našumas turėtų būti panašus.</w:t>
+            </w:r>
+          </w:p>
+        </w:tc>
+      </w:tr>
+      <w:tr>
+        <w:trPr>
+          <w:trHeight w:val="260"/>
+        </w:trPr>
+        <w:tc>
+          <w:tcPr>
+            <w:tcW w:w="3525" w:type="dxa"/>
+          </w:tcPr>
+          <w:p>
+            <w:pPr>
+              <w:rPr>
+                <w:rFonts w:ascii="Times New Roman" w:hAnsi="Times New Roman" w:cs="Times New Roman"/>
+                <w:sz w:val="24"/>
+                <w:szCs w:val="24"/>
+              </w:rPr>
+            </w:pPr>
+          </w:p>
+        </w:tc>
+        <w:tc>
+          <w:tcPr>
+            <w:tcW w:w="3525" w:type="dxa"/>
+          </w:tcPr>
+          <w:p>
+            <w:pPr>
+              <w:rPr>
+                <w:rFonts w:ascii="Times New Roman" w:hAnsi="Times New Roman" w:cs="Times New Roman"/>
+                <w:sz w:val="24"/>
+                <w:szCs w:val="24"/>
+              </w:rPr>
+            </w:pPr>
+          </w:p>
+        </w:tc>
+        <w:tc>
+          <w:tcPr>
+            <w:tcW w:w="3526" w:type="dxa"/>
+          </w:tcPr>
+          <w:p>
+            <w:pPr>
+              <w:rPr>
+                <w:rFonts w:ascii="Times New Roman" w:hAnsi="Times New Roman" w:cs="Times New Roman"/>
+                <w:sz w:val="24"/>
+                <w:szCs w:val="24"/>
+              </w:rPr>
+            </w:pPr>
           </w:p>
         </w:tc>
       </w:tr>
     </w:tbl>
     <w:p>
       <w:r>
+        <w:lastRenderedPageBreak/>
         <w:t xml:space="preserve"> </w:t>
       </w:r>
     </w:p>

</xml_diff>

<commit_message>
Pridėta informacija apie architektūrų panaudojimą ir programinę įrangą.
</commit_message>
<xml_diff>
--- a/MOS 6502 VS CP1600.docx
+++ b/MOS 6502 VS CP1600.docx
@@ -5383,16 +5383,132 @@
         </w:trPr>
         <w:tc>
           <w:tcPr>
+            <w:tcW w:w="10576" w:type="dxa"/>
+            <w:gridSpan w:val="3"/>
+          </w:tcPr>
+          <w:p>
+            <w:pPr>
+              <w:jc w:val="center"/>
+              <w:rPr>
+                <w:rFonts w:ascii="Times New Roman" w:hAnsi="Times New Roman" w:cs="Times New Roman"/>
+                <w:b/>
+                <w:bCs/>
+                <w:sz w:val="24"/>
+                <w:szCs w:val="24"/>
+              </w:rPr>
+            </w:pPr>
+            <w:r>
+              <w:rPr>
+                <w:rFonts w:ascii="Times New Roman" w:hAnsi="Times New Roman" w:cs="Times New Roman"/>
+                <w:b/>
+                <w:bCs/>
+                <w:sz w:val="24"/>
+                <w:szCs w:val="24"/>
+              </w:rPr>
+              <w:t>Architektūros taikymo sritys</w:t>
+            </w:r>
+          </w:p>
+        </w:tc>
+      </w:tr>
+      <w:tr>
+        <w:trPr>
+          <w:trHeight w:val="260"/>
+        </w:trPr>
+        <w:tc>
+          <w:tcPr>
             <w:tcW w:w="3525" w:type="dxa"/>
           </w:tcPr>
           <w:p>
             <w:pPr>
-              <w:rPr>
-                <w:rFonts w:ascii="Times New Roman" w:hAnsi="Times New Roman" w:cs="Times New Roman"/>
-                <w:sz w:val="24"/>
-                <w:szCs w:val="24"/>
-              </w:rPr>
-            </w:pPr>
+              <w:jc w:val="center"/>
+              <w:rPr>
+                <w:rFonts w:ascii="Times New Roman" w:hAnsi="Times New Roman" w:cs="Times New Roman"/>
+                <w:sz w:val="24"/>
+                <w:szCs w:val="24"/>
+              </w:rPr>
+            </w:pPr>
+            <w:r>
+              <w:rPr>
+                <w:rFonts w:ascii="Times New Roman" w:hAnsi="Times New Roman" w:cs="Times New Roman"/>
+                <w:sz w:val="24"/>
+                <w:szCs w:val="24"/>
+              </w:rPr>
+              <w:lastRenderedPageBreak/>
+              <w:t>MOS 6502 architektūra buvo panaudota Apple I, Commodore PET, Apple II kompiuteriuose. Tai asmeniniai kompiuteriai. MOS 6502 taip pat buvo naudojamas video žaidimų konsolėse, pvz. Nintendo Entertainment System</w:t>
+            </w:r>
+            <w:r>
+              <w:rPr>
+                <w:rFonts w:ascii="Times New Roman" w:hAnsi="Times New Roman" w:cs="Times New Roman"/>
+                <w:sz w:val="24"/>
+                <w:szCs w:val="24"/>
+              </w:rPr>
+              <w:t xml:space="preserve"> (buvo naudojama modifikuota MOS 6502, gaminama kitos gamyklos)</w:t>
+            </w:r>
+            <w:r>
+              <w:rPr>
+                <w:rFonts w:ascii="Times New Roman" w:hAnsi="Times New Roman" w:cs="Times New Roman"/>
+                <w:sz w:val="24"/>
+                <w:szCs w:val="24"/>
+              </w:rPr>
+              <w:t xml:space="preserve"> </w:t>
+            </w:r>
+            <w:r>
+              <w:rPr>
+                <w:rFonts w:ascii="Times New Roman" w:hAnsi="Times New Roman" w:cs="Times New Roman"/>
+                <w:sz w:val="24"/>
+                <w:szCs w:val="24"/>
+              </w:rPr>
+              <w:t>(Wikipedia: MOS Technology 6502, 2024).</w:t>
+            </w:r>
+          </w:p>
+          <w:p>
+            <w:pPr>
+              <w:rPr>
+                <w:rFonts w:ascii="Times New Roman" w:hAnsi="Times New Roman" w:cs="Times New Roman"/>
+                <w:sz w:val="24"/>
+                <w:szCs w:val="24"/>
+              </w:rPr>
+            </w:pPr>
+            <w:r>
+              <w:rPr>
+                <w:rFonts w:ascii="Times New Roman" w:hAnsi="Times New Roman" w:cs="Times New Roman"/>
+                <w:sz w:val="24"/>
+                <w:szCs w:val="24"/>
+              </w:rPr>
+              <w:t>Commodore PET asmeniniuose kompiuteriuose MOS 6502 procesorius kontroliavo periferinius įrenginius: ekraną, klaviatūrą, kasečių įrašytuvą (</w:t>
+            </w:r>
+            <w:r>
+              <w:rPr>
+                <w:rFonts w:ascii="Times New Roman" w:hAnsi="Times New Roman" w:cs="Times New Roman"/>
+                <w:sz w:val="24"/>
+                <w:szCs w:val="24"/>
+              </w:rPr>
+              <w:t>Wikipedia:</w:t>
+            </w:r>
+            <w:r>
+              <w:rPr>
+                <w:rFonts w:ascii="Times New Roman" w:hAnsi="Times New Roman" w:cs="Times New Roman"/>
+                <w:sz w:val="24"/>
+                <w:szCs w:val="24"/>
+              </w:rPr>
+              <w:t xml:space="preserve"> Commodore PET</w:t>
+            </w:r>
+            <w:r>
+              <w:rPr>
+                <w:rFonts w:ascii="Times New Roman" w:hAnsi="Times New Roman" w:cs="Times New Roman"/>
+                <w:sz w:val="24"/>
+                <w:szCs w:val="24"/>
+              </w:rPr>
+              <w:t>, 2024</w:t>
+            </w:r>
+            <w:r>
+              <w:rPr>
+                <w:rFonts w:ascii="Times New Roman" w:hAnsi="Times New Roman" w:cs="Times New Roman"/>
+                <w:sz w:val="24"/>
+                <w:szCs w:val="24"/>
+              </w:rPr>
+              <w:t>).</w:t>
+            </w:r>
           </w:p>
         </w:tc>
         <w:tc>
@@ -5407,6 +5523,94 @@
                 <w:szCs w:val="24"/>
               </w:rPr>
             </w:pPr>
+            <w:r>
+              <w:rPr>
+                <w:rFonts w:ascii="Times New Roman" w:hAnsi="Times New Roman" w:cs="Times New Roman"/>
+                <w:sz w:val="24"/>
+                <w:szCs w:val="24"/>
+              </w:rPr>
+              <w:t>CP1600 architektūra buvo naudojama žaidimų konsolėse, tokiose kaip Champion 2711</w:t>
+            </w:r>
+            <w:r>
+              <w:rPr>
+                <w:rFonts w:ascii="Times New Roman" w:hAnsi="Times New Roman" w:cs="Times New Roman"/>
+                <w:sz w:val="24"/>
+                <w:szCs w:val="24"/>
+              </w:rPr>
+              <w:t xml:space="preserve"> ir Intellivison (buvo naudojama modifikuota CP1600 versija CP1610) (</w:t>
+            </w:r>
+            <w:r>
+              <w:rPr>
+                <w:rFonts w:ascii="Times New Roman" w:hAnsi="Times New Roman" w:cs="Times New Roman"/>
+                <w:sz w:val="24"/>
+                <w:szCs w:val="24"/>
+              </w:rPr>
+              <w:t xml:space="preserve">Wikipedia: </w:t>
+            </w:r>
+            <w:r>
+              <w:rPr>
+                <w:rFonts w:ascii="Times New Roman" w:hAnsi="Times New Roman" w:cs="Times New Roman"/>
+                <w:sz w:val="24"/>
+                <w:szCs w:val="24"/>
+              </w:rPr>
+              <w:t>General Instrument CP1600</w:t>
+            </w:r>
+            <w:r>
+              <w:rPr>
+                <w:rFonts w:ascii="Times New Roman" w:hAnsi="Times New Roman" w:cs="Times New Roman"/>
+                <w:sz w:val="24"/>
+                <w:szCs w:val="24"/>
+              </w:rPr>
+              <w:t>, 2024</w:t>
+            </w:r>
+            <w:r>
+              <w:rPr>
+                <w:rFonts w:ascii="Times New Roman" w:hAnsi="Times New Roman" w:cs="Times New Roman"/>
+                <w:sz w:val="24"/>
+                <w:szCs w:val="24"/>
+              </w:rPr>
+              <w:t xml:space="preserve">). Įdomu tai, kad tai Intellivision naudojosi dviem procesoriais: MOS 6502 ir CP1610. MOS 6502 naudojamas periferiniams įrenginiams kontroliuoti, o CP1610 buvo „master component“ dalis – valdanti visos konsolės veiklą </w:t>
+            </w:r>
+            <w:r>
+              <w:rPr>
+                <w:rFonts w:ascii="Times New Roman" w:hAnsi="Times New Roman" w:cs="Times New Roman"/>
+                <w:sz w:val="24"/>
+                <w:szCs w:val="24"/>
+              </w:rPr>
+              <w:t>(Wikipedia:</w:t>
+            </w:r>
+            <w:r>
+              <w:rPr>
+                <w:rFonts w:ascii="Times New Roman" w:hAnsi="Times New Roman" w:cs="Times New Roman"/>
+                <w:sz w:val="24"/>
+                <w:szCs w:val="24"/>
+              </w:rPr>
+              <w:t xml:space="preserve"> </w:t>
+            </w:r>
+            <w:r>
+              <w:rPr>
+                <w:rFonts w:ascii="Times New Roman" w:hAnsi="Times New Roman" w:cs="Times New Roman"/>
+                <w:sz w:val="24"/>
+                <w:szCs w:val="24"/>
+              </w:rPr>
+              <w:t>Intellivision</w:t>
+            </w:r>
+            <w:r>
+              <w:rPr>
+                <w:rFonts w:ascii="Times New Roman" w:hAnsi="Times New Roman" w:cs="Times New Roman"/>
+                <w:sz w:val="24"/>
+                <w:szCs w:val="24"/>
+              </w:rPr>
+              <w:t>, 2024)</w:t>
+            </w:r>
+            <w:r>
+              <w:rPr>
+                <w:rFonts w:ascii="Times New Roman" w:hAnsi="Times New Roman" w:cs="Times New Roman"/>
+                <w:sz w:val="24"/>
+                <w:szCs w:val="24"/>
+              </w:rPr>
+              <w:t xml:space="preserve">. </w:t>
+            </w:r>
           </w:p>
         </w:tc>
         <w:tc>
@@ -5421,13 +5625,268 @@
                 <w:szCs w:val="24"/>
               </w:rPr>
             </w:pPr>
+            <w:r>
+              <w:rPr>
+                <w:rFonts w:ascii="Times New Roman" w:hAnsi="Times New Roman" w:cs="Times New Roman"/>
+                <w:sz w:val="24"/>
+                <w:szCs w:val="24"/>
+              </w:rPr>
+              <w:t>Abi architektūros buvo naudojamos žaidimų konsolėse. MOS 6502 buvo naudojamas ir asmeniniams kompiuteriams ir šis procesorius dažnai atsakingas už periferijos kontrolę. CP1600 – žaidimų konsolių pagrindinis procesorius.</w:t>
+            </w:r>
+          </w:p>
+        </w:tc>
+      </w:tr>
+      <w:tr>
+        <w:trPr>
+          <w:trHeight w:val="260"/>
+        </w:trPr>
+        <w:tc>
+          <w:tcPr>
+            <w:tcW w:w="10576" w:type="dxa"/>
+            <w:gridSpan w:val="3"/>
+          </w:tcPr>
+          <w:p>
+            <w:pPr>
+              <w:jc w:val="center"/>
+              <w:rPr>
+                <w:rFonts w:ascii="Times New Roman" w:hAnsi="Times New Roman" w:cs="Times New Roman"/>
+                <w:b/>
+                <w:bCs/>
+                <w:sz w:val="24"/>
+                <w:szCs w:val="24"/>
+              </w:rPr>
+            </w:pPr>
+            <w:r>
+              <w:rPr>
+                <w:rFonts w:ascii="Times New Roman" w:hAnsi="Times New Roman" w:cs="Times New Roman"/>
+                <w:b/>
+                <w:bCs/>
+                <w:sz w:val="24"/>
+                <w:szCs w:val="24"/>
+              </w:rPr>
+              <w:t>Programinė įranga</w:t>
+            </w:r>
+          </w:p>
+        </w:tc>
+      </w:tr>
+      <w:tr>
+        <w:trPr>
+          <w:trHeight w:val="260"/>
+        </w:trPr>
+        <w:tc>
+          <w:tcPr>
+            <w:tcW w:w="3525" w:type="dxa"/>
+          </w:tcPr>
+          <w:p>
+            <w:pPr>
+              <w:rPr>
+                <w:rFonts w:ascii="Times New Roman" w:hAnsi="Times New Roman" w:cs="Times New Roman"/>
+                <w:sz w:val="24"/>
+                <w:szCs w:val="24"/>
+              </w:rPr>
+            </w:pPr>
+            <w:r>
+              <w:rPr>
+                <w:rFonts w:ascii="Times New Roman" w:hAnsi="Times New Roman" w:cs="Times New Roman"/>
+                <w:sz w:val="24"/>
+                <w:szCs w:val="24"/>
+              </w:rPr>
+              <w:t>Apple I</w:t>
+            </w:r>
+            <w:r>
+              <w:rPr>
+                <w:rFonts w:ascii="Times New Roman" w:hAnsi="Times New Roman" w:cs="Times New Roman"/>
+                <w:sz w:val="24"/>
+                <w:szCs w:val="24"/>
+              </w:rPr>
+              <w:t>I</w:t>
+            </w:r>
+            <w:r>
+              <w:rPr>
+                <w:rFonts w:ascii="Times New Roman" w:hAnsi="Times New Roman" w:cs="Times New Roman"/>
+                <w:sz w:val="24"/>
+                <w:szCs w:val="24"/>
+              </w:rPr>
+              <w:t xml:space="preserve"> asmeninio</w:t>
+            </w:r>
+            <w:r>
+              <w:rPr>
+                <w:rFonts w:ascii="Times New Roman" w:hAnsi="Times New Roman" w:cs="Times New Roman"/>
+                <w:sz w:val="24"/>
+                <w:szCs w:val="24"/>
+              </w:rPr>
+              <w:t xml:space="preserve"> kompiuterio </w:t>
+            </w:r>
+            <w:r>
+              <w:rPr>
+                <w:rFonts w:ascii="Times New Roman" w:hAnsi="Times New Roman" w:cs="Times New Roman"/>
+                <w:sz w:val="24"/>
+                <w:szCs w:val="24"/>
+              </w:rPr>
+              <w:t>su MOS 6502</w:t>
+            </w:r>
+            <w:r>
+              <w:rPr>
+                <w:rFonts w:ascii="Times New Roman" w:hAnsi="Times New Roman" w:cs="Times New Roman"/>
+                <w:sz w:val="24"/>
+                <w:szCs w:val="24"/>
+              </w:rPr>
+              <w:t xml:space="preserve"> procesoriumi</w:t>
+            </w:r>
+            <w:r>
+              <w:rPr>
+                <w:rFonts w:ascii="Times New Roman" w:hAnsi="Times New Roman" w:cs="Times New Roman"/>
+                <w:sz w:val="24"/>
+                <w:szCs w:val="24"/>
+              </w:rPr>
+              <w:t xml:space="preserve"> naudojimo pavyzdys: naudojamas </w:t>
+            </w:r>
+            <w:r>
+              <w:rPr>
+                <w:rFonts w:ascii="Times New Roman" w:hAnsi="Times New Roman" w:cs="Times New Roman"/>
+                <w:sz w:val="24"/>
+                <w:szCs w:val="24"/>
+              </w:rPr>
+              <w:t xml:space="preserve">Applesoft </w:t>
+            </w:r>
+            <w:r>
+              <w:rPr>
+                <w:rFonts w:ascii="Times New Roman" w:hAnsi="Times New Roman" w:cs="Times New Roman"/>
+                <w:sz w:val="24"/>
+                <w:szCs w:val="24"/>
+              </w:rPr>
+              <w:t xml:space="preserve">BASIC interpretatorius, </w:t>
+            </w:r>
+            <w:r>
+              <w:rPr>
+                <w:rFonts w:ascii="Times New Roman" w:hAnsi="Times New Roman" w:cs="Times New Roman"/>
+                <w:sz w:val="24"/>
+                <w:szCs w:val="24"/>
+              </w:rPr>
+              <w:t xml:space="preserve">Apple DOS operacinė sistema. </w:t>
+            </w:r>
+            <w:r>
+              <w:rPr>
+                <w:rFonts w:ascii="Times New Roman" w:hAnsi="Times New Roman" w:cs="Times New Roman"/>
+                <w:sz w:val="24"/>
+                <w:szCs w:val="24"/>
+              </w:rPr>
+              <w:t xml:space="preserve">Vėliau buvo siūlomas 6502 asembleris diske, naudojamas UCSD kompiliatorius ir operacinė sistema, palaikoma Pascal programavimo kalba </w:t>
+            </w:r>
+            <w:r>
+              <w:rPr>
+                <w:rFonts w:ascii="Times New Roman" w:hAnsi="Times New Roman" w:cs="Times New Roman"/>
+                <w:sz w:val="24"/>
+                <w:szCs w:val="24"/>
+              </w:rPr>
+              <w:t xml:space="preserve">(Wikipedia: </w:t>
+            </w:r>
+            <w:r>
+              <w:rPr>
+                <w:rFonts w:ascii="Times New Roman" w:hAnsi="Times New Roman" w:cs="Times New Roman"/>
+                <w:sz w:val="24"/>
+                <w:szCs w:val="24"/>
+              </w:rPr>
+              <w:t>Apple II (original)</w:t>
+            </w:r>
+            <w:r>
+              <w:rPr>
+                <w:rFonts w:ascii="Times New Roman" w:hAnsi="Times New Roman" w:cs="Times New Roman"/>
+                <w:sz w:val="24"/>
+                <w:szCs w:val="24"/>
+              </w:rPr>
+              <w:t>, 2024)</w:t>
+            </w:r>
+            <w:r>
+              <w:rPr>
+                <w:rFonts w:ascii="Times New Roman" w:hAnsi="Times New Roman" w:cs="Times New Roman"/>
+                <w:sz w:val="24"/>
+                <w:szCs w:val="24"/>
+              </w:rPr>
+              <w:t xml:space="preserve">. </w:t>
+            </w:r>
+          </w:p>
+        </w:tc>
+        <w:tc>
+          <w:tcPr>
+            <w:tcW w:w="3525" w:type="dxa"/>
+          </w:tcPr>
+          <w:p>
+            <w:pPr>
+              <w:rPr>
+                <w:rFonts w:ascii="Times New Roman" w:hAnsi="Times New Roman" w:cs="Times New Roman"/>
+                <w:sz w:val="24"/>
+                <w:szCs w:val="24"/>
+              </w:rPr>
+            </w:pPr>
+            <w:r>
+              <w:rPr>
+                <w:rFonts w:ascii="Times New Roman" w:hAnsi="Times New Roman" w:cs="Times New Roman"/>
+                <w:sz w:val="24"/>
+                <w:szCs w:val="24"/>
+              </w:rPr>
+              <w:t xml:space="preserve">CP1600 naudojami šie programinės įrangos paketai: S16XSFT cross programinės įrangos paketas, Series 1600 ON-LINE įrangos paketas (pvz. S16AL simbolinis assembleris, S16LGP Language Genration Package - biblioteka), GIC1600 resident firmware (pvz. S16ODP On-Line Debug Program). Cross programinė įranga skirta tiek didelėms mašinoms, tiek mikrokompiuteriams </w:t>
+            </w:r>
+            <w:r>
+              <w:rPr>
+                <w:rFonts w:ascii="Times New Roman" w:hAnsi="Times New Roman" w:cs="Times New Roman"/>
+                <w:sz w:val="24"/>
+                <w:szCs w:val="24"/>
+              </w:rPr>
+              <w:t>(General Instrument Corporation Microelectronics, 1975, p.</w:t>
+            </w:r>
+            <w:r>
+              <w:rPr>
+                <w:rFonts w:ascii="Times New Roman" w:hAnsi="Times New Roman" w:cs="Times New Roman"/>
+                <w:sz w:val="24"/>
+                <w:szCs w:val="24"/>
+              </w:rPr>
+              <w:t xml:space="preserve"> </w:t>
+            </w:r>
+            <w:r>
+              <w:rPr>
+                <w:rFonts w:ascii="Times New Roman" w:hAnsi="Times New Roman" w:cs="Times New Roman"/>
+                <w:sz w:val="24"/>
+                <w:szCs w:val="24"/>
+              </w:rPr>
+              <w:t>109 - 116</w:t>
+            </w:r>
+            <w:r>
+              <w:rPr>
+                <w:rFonts w:ascii="Times New Roman" w:hAnsi="Times New Roman" w:cs="Times New Roman"/>
+                <w:sz w:val="24"/>
+                <w:szCs w:val="24"/>
+              </w:rPr>
+              <w:t>).</w:t>
+            </w:r>
+          </w:p>
+        </w:tc>
+        <w:tc>
+          <w:tcPr>
+            <w:tcW w:w="3526" w:type="dxa"/>
+          </w:tcPr>
+          <w:p>
+            <w:pPr>
+              <w:rPr>
+                <w:rFonts w:ascii="Times New Roman" w:hAnsi="Times New Roman" w:cs="Times New Roman"/>
+                <w:sz w:val="24"/>
+                <w:szCs w:val="24"/>
+              </w:rPr>
+            </w:pPr>
+            <w:r>
+              <w:rPr>
+                <w:rFonts w:ascii="Times New Roman" w:hAnsi="Times New Roman" w:cs="Times New Roman"/>
+                <w:sz w:val="24"/>
+                <w:szCs w:val="24"/>
+              </w:rPr>
+              <w:t xml:space="preserve">MOS 6502 programinė įranga buvo kuriama priklausomai nuo kompiuterio, kuriame šis procesorius panaudotas. CP1600 procesoriui buvo bendrų programinės įrangos paketų, sukurtų įmonės General Instrument Corporation, kurie ir sukūrė CP1600 procesorių. </w:t>
+            </w:r>
           </w:p>
         </w:tc>
       </w:tr>
     </w:tbl>
     <w:p>
       <w:r>
-        <w:lastRenderedPageBreak/>
         <w:t xml:space="preserve"> </w:t>
       </w:r>
     </w:p>
@@ -5510,6 +5969,30 @@
         <w:t xml:space="preserve"> </w:t>
       </w:r>
     </w:p>
+    <w:p>
+      <w:hyperlink r:id="rId12" w:history="1">
+        <w:r>
+          <w:rPr>
+            <w:rStyle w:val="Hyperlink"/>
+          </w:rPr>
+          <w:t>https://en.wikipedia.org/wiki/Commodore_PET</w:t>
+        </w:r>
+      </w:hyperlink>
+    </w:p>
+    <w:p>
+      <w:hyperlink r:id="rId13" w:history="1">
+        <w:r>
+          <w:rPr>
+            <w:rStyle w:val="Hyperlink"/>
+          </w:rPr>
+          <w:t>https://en.wikipedia.org/wiki/Apple_II_(original)</w:t>
+        </w:r>
+      </w:hyperlink>
+      <w:r>
+        <w:t xml:space="preserve"> </w:t>
+      </w:r>
+    </w:p>
+    <w:p/>
     <w:p/>
     <w:sectPr>
       <w:pgSz w:w="11906" w:h="16838"/>

</xml_diff>

<commit_message>
Pridėta informacija apie spartinančią atmintį, sutvarkytas dokumento formatavimas ir nuorodos į šaltinius, pataisytos gramatikos/skyrybos klaidos.
</commit_message>
<xml_diff>
--- a/MOS 6502 VS CP1600.docx
+++ b/MOS 6502 VS CP1600.docx
@@ -4,9 +4,36 @@
   <w:body>
     <w:p>
       <w:pPr>
+        <w:rPr>
+          <w:rFonts w:ascii="Times New Roman" w:hAnsi="Times New Roman" w:cs="Times New Roman"/>
+          <w:sz w:val="24"/>
+          <w:szCs w:val="24"/>
+        </w:rPr>
+      </w:pPr>
+      <w:r>
+        <w:rPr>
+          <w:rFonts w:ascii="Times New Roman" w:hAnsi="Times New Roman" w:cs="Times New Roman"/>
+          <w:sz w:val="24"/>
+          <w:szCs w:val="24"/>
+        </w:rPr>
+        <w:t>Darbą parengė: Skaistė Bartkutė</w:t>
+      </w:r>
+      <w:r>
+        <w:rPr>
+          <w:rFonts w:ascii="Times New Roman" w:hAnsi="Times New Roman" w:cs="Times New Roman"/>
+          <w:sz w:val="24"/>
+          <w:szCs w:val="24"/>
+        </w:rPr>
+        <w:t>, Bioinformatika, 2 kursas</w:t>
+      </w:r>
+    </w:p>
+    <w:p>
+      <w:pPr>
         <w:jc w:val="center"/>
         <w:rPr>
           <w:rFonts w:ascii="Times New Roman" w:hAnsi="Times New Roman" w:cs="Times New Roman"/>
+          <w:b/>
+          <w:bCs/>
           <w:sz w:val="32"/>
           <w:szCs w:val="32"/>
         </w:rPr>
@@ -14,6 +41,8 @@
       <w:r>
         <w:rPr>
           <w:rFonts w:ascii="Times New Roman" w:hAnsi="Times New Roman" w:cs="Times New Roman"/>
+          <w:b/>
+          <w:bCs/>
           <w:sz w:val="32"/>
           <w:szCs w:val="32"/>
         </w:rPr>
@@ -22,6 +51,8 @@
       <w:r>
         <w:rPr>
           <w:rFonts w:ascii="Times New Roman" w:hAnsi="Times New Roman" w:cs="Times New Roman"/>
+          <w:b/>
+          <w:bCs/>
           <w:sz w:val="32"/>
           <w:szCs w:val="32"/>
         </w:rPr>
@@ -30,27 +61,12 @@
       <w:r>
         <w:rPr>
           <w:rFonts w:ascii="Times New Roman" w:hAnsi="Times New Roman" w:cs="Times New Roman"/>
+          <w:b/>
+          <w:bCs/>
           <w:sz w:val="32"/>
           <w:szCs w:val="32"/>
         </w:rPr>
         <w:t>. CP1600</w:t>
-      </w:r>
-    </w:p>
-    <w:p>
-      <w:pPr>
-        <w:rPr>
-          <w:rFonts w:ascii="Times New Roman" w:hAnsi="Times New Roman" w:cs="Times New Roman"/>
-          <w:sz w:val="24"/>
-          <w:szCs w:val="24"/>
-        </w:rPr>
-      </w:pPr>
-      <w:r>
-        <w:rPr>
-          <w:rFonts w:ascii="Times New Roman" w:hAnsi="Times New Roman" w:cs="Times New Roman"/>
-          <w:sz w:val="24"/>
-          <w:szCs w:val="24"/>
-        </w:rPr>
-        <w:t>Darbą parengė: Skaistė Bartkutė</w:t>
       </w:r>
     </w:p>
     <w:tbl>
@@ -136,13 +152,26 @@
           </w:tcPr>
           <w:p>
             <w:pPr>
-              <w:rPr>
-                <w:rFonts w:ascii="Times New Roman" w:hAnsi="Times New Roman" w:cs="Times New Roman"/>
-              </w:rPr>
-            </w:pPr>
-            <w:r>
-              <w:rPr>
-                <w:rFonts w:ascii="Times New Roman" w:hAnsi="Times New Roman" w:cs="Times New Roman"/>
+              <w:jc w:val="center"/>
+              <w:rPr>
+                <w:rFonts w:ascii="Times New Roman" w:hAnsi="Times New Roman" w:cs="Times New Roman"/>
+                <w:b/>
+                <w:bCs/>
+                <w:i/>
+                <w:iCs/>
+                <w:sz w:val="28"/>
+                <w:szCs w:val="28"/>
+              </w:rPr>
+            </w:pPr>
+            <w:r>
+              <w:rPr>
+                <w:rFonts w:ascii="Times New Roman" w:hAnsi="Times New Roman" w:cs="Times New Roman"/>
+                <w:b/>
+                <w:bCs/>
+                <w:i/>
+                <w:iCs/>
+                <w:sz w:val="28"/>
+                <w:szCs w:val="28"/>
               </w:rPr>
               <w:t>Bendri pastebėjimai</w:t>
             </w:r>
@@ -165,8 +194,8 @@
                 <w:rFonts w:ascii="Times New Roman" w:hAnsi="Times New Roman" w:cs="Times New Roman"/>
                 <w:b/>
                 <w:bCs/>
-                <w:sz w:val="24"/>
-                <w:szCs w:val="24"/>
+                <w:sz w:val="28"/>
+                <w:szCs w:val="28"/>
               </w:rPr>
             </w:pPr>
             <w:r>
@@ -174,8 +203,8 @@
                 <w:rFonts w:ascii="Times New Roman" w:hAnsi="Times New Roman" w:cs="Times New Roman"/>
                 <w:b/>
                 <w:bCs/>
-                <w:sz w:val="24"/>
-                <w:szCs w:val="24"/>
+                <w:sz w:val="28"/>
+                <w:szCs w:val="28"/>
               </w:rPr>
               <w:t>Elementinė kompiuterio / procesoriaus bazė</w:t>
             </w:r>
@@ -192,7 +221,6 @@
           </w:tcPr>
           <w:p>
             <w:pPr>
-              <w:jc w:val="center"/>
               <w:rPr>
                 <w:rFonts w:ascii="Times New Roman" w:hAnsi="Times New Roman" w:cs="Times New Roman"/>
                 <w:sz w:val="24"/>
@@ -341,15 +369,7 @@
                 <w:sz w:val="24"/>
                 <w:szCs w:val="24"/>
               </w:rPr>
-              <w:t xml:space="preserve"> mm, reikalinga įtampa – 5V</w:t>
-            </w:r>
-            <w:r>
-              <w:rPr>
-                <w:rFonts w:ascii="Times New Roman" w:hAnsi="Times New Roman" w:cs="Times New Roman"/>
-                <w:sz w:val="24"/>
-                <w:szCs w:val="24"/>
-              </w:rPr>
-              <w:t xml:space="preserve"> (Wikipedia</w:t>
+              <w:t xml:space="preserve"> mm, reikalinga įtampa – 5V (Wikipedia</w:t>
             </w:r>
             <w:r>
               <w:rPr>
@@ -385,7 +405,6 @@
           </w:tcPr>
           <w:p>
             <w:pPr>
-              <w:jc w:val="center"/>
               <w:rPr>
                 <w:rFonts w:ascii="Times New Roman" w:hAnsi="Times New Roman" w:cs="Times New Roman"/>
                 <w:sz w:val="24"/>
@@ -438,31 +457,7 @@
                 <w:sz w:val="24"/>
                 <w:szCs w:val="24"/>
               </w:rPr>
-              <w:t xml:space="preserve">Mikrokompiuterio modulio dydis: 9.75‘‘ x 9.25‘‘ coliai </w:t>
-            </w:r>
-            <w:r>
-              <w:rPr>
-                <w:rFonts w:ascii="Times New Roman" w:hAnsi="Times New Roman" w:cs="Times New Roman"/>
-                <w:sz w:val="24"/>
-                <w:szCs w:val="24"/>
-              </w:rPr>
-              <w:t xml:space="preserve">(General Instrument Corporation Microelectronics, 1975, p. </w:t>
-            </w:r>
-            <w:r>
-              <w:rPr>
-                <w:rFonts w:ascii="Times New Roman" w:hAnsi="Times New Roman" w:cs="Times New Roman"/>
-                <w:sz w:val="24"/>
-                <w:szCs w:val="24"/>
-              </w:rPr>
-              <w:t>94</w:t>
-            </w:r>
-            <w:r>
-              <w:rPr>
-                <w:rFonts w:ascii="Times New Roman" w:hAnsi="Times New Roman" w:cs="Times New Roman"/>
-                <w:sz w:val="24"/>
-                <w:szCs w:val="24"/>
-              </w:rPr>
-              <w:t>).</w:t>
+              <w:t>Mikrokompiuterio modulio dydis: 9.75‘‘ x 9.25‘‘ coliai (General Instrument Corporation Microelectronics, 1975, p. 94).</w:t>
             </w:r>
           </w:p>
         </w:tc>
@@ -472,7 +467,6 @@
           </w:tcPr>
           <w:p>
             <w:pPr>
-              <w:jc w:val="center"/>
               <w:rPr>
                 <w:rFonts w:ascii="Times New Roman" w:hAnsi="Times New Roman" w:cs="Times New Roman"/>
                 <w:sz w:val="24"/>
@@ -558,14 +552,18 @@
           <w:p>
             <w:pPr>
               <w:jc w:val="center"/>
+              <w:rPr>
+                <w:sz w:val="28"/>
+                <w:szCs w:val="28"/>
+              </w:rPr>
             </w:pPr>
             <w:r>
               <w:rPr>
                 <w:rFonts w:ascii="Times New Roman" w:hAnsi="Times New Roman" w:cs="Times New Roman"/>
                 <w:b/>
                 <w:bCs/>
-                <w:sz w:val="24"/>
-                <w:szCs w:val="24"/>
+                <w:sz w:val="28"/>
+                <w:szCs w:val="28"/>
               </w:rPr>
               <w:t>Architektūros tipas</w:t>
             </w:r>
@@ -582,35 +580,18 @@
           </w:tcPr>
           <w:p>
             <w:pPr>
-              <w:jc w:val="center"/>
-              <w:rPr>
-                <w:sz w:val="24"/>
-                <w:szCs w:val="24"/>
-              </w:rPr>
-            </w:pPr>
-            <w:r>
-              <w:rPr>
-                <w:rFonts w:ascii="Times New Roman" w:hAnsi="Times New Roman" w:cs="Times New Roman"/>
-                <w:sz w:val="24"/>
-                <w:szCs w:val="24"/>
-              </w:rPr>
-              <w:t>Visos operacijos tarp atminties lokacijų turi būti susietos su akumuliatoriaus registru, todėl MOS 6502 yra akumuliatorinės architektūros tipo (</w:t>
-            </w:r>
-            <w:r>
-              <w:rPr>
-                <w:rFonts w:ascii="Times New Roman" w:hAnsi="Times New Roman" w:cs="Times New Roman"/>
-                <w:sz w:val="24"/>
-                <w:szCs w:val="24"/>
-              </w:rPr>
-              <w:t>MOS TECHNOLOGY INC, 1976</w:t>
-            </w:r>
-            <w:r>
-              <w:rPr>
-                <w:rFonts w:ascii="Times New Roman" w:hAnsi="Times New Roman" w:cs="Times New Roman"/>
-                <w:sz w:val="24"/>
-                <w:szCs w:val="24"/>
-              </w:rPr>
-              <w:t>, MCS6500 Microcomputer Family Programming Manual - p. 4)</w:t>
+              <w:rPr>
+                <w:sz w:val="24"/>
+                <w:szCs w:val="24"/>
+              </w:rPr>
+            </w:pPr>
+            <w:r>
+              <w:rPr>
+                <w:rFonts w:ascii="Times New Roman" w:hAnsi="Times New Roman" w:cs="Times New Roman"/>
+                <w:sz w:val="24"/>
+                <w:szCs w:val="24"/>
+              </w:rPr>
+              <w:t>Visos operacijos tarp atminties lokacijų turi būti susietos su akumuliatoriaus registru, todėl MOS 6502 yra akumuliatorinės architektūros tipo (MOS TECHNOLOGY INC, 1976, MCS6500 Microcomputer Family Programming Manual - p. 4)</w:t>
             </w:r>
           </w:p>
         </w:tc>
@@ -620,7 +601,6 @@
           </w:tcPr>
           <w:p>
             <w:pPr>
-              <w:jc w:val="center"/>
               <w:rPr>
                 <w:sz w:val="24"/>
                 <w:szCs w:val="24"/>
@@ -658,7 +638,6 @@
           </w:tcPr>
           <w:p>
             <w:pPr>
-              <w:jc w:val="center"/>
               <w:rPr>
                 <w:sz w:val="24"/>
                 <w:szCs w:val="24"/>
@@ -703,36 +682,20 @@
           <w:p>
             <w:pPr>
               <w:jc w:val="center"/>
+              <w:rPr>
+                <w:sz w:val="28"/>
+                <w:szCs w:val="28"/>
+              </w:rPr>
             </w:pPr>
             <w:r>
               <w:rPr>
                 <w:rFonts w:ascii="Times New Roman" w:hAnsi="Times New Roman" w:cs="Times New Roman"/>
                 <w:b/>
                 <w:bCs/>
-                <w:sz w:val="24"/>
-                <w:szCs w:val="24"/>
-              </w:rPr>
-              <w:t>Adres</w:t>
-            </w:r>
-            <w:r>
-              <w:rPr>
-                <w:rFonts w:ascii="Times New Roman" w:hAnsi="Times New Roman" w:cs="Times New Roman"/>
-                <w:b/>
-                <w:bCs/>
-                <w:sz w:val="24"/>
-                <w:szCs w:val="24"/>
-              </w:rPr>
-              <w:t>ų mašinos</w:t>
-            </w:r>
-            <w:r>
-              <w:rPr>
-                <w:rFonts w:ascii="Times New Roman" w:hAnsi="Times New Roman" w:cs="Times New Roman"/>
-                <w:b/>
-                <w:bCs/>
-                <w:sz w:val="24"/>
-                <w:szCs w:val="24"/>
-              </w:rPr>
-              <w:t xml:space="preserve"> tipas</w:t>
+                <w:sz w:val="28"/>
+                <w:szCs w:val="28"/>
+              </w:rPr>
+              <w:t>Adresų mašinos tipas</w:t>
             </w:r>
           </w:p>
         </w:tc>
@@ -747,23 +710,18 @@
           </w:tcPr>
           <w:p>
             <w:pPr>
-              <w:jc w:val="center"/>
-            </w:pPr>
-            <w:r>
-              <w:rPr>
-                <w:rFonts w:ascii="Times New Roman" w:hAnsi="Times New Roman" w:cs="Times New Roman"/>
-                <w:sz w:val="24"/>
-                <w:szCs w:val="24"/>
-              </w:rPr>
-              <w:t xml:space="preserve">MOS 6502 </w:t>
-            </w:r>
-            <w:r>
-              <w:rPr>
-                <w:rFonts w:ascii="Times New Roman" w:hAnsi="Times New Roman" w:cs="Times New Roman"/>
-                <w:sz w:val="24"/>
-                <w:szCs w:val="24"/>
-              </w:rPr>
-              <w:t xml:space="preserve">instrukcijoms naudoja vieną </w:t>
+              <w:rPr>
+                <w:sz w:val="24"/>
+                <w:szCs w:val="24"/>
+              </w:rPr>
+            </w:pPr>
+            <w:r>
+              <w:rPr>
+                <w:rFonts w:ascii="Times New Roman" w:hAnsi="Times New Roman" w:cs="Times New Roman"/>
+                <w:sz w:val="24"/>
+                <w:szCs w:val="24"/>
+              </w:rPr>
+              <w:t xml:space="preserve">MOS 6502 instrukcijoms naudoja vieną </w:t>
             </w:r>
             <w:r>
               <w:rPr>
@@ -787,39 +745,15 @@
                 <w:sz w:val="24"/>
                 <w:szCs w:val="24"/>
               </w:rPr>
-              <w:t>(</w:t>
-            </w:r>
-            <w:r>
-              <w:rPr>
-                <w:rFonts w:ascii="Times New Roman" w:hAnsi="Times New Roman" w:cs="Times New Roman"/>
-                <w:sz w:val="24"/>
-                <w:szCs w:val="24"/>
-              </w:rPr>
-              <w:t>MOS TECHNOLOGY INC, 1976</w:t>
-            </w:r>
-            <w:r>
-              <w:rPr>
-                <w:rFonts w:ascii="Times New Roman" w:hAnsi="Times New Roman" w:cs="Times New Roman"/>
-                <w:sz w:val="24"/>
-                <w:szCs w:val="24"/>
-              </w:rPr>
-              <w:t>, MCS6500 Microcomputer Family Programming Manual - p. 51</w:t>
-            </w:r>
-            <w:r>
-              <w:rPr>
-                <w:rFonts w:ascii="Times New Roman" w:hAnsi="Times New Roman" w:cs="Times New Roman"/>
-                <w:sz w:val="24"/>
-                <w:szCs w:val="24"/>
-              </w:rPr>
-              <w:t>)</w:t>
-            </w:r>
-            <w:r>
-              <w:rPr>
-                <w:rFonts w:ascii="Times New Roman" w:hAnsi="Times New Roman" w:cs="Times New Roman"/>
-                <w:sz w:val="24"/>
-                <w:szCs w:val="24"/>
-              </w:rPr>
-              <w:t>, todėl tai vieno adreso mašina.</w:t>
+              <w:t>(MOS TECHNOLOGY INC, 1976, MCS6500 Microcomputer Family Programming Manual - p. 51</w:t>
+            </w:r>
+            <w:r>
+              <w:rPr>
+                <w:rFonts w:ascii="Times New Roman" w:hAnsi="Times New Roman" w:cs="Times New Roman"/>
+                <w:sz w:val="24"/>
+                <w:szCs w:val="24"/>
+              </w:rPr>
+              <w:t>), todėl tai vieno adreso mašina.</w:t>
             </w:r>
           </w:p>
         </w:tc>
@@ -829,23 +763,18 @@
           </w:tcPr>
           <w:p>
             <w:pPr>
-              <w:jc w:val="center"/>
-            </w:pPr>
-            <w:r>
-              <w:rPr>
-                <w:rFonts w:ascii="Times New Roman" w:hAnsi="Times New Roman" w:cs="Times New Roman"/>
-                <w:sz w:val="24"/>
-                <w:szCs w:val="24"/>
-              </w:rPr>
-              <w:t xml:space="preserve">CP1600 procesoriaus instrukcijų aprašyme yra nurodomi du </w:t>
-            </w:r>
-            <w:r>
-              <w:rPr>
-                <w:rFonts w:ascii="Times New Roman" w:hAnsi="Times New Roman" w:cs="Times New Roman"/>
-                <w:sz w:val="24"/>
-                <w:szCs w:val="24"/>
-              </w:rPr>
-              <w:t>operandai</w:t>
+              <w:rPr>
+                <w:sz w:val="24"/>
+                <w:szCs w:val="24"/>
+              </w:rPr>
+            </w:pPr>
+            <w:r>
+              <w:rPr>
+                <w:rFonts w:ascii="Times New Roman" w:hAnsi="Times New Roman" w:cs="Times New Roman"/>
+                <w:sz w:val="24"/>
+                <w:szCs w:val="24"/>
+              </w:rPr>
+              <w:t>CP1600 procesoriaus instrukcijų aprašyme yra nurodomi du operandai</w:t>
             </w:r>
             <w:r>
               <w:rPr>
@@ -895,15 +824,34 @@
           </w:tcPr>
           <w:p>
             <w:pPr>
-              <w:jc w:val="center"/>
-            </w:pPr>
-            <w:r>
-              <w:rPr>
-                <w:rFonts w:ascii="Times New Roman" w:hAnsi="Times New Roman" w:cs="Times New Roman"/>
-                <w:sz w:val="24"/>
-                <w:szCs w:val="24"/>
-              </w:rPr>
-              <w:t>MOS 6502 turi galimybę rašyti trumpesnes ir efektyvesnes instrukcijas, kai naudoja tik vieną adresą, tačiau tai apriboja pasirinkimą tarp duomenų šaltinių ir gavėjų. CP1600 instrukcijos naudojančios du operandus nebus tokios efektyvios, tačiau suteikia didesnę pasirinkimo galimybę.</w:t>
+              <w:rPr>
+                <w:sz w:val="24"/>
+                <w:szCs w:val="24"/>
+              </w:rPr>
+            </w:pPr>
+            <w:r>
+              <w:rPr>
+                <w:rFonts w:ascii="Times New Roman" w:hAnsi="Times New Roman" w:cs="Times New Roman"/>
+                <w:sz w:val="24"/>
+                <w:szCs w:val="24"/>
+              </w:rPr>
+              <w:t>MOS 6502 turi galimybę rašyti trumpesnes ir efektyvesnes instrukcijas, kai naudoja tik vieną adresą, tačiau tai apriboja pasirinkimą tarp duomenų šaltinių ir gavėjų. CP1600 instrukcijos</w:t>
+            </w:r>
+            <w:r>
+              <w:rPr>
+                <w:rFonts w:ascii="Times New Roman" w:hAnsi="Times New Roman" w:cs="Times New Roman"/>
+                <w:sz w:val="24"/>
+                <w:szCs w:val="24"/>
+              </w:rPr>
+              <w:t>,</w:t>
+            </w:r>
+            <w:r>
+              <w:rPr>
+                <w:rFonts w:ascii="Times New Roman" w:hAnsi="Times New Roman" w:cs="Times New Roman"/>
+                <w:sz w:val="24"/>
+                <w:szCs w:val="24"/>
+              </w:rPr>
+              <w:t xml:space="preserve"> naudojančios du operandus nebus tokios efektyvios, tačiau suteikia didesnę pasirinkimo galimybę.</w:t>
             </w:r>
           </w:p>
         </w:tc>
@@ -924,8 +872,8 @@
                 <w:rFonts w:ascii="Times New Roman" w:hAnsi="Times New Roman" w:cs="Times New Roman"/>
                 <w:b/>
                 <w:bCs/>
-                <w:sz w:val="24"/>
-                <w:szCs w:val="24"/>
+                <w:sz w:val="28"/>
+                <w:szCs w:val="28"/>
               </w:rPr>
             </w:pPr>
             <w:r>
@@ -933,8 +881,8 @@
                 <w:rFonts w:ascii="Times New Roman" w:hAnsi="Times New Roman" w:cs="Times New Roman"/>
                 <w:b/>
                 <w:bCs/>
-                <w:sz w:val="24"/>
-                <w:szCs w:val="24"/>
+                <w:sz w:val="28"/>
+                <w:szCs w:val="28"/>
               </w:rPr>
               <w:t>Registrai</w:t>
             </w:r>
@@ -951,7 +899,10 @@
           </w:tcPr>
           <w:p>
             <w:pPr>
-              <w:jc w:val="center"/>
+              <w:rPr>
+                <w:sz w:val="24"/>
+                <w:szCs w:val="24"/>
+              </w:rPr>
             </w:pPr>
             <w:r>
               <w:rPr>
@@ -967,7 +918,7 @@
                 <w:sz w:val="24"/>
                 <w:szCs w:val="24"/>
               </w:rPr>
-              <w:t xml:space="preserve"> yra 8 bitų mikroprocesorius, todėl registruose tokio dydžio </w:t>
+              <w:t xml:space="preserve"> yra 8 bitų mikroprocesorius, todėl </w:t>
             </w:r>
             <w:r>
               <w:rPr>
@@ -976,7 +927,7 @@
                 <w:szCs w:val="24"/>
               </w:rPr>
               <w:lastRenderedPageBreak/>
-              <w:t>duomenys ir apdorojami. Šis procesorius turi specialios paskirties registrus: požymių registras – procesoriaus statuso bitai, akumuliatoriaus registr</w:t>
+              <w:t>registruose tokio dydžio duomenys ir apdorojami. Šis procesorius turi specialios paskirties registrus: požymių registras – procesoriaus statuso bitai, akumuliatoriaus registr</w:t>
             </w:r>
             <w:r>
               <w:rPr>
@@ -1000,7 +951,39 @@
                 <w:sz w:val="24"/>
                 <w:szCs w:val="24"/>
               </w:rPr>
-              <w:t xml:space="preserve"> Yra du indeksų registrai X ir Y naudojami formuoti efektyvius adresus (pasinaudojant programos skaitliuką).</w:t>
+              <w:t xml:space="preserve"> Yra du indeksų registrai X ir Y</w:t>
+            </w:r>
+            <w:r>
+              <w:rPr>
+                <w:rFonts w:ascii="Times New Roman" w:hAnsi="Times New Roman" w:cs="Times New Roman"/>
+                <w:sz w:val="24"/>
+                <w:szCs w:val="24"/>
+              </w:rPr>
+              <w:t>,</w:t>
+            </w:r>
+            <w:r>
+              <w:rPr>
+                <w:rFonts w:ascii="Times New Roman" w:hAnsi="Times New Roman" w:cs="Times New Roman"/>
+                <w:sz w:val="24"/>
+                <w:szCs w:val="24"/>
+              </w:rPr>
+              <w:t xml:space="preserve"> naudojami formuoti efektyvius adresus (pasinaudojant programos skaitliuk</w:t>
+            </w:r>
+            <w:r>
+              <w:rPr>
+                <w:rFonts w:ascii="Times New Roman" w:hAnsi="Times New Roman" w:cs="Times New Roman"/>
+                <w:sz w:val="24"/>
+                <w:szCs w:val="24"/>
+              </w:rPr>
+              <w:t>u</w:t>
+            </w:r>
+            <w:r>
+              <w:rPr>
+                <w:rFonts w:ascii="Times New Roman" w:hAnsi="Times New Roman" w:cs="Times New Roman"/>
+                <w:sz w:val="24"/>
+                <w:szCs w:val="24"/>
+              </w:rPr>
+              <w:t>).</w:t>
             </w:r>
             <w:r>
               <w:rPr>
@@ -1027,11 +1010,17 @@
               <w:t>, kuris elgiasi kaip vienas 16 bitų registras.</w:t>
             </w:r>
             <w:r>
+              <w:rPr>
+                <w:sz w:val="24"/>
+                <w:szCs w:val="24"/>
+              </w:rPr>
               <w:t xml:space="preserve"> </w:t>
             </w:r>
             <w:r>
               <w:rPr>
                 <w:rFonts w:ascii="Times New Roman" w:hAnsi="Times New Roman" w:cs="Times New Roman"/>
+                <w:sz w:val="24"/>
+                <w:szCs w:val="24"/>
               </w:rPr>
               <w:t xml:space="preserve">(Mos TECHNOLOGY INC, 1976, </w:t>
             </w:r>
@@ -1046,20 +1035,10 @@
             <w:r>
               <w:rPr>
                 <w:rFonts w:ascii="Times New Roman" w:hAnsi="Times New Roman" w:cs="Times New Roman"/>
-              </w:rPr>
-              <w:t xml:space="preserve">p. </w:t>
-            </w:r>
-            <w:r>
-              <w:rPr>
-                <w:rFonts w:ascii="Times New Roman" w:hAnsi="Times New Roman" w:cs="Times New Roman"/>
-              </w:rPr>
-              <w:t>2,3, 23, 32, 69, 78, 115</w:t>
-            </w:r>
-            <w:r>
-              <w:rPr>
-                <w:rFonts w:ascii="Times New Roman" w:hAnsi="Times New Roman" w:cs="Times New Roman"/>
-              </w:rPr>
-              <w:t>).</w:t>
+                <w:sz w:val="24"/>
+                <w:szCs w:val="24"/>
+              </w:rPr>
+              <w:t>p. 2,3, 23, 32, 69, 78, 115).</w:t>
             </w:r>
           </w:p>
         </w:tc>
@@ -1069,7 +1048,6 @@
           </w:tcPr>
           <w:p>
             <w:pPr>
-              <w:jc w:val="center"/>
               <w:rPr>
                 <w:rFonts w:ascii="Times New Roman" w:hAnsi="Times New Roman" w:cs="Times New Roman"/>
                 <w:sz w:val="24"/>
@@ -1083,7 +1061,7 @@
                 <w:szCs w:val="24"/>
               </w:rPr>
               <w:lastRenderedPageBreak/>
-              <w:t xml:space="preserve">CP1600 turi aštuonis registrus, kurių plotis – 16 bitų, R6 registras naudojamas kaip stekas, o R7 – </w:t>
+              <w:t xml:space="preserve">CP1600 turi aštuonis registrus, kurių plotis – 16 bitų, R6 registras </w:t>
             </w:r>
             <w:r>
               <w:rPr>
@@ -1092,7 +1070,23 @@
                 <w:szCs w:val="24"/>
               </w:rPr>
               <w:lastRenderedPageBreak/>
-              <w:t>programos skaitliukas. Visi kiti registrai bendros paskirties ir gali būti naudojami kaip akumuliatoriai arba adresavimo rodyklės (addresing pointers)</w:t>
+              <w:t xml:space="preserve">naudojamas kaip stekas, o R7 – programos skaitliukas. Visi kiti registrai </w:t>
+            </w:r>
+            <w:r>
+              <w:rPr>
+                <w:rFonts w:ascii="Times New Roman" w:hAnsi="Times New Roman" w:cs="Times New Roman"/>
+                <w:sz w:val="24"/>
+                <w:szCs w:val="24"/>
+              </w:rPr>
+              <w:t xml:space="preserve">yra </w:t>
+            </w:r>
+            <w:r>
+              <w:rPr>
+                <w:rFonts w:ascii="Times New Roman" w:hAnsi="Times New Roman" w:cs="Times New Roman"/>
+                <w:sz w:val="24"/>
+                <w:szCs w:val="24"/>
+              </w:rPr>
+              <w:t>bendros paskirties ir gali būti naudojami kaip akumuliatoriai arba adresavimo rodyklės (addresing pointers)</w:t>
             </w:r>
             <w:r>
               <w:rPr>
@@ -1134,7 +1128,6 @@
           </w:tcPr>
           <w:p>
             <w:pPr>
-              <w:jc w:val="center"/>
               <w:rPr>
                 <w:rFonts w:ascii="Times New Roman" w:hAnsi="Times New Roman" w:cs="Times New Roman"/>
                 <w:sz w:val="24"/>
@@ -1148,7 +1141,7 @@
                 <w:szCs w:val="24"/>
               </w:rPr>
               <w:lastRenderedPageBreak/>
-              <w:t xml:space="preserve">CP1600 turi daugiau bendros paskirties registrų, tad programuojant – didesnė </w:t>
+              <w:t xml:space="preserve">CP1600 turi daugiau bendros paskirties registrų, tad </w:t>
             </w:r>
             <w:r>
               <w:rPr>
@@ -1157,7 +1150,7 @@
                 <w:szCs w:val="24"/>
               </w:rPr>
               <w:lastRenderedPageBreak/>
-              <w:t>pasirinkimo laisvė. MOS 6502 turi specializuotus registrus, kas galėtų supaprastinti mašinos kodo rašymą.</w:t>
+              <w:t>programuojant – didesnė pasirinkimo laisvė. MOS 6502 turi specializuotus registrus, kas galėtų supaprastinti mašinos kodo rašymą.</w:t>
             </w:r>
           </w:p>
         </w:tc>
@@ -1178,8 +1171,8 @@
                 <w:rFonts w:ascii="Times New Roman" w:hAnsi="Times New Roman" w:cs="Times New Roman"/>
                 <w:b/>
                 <w:bCs/>
-                <w:sz w:val="24"/>
-                <w:szCs w:val="24"/>
+                <w:sz w:val="28"/>
+                <w:szCs w:val="28"/>
               </w:rPr>
             </w:pPr>
             <w:r>
@@ -1187,8 +1180,8 @@
                 <w:rFonts w:ascii="Times New Roman" w:hAnsi="Times New Roman" w:cs="Times New Roman"/>
                 <w:b/>
                 <w:bCs/>
-                <w:sz w:val="24"/>
-                <w:szCs w:val="24"/>
+                <w:sz w:val="28"/>
+                <w:szCs w:val="28"/>
               </w:rPr>
               <w:lastRenderedPageBreak/>
               <w:t>Požymių bitai</w:t>
@@ -1206,7 +1199,6 @@
           </w:tcPr>
           <w:p>
             <w:pPr>
-              <w:jc w:val="center"/>
               <w:rPr>
                 <w:rFonts w:ascii="Times New Roman" w:hAnsi="Times New Roman" w:cs="Times New Roman"/>
                 <w:sz w:val="24"/>
@@ -1253,52 +1245,19 @@
           </w:tcPr>
           <w:p>
             <w:pPr>
-              <w:jc w:val="center"/>
-              <w:rPr>
-                <w:rFonts w:ascii="Times New Roman" w:hAnsi="Times New Roman" w:cs="Times New Roman"/>
-                <w:sz w:val="24"/>
-                <w:szCs w:val="24"/>
-              </w:rPr>
-            </w:pPr>
-            <w:r>
-              <w:rPr>
-                <w:rFonts w:ascii="Times New Roman" w:hAnsi="Times New Roman" w:cs="Times New Roman"/>
-                <w:sz w:val="24"/>
-                <w:szCs w:val="24"/>
-              </w:rPr>
-              <w:t>Nurodomi</w:t>
-            </w:r>
-            <w:r>
-              <w:rPr>
-                <w:rFonts w:ascii="Times New Roman" w:hAnsi="Times New Roman" w:cs="Times New Roman"/>
-                <w:sz w:val="24"/>
-                <w:szCs w:val="24"/>
-              </w:rPr>
-              <w:t xml:space="preserve"> CP1600</w:t>
-            </w:r>
-            <w:r>
-              <w:rPr>
-                <w:rFonts w:ascii="Times New Roman" w:hAnsi="Times New Roman" w:cs="Times New Roman"/>
-                <w:sz w:val="24"/>
-                <w:szCs w:val="24"/>
-              </w:rPr>
-              <w:t xml:space="preserve"> požymių bitai: overflow, carry, sign, zero, interrupt enable (General Instrument Corporation Microelectronics, 1975, p. </w:t>
-            </w:r>
-            <w:r>
-              <w:rPr>
-                <w:rFonts w:ascii="Times New Roman" w:hAnsi="Times New Roman" w:cs="Times New Roman"/>
-                <w:sz w:val="24"/>
-                <w:szCs w:val="24"/>
-              </w:rPr>
-              <w:t>7</w:t>
-            </w:r>
-            <w:r>
-              <w:rPr>
-                <w:rFonts w:ascii="Times New Roman" w:hAnsi="Times New Roman" w:cs="Times New Roman"/>
-                <w:sz w:val="24"/>
-                <w:szCs w:val="24"/>
-              </w:rPr>
-              <w:t>).</w:t>
+              <w:rPr>
+                <w:rFonts w:ascii="Times New Roman" w:hAnsi="Times New Roman" w:cs="Times New Roman"/>
+                <w:sz w:val="24"/>
+                <w:szCs w:val="24"/>
+              </w:rPr>
+            </w:pPr>
+            <w:r>
+              <w:rPr>
+                <w:rFonts w:ascii="Times New Roman" w:hAnsi="Times New Roman" w:cs="Times New Roman"/>
+                <w:sz w:val="24"/>
+                <w:szCs w:val="24"/>
+              </w:rPr>
+              <w:t>Nurodomi CP1600 požymių bitai: overflow, carry, sign, zero, interrupt enable (General Instrument Corporation Microelectronics, 1975, p. 7).</w:t>
             </w:r>
           </w:p>
         </w:tc>
@@ -1308,7 +1267,6 @@
           </w:tcPr>
           <w:p>
             <w:pPr>
-              <w:jc w:val="center"/>
               <w:rPr>
                 <w:rFonts w:ascii="Times New Roman" w:hAnsi="Times New Roman" w:cs="Times New Roman"/>
                 <w:sz w:val="24"/>
@@ -1342,8 +1300,8 @@
                 <w:rFonts w:ascii="Times New Roman" w:hAnsi="Times New Roman" w:cs="Times New Roman"/>
                 <w:b/>
                 <w:bCs/>
-                <w:sz w:val="24"/>
-                <w:szCs w:val="24"/>
+                <w:sz w:val="28"/>
+                <w:szCs w:val="28"/>
               </w:rPr>
             </w:pPr>
             <w:r>
@@ -1351,8 +1309,8 @@
                 <w:rFonts w:ascii="Times New Roman" w:hAnsi="Times New Roman" w:cs="Times New Roman"/>
                 <w:b/>
                 <w:bCs/>
-                <w:sz w:val="24"/>
-                <w:szCs w:val="24"/>
+                <w:sz w:val="28"/>
+                <w:szCs w:val="28"/>
               </w:rPr>
               <w:t>Duomenų plotis</w:t>
             </w:r>
@@ -1369,28 +1327,19 @@
           </w:tcPr>
           <w:p>
             <w:pPr>
-              <w:jc w:val="center"/>
-              <w:rPr>
-                <w:rFonts w:ascii="Times New Roman" w:hAnsi="Times New Roman" w:cs="Times New Roman"/>
-                <w:sz w:val="24"/>
-                <w:szCs w:val="24"/>
-              </w:rPr>
-            </w:pPr>
-            <w:r>
-              <w:rPr>
-                <w:rFonts w:ascii="Times New Roman" w:hAnsi="Times New Roman" w:cs="Times New Roman"/>
-                <w:sz w:val="24"/>
-                <w:szCs w:val="24"/>
-              </w:rPr>
-              <w:t>MOS 6502 duomenų magistralės (mašinos žodžio) plotis – 8 bitai (</w:t>
-            </w:r>
-            <w:r>
-              <w:rPr>
-                <w:rFonts w:ascii="Times New Roman" w:hAnsi="Times New Roman" w:cs="Times New Roman"/>
-                <w:sz w:val="24"/>
-                <w:szCs w:val="24"/>
-              </w:rPr>
-              <w:t xml:space="preserve">Mos TECHNOLOGY INC, 1976, </w:t>
+              <w:rPr>
+                <w:rFonts w:ascii="Times New Roman" w:hAnsi="Times New Roman" w:cs="Times New Roman"/>
+                <w:sz w:val="24"/>
+                <w:szCs w:val="24"/>
+              </w:rPr>
+            </w:pPr>
+            <w:r>
+              <w:rPr>
+                <w:rFonts w:ascii="Times New Roman" w:hAnsi="Times New Roman" w:cs="Times New Roman"/>
+                <w:sz w:val="24"/>
+                <w:szCs w:val="24"/>
+              </w:rPr>
+              <w:t xml:space="preserve">MOS 6502 duomenų magistralės (mašinos žodžio) plotis – 8 bitai (Mos TECHNOLOGY INC, 1976, </w:t>
             </w:r>
             <w:r>
               <w:rPr>
@@ -1430,19 +1379,7 @@
                 <w:sz w:val="24"/>
                 <w:szCs w:val="24"/>
               </w:rPr>
-              <w:t xml:space="preserve">, MCS6500 Microcomputer Family Programming Manual - </w:t>
-            </w:r>
-            <w:r>
-              <w:rPr>
-                <w:rFonts w:ascii="Times New Roman" w:hAnsi="Times New Roman" w:cs="Times New Roman"/>
-              </w:rPr>
-              <w:t xml:space="preserve">p. </w:t>
-            </w:r>
-            <w:r>
-              <w:rPr>
-                <w:rFonts w:ascii="Times New Roman" w:hAnsi="Times New Roman" w:cs="Times New Roman"/>
-              </w:rPr>
-              <w:t>2</w:t>
+              <w:t>, MCS6500 Microcomputer Family Programming Manual - p. 2</w:t>
             </w:r>
             <w:r>
               <w:rPr>
@@ -1460,7 +1397,6 @@
           </w:tcPr>
           <w:p>
             <w:pPr>
-              <w:jc w:val="center"/>
               <w:rPr>
                 <w:rFonts w:ascii="Times New Roman" w:hAnsi="Times New Roman" w:cs="Times New Roman"/>
                 <w:sz w:val="24"/>
@@ -1481,31 +1417,7 @@
                 <w:sz w:val="24"/>
                 <w:szCs w:val="24"/>
               </w:rPr>
-              <w:t xml:space="preserve">baitus </w:t>
-            </w:r>
-            <w:r>
-              <w:rPr>
-                <w:rFonts w:ascii="Times New Roman" w:hAnsi="Times New Roman" w:cs="Times New Roman"/>
-                <w:sz w:val="24"/>
-                <w:szCs w:val="24"/>
-              </w:rPr>
-              <w:t xml:space="preserve">(General Instrument Corporation Microelectronics, 1975, p. </w:t>
-            </w:r>
-            <w:r>
-              <w:rPr>
-                <w:rFonts w:ascii="Times New Roman" w:hAnsi="Times New Roman" w:cs="Times New Roman"/>
-                <w:sz w:val="24"/>
-                <w:szCs w:val="24"/>
-              </w:rPr>
-              <w:t>15</w:t>
-            </w:r>
-            <w:r>
-              <w:rPr>
-                <w:rFonts w:ascii="Times New Roman" w:hAnsi="Times New Roman" w:cs="Times New Roman"/>
-                <w:sz w:val="24"/>
-                <w:szCs w:val="24"/>
-              </w:rPr>
-              <w:t>).</w:t>
+              <w:t>baitus (General Instrument Corporation Microelectronics, 1975, p. 15).</w:t>
             </w:r>
           </w:p>
         </w:tc>
@@ -1515,7 +1427,6 @@
           </w:tcPr>
           <w:p>
             <w:pPr>
-              <w:jc w:val="center"/>
               <w:rPr>
                 <w:rFonts w:ascii="Times New Roman" w:hAnsi="Times New Roman" w:cs="Times New Roman"/>
                 <w:sz w:val="24"/>
@@ -1565,8 +1476,8 @@
                 <w:rFonts w:ascii="Times New Roman" w:hAnsi="Times New Roman" w:cs="Times New Roman"/>
                 <w:b/>
                 <w:bCs/>
-                <w:sz w:val="24"/>
-                <w:szCs w:val="24"/>
+                <w:sz w:val="28"/>
+                <w:szCs w:val="28"/>
               </w:rPr>
             </w:pPr>
             <w:r>
@@ -1574,8 +1485,8 @@
                 <w:rFonts w:ascii="Times New Roman" w:hAnsi="Times New Roman" w:cs="Times New Roman"/>
                 <w:b/>
                 <w:bCs/>
-                <w:sz w:val="24"/>
-                <w:szCs w:val="24"/>
+                <w:sz w:val="28"/>
+                <w:szCs w:val="28"/>
               </w:rPr>
               <w:t>Atminties kiekis</w:t>
             </w:r>
@@ -1592,7 +1503,6 @@
           </w:tcPr>
           <w:p>
             <w:pPr>
-              <w:jc w:val="center"/>
               <w:rPr>
                 <w:rFonts w:ascii="Times New Roman" w:hAnsi="Times New Roman" w:cs="Times New Roman"/>
                 <w:sz w:val="24"/>
@@ -1637,15 +1547,47 @@
                 <w:sz w:val="24"/>
                 <w:szCs w:val="24"/>
               </w:rPr>
-              <w:t>, rodančias į tiek pat skirtingų atminties baitų</w:t>
-            </w:r>
-            <w:r>
-              <w:rPr>
-                <w:rFonts w:ascii="Times New Roman" w:hAnsi="Times New Roman" w:cs="Times New Roman"/>
-                <w:sz w:val="24"/>
-                <w:szCs w:val="24"/>
-              </w:rPr>
-              <w:t xml:space="preserve">. Adresai suskirstyti į 256 „puslapius“, kurių kiekvienas turi 256 specifinius adresus, vienas iš </w:t>
+              <w:t>, rodanči</w:t>
+            </w:r>
+            <w:r>
+              <w:rPr>
+                <w:rFonts w:ascii="Times New Roman" w:hAnsi="Times New Roman" w:cs="Times New Roman"/>
+                <w:sz w:val="24"/>
+                <w:szCs w:val="24"/>
+              </w:rPr>
+              <w:t>u</w:t>
+            </w:r>
+            <w:r>
+              <w:rPr>
+                <w:rFonts w:ascii="Times New Roman" w:hAnsi="Times New Roman" w:cs="Times New Roman"/>
+                <w:sz w:val="24"/>
+                <w:szCs w:val="24"/>
+              </w:rPr>
+              <w:t>s į tiek pat skirtingų atminties baitų</w:t>
+            </w:r>
+            <w:r>
+              <w:rPr>
+                <w:rFonts w:ascii="Times New Roman" w:hAnsi="Times New Roman" w:cs="Times New Roman"/>
+                <w:sz w:val="24"/>
+                <w:szCs w:val="24"/>
+              </w:rPr>
+              <w:t>. Adresai suskirstyti į 256 „puslapius“, kurių kiekvienas turi 256 specifinius adresus</w:t>
+            </w:r>
+            <w:r>
+              <w:rPr>
+                <w:rFonts w:ascii="Times New Roman" w:hAnsi="Times New Roman" w:cs="Times New Roman"/>
+                <w:sz w:val="24"/>
+                <w:szCs w:val="24"/>
+              </w:rPr>
+              <w:t>:</w:t>
+            </w:r>
+            <w:r>
+              <w:rPr>
+                <w:rFonts w:ascii="Times New Roman" w:hAnsi="Times New Roman" w:cs="Times New Roman"/>
+                <w:sz w:val="24"/>
+                <w:szCs w:val="24"/>
+              </w:rPr>
+              <w:t xml:space="preserve"> vienas iš </w:t>
             </w:r>
             <w:r>
               <w:rPr>
@@ -1661,31 +1603,7 @@
                 <w:sz w:val="24"/>
                 <w:szCs w:val="24"/>
               </w:rPr>
-              <w:t>programos skaitliuko baitų (registrų) pasirenką puslapį, o kitas – specifinį adresą. Taigi, efektyvus adresas – 16 bitų (</w:t>
-            </w:r>
-            <w:r>
-              <w:rPr>
-                <w:rFonts w:ascii="Times New Roman" w:hAnsi="Times New Roman" w:cs="Times New Roman"/>
-                <w:sz w:val="24"/>
-                <w:szCs w:val="24"/>
-              </w:rPr>
-              <w:t>Mos TECHNOLOGY INC</w:t>
-            </w:r>
-            <w:r>
-              <w:rPr>
-                <w:rFonts w:ascii="Times New Roman" w:hAnsi="Times New Roman" w:cs="Times New Roman"/>
-                <w:sz w:val="24"/>
-                <w:szCs w:val="24"/>
-              </w:rPr>
-              <w:t xml:space="preserve">, </w:t>
-            </w:r>
-            <w:r>
-              <w:rPr>
-                <w:rFonts w:ascii="Times New Roman" w:hAnsi="Times New Roman" w:cs="Times New Roman"/>
-                <w:sz w:val="24"/>
-                <w:szCs w:val="24"/>
-              </w:rPr>
-              <w:t>1976, p.</w:t>
+              <w:t>programos skaitliuko baitų (registrų) pasirenką puslapį, o kitas – specifinį adresą. Taigi, efektyvus adresas – 16 bitų (Mos TECHNOLOGY INC, 1976, p.</w:t>
             </w:r>
             <w:r>
               <w:rPr>
@@ -1701,6 +1619,39 @@
                 <w:sz w:val="24"/>
                 <w:szCs w:val="24"/>
               </w:rPr>
+              <w:t xml:space="preserve"> 6 – 8 psl.)</w:t>
+            </w:r>
+            <w:r>
+              <w:rPr>
+                <w:rFonts w:ascii="Times New Roman" w:hAnsi="Times New Roman" w:cs="Times New Roman"/>
+                <w:sz w:val="24"/>
+                <w:szCs w:val="24"/>
+              </w:rPr>
+              <w:t xml:space="preserve"> Galimas adresų erdvės suskirstymas: 0000 – 3FFF </w:t>
+            </w:r>
+            <w:r>
+              <w:rPr>
+                <w:rFonts w:ascii="Times New Roman" w:hAnsi="Times New Roman" w:cs="Times New Roman"/>
+                <w:sz w:val="24"/>
+                <w:szCs w:val="24"/>
+              </w:rPr>
+              <w:lastRenderedPageBreak/>
+              <w:t xml:space="preserve">adresai skirti RAM, 4000 – 7FFF – I/O, 8000 – FFFF adresai skirti ROM. </w:t>
+            </w:r>
+            <w:r>
+              <w:rPr>
+                <w:rFonts w:ascii="Times New Roman" w:hAnsi="Times New Roman" w:cs="Times New Roman"/>
+                <w:sz w:val="24"/>
+                <w:szCs w:val="24"/>
+              </w:rPr>
+              <w:t>(Mos TECHNOLOGY</w:t>
+            </w:r>
+            <w:r>
+              <w:rPr>
+                <w:rFonts w:ascii="Times New Roman" w:hAnsi="Times New Roman" w:cs="Times New Roman"/>
+                <w:sz w:val="24"/>
+                <w:szCs w:val="24"/>
+              </w:rPr>
               <w:t xml:space="preserve"> </w:t>
             </w:r>
             <w:r>
@@ -1709,47 +1660,6 @@
                 <w:sz w:val="24"/>
                 <w:szCs w:val="24"/>
               </w:rPr>
-              <w:t>6 – 8 psl.)</w:t>
-            </w:r>
-            <w:r>
-              <w:rPr>
-                <w:rFonts w:ascii="Times New Roman" w:hAnsi="Times New Roman" w:cs="Times New Roman"/>
-                <w:sz w:val="24"/>
-                <w:szCs w:val="24"/>
-              </w:rPr>
-              <w:t xml:space="preserve"> Galimas adresų erdvės suskirstymas: 0000 – 3FFF adresai skirti RAM, 4000 – 7FFF </w:t>
-            </w:r>
-            <w:r>
-              <w:rPr>
-                <w:rFonts w:ascii="Times New Roman" w:hAnsi="Times New Roman" w:cs="Times New Roman"/>
-                <w:sz w:val="24"/>
-                <w:szCs w:val="24"/>
-              </w:rPr>
-              <w:lastRenderedPageBreak/>
-              <w:t xml:space="preserve">– I/O, 8000 – FFFF adresai skirti ROM. </w:t>
-            </w:r>
-            <w:r>
-              <w:rPr>
-                <w:rFonts w:ascii="Times New Roman" w:hAnsi="Times New Roman" w:cs="Times New Roman"/>
-                <w:sz w:val="24"/>
-                <w:szCs w:val="24"/>
-              </w:rPr>
-              <w:t>(Mos TECHNOLOGY</w:t>
-            </w:r>
-            <w:r>
-              <w:rPr>
-                <w:rFonts w:ascii="Times New Roman" w:hAnsi="Times New Roman" w:cs="Times New Roman"/>
-                <w:sz w:val="24"/>
-                <w:szCs w:val="24"/>
-              </w:rPr>
-              <w:t xml:space="preserve"> </w:t>
-            </w:r>
-            <w:r>
-              <w:rPr>
-                <w:rFonts w:ascii="Times New Roman" w:hAnsi="Times New Roman" w:cs="Times New Roman"/>
-                <w:sz w:val="24"/>
-                <w:szCs w:val="24"/>
-              </w:rPr>
               <w:t xml:space="preserve">INC, 1976, </w:t>
             </w:r>
             <w:r>
@@ -1782,15 +1692,7 @@
                 <w:sz w:val="24"/>
                 <w:szCs w:val="24"/>
               </w:rPr>
-              <w:t>).</w:t>
-            </w:r>
-            <w:r>
-              <w:rPr>
-                <w:rFonts w:ascii="Times New Roman" w:hAnsi="Times New Roman" w:cs="Times New Roman"/>
-                <w:sz w:val="24"/>
-                <w:szCs w:val="24"/>
-              </w:rPr>
-              <w:t xml:space="preserve"> </w:t>
+              <w:t xml:space="preserve">). </w:t>
             </w:r>
             <w:r>
               <w:rPr>
@@ -1814,15 +1716,7 @@
                 <w:sz w:val="24"/>
                 <w:szCs w:val="24"/>
               </w:rPr>
-              <w:t xml:space="preserve"> adresų puslapis (</w:t>
-            </w:r>
-            <w:r>
-              <w:rPr>
-                <w:rFonts w:ascii="Times New Roman" w:hAnsi="Times New Roman" w:cs="Times New Roman"/>
-                <w:sz w:val="24"/>
-                <w:szCs w:val="24"/>
-              </w:rPr>
-              <w:t xml:space="preserve">Mos TECHNOLOGY INC, 1976, </w:t>
+              <w:t xml:space="preserve"> adresų puslapis (Mos TECHNOLOGY INC, 1976, </w:t>
             </w:r>
             <w:r>
               <w:rPr>
@@ -1838,15 +1732,7 @@
                 <w:sz w:val="24"/>
                 <w:szCs w:val="24"/>
               </w:rPr>
-              <w:t xml:space="preserve">p. </w:t>
-            </w:r>
-            <w:r>
-              <w:rPr>
-                <w:rFonts w:ascii="Times New Roman" w:hAnsi="Times New Roman" w:cs="Times New Roman"/>
-                <w:sz w:val="24"/>
-                <w:szCs w:val="24"/>
-              </w:rPr>
-              <w:t>114).</w:t>
+              <w:t>p. 114).</w:t>
             </w:r>
             <w:r>
               <w:rPr>
@@ -1880,7 +1766,6 @@
           </w:tcPr>
           <w:p>
             <w:pPr>
-              <w:jc w:val="center"/>
               <w:rPr>
                 <w:rFonts w:ascii="Times New Roman" w:hAnsi="Times New Roman" w:cs="Times New Roman"/>
                 <w:sz w:val="24"/>
@@ -1918,23 +1803,7 @@
                 <w:sz w:val="24"/>
                 <w:szCs w:val="24"/>
               </w:rPr>
-              <w:t xml:space="preserve"> </w:t>
-            </w:r>
-            <w:r>
-              <w:rPr>
-                <w:rFonts w:ascii="Times New Roman" w:hAnsi="Times New Roman" w:cs="Times New Roman"/>
-                <w:sz w:val="24"/>
-                <w:szCs w:val="24"/>
-              </w:rPr>
-              <w:t xml:space="preserve">(General Instrument Corporation Microelectronics, 1975, p. </w:t>
-            </w:r>
-            <w:r>
-              <w:rPr>
-                <w:rFonts w:ascii="Times New Roman" w:hAnsi="Times New Roman" w:cs="Times New Roman"/>
-                <w:sz w:val="24"/>
-                <w:szCs w:val="24"/>
-              </w:rPr>
-              <w:t>7</w:t>
+              <w:t xml:space="preserve"> (General Instrument Corporation Microelectronics, 1975, p. 7</w:t>
             </w:r>
             <w:r>
               <w:rPr>
@@ -2048,7 +1917,6 @@
           </w:tcPr>
           <w:p>
             <w:pPr>
-              <w:jc w:val="center"/>
               <w:rPr>
                 <w:rFonts w:ascii="Times New Roman" w:hAnsi="Times New Roman" w:cs="Times New Roman"/>
                 <w:sz w:val="24"/>
@@ -2098,8 +1966,8 @@
                 <w:rFonts w:ascii="Times New Roman" w:hAnsi="Times New Roman" w:cs="Times New Roman"/>
                 <w:b/>
                 <w:bCs/>
-                <w:sz w:val="24"/>
-                <w:szCs w:val="24"/>
+                <w:sz w:val="28"/>
+                <w:szCs w:val="28"/>
               </w:rPr>
             </w:pPr>
             <w:r>
@@ -2107,8 +1975,8 @@
                 <w:rFonts w:ascii="Times New Roman" w:hAnsi="Times New Roman" w:cs="Times New Roman"/>
                 <w:b/>
                 <w:bCs/>
-                <w:sz w:val="24"/>
-                <w:szCs w:val="24"/>
+                <w:sz w:val="28"/>
+                <w:szCs w:val="28"/>
               </w:rPr>
               <w:t>Virtualioji atmintis</w:t>
             </w:r>
@@ -2202,8 +2070,8 @@
                 <w:rFonts w:ascii="Times New Roman" w:hAnsi="Times New Roman" w:cs="Times New Roman"/>
                 <w:b/>
                 <w:bCs/>
-                <w:sz w:val="24"/>
-                <w:szCs w:val="24"/>
+                <w:sz w:val="28"/>
+                <w:szCs w:val="28"/>
               </w:rPr>
             </w:pPr>
             <w:r>
@@ -2211,8 +2079,8 @@
                 <w:rFonts w:ascii="Times New Roman" w:hAnsi="Times New Roman" w:cs="Times New Roman"/>
                 <w:b/>
                 <w:bCs/>
-                <w:sz w:val="24"/>
-                <w:szCs w:val="24"/>
+                <w:sz w:val="28"/>
+                <w:szCs w:val="28"/>
               </w:rPr>
               <w:t>Komandų sistema</w:t>
             </w:r>
@@ -2419,16 +2287,8 @@
                 <w:sz w:val="24"/>
                 <w:szCs w:val="24"/>
               </w:rPr>
-              <w:t xml:space="preserve">Šešios bitų perkėlimo ir atminties modifikacijų komandos (pvz. ROR – </w:t>
-            </w:r>
-            <w:r>
-              <w:rPr>
-                <w:rFonts w:ascii="Times New Roman" w:hAnsi="Times New Roman" w:cs="Times New Roman"/>
-                <w:sz w:val="24"/>
-                <w:szCs w:val="24"/>
-              </w:rPr>
               <w:lastRenderedPageBreak/>
-              <w:t xml:space="preserve">Rotate Right, DEC – Decrement Memory by One). </w:t>
+              <w:t xml:space="preserve">Šešios bitų perkėlimo ir atminties modifikacijų komandos (pvz. ROR – Rotate Right, DEC – Decrement Memory by One). </w:t>
             </w:r>
             <w:r>
               <w:rPr>
@@ -2444,88 +2304,24 @@
                 <w:sz w:val="24"/>
                 <w:szCs w:val="24"/>
               </w:rPr>
-              <w:t xml:space="preserve"> (</w:t>
-            </w:r>
-            <w:r>
-              <w:rPr>
-                <w:rFonts w:ascii="Times New Roman" w:hAnsi="Times New Roman" w:cs="Times New Roman"/>
-                <w:sz w:val="24"/>
-                <w:szCs w:val="24"/>
-              </w:rPr>
-              <w:t xml:space="preserve">Mos TECHNOLOGY INC, 1976, </w:t>
-            </w:r>
-            <w:r>
-              <w:rPr>
-                <w:rFonts w:ascii="Times New Roman" w:hAnsi="Times New Roman" w:cs="Times New Roman"/>
-                <w:sz w:val="24"/>
-                <w:szCs w:val="24"/>
-              </w:rPr>
-              <w:t xml:space="preserve">MCS6500 Microcomputer Family Programming Manual </w:t>
-            </w:r>
-            <w:r>
-              <w:rPr>
-                <w:rFonts w:ascii="Times New Roman" w:hAnsi="Times New Roman" w:cs="Times New Roman"/>
-                <w:sz w:val="24"/>
-                <w:szCs w:val="24"/>
-              </w:rPr>
-              <w:t xml:space="preserve">p. </w:t>
-            </w:r>
-            <w:r>
-              <w:rPr>
-                <w:rFonts w:ascii="Times New Roman" w:hAnsi="Times New Roman" w:cs="Times New Roman"/>
-                <w:sz w:val="24"/>
-                <w:szCs w:val="24"/>
-              </w:rPr>
-              <w:t xml:space="preserve">ii - v).  </w:t>
-            </w:r>
-          </w:p>
-          <w:p>
-            <w:pPr>
-              <w:rPr>
-                <w:rFonts w:ascii="Times New Roman" w:hAnsi="Times New Roman" w:cs="Times New Roman"/>
-                <w:sz w:val="24"/>
-                <w:szCs w:val="24"/>
-              </w:rPr>
-            </w:pPr>
-            <w:r>
-              <w:rPr>
-                <w:rFonts w:ascii="Times New Roman" w:hAnsi="Times New Roman" w:cs="Times New Roman"/>
-                <w:sz w:val="24"/>
-                <w:szCs w:val="24"/>
-              </w:rPr>
-              <w:t>Palaikomi instrukcijų formatai: instrukcija gali būti 1, 2 ar 3 baitų ilgio. Vienas baitas nurodo operacijos kodą, o likę 0, 1 arba 2 baitai nurodo adresą, o šių baitų kiekis priklauso nuo konkrečios operacijos. Implied instrukcijose turint tik operacijos kodą, jau žinomi duomenų šaltiniai ir gavėjai. Absolučiame adresavime nurodomas adresas operando, kuriam bus vykdoma operacija (</w:t>
-            </w:r>
-            <w:r>
-              <w:rPr>
-                <w:rFonts w:ascii="Times New Roman" w:hAnsi="Times New Roman" w:cs="Times New Roman"/>
-                <w:sz w:val="24"/>
-                <w:szCs w:val="24"/>
-              </w:rPr>
-              <w:t xml:space="preserve">Mos TECHNOLOGY INC, 1976, </w:t>
-            </w:r>
-            <w:r>
-              <w:rPr>
-                <w:rFonts w:ascii="Times New Roman" w:hAnsi="Times New Roman" w:cs="Times New Roman"/>
-                <w:sz w:val="24"/>
-                <w:szCs w:val="24"/>
-              </w:rPr>
-              <w:t xml:space="preserve">MCS6500 Microcomputer Family Programming Manual </w:t>
-            </w:r>
-            <w:r>
-              <w:rPr>
-                <w:rFonts w:ascii="Times New Roman" w:hAnsi="Times New Roman" w:cs="Times New Roman"/>
-                <w:sz w:val="24"/>
-                <w:szCs w:val="24"/>
-              </w:rPr>
-              <w:t xml:space="preserve">p. </w:t>
-            </w:r>
-            <w:r>
-              <w:rPr>
-                <w:rFonts w:ascii="Times New Roman" w:hAnsi="Times New Roman" w:cs="Times New Roman"/>
-                <w:sz w:val="24"/>
-                <w:szCs w:val="24"/>
-              </w:rPr>
-              <w:t xml:space="preserve">51).  </w:t>
+              <w:t xml:space="preserve"> (Mos TECHNOLOGY INC, 1976, MCS6500 Microcomputer Family Programming Manual p. ii - v).  </w:t>
+            </w:r>
+          </w:p>
+          <w:p>
+            <w:pPr>
+              <w:rPr>
+                <w:rFonts w:ascii="Times New Roman" w:hAnsi="Times New Roman" w:cs="Times New Roman"/>
+                <w:sz w:val="24"/>
+                <w:szCs w:val="24"/>
+              </w:rPr>
+            </w:pPr>
+            <w:r>
+              <w:rPr>
+                <w:rFonts w:ascii="Times New Roman" w:hAnsi="Times New Roman" w:cs="Times New Roman"/>
+                <w:sz w:val="24"/>
+                <w:szCs w:val="24"/>
+              </w:rPr>
+              <w:t xml:space="preserve">Palaikomi instrukcijų formatai: instrukcija gali būti 1, 2 ar 3 baitų ilgio. Vienas baitas nurodo operacijos kodą, o likę 0, 1 arba 2 baitai nurodo adresą, o šių baitų kiekis priklauso nuo konkrečios operacijos. Implied instrukcijose turint tik operacijos kodą, jau žinomi duomenų šaltiniai ir gavėjai. Absolučiame adresavime nurodomas adresas operando, kuriam bus vykdoma operacija (Mos TECHNOLOGY INC, 1976, MCS6500 Microcomputer Family Programming Manual p. 51).  </w:t>
             </w:r>
           </w:p>
         </w:tc>
@@ -2556,7 +2352,23 @@
                 <w:sz w:val="24"/>
                 <w:szCs w:val="24"/>
               </w:rPr>
-              <w:t>komandos</w:t>
+              <w:t>komand</w:t>
+            </w:r>
+            <w:r>
+              <w:rPr>
+                <w:rFonts w:ascii="Times New Roman" w:hAnsi="Times New Roman" w:cs="Times New Roman"/>
+                <w:sz w:val="24"/>
+                <w:szCs w:val="24"/>
+              </w:rPr>
+              <w:t>a</w:t>
+            </w:r>
+            <w:r>
+              <w:rPr>
+                <w:rFonts w:ascii="Times New Roman" w:hAnsi="Times New Roman" w:cs="Times New Roman"/>
+                <w:sz w:val="24"/>
+                <w:szCs w:val="24"/>
+              </w:rPr>
+              <w:t>s</w:t>
             </w:r>
             <w:r>
               <w:rPr>
@@ -2779,7 +2591,16 @@
                 <w:sz w:val="24"/>
                 <w:szCs w:val="24"/>
               </w:rPr>
-              <w:t>Vieno registro (INCR – Increment Register, ADCR – Add Carry bit Register</w:t>
+              <w:t xml:space="preserve">Vieno registro (INCR – Increment Register, </w:t>
+            </w:r>
+            <w:r>
+              <w:rPr>
+                <w:rFonts w:ascii="Times New Roman" w:hAnsi="Times New Roman" w:cs="Times New Roman"/>
+                <w:sz w:val="24"/>
+                <w:szCs w:val="24"/>
+              </w:rPr>
+              <w:lastRenderedPageBreak/>
+              <w:t>ADCR – Add Carry bit Register</w:t>
             </w:r>
           </w:p>
           <w:p>
@@ -2801,7 +2622,6 @@
                 <w:sz w:val="24"/>
                 <w:szCs w:val="24"/>
               </w:rPr>
-              <w:lastRenderedPageBreak/>
               <w:t>Vidaus valdymo (</w:t>
             </w:r>
             <w:r>
@@ -2895,23 +2715,7 @@
                 <w:sz w:val="24"/>
                 <w:szCs w:val="24"/>
               </w:rPr>
-              <w:t xml:space="preserve">Iš viso apraše minimos 87 komandos </w:t>
-            </w:r>
-            <w:r>
-              <w:rPr>
-                <w:rFonts w:ascii="Times New Roman" w:hAnsi="Times New Roman" w:cs="Times New Roman"/>
-                <w:sz w:val="24"/>
-                <w:szCs w:val="24"/>
-              </w:rPr>
-              <w:t xml:space="preserve">(General Instrument Corporation Microelectronics, 1975, p. </w:t>
-            </w:r>
-            <w:r>
-              <w:rPr>
-                <w:rFonts w:ascii="Times New Roman" w:hAnsi="Times New Roman" w:cs="Times New Roman"/>
-                <w:sz w:val="24"/>
-                <w:szCs w:val="24"/>
-              </w:rPr>
-              <w:t xml:space="preserve">7, 42 </w:t>
+              <w:t xml:space="preserve">Iš viso apraše minimos 87 komandos (General Instrument Corporation Microelectronics, 1975, p. 7, 42 </w:t>
             </w:r>
             <w:r>
               <w:rPr>
@@ -2995,8 +2799,8 @@
                 <w:rFonts w:ascii="Times New Roman" w:hAnsi="Times New Roman" w:cs="Times New Roman"/>
                 <w:b/>
                 <w:bCs/>
-                <w:sz w:val="24"/>
-                <w:szCs w:val="24"/>
+                <w:sz w:val="28"/>
+                <w:szCs w:val="28"/>
               </w:rPr>
             </w:pPr>
             <w:r>
@@ -3004,8 +2808,8 @@
                 <w:rFonts w:ascii="Times New Roman" w:hAnsi="Times New Roman" w:cs="Times New Roman"/>
                 <w:b/>
                 <w:bCs/>
-                <w:sz w:val="24"/>
-                <w:szCs w:val="24"/>
+                <w:sz w:val="28"/>
+                <w:szCs w:val="28"/>
               </w:rPr>
               <w:t>Adresavimo būdai</w:t>
             </w:r>
@@ -3075,14 +2879,6 @@
                 <w:sz w:val="24"/>
                 <w:szCs w:val="24"/>
               </w:rPr>
-              <w:t xml:space="preserve"> </w:t>
-            </w:r>
-            <w:r>
-              <w:rPr>
-                <w:rFonts w:ascii="Times New Roman" w:hAnsi="Times New Roman" w:cs="Times New Roman"/>
-                <w:sz w:val="24"/>
-                <w:szCs w:val="24"/>
-              </w:rPr>
               <w:t>N</w:t>
             </w:r>
             <w:r>
@@ -3107,23 +2903,7 @@
                 <w:sz w:val="24"/>
                 <w:szCs w:val="24"/>
               </w:rPr>
-              <w:t>iniai</w:t>
-            </w:r>
-            <w:r>
-              <w:rPr>
-                <w:rFonts w:ascii="Times New Roman" w:hAnsi="Times New Roman" w:cs="Times New Roman"/>
-                <w:sz w:val="24"/>
-                <w:szCs w:val="24"/>
-              </w:rPr>
-              <w:t xml:space="preserve"> adresavimo būdai:</w:t>
-            </w:r>
-            <w:r>
-              <w:rPr>
-                <w:rFonts w:ascii="Times New Roman" w:hAnsi="Times New Roman" w:cs="Times New Roman"/>
-                <w:sz w:val="24"/>
-                <w:szCs w:val="24"/>
-              </w:rPr>
-              <w:t xml:space="preserve"> </w:t>
+              <w:t xml:space="preserve">iniai adresavimo būdai: </w:t>
             </w:r>
           </w:p>
           <w:p>
@@ -3386,6 +3166,7 @@
                 <w:sz w:val="24"/>
                 <w:szCs w:val="24"/>
               </w:rPr>
+              <w:lastRenderedPageBreak/>
               <w:t>I</w:t>
             </w:r>
             <w:r>
@@ -3426,16 +3207,7 @@
                 <w:sz w:val="24"/>
                 <w:szCs w:val="24"/>
               </w:rPr>
-              <w:t xml:space="preserve"> – prie absoliutaus adreso </w:t>
-            </w:r>
-            <w:r>
-              <w:rPr>
-                <w:rFonts w:ascii="Times New Roman" w:hAnsi="Times New Roman" w:cs="Times New Roman"/>
-                <w:sz w:val="24"/>
-                <w:szCs w:val="24"/>
-              </w:rPr>
-              <w:lastRenderedPageBreak/>
-              <w:t>pridedamas indekso registras</w:t>
+              <w:t xml:space="preserve"> – prie absoliutaus adreso pridedamas indekso registras</w:t>
             </w:r>
             <w:r>
               <w:rPr>
@@ -3618,7 +3390,15 @@
                 <w:sz w:val="24"/>
                 <w:szCs w:val="24"/>
               </w:rPr>
-              <w:t>, kad gautume rodyklę</w:t>
+              <w:t xml:space="preserve">, kad gautume </w:t>
+            </w:r>
+            <w:r>
+              <w:rPr>
+                <w:rFonts w:ascii="Times New Roman" w:hAnsi="Times New Roman" w:cs="Times New Roman"/>
+                <w:sz w:val="24"/>
+                <w:szCs w:val="24"/>
+              </w:rPr>
+              <w:t>tikrą adresą</w:t>
             </w:r>
             <w:r>
               <w:rPr>
@@ -3749,39 +3529,7 @@
                 <w:sz w:val="24"/>
                 <w:szCs w:val="24"/>
               </w:rPr>
-              <w:t>(</w:t>
-            </w:r>
-            <w:r>
-              <w:rPr>
-                <w:rFonts w:ascii="Times New Roman" w:hAnsi="Times New Roman" w:cs="Times New Roman"/>
-                <w:sz w:val="24"/>
-                <w:szCs w:val="24"/>
-              </w:rPr>
-              <w:t xml:space="preserve">Mos TECHNOLOGY INC, 1976, </w:t>
-            </w:r>
-            <w:r>
-              <w:rPr>
-                <w:rFonts w:ascii="Times New Roman" w:hAnsi="Times New Roman" w:cs="Times New Roman"/>
-                <w:sz w:val="24"/>
-                <w:szCs w:val="24"/>
-              </w:rPr>
-              <w:t xml:space="preserve">MCS6500 Microcomputer Family Programming Manual </w:t>
-            </w:r>
-            <w:r>
-              <w:rPr>
-                <w:rFonts w:ascii="Times New Roman" w:hAnsi="Times New Roman" w:cs="Times New Roman"/>
-                <w:sz w:val="24"/>
-                <w:szCs w:val="24"/>
-              </w:rPr>
-              <w:t xml:space="preserve">p. </w:t>
-            </w:r>
-            <w:r>
-              <w:rPr>
-                <w:rFonts w:ascii="Times New Roman" w:hAnsi="Times New Roman" w:cs="Times New Roman"/>
-                <w:sz w:val="24"/>
-                <w:szCs w:val="24"/>
-              </w:rPr>
-              <w:t>50, 57-63, 79</w:t>
+              <w:t>(Mos TECHNOLOGY INC, 1976, MCS6500 Microcomputer Family Programming Manual p. 50, 57-63, 79</w:t>
             </w:r>
             <w:r>
               <w:rPr>
@@ -4049,6 +3797,7 @@
                 <w:sz w:val="24"/>
                 <w:szCs w:val="24"/>
               </w:rPr>
+              <w:lastRenderedPageBreak/>
               <w:t>duomenų šaltinio ir gavėjo registrai – dirbama su registrų turiniu</w:t>
             </w:r>
             <w:r>
@@ -4079,7 +3828,6 @@
                 <w:sz w:val="24"/>
                 <w:szCs w:val="24"/>
               </w:rPr>
-              <w:lastRenderedPageBreak/>
               <w:t>Branch operacijos – nurodomas postūmis, kurį reikia pridėti prie programos skaitliuko;</w:t>
             </w:r>
           </w:p>
@@ -4173,23 +3921,7 @@
                 <w:sz w:val="24"/>
                 <w:szCs w:val="24"/>
               </w:rPr>
-              <w:t xml:space="preserve">(General Instrument Corporation Microelectronics, 1975, p. </w:t>
-            </w:r>
-            <w:r>
-              <w:rPr>
-                <w:rFonts w:ascii="Times New Roman" w:hAnsi="Times New Roman" w:cs="Times New Roman"/>
-                <w:sz w:val="24"/>
-                <w:szCs w:val="24"/>
-              </w:rPr>
-              <w:t>46 – 58</w:t>
-            </w:r>
-            <w:r>
-              <w:rPr>
-                <w:rFonts w:ascii="Times New Roman" w:hAnsi="Times New Roman" w:cs="Times New Roman"/>
-                <w:sz w:val="24"/>
-                <w:szCs w:val="24"/>
-              </w:rPr>
-              <w:t>).</w:t>
+              <w:t>(General Instrument Corporation Microelectronics, 1975, p. 46 – 58).</w:t>
             </w:r>
           </w:p>
         </w:tc>
@@ -4233,8 +3965,8 @@
                 <w:rFonts w:ascii="Times New Roman" w:hAnsi="Times New Roman" w:cs="Times New Roman"/>
                 <w:b/>
                 <w:bCs/>
-                <w:sz w:val="24"/>
-                <w:szCs w:val="24"/>
+                <w:sz w:val="28"/>
+                <w:szCs w:val="28"/>
               </w:rPr>
             </w:pPr>
             <w:r>
@@ -4242,8 +3974,8 @@
                 <w:rFonts w:ascii="Times New Roman" w:hAnsi="Times New Roman" w:cs="Times New Roman"/>
                 <w:b/>
                 <w:bCs/>
-                <w:sz w:val="24"/>
-                <w:szCs w:val="24"/>
+                <w:sz w:val="28"/>
+                <w:szCs w:val="28"/>
               </w:rPr>
               <w:t>I/O galimybės</w:t>
             </w:r>
@@ -4288,39 +4020,7 @@
                 <w:sz w:val="24"/>
                 <w:szCs w:val="24"/>
               </w:rPr>
-              <w:t>įvesties ir išvesties prietaisai turi 8 bitų registrus, kurie gali būti adresuojami mikroprocesoriaus kaip atminties baitai. (</w:t>
-            </w:r>
-            <w:r>
-              <w:rPr>
-                <w:rFonts w:ascii="Times New Roman" w:hAnsi="Times New Roman" w:cs="Times New Roman"/>
-                <w:sz w:val="24"/>
-                <w:szCs w:val="24"/>
-              </w:rPr>
-              <w:t xml:space="preserve">Mos TECHNOLOGY INC, 1976, </w:t>
-            </w:r>
-            <w:r>
-              <w:rPr>
-                <w:rFonts w:ascii="Times New Roman" w:hAnsi="Times New Roman" w:cs="Times New Roman"/>
-                <w:sz w:val="24"/>
-                <w:szCs w:val="24"/>
-              </w:rPr>
-              <w:t xml:space="preserve">MCS6500 Microcomputer Family Programming Manual </w:t>
-            </w:r>
-            <w:r>
-              <w:rPr>
-                <w:rFonts w:ascii="Times New Roman" w:hAnsi="Times New Roman" w:cs="Times New Roman"/>
-                <w:sz w:val="24"/>
-                <w:szCs w:val="24"/>
-              </w:rPr>
-              <w:t xml:space="preserve">p. </w:t>
-            </w:r>
-            <w:r>
-              <w:rPr>
-                <w:rFonts w:ascii="Times New Roman" w:hAnsi="Times New Roman" w:cs="Times New Roman"/>
-                <w:sz w:val="24"/>
-                <w:szCs w:val="24"/>
-              </w:rPr>
-              <w:t xml:space="preserve">56 - 57).  </w:t>
+              <w:t xml:space="preserve">įvesties ir išvesties prietaisai turi 8 bitų registrus, kurie gali būti adresuojami mikroprocesoriaus kaip atminties baitai. (Mos TECHNOLOGY INC, 1976, MCS6500 Microcomputer Family Programming Manual p. 56 - 57).  </w:t>
             </w:r>
           </w:p>
         </w:tc>
@@ -4366,31 +4066,7 @@
                 <w:sz w:val="24"/>
                 <w:szCs w:val="24"/>
               </w:rPr>
-              <w:t xml:space="preserve"> </w:t>
-            </w:r>
-            <w:r>
-              <w:rPr>
-                <w:rFonts w:ascii="Times New Roman" w:hAnsi="Times New Roman" w:cs="Times New Roman"/>
-                <w:sz w:val="24"/>
-                <w:szCs w:val="24"/>
-              </w:rPr>
-              <w:t>(General Instrument Corporation Microelectronics, 1975, p.</w:t>
-            </w:r>
-            <w:r>
-              <w:rPr>
-                <w:rFonts w:ascii="Times New Roman" w:hAnsi="Times New Roman" w:cs="Times New Roman"/>
-                <w:sz w:val="24"/>
-                <w:szCs w:val="24"/>
-              </w:rPr>
-              <w:t xml:space="preserve"> 7, 76 -78</w:t>
-            </w:r>
-            <w:r>
-              <w:rPr>
-                <w:rFonts w:ascii="Times New Roman" w:hAnsi="Times New Roman" w:cs="Times New Roman"/>
-                <w:sz w:val="24"/>
-                <w:szCs w:val="24"/>
-              </w:rPr>
-              <w:t>).</w:t>
+              <w:t xml:space="preserve"> (General Instrument Corporation Microelectronics, 1975, p. 7, 76 -78).</w:t>
             </w:r>
           </w:p>
         </w:tc>
@@ -4412,7 +4088,23 @@
                 <w:sz w:val="24"/>
                 <w:szCs w:val="24"/>
               </w:rPr>
-              <w:t>Tiek MOS 6502, tiek CP1600 architektūrose įvesties ir išvesties įrenginiai gali naudotis adresų erdvę. CP1600 periferiniai įrenginiai dar papildomai valdomi naudojantis programine įranga.</w:t>
+              <w:t>Tiek MOS 6502, tiek CP1600 architektūrose įvesties ir išvesties įrenginiai gali naudotis adresų erdv</w:t>
+            </w:r>
+            <w:r>
+              <w:rPr>
+                <w:rFonts w:ascii="Times New Roman" w:hAnsi="Times New Roman" w:cs="Times New Roman"/>
+                <w:sz w:val="24"/>
+                <w:szCs w:val="24"/>
+              </w:rPr>
+              <w:t>e</w:t>
+            </w:r>
+            <w:r>
+              <w:rPr>
+                <w:rFonts w:ascii="Times New Roman" w:hAnsi="Times New Roman" w:cs="Times New Roman"/>
+                <w:sz w:val="24"/>
+                <w:szCs w:val="24"/>
+              </w:rPr>
+              <w:t>. CP1600 periferiniai įrenginiai dar papildomai valdomi naudojantis programine įranga.</w:t>
             </w:r>
           </w:p>
         </w:tc>
@@ -4433,8 +4125,8 @@
                 <w:rFonts w:ascii="Times New Roman" w:hAnsi="Times New Roman" w:cs="Times New Roman"/>
                 <w:b/>
                 <w:bCs/>
-                <w:sz w:val="24"/>
-                <w:szCs w:val="24"/>
+                <w:sz w:val="28"/>
+                <w:szCs w:val="28"/>
               </w:rPr>
             </w:pPr>
             <w:r>
@@ -4442,8 +4134,8 @@
                 <w:rFonts w:ascii="Times New Roman" w:hAnsi="Times New Roman" w:cs="Times New Roman"/>
                 <w:b/>
                 <w:bCs/>
-                <w:sz w:val="24"/>
-                <w:szCs w:val="24"/>
+                <w:sz w:val="28"/>
+                <w:szCs w:val="28"/>
               </w:rPr>
               <w:t>Pertraukimai</w:t>
             </w:r>
@@ -4512,7 +4204,16 @@
                 <w:sz w:val="24"/>
                 <w:szCs w:val="24"/>
               </w:rPr>
-              <w:t xml:space="preserve"> neužmaskuojamas pertraukimas (Non-maskable Interrupt)</w:t>
+              <w:t xml:space="preserve"> </w:t>
+            </w:r>
+            <w:r>
+              <w:rPr>
+                <w:rFonts w:ascii="Times New Roman" w:hAnsi="Times New Roman" w:cs="Times New Roman"/>
+                <w:sz w:val="24"/>
+                <w:szCs w:val="24"/>
+              </w:rPr>
+              <w:lastRenderedPageBreak/>
+              <w:t>neužmaskuojamas pertraukimas (Non-maskable Interrupt)</w:t>
             </w:r>
             <w:r>
               <w:rPr>
@@ -4528,16 +4229,7 @@
                 <w:sz w:val="24"/>
                 <w:szCs w:val="24"/>
               </w:rPr>
-              <w:t xml:space="preserve">. Pertraukos užklausą gali sukelti periferiniai įrenginiai. </w:t>
-            </w:r>
-            <w:r>
-              <w:rPr>
-                <w:rFonts w:ascii="Times New Roman" w:hAnsi="Times New Roman" w:cs="Times New Roman"/>
-                <w:sz w:val="24"/>
-                <w:szCs w:val="24"/>
-              </w:rPr>
-              <w:lastRenderedPageBreak/>
-              <w:t>Neužmaskuojamas pertraukimas sukeliamas pačio procesoriaus</w:t>
+              <w:t>. Pertraukos užklausą gali sukelti periferiniai įrenginiai. Neužmaskuojamas pertraukimas sukeliamas pačio procesoriaus</w:t>
             </w:r>
             <w:r>
               <w:rPr>
@@ -4601,23 +4293,7 @@
                 <w:sz w:val="24"/>
                 <w:szCs w:val="24"/>
               </w:rPr>
-              <w:t xml:space="preserve"> </w:t>
-            </w:r>
-            <w:r>
-              <w:rPr>
-                <w:rFonts w:ascii="Times New Roman" w:hAnsi="Times New Roman" w:cs="Times New Roman"/>
-                <w:sz w:val="24"/>
-                <w:szCs w:val="24"/>
-              </w:rPr>
-              <w:t>(MOS TECHNOLOGY INC, 1976</w:t>
-            </w:r>
-            <w:r>
-              <w:rPr>
-                <w:rFonts w:ascii="Times New Roman" w:hAnsi="Times New Roman" w:cs="Times New Roman"/>
-                <w:sz w:val="24"/>
-                <w:szCs w:val="24"/>
-              </w:rPr>
-              <w:t>, MCS6500 Microcomputer Family Hardware Manual - p. 22 - 23, 25, 27</w:t>
+              <w:t xml:space="preserve"> (MOS TECHNOLOGY INC, 1976, MCS6500 Microcomputer Family Hardware Manual - p. 22 - 23, 25, 27</w:t>
             </w:r>
             <w:r>
               <w:rPr>
@@ -4704,7 +4380,16 @@
                 <w:sz w:val="24"/>
                 <w:szCs w:val="24"/>
               </w:rPr>
-              <w:t xml:space="preserve"> INTRM (Interrupt Request Maskable)</w:t>
+              <w:t xml:space="preserve"> INTRM (Interrupt </w:t>
+            </w:r>
+            <w:r>
+              <w:rPr>
+                <w:rFonts w:ascii="Times New Roman" w:hAnsi="Times New Roman" w:cs="Times New Roman"/>
+                <w:sz w:val="24"/>
+                <w:szCs w:val="24"/>
+              </w:rPr>
+              <w:lastRenderedPageBreak/>
+              <w:t>Request Maskable)</w:t>
             </w:r>
             <w:r>
               <w:rPr>
@@ -4736,16 +4421,7 @@
                 <w:sz w:val="24"/>
                 <w:szCs w:val="24"/>
               </w:rPr>
-              <w:t xml:space="preserve"> signalai gali </w:t>
-            </w:r>
-            <w:r>
-              <w:rPr>
-                <w:rFonts w:ascii="Times New Roman" w:hAnsi="Times New Roman" w:cs="Times New Roman"/>
-                <w:sz w:val="24"/>
-                <w:szCs w:val="24"/>
-              </w:rPr>
-              <w:lastRenderedPageBreak/>
-              <w:t xml:space="preserve">būti sukeliami instrukcijų, kurios gali pertraukiamos (interruptable). </w:t>
+              <w:t xml:space="preserve"> signalai gali būti sukeliami instrukcijų, kurios gali pertraukiamos (interruptable). </w:t>
             </w:r>
             <w:r>
               <w:rPr>
@@ -4761,7 +4437,23 @@
                 <w:sz w:val="24"/>
                 <w:szCs w:val="24"/>
               </w:rPr>
-              <w:t xml:space="preserve"> pertraukimų metu programos skaitliukų turinys patalpinamas į steką. Po pertraukimo, procesorius tesia darbą nuo instrukcijos, į kurią rodo programos skaitliukas</w:t>
+              <w:t xml:space="preserve"> pertraukimų metu programos skaitliukų turinys patalpinamas į steką. Po pertraukimo, procesorius t</w:t>
+            </w:r>
+            <w:r>
+              <w:rPr>
+                <w:rFonts w:ascii="Times New Roman" w:hAnsi="Times New Roman" w:cs="Times New Roman"/>
+                <w:sz w:val="24"/>
+                <w:szCs w:val="24"/>
+              </w:rPr>
+              <w:t>ę</w:t>
+            </w:r>
+            <w:r>
+              <w:rPr>
+                <w:rFonts w:ascii="Times New Roman" w:hAnsi="Times New Roman" w:cs="Times New Roman"/>
+                <w:sz w:val="24"/>
+                <w:szCs w:val="24"/>
+              </w:rPr>
+              <w:t>sia darbą nuo instrukcijos, į kurią rodo programos skaitliukas</w:t>
             </w:r>
             <w:r>
               <w:rPr>
@@ -4793,23 +4485,7 @@
                 <w:sz w:val="24"/>
                 <w:szCs w:val="24"/>
               </w:rPr>
-              <w:t xml:space="preserve"> </w:t>
-            </w:r>
-            <w:r>
-              <w:rPr>
-                <w:rFonts w:ascii="Times New Roman" w:hAnsi="Times New Roman" w:cs="Times New Roman"/>
-                <w:sz w:val="24"/>
-                <w:szCs w:val="24"/>
-              </w:rPr>
-              <w:t>(General Instrument Corporation Microelectronics, 1975, p.</w:t>
-            </w:r>
-            <w:r>
-              <w:rPr>
-                <w:rFonts w:ascii="Times New Roman" w:hAnsi="Times New Roman" w:cs="Times New Roman"/>
-                <w:sz w:val="24"/>
-                <w:szCs w:val="24"/>
-              </w:rPr>
-              <w:t xml:space="preserve"> 12-1</w:t>
+              <w:t xml:space="preserve"> (General Instrument Corporation Microelectronics, 1975, p. 12-1</w:t>
             </w:r>
             <w:r>
               <w:rPr>
@@ -4825,15 +4501,7 @@
                 <w:sz w:val="24"/>
                 <w:szCs w:val="24"/>
               </w:rPr>
-              <w:t>).</w:t>
-            </w:r>
-            <w:r>
-              <w:rPr>
-                <w:rFonts w:ascii="Times New Roman" w:hAnsi="Times New Roman" w:cs="Times New Roman"/>
-                <w:sz w:val="24"/>
-                <w:szCs w:val="24"/>
-              </w:rPr>
-              <w:t xml:space="preserve"> </w:t>
+              <w:t xml:space="preserve">). </w:t>
             </w:r>
           </w:p>
         </w:tc>
@@ -4856,7 +4524,16 @@
                 <w:szCs w:val="24"/>
               </w:rPr>
               <w:lastRenderedPageBreak/>
-              <w:t xml:space="preserve">MOS 6502 ir CP1600 pertraukimo mechanizmai yra panašūs, tačiau CP1600 atveju pertraukimai </w:t>
+              <w:t xml:space="preserve">MOS 6502 ir CP1600 pertraukimo mechanizmai yra panašūs, tačiau CP1600 atveju </w:t>
+            </w:r>
+            <w:r>
+              <w:rPr>
+                <w:rFonts w:ascii="Times New Roman" w:hAnsi="Times New Roman" w:cs="Times New Roman"/>
+                <w:sz w:val="24"/>
+                <w:szCs w:val="24"/>
+              </w:rPr>
+              <w:lastRenderedPageBreak/>
+              <w:t xml:space="preserve">pertraukimai </w:t>
             </w:r>
             <w:r>
               <w:rPr>
@@ -4880,16 +4557,7 @@
                 <w:sz w:val="24"/>
                 <w:szCs w:val="24"/>
               </w:rPr>
-              <w:t xml:space="preserve">tarpinė instrukcija sukelti pertraukimui nėra būtina. MOS </w:t>
-            </w:r>
-            <w:r>
-              <w:rPr>
-                <w:rFonts w:ascii="Times New Roman" w:hAnsi="Times New Roman" w:cs="Times New Roman"/>
-                <w:sz w:val="24"/>
-                <w:szCs w:val="24"/>
-              </w:rPr>
-              <w:lastRenderedPageBreak/>
-              <w:t>6502 pertarukimo metu dar į steką patalpiną procesoriaus statuso registrą, ko nėra CP1600 arhitektūroje. Nepavyko rasti informacijoas, ar CP1600 turi Reset signalą.</w:t>
+              <w:t>tarpinė instrukcija sukelti pertraukimui nėra būtina. MOS 6502 pertarukimo metu dar į steką patalpiną procesoriaus statuso registrą, ko nėra CP1600 arhitektūroje. Nepavyko rasti informacijoas, ar CP1600 turi Reset signalą.</w:t>
             </w:r>
           </w:p>
         </w:tc>
@@ -4910,8 +4578,8 @@
                 <w:rFonts w:ascii="Times New Roman" w:hAnsi="Times New Roman" w:cs="Times New Roman"/>
                 <w:b/>
                 <w:bCs/>
-                <w:sz w:val="24"/>
-                <w:szCs w:val="24"/>
+                <w:sz w:val="28"/>
+                <w:szCs w:val="28"/>
               </w:rPr>
             </w:pPr>
             <w:r>
@@ -4919,11 +4587,21 @@
                 <w:rFonts w:ascii="Times New Roman" w:hAnsi="Times New Roman" w:cs="Times New Roman"/>
                 <w:b/>
                 <w:bCs/>
-                <w:sz w:val="24"/>
-                <w:szCs w:val="24"/>
+                <w:sz w:val="28"/>
+                <w:szCs w:val="28"/>
               </w:rPr>
               <w:lastRenderedPageBreak/>
-              <w:t>Duomenų tipas</w:t>
+              <w:t>Duomenų tipa</w:t>
+            </w:r>
+            <w:r>
+              <w:rPr>
+                <w:rFonts w:ascii="Times New Roman" w:hAnsi="Times New Roman" w:cs="Times New Roman"/>
+                <w:b/>
+                <w:bCs/>
+                <w:sz w:val="28"/>
+                <w:szCs w:val="28"/>
+              </w:rPr>
+              <w:t>i</w:t>
             </w:r>
           </w:p>
         </w:tc>
@@ -4958,39 +4636,7 @@
                 <w:sz w:val="24"/>
                 <w:szCs w:val="24"/>
               </w:rPr>
-              <w:t>Galima dirbti ir su šešioliktainiais skaičiais naudojant du aštuonetainius skaičius, bet tai įvykdoma tik programuojant. Dar viena palaikoma duomenų struktūra – dešimtainė (Binary Coded Decimal). Apie fiksuoto ir slankiojo kablelio duomenų struktūrų palaikymą informacijos nepateikta (</w:t>
-            </w:r>
-            <w:r>
-              <w:rPr>
-                <w:rFonts w:ascii="Times New Roman" w:hAnsi="Times New Roman" w:cs="Times New Roman"/>
-                <w:sz w:val="24"/>
-                <w:szCs w:val="24"/>
-              </w:rPr>
-              <w:t xml:space="preserve">Mos TECHNOLOGY INC, 1976, </w:t>
-            </w:r>
-            <w:r>
-              <w:rPr>
-                <w:rFonts w:ascii="Times New Roman" w:hAnsi="Times New Roman" w:cs="Times New Roman"/>
-                <w:sz w:val="24"/>
-                <w:szCs w:val="24"/>
-              </w:rPr>
-              <w:t xml:space="preserve">MCS6500 Microcomputer Family Programming Manual </w:t>
-            </w:r>
-            <w:r>
-              <w:rPr>
-                <w:rFonts w:ascii="Times New Roman" w:hAnsi="Times New Roman" w:cs="Times New Roman"/>
-                <w:sz w:val="24"/>
-                <w:szCs w:val="24"/>
-              </w:rPr>
-              <w:t xml:space="preserve">p. </w:t>
-            </w:r>
-            <w:r>
-              <w:rPr>
-                <w:rFonts w:ascii="Times New Roman" w:hAnsi="Times New Roman" w:cs="Times New Roman"/>
-                <w:sz w:val="24"/>
-                <w:szCs w:val="24"/>
-              </w:rPr>
-              <w:t xml:space="preserve">6 - </w:t>
+              <w:t xml:space="preserve">Galima dirbti ir su šešioliktainiais skaičiais naudojant du aštuonetainius skaičius, bet tai įvykdoma tik programuojant. Dar viena palaikoma duomenų struktūra – dešimtainė (Binary Coded Decimal). Apie fiksuoto ir slankiojo kablelio duomenų struktūrų palaikymą informacijos nepateikta (Mos TECHNOLOGY INC, 1976, MCS6500 Microcomputer Family Programming Manual p. 6 - </w:t>
             </w:r>
             <w:r>
               <w:rPr>
@@ -5028,31 +4674,7 @@
                 <w:sz w:val="24"/>
                 <w:szCs w:val="24"/>
               </w:rPr>
-              <w:t xml:space="preserve">CP1600 dirba su šešiolikos bitų skaičiais, naudojama dvejeto papildinio aritmetika. Apie fiksuoto, slankiojo kablelio ar kitų duomenų struktūrų palaikymą informacijos nepateikta </w:t>
-            </w:r>
-            <w:r>
-              <w:rPr>
-                <w:rFonts w:ascii="Times New Roman" w:hAnsi="Times New Roman" w:cs="Times New Roman"/>
-                <w:sz w:val="24"/>
-                <w:szCs w:val="24"/>
-              </w:rPr>
-              <w:t>(General Instrument Corporation Microelectronics, 1975, p.</w:t>
-            </w:r>
-            <w:r>
-              <w:rPr>
-                <w:rFonts w:ascii="Times New Roman" w:hAnsi="Times New Roman" w:cs="Times New Roman"/>
-                <w:sz w:val="24"/>
-                <w:szCs w:val="24"/>
-              </w:rPr>
-              <w:t xml:space="preserve"> 7</w:t>
-            </w:r>
-            <w:r>
-              <w:rPr>
-                <w:rFonts w:ascii="Times New Roman" w:hAnsi="Times New Roman" w:cs="Times New Roman"/>
-                <w:sz w:val="24"/>
-                <w:szCs w:val="24"/>
-              </w:rPr>
-              <w:t>).</w:t>
+              <w:t>CP1600 dirba su šešiolikos bitų skaičiais, naudojama dvejeto papildinio aritmetika. Apie fiksuoto, slankiojo kablelio ar kitų duomenų struktūrų palaikymą informacijos nepateikta (General Instrument Corporation Microelectronics, 1975, p. 7).</w:t>
             </w:r>
           </w:p>
         </w:tc>
@@ -5095,8 +4717,8 @@
                 <w:rFonts w:ascii="Times New Roman" w:hAnsi="Times New Roman" w:cs="Times New Roman"/>
                 <w:b/>
                 <w:bCs/>
-                <w:sz w:val="24"/>
-                <w:szCs w:val="24"/>
+                <w:sz w:val="28"/>
+                <w:szCs w:val="28"/>
               </w:rPr>
             </w:pPr>
             <w:r>
@@ -5104,8 +4726,8 @@
                 <w:rFonts w:ascii="Times New Roman" w:hAnsi="Times New Roman" w:cs="Times New Roman"/>
                 <w:b/>
                 <w:bCs/>
-                <w:sz w:val="24"/>
-                <w:szCs w:val="24"/>
+                <w:sz w:val="28"/>
+                <w:szCs w:val="28"/>
               </w:rPr>
               <w:t>Sistemos greitaveika</w:t>
             </w:r>
@@ -5150,39 +4772,7 @@
                 <w:sz w:val="24"/>
                 <w:szCs w:val="24"/>
               </w:rPr>
-              <w:t xml:space="preserve"> – 4 ciklai (</w:t>
-            </w:r>
-            <w:r>
-              <w:rPr>
-                <w:rFonts w:ascii="Times New Roman" w:hAnsi="Times New Roman" w:cs="Times New Roman"/>
-                <w:sz w:val="24"/>
-                <w:szCs w:val="24"/>
-              </w:rPr>
-              <w:t xml:space="preserve">Mos TECHNOLOGY INC, 1976, </w:t>
-            </w:r>
-            <w:r>
-              <w:rPr>
-                <w:rFonts w:ascii="Times New Roman" w:hAnsi="Times New Roman" w:cs="Times New Roman"/>
-                <w:sz w:val="24"/>
-                <w:szCs w:val="24"/>
-              </w:rPr>
-              <w:t xml:space="preserve">MCS6500 Microcomputer Family Programming Manual </w:t>
-            </w:r>
-            <w:r>
-              <w:rPr>
-                <w:rFonts w:ascii="Times New Roman" w:hAnsi="Times New Roman" w:cs="Times New Roman"/>
-                <w:sz w:val="24"/>
-                <w:szCs w:val="24"/>
-              </w:rPr>
-              <w:t xml:space="preserve">p. </w:t>
-            </w:r>
-            <w:r>
-              <w:rPr>
-                <w:rFonts w:ascii="Times New Roman" w:hAnsi="Times New Roman" w:cs="Times New Roman"/>
-                <w:sz w:val="24"/>
-                <w:szCs w:val="24"/>
-              </w:rPr>
-              <w:t xml:space="preserve">B-3 – B-29). </w:t>
+              <w:t xml:space="preserve"> – 4 ciklai (Mos TECHNOLOGY INC, 1976, MCS6500 Microcomputer Family Programming Manual p. B-3 – B-29). </w:t>
             </w:r>
             <w:r>
               <w:rPr>
@@ -5239,7 +4829,16 @@
                 <w:sz w:val="24"/>
                 <w:szCs w:val="24"/>
               </w:rPr>
-              <w:t>, o tai geras kainos ir našumo santykis</w:t>
+              <w:t xml:space="preserve">, o tai </w:t>
+            </w:r>
+            <w:r>
+              <w:rPr>
+                <w:rFonts w:ascii="Times New Roman" w:hAnsi="Times New Roman" w:cs="Times New Roman"/>
+                <w:sz w:val="24"/>
+                <w:szCs w:val="24"/>
+              </w:rPr>
+              <w:lastRenderedPageBreak/>
+              <w:t>geras kainos ir našumo santykis</w:t>
             </w:r>
             <w:r>
               <w:rPr>
@@ -5270,6 +4869,7 @@
                 <w:szCs w:val="24"/>
                 <w:lang w:val="en-US"/>
               </w:rPr>
+              <w:lastRenderedPageBreak/>
               <w:t>Ma</w:t>
             </w:r>
             <w:r>
@@ -5278,79 +4878,15 @@
                 <w:sz w:val="24"/>
                 <w:szCs w:val="24"/>
               </w:rPr>
-              <w:t xml:space="preserve">žiausias ciklų skaičius operacijai CP1600 – 4 ciklai, didžiausias – 14 ciklų. Dažniausiai pasikartojantis ciklų skaičius skirtingoms komandoms – 7-8 ciklai </w:t>
-            </w:r>
-            <w:r>
-              <w:rPr>
-                <w:rFonts w:ascii="Times New Roman" w:hAnsi="Times New Roman" w:cs="Times New Roman"/>
-                <w:sz w:val="24"/>
-                <w:szCs w:val="24"/>
-              </w:rPr>
-              <w:t>(General Instrument Corporation Microelectronics, 1975, p.</w:t>
-            </w:r>
-            <w:r>
-              <w:rPr>
-                <w:rFonts w:ascii="Times New Roman" w:hAnsi="Times New Roman" w:cs="Times New Roman"/>
-                <w:sz w:val="24"/>
-                <w:szCs w:val="24"/>
-              </w:rPr>
-              <w:t xml:space="preserve"> 53-58</w:t>
-            </w:r>
-            <w:r>
-              <w:rPr>
-                <w:rFonts w:ascii="Times New Roman" w:hAnsi="Times New Roman" w:cs="Times New Roman"/>
-                <w:sz w:val="24"/>
-                <w:szCs w:val="24"/>
-              </w:rPr>
-              <w:t>).</w:t>
-            </w:r>
-            <w:r>
-              <w:rPr>
-                <w:rFonts w:ascii="Times New Roman" w:hAnsi="Times New Roman" w:cs="Times New Roman"/>
-                <w:sz w:val="24"/>
-                <w:szCs w:val="24"/>
-              </w:rPr>
-              <w:t xml:space="preserve"> </w:t>
-            </w:r>
-            <w:r>
-              <w:rPr>
-                <w:rFonts w:ascii="Times New Roman" w:hAnsi="Times New Roman" w:cs="Times New Roman"/>
-                <w:sz w:val="24"/>
-                <w:szCs w:val="24"/>
-              </w:rPr>
-              <w:t xml:space="preserve">CP1600 taktinio generatoriaus dažnis: 3.3 MHz arba 5 MHz </w:t>
-            </w:r>
-            <w:r>
-              <w:rPr>
-                <w:rFonts w:ascii="Times New Roman" w:hAnsi="Times New Roman" w:cs="Times New Roman"/>
-                <w:sz w:val="24"/>
-                <w:szCs w:val="24"/>
-              </w:rPr>
-              <w:t>(Wikipedia</w:t>
-            </w:r>
-            <w:r>
-              <w:rPr>
-                <w:rFonts w:ascii="Times New Roman" w:hAnsi="Times New Roman" w:cs="Times New Roman"/>
-                <w:sz w:val="24"/>
-                <w:szCs w:val="24"/>
-              </w:rPr>
-              <w:t>: General Instrument CP1600</w:t>
-            </w:r>
-            <w:r>
-              <w:rPr>
-                <w:rFonts w:ascii="Times New Roman" w:hAnsi="Times New Roman" w:cs="Times New Roman"/>
-                <w:sz w:val="24"/>
-                <w:szCs w:val="24"/>
-              </w:rPr>
-              <w:t>, 2024).</w:t>
-            </w:r>
-            <w:r>
-              <w:rPr>
-                <w:rFonts w:ascii="Times New Roman" w:hAnsi="Times New Roman" w:cs="Times New Roman"/>
-                <w:sz w:val="24"/>
-                <w:szCs w:val="24"/>
-              </w:rPr>
-              <w:t xml:space="preserve"> Informacijos apie procesoriaus kainą nepavyko rasti.</w:t>
+              <w:t xml:space="preserve">žiausias ciklų skaičius operacijai CP1600 – 4 ciklai, didžiausias – 14 ciklų. Dažniausiai pasikartojantis ciklų skaičius skirtingoms komandoms – 7-8 ciklai (General Instrument Corporation Microelectronics, 1975, p. 53-58). </w:t>
+            </w:r>
+            <w:r>
+              <w:rPr>
+                <w:rFonts w:ascii="Times New Roman" w:hAnsi="Times New Roman" w:cs="Times New Roman"/>
+                <w:sz w:val="24"/>
+                <w:szCs w:val="24"/>
+              </w:rPr>
+              <w:t>CP1600 taktinio generatoriaus dažnis: 3.3 MHz arba 5 MHz (Wikipedia: General Instrument CP1600, 2024). Informacijos apie procesoriaus kainą nepavyko rasti.</w:t>
             </w:r>
           </w:p>
         </w:tc>
@@ -5393,8 +4929,8 @@
                 <w:rFonts w:ascii="Times New Roman" w:hAnsi="Times New Roman" w:cs="Times New Roman"/>
                 <w:b/>
                 <w:bCs/>
-                <w:sz w:val="24"/>
-                <w:szCs w:val="24"/>
+                <w:sz w:val="28"/>
+                <w:szCs w:val="28"/>
               </w:rPr>
             </w:pPr>
             <w:r>
@@ -5402,10 +4938,10 @@
                 <w:rFonts w:ascii="Times New Roman" w:hAnsi="Times New Roman" w:cs="Times New Roman"/>
                 <w:b/>
                 <w:bCs/>
-                <w:sz w:val="24"/>
-                <w:szCs w:val="24"/>
-              </w:rPr>
-              <w:t>Architektūros taikymo sritys</w:t>
+                <w:sz w:val="28"/>
+                <w:szCs w:val="28"/>
+              </w:rPr>
+              <w:t>Spartinanti atmintis</w:t>
             </w:r>
           </w:p>
         </w:tc>
@@ -5420,94 +4956,19 @@
           </w:tcPr>
           <w:p>
             <w:pPr>
-              <w:jc w:val="center"/>
-              <w:rPr>
-                <w:rFonts w:ascii="Times New Roman" w:hAnsi="Times New Roman" w:cs="Times New Roman"/>
-                <w:sz w:val="24"/>
-                <w:szCs w:val="24"/>
-              </w:rPr>
-            </w:pPr>
-            <w:r>
-              <w:rPr>
-                <w:rFonts w:ascii="Times New Roman" w:hAnsi="Times New Roman" w:cs="Times New Roman"/>
-                <w:sz w:val="24"/>
-                <w:szCs w:val="24"/>
-              </w:rPr>
-              <w:lastRenderedPageBreak/>
-              <w:t>MOS 6502 architektūra buvo panaudota Apple I, Commodore PET, Apple II kompiuteriuose. Tai asmeniniai kompiuteriai. MOS 6502 taip pat buvo naudojamas video žaidimų konsolėse, pvz. Nintendo Entertainment System</w:t>
-            </w:r>
-            <w:r>
-              <w:rPr>
-                <w:rFonts w:ascii="Times New Roman" w:hAnsi="Times New Roman" w:cs="Times New Roman"/>
-                <w:sz w:val="24"/>
-                <w:szCs w:val="24"/>
-              </w:rPr>
-              <w:t xml:space="preserve"> (buvo naudojama modifikuota MOS 6502, gaminama kitos gamyklos)</w:t>
-            </w:r>
-            <w:r>
-              <w:rPr>
-                <w:rFonts w:ascii="Times New Roman" w:hAnsi="Times New Roman" w:cs="Times New Roman"/>
-                <w:sz w:val="24"/>
-                <w:szCs w:val="24"/>
-              </w:rPr>
-              <w:t xml:space="preserve"> </w:t>
-            </w:r>
-            <w:r>
-              <w:rPr>
-                <w:rFonts w:ascii="Times New Roman" w:hAnsi="Times New Roman" w:cs="Times New Roman"/>
-                <w:sz w:val="24"/>
-                <w:szCs w:val="24"/>
-              </w:rPr>
-              <w:t>(Wikipedia: MOS Technology 6502, 2024).</w:t>
-            </w:r>
-          </w:p>
-          <w:p>
-            <w:pPr>
-              <w:rPr>
-                <w:rFonts w:ascii="Times New Roman" w:hAnsi="Times New Roman" w:cs="Times New Roman"/>
-                <w:sz w:val="24"/>
-                <w:szCs w:val="24"/>
-              </w:rPr>
-            </w:pPr>
-            <w:r>
-              <w:rPr>
-                <w:rFonts w:ascii="Times New Roman" w:hAnsi="Times New Roman" w:cs="Times New Roman"/>
-                <w:sz w:val="24"/>
-                <w:szCs w:val="24"/>
-              </w:rPr>
-              <w:t>Commodore PET asmeniniuose kompiuteriuose MOS 6502 procesorius kontroliavo periferinius įrenginius: ekraną, klaviatūrą, kasečių įrašytuvą (</w:t>
-            </w:r>
-            <w:r>
-              <w:rPr>
-                <w:rFonts w:ascii="Times New Roman" w:hAnsi="Times New Roman" w:cs="Times New Roman"/>
-                <w:sz w:val="24"/>
-                <w:szCs w:val="24"/>
-              </w:rPr>
-              <w:t>Wikipedia:</w:t>
-            </w:r>
-            <w:r>
-              <w:rPr>
-                <w:rFonts w:ascii="Times New Roman" w:hAnsi="Times New Roman" w:cs="Times New Roman"/>
-                <w:sz w:val="24"/>
-                <w:szCs w:val="24"/>
-              </w:rPr>
-              <w:t xml:space="preserve"> Commodore PET</w:t>
-            </w:r>
-            <w:r>
-              <w:rPr>
-                <w:rFonts w:ascii="Times New Roman" w:hAnsi="Times New Roman" w:cs="Times New Roman"/>
-                <w:sz w:val="24"/>
-                <w:szCs w:val="24"/>
-              </w:rPr>
-              <w:t>, 2024</w:t>
-            </w:r>
-            <w:r>
-              <w:rPr>
-                <w:rFonts w:ascii="Times New Roman" w:hAnsi="Times New Roman" w:cs="Times New Roman"/>
-                <w:sz w:val="24"/>
-                <w:szCs w:val="24"/>
-              </w:rPr>
-              <w:t>).</w:t>
+              <w:rPr>
+                <w:rFonts w:ascii="Times New Roman" w:hAnsi="Times New Roman" w:cs="Times New Roman"/>
+                <w:sz w:val="24"/>
+                <w:szCs w:val="24"/>
+              </w:rPr>
+            </w:pPr>
+            <w:r>
+              <w:rPr>
+                <w:rFonts w:ascii="Times New Roman" w:hAnsi="Times New Roman" w:cs="Times New Roman"/>
+                <w:sz w:val="24"/>
+                <w:szCs w:val="24"/>
+              </w:rPr>
+              <w:t>Informacijos apie spartinančios atminties panaudojimą rasti nepavyko.</w:t>
             </w:r>
           </w:p>
         </w:tc>
@@ -5521,95 +4982,16 @@
                 <w:rFonts w:ascii="Times New Roman" w:hAnsi="Times New Roman" w:cs="Times New Roman"/>
                 <w:sz w:val="24"/>
                 <w:szCs w:val="24"/>
-              </w:rPr>
-            </w:pPr>
-            <w:r>
-              <w:rPr>
-                <w:rFonts w:ascii="Times New Roman" w:hAnsi="Times New Roman" w:cs="Times New Roman"/>
-                <w:sz w:val="24"/>
-                <w:szCs w:val="24"/>
-              </w:rPr>
-              <w:t>CP1600 architektūra buvo naudojama žaidimų konsolėse, tokiose kaip Champion 2711</w:t>
-            </w:r>
-            <w:r>
-              <w:rPr>
-                <w:rFonts w:ascii="Times New Roman" w:hAnsi="Times New Roman" w:cs="Times New Roman"/>
-                <w:sz w:val="24"/>
-                <w:szCs w:val="24"/>
-              </w:rPr>
-              <w:t xml:space="preserve"> ir Intellivison (buvo naudojama modifikuota CP1600 versija CP1610) (</w:t>
-            </w:r>
-            <w:r>
-              <w:rPr>
-                <w:rFonts w:ascii="Times New Roman" w:hAnsi="Times New Roman" w:cs="Times New Roman"/>
-                <w:sz w:val="24"/>
-                <w:szCs w:val="24"/>
-              </w:rPr>
-              <w:t xml:space="preserve">Wikipedia: </w:t>
-            </w:r>
-            <w:r>
-              <w:rPr>
-                <w:rFonts w:ascii="Times New Roman" w:hAnsi="Times New Roman" w:cs="Times New Roman"/>
-                <w:sz w:val="24"/>
-                <w:szCs w:val="24"/>
-              </w:rPr>
-              <w:t>General Instrument CP1600</w:t>
-            </w:r>
-            <w:r>
-              <w:rPr>
-                <w:rFonts w:ascii="Times New Roman" w:hAnsi="Times New Roman" w:cs="Times New Roman"/>
-                <w:sz w:val="24"/>
-                <w:szCs w:val="24"/>
-              </w:rPr>
-              <w:t>, 2024</w:t>
-            </w:r>
-            <w:r>
-              <w:rPr>
-                <w:rFonts w:ascii="Times New Roman" w:hAnsi="Times New Roman" w:cs="Times New Roman"/>
-                <w:sz w:val="24"/>
-                <w:szCs w:val="24"/>
-              </w:rPr>
-              <w:t xml:space="preserve">). Įdomu tai, kad tai Intellivision naudojosi dviem procesoriais: MOS 6502 ir CP1610. MOS 6502 naudojamas periferiniams įrenginiams kontroliuoti, o CP1610 buvo „master component“ dalis – valdanti visos konsolės veiklą </w:t>
-            </w:r>
-            <w:r>
-              <w:rPr>
-                <w:rFonts w:ascii="Times New Roman" w:hAnsi="Times New Roman" w:cs="Times New Roman"/>
-                <w:sz w:val="24"/>
-                <w:szCs w:val="24"/>
-              </w:rPr>
-              <w:t>(Wikipedia:</w:t>
-            </w:r>
-            <w:r>
-              <w:rPr>
-                <w:rFonts w:ascii="Times New Roman" w:hAnsi="Times New Roman" w:cs="Times New Roman"/>
-                <w:sz w:val="24"/>
-                <w:szCs w:val="24"/>
-              </w:rPr>
-              <w:t xml:space="preserve"> </w:t>
-            </w:r>
-            <w:r>
-              <w:rPr>
-                <w:rFonts w:ascii="Times New Roman" w:hAnsi="Times New Roman" w:cs="Times New Roman"/>
-                <w:sz w:val="24"/>
-                <w:szCs w:val="24"/>
-              </w:rPr>
-              <w:t>Intellivision</w:t>
-            </w:r>
-            <w:r>
-              <w:rPr>
-                <w:rFonts w:ascii="Times New Roman" w:hAnsi="Times New Roman" w:cs="Times New Roman"/>
-                <w:sz w:val="24"/>
-                <w:szCs w:val="24"/>
-              </w:rPr>
-              <w:t>, 2024)</w:t>
-            </w:r>
-            <w:r>
-              <w:rPr>
-                <w:rFonts w:ascii="Times New Roman" w:hAnsi="Times New Roman" w:cs="Times New Roman"/>
-                <w:sz w:val="24"/>
-                <w:szCs w:val="24"/>
-              </w:rPr>
-              <w:t xml:space="preserve">. </w:t>
+                <w:lang w:val="en-US"/>
+              </w:rPr>
+            </w:pPr>
+            <w:r>
+              <w:rPr>
+                <w:rFonts w:ascii="Times New Roman" w:hAnsi="Times New Roman" w:cs="Times New Roman"/>
+                <w:sz w:val="24"/>
+                <w:szCs w:val="24"/>
+              </w:rPr>
+              <w:t>Informacijos apie spartinančios atminties panaudojimą rasti nepavyko.</w:t>
             </w:r>
           </w:p>
         </w:tc>
@@ -5631,7 +5013,7 @@
                 <w:sz w:val="24"/>
                 <w:szCs w:val="24"/>
               </w:rPr>
-              <w:t>Abi architektūros buvo naudojamos žaidimų konsolėse. MOS 6502 buvo naudojamas ir asmeniniams kompiuteriams ir šis procesorius dažnai atsakingas už periferijos kontrolę. CP1600 – žaidimų konsolių pagrindinis procesorius.</w:t>
+              <w:t>MOS 6502 ir CP1600 spartinančios atminties nepalaikė.</w:t>
             </w:r>
           </w:p>
         </w:tc>
@@ -5652,8 +5034,8 @@
                 <w:rFonts w:ascii="Times New Roman" w:hAnsi="Times New Roman" w:cs="Times New Roman"/>
                 <w:b/>
                 <w:bCs/>
-                <w:sz w:val="24"/>
-                <w:szCs w:val="24"/>
+                <w:sz w:val="28"/>
+                <w:szCs w:val="28"/>
               </w:rPr>
             </w:pPr>
             <w:r>
@@ -5661,10 +5043,10 @@
                 <w:rFonts w:ascii="Times New Roman" w:hAnsi="Times New Roman" w:cs="Times New Roman"/>
                 <w:b/>
                 <w:bCs/>
-                <w:sz w:val="24"/>
-                <w:szCs w:val="24"/>
-              </w:rPr>
-              <w:t>Programinė įranga</w:t>
+                <w:sz w:val="28"/>
+                <w:szCs w:val="28"/>
+              </w:rPr>
+              <w:t>Architektūros taikymo sritys</w:t>
             </w:r>
           </w:p>
         </w:tc>
@@ -5691,119 +5073,40 @@
                 <w:sz w:val="24"/>
                 <w:szCs w:val="24"/>
               </w:rPr>
-              <w:t>Apple I</w:t>
-            </w:r>
-            <w:r>
-              <w:rPr>
-                <w:rFonts w:ascii="Times New Roman" w:hAnsi="Times New Roman" w:cs="Times New Roman"/>
-                <w:sz w:val="24"/>
-                <w:szCs w:val="24"/>
-              </w:rPr>
-              <w:t>I</w:t>
-            </w:r>
-            <w:r>
-              <w:rPr>
-                <w:rFonts w:ascii="Times New Roman" w:hAnsi="Times New Roman" w:cs="Times New Roman"/>
-                <w:sz w:val="24"/>
-                <w:szCs w:val="24"/>
-              </w:rPr>
-              <w:t xml:space="preserve"> asmeninio</w:t>
-            </w:r>
-            <w:r>
-              <w:rPr>
-                <w:rFonts w:ascii="Times New Roman" w:hAnsi="Times New Roman" w:cs="Times New Roman"/>
-                <w:sz w:val="24"/>
-                <w:szCs w:val="24"/>
-              </w:rPr>
-              <w:t xml:space="preserve"> kompiuterio </w:t>
-            </w:r>
-            <w:r>
-              <w:rPr>
-                <w:rFonts w:ascii="Times New Roman" w:hAnsi="Times New Roman" w:cs="Times New Roman"/>
-                <w:sz w:val="24"/>
-                <w:szCs w:val="24"/>
-              </w:rPr>
-              <w:t>su MOS 6502</w:t>
-            </w:r>
-            <w:r>
-              <w:rPr>
-                <w:rFonts w:ascii="Times New Roman" w:hAnsi="Times New Roman" w:cs="Times New Roman"/>
-                <w:sz w:val="24"/>
-                <w:szCs w:val="24"/>
-              </w:rPr>
-              <w:t xml:space="preserve"> procesoriumi</w:t>
-            </w:r>
-            <w:r>
-              <w:rPr>
-                <w:rFonts w:ascii="Times New Roman" w:hAnsi="Times New Roman" w:cs="Times New Roman"/>
-                <w:sz w:val="24"/>
-                <w:szCs w:val="24"/>
-              </w:rPr>
-              <w:t xml:space="preserve"> naudojimo pavyzdys: naudojamas </w:t>
-            </w:r>
-            <w:r>
-              <w:rPr>
-                <w:rFonts w:ascii="Times New Roman" w:hAnsi="Times New Roman" w:cs="Times New Roman"/>
-                <w:sz w:val="24"/>
-                <w:szCs w:val="24"/>
-              </w:rPr>
-              <w:t xml:space="preserve">Applesoft </w:t>
-            </w:r>
-            <w:r>
-              <w:rPr>
-                <w:rFonts w:ascii="Times New Roman" w:hAnsi="Times New Roman" w:cs="Times New Roman"/>
-                <w:sz w:val="24"/>
-                <w:szCs w:val="24"/>
-              </w:rPr>
-              <w:t xml:space="preserve">BASIC interpretatorius, </w:t>
-            </w:r>
-            <w:r>
-              <w:rPr>
-                <w:rFonts w:ascii="Times New Roman" w:hAnsi="Times New Roman" w:cs="Times New Roman"/>
-                <w:sz w:val="24"/>
-                <w:szCs w:val="24"/>
-              </w:rPr>
-              <w:t xml:space="preserve">Apple DOS operacinė sistema. </w:t>
-            </w:r>
-            <w:r>
-              <w:rPr>
-                <w:rFonts w:ascii="Times New Roman" w:hAnsi="Times New Roman" w:cs="Times New Roman"/>
-                <w:sz w:val="24"/>
-                <w:szCs w:val="24"/>
-              </w:rPr>
-              <w:t xml:space="preserve">Vėliau buvo siūlomas 6502 asembleris diske, naudojamas UCSD kompiliatorius ir operacinė sistema, palaikoma Pascal programavimo kalba </w:t>
-            </w:r>
-            <w:r>
-              <w:rPr>
-                <w:rFonts w:ascii="Times New Roman" w:hAnsi="Times New Roman" w:cs="Times New Roman"/>
-                <w:sz w:val="24"/>
-                <w:szCs w:val="24"/>
-              </w:rPr>
-              <w:t xml:space="preserve">(Wikipedia: </w:t>
-            </w:r>
-            <w:r>
-              <w:rPr>
-                <w:rFonts w:ascii="Times New Roman" w:hAnsi="Times New Roman" w:cs="Times New Roman"/>
-                <w:sz w:val="24"/>
-                <w:szCs w:val="24"/>
-              </w:rPr>
-              <w:t>Apple II (original)</w:t>
-            </w:r>
-            <w:r>
-              <w:rPr>
-                <w:rFonts w:ascii="Times New Roman" w:hAnsi="Times New Roman" w:cs="Times New Roman"/>
-                <w:sz w:val="24"/>
-                <w:szCs w:val="24"/>
-              </w:rPr>
-              <w:t>, 2024)</w:t>
-            </w:r>
-            <w:r>
-              <w:rPr>
-                <w:rFonts w:ascii="Times New Roman" w:hAnsi="Times New Roman" w:cs="Times New Roman"/>
-                <w:sz w:val="24"/>
-                <w:szCs w:val="24"/>
-              </w:rPr>
-              <w:t xml:space="preserve">. </w:t>
+              <w:t>MOS 6502 architektūra buvo panaudota Apple I, Commodore PET, Apple II kompiuteriuose. Tai asmeniniai kompiuteriai. MOS 6502 taip pat buvo naudojamas video žaidimų konsolėse, pvz. Nintendo Entertainment System</w:t>
+            </w:r>
+            <w:r>
+              <w:rPr>
+                <w:rFonts w:ascii="Times New Roman" w:hAnsi="Times New Roman" w:cs="Times New Roman"/>
+                <w:sz w:val="24"/>
+                <w:szCs w:val="24"/>
+              </w:rPr>
+              <w:t xml:space="preserve"> (buvo naudojama modifikuota MOS 6502, gaminama kitos gamyklos)</w:t>
+            </w:r>
+            <w:r>
+              <w:rPr>
+                <w:rFonts w:ascii="Times New Roman" w:hAnsi="Times New Roman" w:cs="Times New Roman"/>
+                <w:sz w:val="24"/>
+                <w:szCs w:val="24"/>
+              </w:rPr>
+              <w:t xml:space="preserve"> (Wikipedia: MOS Technology 6502, 2024).</w:t>
+            </w:r>
+          </w:p>
+          <w:p>
+            <w:pPr>
+              <w:rPr>
+                <w:rFonts w:ascii="Times New Roman" w:hAnsi="Times New Roman" w:cs="Times New Roman"/>
+                <w:sz w:val="24"/>
+                <w:szCs w:val="24"/>
+              </w:rPr>
+            </w:pPr>
+            <w:r>
+              <w:rPr>
+                <w:rFonts w:ascii="Times New Roman" w:hAnsi="Times New Roman" w:cs="Times New Roman"/>
+                <w:sz w:val="24"/>
+                <w:szCs w:val="24"/>
+              </w:rPr>
+              <w:t>Commodore PET asmeniniuose kompiuteriuose MOS 6502 procesorius kontroliavo periferinius įrenginius: ekraną, klaviatūrą, kasečių įrašytuvą (Wikipedia: Commodore PET, 2024).</w:t>
             </w:r>
           </w:p>
         </w:tc>
@@ -5825,6 +5128,214 @@
                 <w:sz w:val="24"/>
                 <w:szCs w:val="24"/>
               </w:rPr>
+              <w:t>CP1600 architektūra buvo naudojama žaidimų konsolėse, tokiose kaip Champion 2711</w:t>
+            </w:r>
+            <w:r>
+              <w:rPr>
+                <w:rFonts w:ascii="Times New Roman" w:hAnsi="Times New Roman" w:cs="Times New Roman"/>
+                <w:sz w:val="24"/>
+                <w:szCs w:val="24"/>
+              </w:rPr>
+              <w:t xml:space="preserve"> ir Intellivison (buvo naudojama modifikuota CP1600 versija CP1610) (Wikipedia: General Instrument CP1600, 2024). Įdomu tai, kad tai Intellivision naudojosi dviem procesoriais: MOS 6502 ir CP1610. MOS 6502 naudojamas periferiniams įrenginiams kontroliuoti, o CP1610 buvo „master component“ dalis – valdanti visos konsolės veiklą (Wikipedia:</w:t>
+            </w:r>
+            <w:r>
+              <w:rPr>
+                <w:rFonts w:ascii="Times New Roman" w:hAnsi="Times New Roman" w:cs="Times New Roman"/>
+                <w:sz w:val="24"/>
+                <w:szCs w:val="24"/>
+              </w:rPr>
+              <w:t xml:space="preserve"> </w:t>
+            </w:r>
+            <w:r>
+              <w:rPr>
+                <w:rFonts w:ascii="Times New Roman" w:hAnsi="Times New Roman" w:cs="Times New Roman"/>
+                <w:sz w:val="24"/>
+                <w:szCs w:val="24"/>
+              </w:rPr>
+              <w:t xml:space="preserve">Intellivision, 2024). </w:t>
+            </w:r>
+          </w:p>
+        </w:tc>
+        <w:tc>
+          <w:tcPr>
+            <w:tcW w:w="3526" w:type="dxa"/>
+          </w:tcPr>
+          <w:p>
+            <w:pPr>
+              <w:rPr>
+                <w:rFonts w:ascii="Times New Roman" w:hAnsi="Times New Roman" w:cs="Times New Roman"/>
+                <w:sz w:val="24"/>
+                <w:szCs w:val="24"/>
+              </w:rPr>
+            </w:pPr>
+            <w:r>
+              <w:rPr>
+                <w:rFonts w:ascii="Times New Roman" w:hAnsi="Times New Roman" w:cs="Times New Roman"/>
+                <w:sz w:val="24"/>
+                <w:szCs w:val="24"/>
+              </w:rPr>
+              <w:t>Abi architektūros buvo naudojamos žaidimų konsolėse. MOS 6502 buvo naudojamas ir asmeniniams kompiuteriams ir šis procesorius dažnai atsakingas už periferijos kontrolę. CP1600 – žaidimų konsolių pagrindinis procesorius.</w:t>
+            </w:r>
+          </w:p>
+        </w:tc>
+      </w:tr>
+      <w:tr>
+        <w:trPr>
+          <w:trHeight w:val="260"/>
+        </w:trPr>
+        <w:tc>
+          <w:tcPr>
+            <w:tcW w:w="10576" w:type="dxa"/>
+            <w:gridSpan w:val="3"/>
+          </w:tcPr>
+          <w:p>
+            <w:pPr>
+              <w:jc w:val="center"/>
+              <w:rPr>
+                <w:rFonts w:ascii="Times New Roman" w:hAnsi="Times New Roman" w:cs="Times New Roman"/>
+                <w:b/>
+                <w:bCs/>
+                <w:sz w:val="28"/>
+                <w:szCs w:val="28"/>
+              </w:rPr>
+            </w:pPr>
+            <w:r>
+              <w:rPr>
+                <w:rFonts w:ascii="Times New Roman" w:hAnsi="Times New Roman" w:cs="Times New Roman"/>
+                <w:b/>
+                <w:bCs/>
+                <w:sz w:val="28"/>
+                <w:szCs w:val="28"/>
+              </w:rPr>
+              <w:t>Programinė įranga</w:t>
+            </w:r>
+          </w:p>
+        </w:tc>
+      </w:tr>
+      <w:tr>
+        <w:trPr>
+          <w:trHeight w:val="260"/>
+        </w:trPr>
+        <w:tc>
+          <w:tcPr>
+            <w:tcW w:w="3525" w:type="dxa"/>
+          </w:tcPr>
+          <w:p>
+            <w:pPr>
+              <w:rPr>
+                <w:rFonts w:ascii="Times New Roman" w:hAnsi="Times New Roman" w:cs="Times New Roman"/>
+                <w:sz w:val="24"/>
+                <w:szCs w:val="24"/>
+              </w:rPr>
+            </w:pPr>
+            <w:r>
+              <w:rPr>
+                <w:rFonts w:ascii="Times New Roman" w:hAnsi="Times New Roman" w:cs="Times New Roman"/>
+                <w:sz w:val="24"/>
+                <w:szCs w:val="24"/>
+              </w:rPr>
+              <w:t>Apple I</w:t>
+            </w:r>
+            <w:r>
+              <w:rPr>
+                <w:rFonts w:ascii="Times New Roman" w:hAnsi="Times New Roman" w:cs="Times New Roman"/>
+                <w:sz w:val="24"/>
+                <w:szCs w:val="24"/>
+              </w:rPr>
+              <w:t>I</w:t>
+            </w:r>
+            <w:r>
+              <w:rPr>
+                <w:rFonts w:ascii="Times New Roman" w:hAnsi="Times New Roman" w:cs="Times New Roman"/>
+                <w:sz w:val="24"/>
+                <w:szCs w:val="24"/>
+              </w:rPr>
+              <w:t xml:space="preserve"> asmeninio</w:t>
+            </w:r>
+            <w:r>
+              <w:rPr>
+                <w:rFonts w:ascii="Times New Roman" w:hAnsi="Times New Roman" w:cs="Times New Roman"/>
+                <w:sz w:val="24"/>
+                <w:szCs w:val="24"/>
+              </w:rPr>
+              <w:t xml:space="preserve"> kompiuterio </w:t>
+            </w:r>
+            <w:r>
+              <w:rPr>
+                <w:rFonts w:ascii="Times New Roman" w:hAnsi="Times New Roman" w:cs="Times New Roman"/>
+                <w:sz w:val="24"/>
+                <w:szCs w:val="24"/>
+              </w:rPr>
+              <w:t>su MOS 6502</w:t>
+            </w:r>
+            <w:r>
+              <w:rPr>
+                <w:rFonts w:ascii="Times New Roman" w:hAnsi="Times New Roman" w:cs="Times New Roman"/>
+                <w:sz w:val="24"/>
+                <w:szCs w:val="24"/>
+              </w:rPr>
+              <w:t xml:space="preserve"> procesoriumi</w:t>
+            </w:r>
+            <w:r>
+              <w:rPr>
+                <w:rFonts w:ascii="Times New Roman" w:hAnsi="Times New Roman" w:cs="Times New Roman"/>
+                <w:sz w:val="24"/>
+                <w:szCs w:val="24"/>
+              </w:rPr>
+              <w:t xml:space="preserve"> naudojimo pavyzdys: naudojamas </w:t>
+            </w:r>
+            <w:r>
+              <w:rPr>
+                <w:rFonts w:ascii="Times New Roman" w:hAnsi="Times New Roman" w:cs="Times New Roman"/>
+                <w:sz w:val="24"/>
+                <w:szCs w:val="24"/>
+              </w:rPr>
+              <w:t xml:space="preserve">Applesoft </w:t>
+            </w:r>
+            <w:r>
+              <w:rPr>
+                <w:rFonts w:ascii="Times New Roman" w:hAnsi="Times New Roman" w:cs="Times New Roman"/>
+                <w:sz w:val="24"/>
+                <w:szCs w:val="24"/>
+              </w:rPr>
+              <w:t xml:space="preserve">BASIC interpretatorius, </w:t>
+            </w:r>
+            <w:r>
+              <w:rPr>
+                <w:rFonts w:ascii="Times New Roman" w:hAnsi="Times New Roman" w:cs="Times New Roman"/>
+                <w:sz w:val="24"/>
+                <w:szCs w:val="24"/>
+              </w:rPr>
+              <w:t xml:space="preserve">Apple DOS operacinė sistema. </w:t>
+            </w:r>
+            <w:r>
+              <w:rPr>
+                <w:rFonts w:ascii="Times New Roman" w:hAnsi="Times New Roman" w:cs="Times New Roman"/>
+                <w:sz w:val="24"/>
+                <w:szCs w:val="24"/>
+              </w:rPr>
+              <w:t xml:space="preserve">Vėliau buvo siūlomas 6502 asembleris diske, naudojamas UCSD kompiliatorius ir operacinė sistema, palaikoma Pascal programavimo kalba (Wikipedia: Apple II (original), 2024). </w:t>
+            </w:r>
+          </w:p>
+        </w:tc>
+        <w:tc>
+          <w:tcPr>
+            <w:tcW w:w="3525" w:type="dxa"/>
+          </w:tcPr>
+          <w:p>
+            <w:pPr>
+              <w:rPr>
+                <w:rFonts w:ascii="Times New Roman" w:hAnsi="Times New Roman" w:cs="Times New Roman"/>
+                <w:sz w:val="24"/>
+                <w:szCs w:val="24"/>
+              </w:rPr>
+            </w:pPr>
+            <w:r>
+              <w:rPr>
+                <w:rFonts w:ascii="Times New Roman" w:hAnsi="Times New Roman" w:cs="Times New Roman"/>
+                <w:sz w:val="24"/>
+                <w:szCs w:val="24"/>
+              </w:rPr>
               <w:t xml:space="preserve">CP1600 naudojami šie programinės įrangos paketai: S16XSFT cross programinės įrangos paketas, Series 1600 ON-LINE įrangos paketas (pvz. S16AL simbolinis assembleris, S16LGP Language Genration Package - biblioteka), GIC1600 resident firmware (pvz. S16ODP On-Line Debug Program). Cross programinė įranga skirta tiek didelėms mašinoms, tiek mikrokompiuteriams </w:t>
             </w:r>
             <w:r>
@@ -5833,31 +5344,7 @@
                 <w:sz w:val="24"/>
                 <w:szCs w:val="24"/>
               </w:rPr>
-              <w:t>(General Instrument Corporation Microelectronics, 1975, p.</w:t>
-            </w:r>
-            <w:r>
-              <w:rPr>
-                <w:rFonts w:ascii="Times New Roman" w:hAnsi="Times New Roman" w:cs="Times New Roman"/>
-                <w:sz w:val="24"/>
-                <w:szCs w:val="24"/>
-              </w:rPr>
-              <w:t xml:space="preserve"> </w:t>
-            </w:r>
-            <w:r>
-              <w:rPr>
-                <w:rFonts w:ascii="Times New Roman" w:hAnsi="Times New Roman" w:cs="Times New Roman"/>
-                <w:sz w:val="24"/>
-                <w:szCs w:val="24"/>
-              </w:rPr>
-              <w:t>109 - 116</w:t>
-            </w:r>
-            <w:r>
-              <w:rPr>
-                <w:rFonts w:ascii="Times New Roman" w:hAnsi="Times New Roman" w:cs="Times New Roman"/>
-                <w:sz w:val="24"/>
-                <w:szCs w:val="24"/>
-              </w:rPr>
-              <w:t>).</w:t>
+              <w:t>(General Instrument Corporation Microelectronics, 1975, p. 109 - 116).</w:t>
             </w:r>
           </w:p>
         </w:tc>
@@ -5891,109 +5378,1194 @@
       </w:r>
     </w:p>
     <w:p>
-      <w:hyperlink r:id="rId5" w:anchor="Large-scale_integration_(LSI)" w:history="1">
+      <w:pPr>
+        <w:rPr>
+          <w:rFonts w:ascii="Times New Roman" w:hAnsi="Times New Roman" w:cs="Times New Roman"/>
+          <w:b/>
+          <w:bCs/>
+          <w:sz w:val="24"/>
+          <w:szCs w:val="24"/>
+        </w:rPr>
+      </w:pPr>
+      <w:r>
+        <w:rPr>
+          <w:rFonts w:ascii="Times New Roman" w:hAnsi="Times New Roman" w:cs="Times New Roman"/>
+          <w:b/>
+          <w:bCs/>
+        </w:rPr>
+        <w:t>Bi</w:t>
+      </w:r>
+      <w:r>
+        <w:rPr>
+          <w:rFonts w:ascii="Times New Roman" w:hAnsi="Times New Roman" w:cs="Times New Roman"/>
+          <w:b/>
+          <w:bCs/>
+          <w:sz w:val="24"/>
+          <w:szCs w:val="24"/>
+        </w:rPr>
+        <w:t>bliografija:</w:t>
+      </w:r>
+    </w:p>
+    <w:p>
+      <w:pPr>
+        <w:rPr>
+          <w:rFonts w:ascii="Times New Roman" w:hAnsi="Times New Roman" w:cs="Times New Roman"/>
+          <w:b/>
+          <w:bCs/>
+          <w:sz w:val="24"/>
+          <w:szCs w:val="24"/>
+        </w:rPr>
+      </w:pPr>
+      <w:r>
+        <w:rPr>
+          <w:rFonts w:ascii="Times New Roman" w:hAnsi="Times New Roman" w:cs="Times New Roman"/>
+          <w:b/>
+          <w:bCs/>
+          <w:sz w:val="24"/>
+          <w:szCs w:val="24"/>
+        </w:rPr>
+        <w:t>Pastaba:</w:t>
+      </w:r>
+      <w:r>
+        <w:rPr>
+          <w:rFonts w:ascii="Times New Roman" w:hAnsi="Times New Roman" w:cs="Times New Roman"/>
+          <w:sz w:val="24"/>
+          <w:szCs w:val="24"/>
+        </w:rPr>
+        <w:t xml:space="preserve"> MOS TECHNOLOGY INC ir Wikipedia autorių/šaltinių naudojamas daugiau negu vienas leidinys/straipsnis, todėl cituojant tekste papildomai nurodomas konkretus leidinys/straipsnis. MOS TECHNOLOGY INC leidinių puslapiai nurodomi pagal leidiniuose esančius puslapių numerius. General Instruments Microelectronics leidinio puslapiai nurodomi pagal pdf failo puslapio numerį.</w:t>
+      </w:r>
+    </w:p>
+    <w:p>
+      <w:pPr>
+        <w:spacing w:after="0"/>
+        <w:rPr>
+          <w:rFonts w:ascii="Times New Roman" w:hAnsi="Times New Roman" w:cs="Times New Roman"/>
+          <w:sz w:val="24"/>
+          <w:szCs w:val="24"/>
+        </w:rPr>
+      </w:pPr>
+      <w:r>
+        <w:rPr>
+          <w:rFonts w:ascii="Times New Roman" w:hAnsi="Times New Roman" w:cs="Times New Roman"/>
+          <w:sz w:val="24"/>
+          <w:szCs w:val="24"/>
+        </w:rPr>
+        <w:t xml:space="preserve">MOS TECHNOLOGY INC (1976) </w:t>
+      </w:r>
+      <w:r>
+        <w:rPr>
+          <w:rFonts w:ascii="Times New Roman" w:hAnsi="Times New Roman" w:cs="Times New Roman"/>
+          <w:i/>
+          <w:iCs/>
+          <w:sz w:val="24"/>
+          <w:szCs w:val="24"/>
+        </w:rPr>
+        <w:t>MCS6500 Microcomputer Family Hardware Manual.</w:t>
+      </w:r>
+      <w:r>
+        <w:rPr>
+          <w:rFonts w:ascii="Times New Roman" w:hAnsi="Times New Roman" w:cs="Times New Roman"/>
+          <w:sz w:val="24"/>
+          <w:szCs w:val="24"/>
+        </w:rPr>
+        <w:t xml:space="preserve"> </w:t>
+      </w:r>
+      <w:r>
+        <w:rPr>
+          <w:rFonts w:ascii="Times New Roman" w:hAnsi="Times New Roman" w:cs="Times New Roman"/>
+          <w:sz w:val="24"/>
+          <w:szCs w:val="24"/>
+        </w:rPr>
+        <w:t>950 Rittenhouse Road, Norristown, PA. 19401</w:t>
+      </w:r>
+    </w:p>
+    <w:p>
+      <w:pPr>
+        <w:spacing w:after="0"/>
+        <w:rPr>
+          <w:rFonts w:ascii="Times New Roman" w:hAnsi="Times New Roman" w:cs="Times New Roman"/>
+          <w:sz w:val="24"/>
+          <w:szCs w:val="24"/>
+        </w:rPr>
+      </w:pPr>
+      <w:r>
+        <w:rPr>
+          <w:rFonts w:ascii="Times New Roman" w:hAnsi="Times New Roman" w:cs="Times New Roman"/>
+          <w:sz w:val="24"/>
+          <w:szCs w:val="24"/>
+        </w:rPr>
+        <w:lastRenderedPageBreak/>
+        <w:t xml:space="preserve">URL: </w:t>
+      </w:r>
+      <w:hyperlink r:id="rId5" w:history="1">
         <w:r>
           <w:rPr>
             <w:rStyle w:val="Hyperlink"/>
+            <w:rFonts w:ascii="Times New Roman" w:hAnsi="Times New Roman" w:cs="Times New Roman"/>
+            <w:sz w:val="24"/>
+            <w:szCs w:val="24"/>
           </w:rPr>
-          <w:t>https://en.wikipedia.org/wiki/Integrated_circuit#Large-scale_integration_(LSI)</w:t>
+          <w:t>https://web.archive.org/web/20221106105459if_/http://archive.6502.org/books/mcs6500_family_hardware_manual.pdf</w:t>
         </w:r>
       </w:hyperlink>
+      <w:r>
+        <w:rPr>
+          <w:rFonts w:ascii="Times New Roman" w:hAnsi="Times New Roman" w:cs="Times New Roman"/>
+          <w:sz w:val="24"/>
+          <w:szCs w:val="24"/>
+        </w:rPr>
+        <w:t xml:space="preserve"> </w:t>
+      </w:r>
     </w:p>
     <w:p>
+      <w:pPr>
+        <w:spacing w:after="0"/>
+        <w:rPr>
+          <w:rFonts w:ascii="Times New Roman" w:hAnsi="Times New Roman" w:cs="Times New Roman"/>
+          <w:sz w:val="24"/>
+          <w:szCs w:val="24"/>
+        </w:rPr>
+      </w:pPr>
+    </w:p>
+    <w:p>
+      <w:pPr>
+        <w:spacing w:after="0"/>
+        <w:rPr>
+          <w:rFonts w:ascii="Times New Roman" w:hAnsi="Times New Roman" w:cs="Times New Roman"/>
+          <w:sz w:val="24"/>
+          <w:szCs w:val="24"/>
+        </w:rPr>
+      </w:pPr>
+      <w:r>
+        <w:rPr>
+          <w:rFonts w:ascii="Times New Roman" w:hAnsi="Times New Roman" w:cs="Times New Roman"/>
+          <w:sz w:val="24"/>
+          <w:szCs w:val="24"/>
+        </w:rPr>
+        <w:t xml:space="preserve">MOS TECHNOLOGY INC (1976) </w:t>
+      </w:r>
+      <w:r>
+        <w:rPr>
+          <w:rFonts w:ascii="Times New Roman" w:hAnsi="Times New Roman" w:cs="Times New Roman"/>
+          <w:i/>
+          <w:iCs/>
+          <w:sz w:val="24"/>
+          <w:szCs w:val="24"/>
+        </w:rPr>
+        <w:t xml:space="preserve">MCS6500 Microcomputer Family </w:t>
+      </w:r>
+      <w:r>
+        <w:rPr>
+          <w:rFonts w:ascii="Times New Roman" w:hAnsi="Times New Roman" w:cs="Times New Roman"/>
+          <w:i/>
+          <w:iCs/>
+          <w:sz w:val="24"/>
+          <w:szCs w:val="24"/>
+        </w:rPr>
+        <w:t>Programming</w:t>
+      </w:r>
+      <w:r>
+        <w:rPr>
+          <w:rFonts w:ascii="Times New Roman" w:hAnsi="Times New Roman" w:cs="Times New Roman"/>
+          <w:i/>
+          <w:iCs/>
+          <w:sz w:val="24"/>
+          <w:szCs w:val="24"/>
+        </w:rPr>
+        <w:t xml:space="preserve"> Manual.</w:t>
+      </w:r>
+      <w:r>
+        <w:rPr>
+          <w:rFonts w:ascii="Times New Roman" w:hAnsi="Times New Roman" w:cs="Times New Roman"/>
+          <w:sz w:val="24"/>
+          <w:szCs w:val="24"/>
+        </w:rPr>
+        <w:t xml:space="preserve"> </w:t>
+      </w:r>
+      <w:r>
+        <w:rPr>
+          <w:rFonts w:ascii="Times New Roman" w:hAnsi="Times New Roman" w:cs="Times New Roman"/>
+          <w:sz w:val="24"/>
+          <w:szCs w:val="24"/>
+        </w:rPr>
+        <w:t>950</w:t>
+      </w:r>
+      <w:r>
+        <w:rPr>
+          <w:rFonts w:ascii="Times New Roman" w:hAnsi="Times New Roman" w:cs="Times New Roman"/>
+          <w:sz w:val="24"/>
+          <w:szCs w:val="24"/>
+        </w:rPr>
+        <w:t xml:space="preserve"> </w:t>
+      </w:r>
+      <w:r>
+        <w:rPr>
+          <w:rFonts w:ascii="Times New Roman" w:hAnsi="Times New Roman" w:cs="Times New Roman"/>
+          <w:sz w:val="24"/>
+          <w:szCs w:val="24"/>
+        </w:rPr>
+        <w:t>Rittenhouse Road, Norristown, PA. 19401</w:t>
+      </w:r>
+    </w:p>
+    <w:p>
+      <w:pPr>
+        <w:spacing w:after="0"/>
+        <w:rPr>
+          <w:rFonts w:ascii="Times New Roman" w:hAnsi="Times New Roman" w:cs="Times New Roman"/>
+          <w:sz w:val="24"/>
+          <w:szCs w:val="24"/>
+        </w:rPr>
+      </w:pPr>
+      <w:r>
+        <w:rPr>
+          <w:rFonts w:ascii="Times New Roman" w:hAnsi="Times New Roman" w:cs="Times New Roman"/>
+          <w:sz w:val="24"/>
+          <w:szCs w:val="24"/>
+        </w:rPr>
+        <w:t>URL:</w:t>
+      </w:r>
+      <w:r>
+        <w:rPr>
+          <w:rFonts w:ascii="Times New Roman" w:hAnsi="Times New Roman" w:cs="Times New Roman"/>
+          <w:sz w:val="24"/>
+          <w:szCs w:val="24"/>
+        </w:rPr>
+        <w:t xml:space="preserve"> </w:t>
+      </w:r>
       <w:hyperlink r:id="rId6" w:history="1">
         <w:r>
           <w:rPr>
             <w:rStyle w:val="Hyperlink"/>
+            <w:rFonts w:ascii="Times New Roman" w:hAnsi="Times New Roman" w:cs="Times New Roman"/>
+            <w:sz w:val="24"/>
+            <w:szCs w:val="24"/>
           </w:rPr>
-          <w:t>https://en.wikipedia.org/wiki/General_Instrument_CP1600</w:t>
+          <w:t>https://archive.org/details/mos_microcomputers_programming_manual/mode/2up</w:t>
         </w:r>
       </w:hyperlink>
+      <w:r>
+        <w:rPr>
+          <w:rFonts w:ascii="Times New Roman" w:hAnsi="Times New Roman" w:cs="Times New Roman"/>
+          <w:sz w:val="24"/>
+          <w:szCs w:val="24"/>
+        </w:rPr>
+        <w:t xml:space="preserve"> </w:t>
+      </w:r>
     </w:p>
     <w:p>
-      <w:hyperlink r:id="rId7" w:anchor="Design_notes" w:history="1">
+      <w:pPr>
+        <w:spacing w:after="0"/>
+        <w:rPr>
+          <w:rFonts w:ascii="Times New Roman" w:hAnsi="Times New Roman" w:cs="Times New Roman"/>
+          <w:sz w:val="24"/>
+          <w:szCs w:val="24"/>
+        </w:rPr>
+      </w:pPr>
+    </w:p>
+    <w:p>
+      <w:pPr>
+        <w:spacing w:after="0"/>
+        <w:rPr>
+          <w:rFonts w:ascii="Times New Roman" w:hAnsi="Times New Roman" w:cs="Times New Roman"/>
+          <w:sz w:val="24"/>
+          <w:szCs w:val="24"/>
+        </w:rPr>
+      </w:pPr>
+      <w:r>
+        <w:rPr>
+          <w:rFonts w:ascii="Times New Roman" w:hAnsi="Times New Roman" w:cs="Times New Roman"/>
+          <w:sz w:val="24"/>
+          <w:szCs w:val="24"/>
+        </w:rPr>
+        <w:t xml:space="preserve">General Instrument Microelectronics (1975) </w:t>
+      </w:r>
+      <w:r>
+        <w:rPr>
+          <w:rFonts w:ascii="Times New Roman" w:hAnsi="Times New Roman" w:cs="Times New Roman"/>
+          <w:i/>
+          <w:iCs/>
+          <w:sz w:val="24"/>
+          <w:szCs w:val="24"/>
+        </w:rPr>
+        <w:t>CP-1600 Microprocessor Users Manual.</w:t>
+      </w:r>
+      <w:r>
+        <w:rPr>
+          <w:rFonts w:ascii="Times New Roman" w:hAnsi="Times New Roman" w:cs="Times New Roman"/>
+          <w:sz w:val="24"/>
+          <w:szCs w:val="24"/>
+        </w:rPr>
+        <w:t xml:space="preserve"> </w:t>
+      </w:r>
+      <w:r>
+        <w:rPr>
+          <w:rFonts w:ascii="Times New Roman" w:hAnsi="Times New Roman" w:cs="Times New Roman"/>
+          <w:sz w:val="24"/>
+          <w:szCs w:val="24"/>
+        </w:rPr>
+        <w:t>600 W. John St., Hicksville, N. Y. 11802</w:t>
+      </w:r>
+    </w:p>
+    <w:p>
+      <w:pPr>
+        <w:spacing w:after="0"/>
+        <w:rPr>
+          <w:rFonts w:ascii="Times New Roman" w:hAnsi="Times New Roman" w:cs="Times New Roman"/>
+          <w:sz w:val="24"/>
+          <w:szCs w:val="24"/>
+        </w:rPr>
+      </w:pPr>
+      <w:r>
+        <w:rPr>
+          <w:rFonts w:ascii="Times New Roman" w:hAnsi="Times New Roman" w:cs="Times New Roman"/>
+          <w:sz w:val="24"/>
+          <w:szCs w:val="24"/>
+        </w:rPr>
+        <w:t xml:space="preserve">URL: </w:t>
+      </w:r>
+      <w:hyperlink r:id="rId7" w:history="1">
         <w:r>
           <w:rPr>
             <w:rStyle w:val="Hyperlink"/>
+            <w:rFonts w:ascii="Times New Roman" w:hAnsi="Times New Roman" w:cs="Times New Roman"/>
+            <w:sz w:val="24"/>
+            <w:szCs w:val="24"/>
           </w:rPr>
-          <w:t>https://en.wikipedia.org/wiki/MOS_Technology_6502#Design_notes</w:t>
+          <w:t>http://www.bitsavers.org/components/gi/CP1600/CP-1600_Microprocessor_Users_Manual_May75.pdf</w:t>
         </w:r>
       </w:hyperlink>
+      <w:r>
+        <w:rPr>
+          <w:rFonts w:ascii="Times New Roman" w:hAnsi="Times New Roman" w:cs="Times New Roman"/>
+          <w:sz w:val="24"/>
+          <w:szCs w:val="24"/>
+        </w:rPr>
+        <w:t xml:space="preserve"> </w:t>
+      </w:r>
     </w:p>
     <w:p>
+      <w:pPr>
+        <w:spacing w:after="0"/>
+        <w:rPr>
+          <w:rFonts w:ascii="Times New Roman" w:hAnsi="Times New Roman" w:cs="Times New Roman"/>
+          <w:sz w:val="24"/>
+          <w:szCs w:val="24"/>
+        </w:rPr>
+      </w:pPr>
+    </w:p>
+    <w:p>
+      <w:pPr>
+        <w:spacing w:after="0"/>
+        <w:rPr>
+          <w:rFonts w:ascii="Times New Roman" w:hAnsi="Times New Roman" w:cs="Times New Roman"/>
+          <w:sz w:val="24"/>
+          <w:szCs w:val="24"/>
+        </w:rPr>
+      </w:pPr>
+      <w:r>
+        <w:rPr>
+          <w:rFonts w:ascii="Times New Roman" w:hAnsi="Times New Roman" w:cs="Times New Roman"/>
+          <w:sz w:val="24"/>
+          <w:szCs w:val="24"/>
+        </w:rPr>
+        <w:t xml:space="preserve">Wikipedia (2024) </w:t>
+      </w:r>
+      <w:r>
+        <w:rPr>
+          <w:rFonts w:ascii="Times New Roman" w:hAnsi="Times New Roman" w:cs="Times New Roman"/>
+          <w:i/>
+          <w:iCs/>
+          <w:sz w:val="24"/>
+          <w:szCs w:val="24"/>
+        </w:rPr>
+        <w:t>Apple I.</w:t>
+      </w:r>
+    </w:p>
+    <w:p>
+      <w:pPr>
+        <w:spacing w:after="0"/>
+        <w:rPr>
+          <w:rFonts w:ascii="Times New Roman" w:hAnsi="Times New Roman" w:cs="Times New Roman"/>
+          <w:sz w:val="24"/>
+          <w:szCs w:val="24"/>
+        </w:rPr>
+      </w:pPr>
+      <w:r>
+        <w:rPr>
+          <w:rFonts w:ascii="Times New Roman" w:hAnsi="Times New Roman" w:cs="Times New Roman"/>
+          <w:sz w:val="24"/>
+          <w:szCs w:val="24"/>
+        </w:rPr>
+        <w:t xml:space="preserve">URL: </w:t>
+      </w:r>
       <w:hyperlink r:id="rId8" w:history="1">
         <w:r>
           <w:rPr>
             <w:rStyle w:val="Hyperlink"/>
+            <w:rFonts w:ascii="Times New Roman" w:hAnsi="Times New Roman" w:cs="Times New Roman"/>
+            <w:sz w:val="24"/>
+            <w:szCs w:val="24"/>
+          </w:rPr>
+          <w:t>https://en.wikipedia.org/wiki/Apple_I</w:t>
+        </w:r>
+      </w:hyperlink>
+      <w:r>
+        <w:rPr>
+          <w:rFonts w:ascii="Times New Roman" w:hAnsi="Times New Roman" w:cs="Times New Roman"/>
+          <w:sz w:val="24"/>
+          <w:szCs w:val="24"/>
+        </w:rPr>
+        <w:t xml:space="preserve"> (paskutinį kartą žiūrėta: 2024-12-05)</w:t>
+      </w:r>
+    </w:p>
+    <w:p>
+      <w:pPr>
+        <w:spacing w:after="0"/>
+        <w:rPr>
+          <w:rFonts w:ascii="Times New Roman" w:hAnsi="Times New Roman" w:cs="Times New Roman"/>
+          <w:sz w:val="24"/>
+          <w:szCs w:val="24"/>
+        </w:rPr>
+      </w:pPr>
+    </w:p>
+    <w:p>
+      <w:pPr>
+        <w:spacing w:after="0"/>
+        <w:rPr>
+          <w:rFonts w:ascii="Times New Roman" w:hAnsi="Times New Roman" w:cs="Times New Roman"/>
+          <w:i/>
+          <w:iCs/>
+          <w:sz w:val="24"/>
+          <w:szCs w:val="24"/>
+        </w:rPr>
+      </w:pPr>
+      <w:r>
+        <w:rPr>
+          <w:rFonts w:ascii="Times New Roman" w:hAnsi="Times New Roman" w:cs="Times New Roman"/>
+          <w:sz w:val="24"/>
+          <w:szCs w:val="24"/>
+        </w:rPr>
+        <w:t xml:space="preserve">Wikipedia (2024) </w:t>
+      </w:r>
+      <w:r>
+        <w:rPr>
+          <w:rFonts w:ascii="Times New Roman" w:hAnsi="Times New Roman" w:cs="Times New Roman"/>
+          <w:i/>
+          <w:iCs/>
+          <w:sz w:val="24"/>
+          <w:szCs w:val="24"/>
+        </w:rPr>
+        <w:t>Apple II (original).</w:t>
+      </w:r>
+    </w:p>
+    <w:p>
+      <w:pPr>
+        <w:spacing w:after="0"/>
+        <w:rPr>
+          <w:rFonts w:ascii="Times New Roman" w:hAnsi="Times New Roman" w:cs="Times New Roman"/>
+          <w:sz w:val="24"/>
+          <w:szCs w:val="24"/>
+        </w:rPr>
+      </w:pPr>
+      <w:hyperlink r:id="rId9" w:history="1">
+        <w:r>
+          <w:rPr>
+            <w:rStyle w:val="Hyperlink"/>
+            <w:rFonts w:ascii="Times New Roman" w:hAnsi="Times New Roman" w:cs="Times New Roman"/>
+            <w:sz w:val="24"/>
+            <w:szCs w:val="24"/>
+          </w:rPr>
+          <w:t>https://en.wikipedia.org/wiki/Apple_II_(original)</w:t>
+        </w:r>
+      </w:hyperlink>
+      <w:r>
+        <w:rPr>
+          <w:rFonts w:ascii="Times New Roman" w:hAnsi="Times New Roman" w:cs="Times New Roman"/>
+          <w:sz w:val="24"/>
+          <w:szCs w:val="24"/>
+        </w:rPr>
+        <w:t xml:space="preserve"> </w:t>
+      </w:r>
+      <w:r>
+        <w:rPr>
+          <w:rFonts w:ascii="Times New Roman" w:hAnsi="Times New Roman" w:cs="Times New Roman"/>
+          <w:sz w:val="24"/>
+          <w:szCs w:val="24"/>
+        </w:rPr>
+        <w:t>(paskutinį kartą žiūrėta: 2024-12-</w:t>
+      </w:r>
+      <w:r>
+        <w:rPr>
+          <w:rFonts w:ascii="Times New Roman" w:hAnsi="Times New Roman" w:cs="Times New Roman"/>
+          <w:sz w:val="24"/>
+          <w:szCs w:val="24"/>
+        </w:rPr>
+        <w:t>14</w:t>
+      </w:r>
+      <w:r>
+        <w:rPr>
+          <w:rFonts w:ascii="Times New Roman" w:hAnsi="Times New Roman" w:cs="Times New Roman"/>
+          <w:sz w:val="24"/>
+          <w:szCs w:val="24"/>
+        </w:rPr>
+        <w:t>)</w:t>
+      </w:r>
+    </w:p>
+    <w:p>
+      <w:pPr>
+        <w:spacing w:after="0"/>
+        <w:rPr>
+          <w:rFonts w:ascii="Times New Roman" w:hAnsi="Times New Roman" w:cs="Times New Roman"/>
+          <w:sz w:val="24"/>
+          <w:szCs w:val="24"/>
+        </w:rPr>
+      </w:pPr>
+    </w:p>
+    <w:p>
+      <w:pPr>
+        <w:spacing w:after="0"/>
+        <w:rPr>
+          <w:rFonts w:ascii="Times New Roman" w:hAnsi="Times New Roman" w:cs="Times New Roman"/>
+          <w:sz w:val="24"/>
+          <w:szCs w:val="24"/>
+        </w:rPr>
+      </w:pPr>
+      <w:r>
+        <w:rPr>
+          <w:rFonts w:ascii="Times New Roman" w:hAnsi="Times New Roman" w:cs="Times New Roman"/>
+          <w:sz w:val="24"/>
+          <w:szCs w:val="24"/>
+        </w:rPr>
+        <w:t xml:space="preserve">Wikipedia (2024) </w:t>
+      </w:r>
+      <w:r>
+        <w:rPr>
+          <w:rFonts w:ascii="Times New Roman" w:hAnsi="Times New Roman" w:cs="Times New Roman"/>
+          <w:i/>
+          <w:iCs/>
+          <w:sz w:val="24"/>
+          <w:szCs w:val="24"/>
+        </w:rPr>
+        <w:t>Commodore PET.</w:t>
+      </w:r>
+    </w:p>
+    <w:p>
+      <w:pPr>
+        <w:spacing w:after="0"/>
+        <w:rPr>
+          <w:rFonts w:ascii="Times New Roman" w:hAnsi="Times New Roman" w:cs="Times New Roman"/>
+          <w:sz w:val="24"/>
+          <w:szCs w:val="24"/>
+        </w:rPr>
+      </w:pPr>
+      <w:r>
+        <w:rPr>
+          <w:rFonts w:ascii="Times New Roman" w:hAnsi="Times New Roman" w:cs="Times New Roman"/>
+          <w:sz w:val="24"/>
+          <w:szCs w:val="24"/>
+        </w:rPr>
+        <w:t xml:space="preserve">URL: </w:t>
+      </w:r>
+      <w:hyperlink r:id="rId10" w:history="1">
+        <w:r>
+          <w:rPr>
+            <w:rStyle w:val="Hyperlink"/>
+            <w:rFonts w:ascii="Times New Roman" w:hAnsi="Times New Roman" w:cs="Times New Roman"/>
+            <w:sz w:val="24"/>
+            <w:szCs w:val="24"/>
+          </w:rPr>
+          <w:t>https://en.wikipedia.org/wiki/Commodore_PET</w:t>
+        </w:r>
+      </w:hyperlink>
+      <w:r>
+        <w:rPr>
+          <w:rFonts w:ascii="Times New Roman" w:hAnsi="Times New Roman" w:cs="Times New Roman"/>
+          <w:sz w:val="24"/>
+          <w:szCs w:val="24"/>
+        </w:rPr>
+        <w:t xml:space="preserve"> </w:t>
+      </w:r>
+      <w:r>
+        <w:rPr>
+          <w:rFonts w:ascii="Times New Roman" w:hAnsi="Times New Roman" w:cs="Times New Roman"/>
+          <w:sz w:val="24"/>
+          <w:szCs w:val="24"/>
+        </w:rPr>
+        <w:t>(paskutinį kartą žiūrėta: 2024-12-14)</w:t>
+      </w:r>
+    </w:p>
+    <w:p>
+      <w:pPr>
+        <w:spacing w:after="0"/>
+        <w:rPr>
+          <w:rFonts w:ascii="Times New Roman" w:hAnsi="Times New Roman" w:cs="Times New Roman"/>
+          <w:sz w:val="24"/>
+          <w:szCs w:val="24"/>
+        </w:rPr>
+      </w:pPr>
+    </w:p>
+    <w:p>
+      <w:pPr>
+        <w:spacing w:after="0"/>
+        <w:rPr>
+          <w:rFonts w:ascii="Times New Roman" w:hAnsi="Times New Roman" w:cs="Times New Roman"/>
+          <w:i/>
+          <w:iCs/>
+          <w:sz w:val="24"/>
+          <w:szCs w:val="24"/>
+        </w:rPr>
+      </w:pPr>
+      <w:r>
+        <w:rPr>
+          <w:rFonts w:ascii="Times New Roman" w:hAnsi="Times New Roman" w:cs="Times New Roman"/>
+          <w:sz w:val="24"/>
+          <w:szCs w:val="24"/>
+        </w:rPr>
+        <w:t xml:space="preserve">Wikipedia (2024) </w:t>
+      </w:r>
+      <w:r>
+        <w:rPr>
+          <w:rFonts w:ascii="Times New Roman" w:hAnsi="Times New Roman" w:cs="Times New Roman"/>
+          <w:i/>
+          <w:iCs/>
+          <w:sz w:val="24"/>
+          <w:szCs w:val="24"/>
+        </w:rPr>
+        <w:t>Depletion and enhancement modes.</w:t>
+      </w:r>
+    </w:p>
+    <w:p>
+      <w:pPr>
+        <w:spacing w:after="0"/>
+        <w:rPr>
+          <w:rFonts w:ascii="Times New Roman" w:hAnsi="Times New Roman" w:cs="Times New Roman"/>
+          <w:sz w:val="24"/>
+          <w:szCs w:val="24"/>
+        </w:rPr>
+      </w:pPr>
+      <w:r>
+        <w:rPr>
+          <w:rFonts w:ascii="Times New Roman" w:hAnsi="Times New Roman" w:cs="Times New Roman"/>
+          <w:sz w:val="24"/>
+          <w:szCs w:val="24"/>
+        </w:rPr>
+        <w:t xml:space="preserve">URL: </w:t>
+      </w:r>
+      <w:hyperlink r:id="rId11" w:history="1">
+        <w:r>
+          <w:rPr>
+            <w:rStyle w:val="Hyperlink"/>
+            <w:rFonts w:ascii="Times New Roman" w:hAnsi="Times New Roman" w:cs="Times New Roman"/>
+            <w:sz w:val="24"/>
+            <w:szCs w:val="24"/>
+          </w:rPr>
+          <w:t>https://en.wikipedia.org/wiki/Depletion_and_enhancement_modes</w:t>
+        </w:r>
+      </w:hyperlink>
+      <w:r>
+        <w:rPr>
+          <w:rFonts w:ascii="Times New Roman" w:hAnsi="Times New Roman" w:cs="Times New Roman"/>
+          <w:sz w:val="24"/>
+          <w:szCs w:val="24"/>
+        </w:rPr>
+        <w:t xml:space="preserve"> </w:t>
+      </w:r>
+      <w:r>
+        <w:rPr>
+          <w:rFonts w:ascii="Times New Roman" w:hAnsi="Times New Roman" w:cs="Times New Roman"/>
+          <w:sz w:val="24"/>
+          <w:szCs w:val="24"/>
+        </w:rPr>
+        <w:t>(paskutinį kartą žiūrėta: 2024-1</w:t>
+      </w:r>
+      <w:r>
+        <w:rPr>
+          <w:rFonts w:ascii="Times New Roman" w:hAnsi="Times New Roman" w:cs="Times New Roman"/>
+          <w:sz w:val="24"/>
+          <w:szCs w:val="24"/>
+        </w:rPr>
+        <w:t>1-29</w:t>
+      </w:r>
+      <w:r>
+        <w:rPr>
+          <w:rFonts w:ascii="Times New Roman" w:hAnsi="Times New Roman" w:cs="Times New Roman"/>
+          <w:sz w:val="24"/>
+          <w:szCs w:val="24"/>
+        </w:rPr>
+        <w:t>)</w:t>
+      </w:r>
+    </w:p>
+    <w:p>
+      <w:pPr>
+        <w:spacing w:after="0"/>
+        <w:rPr>
+          <w:rFonts w:ascii="Times New Roman" w:hAnsi="Times New Roman" w:cs="Times New Roman"/>
+          <w:sz w:val="24"/>
+          <w:szCs w:val="24"/>
+        </w:rPr>
+      </w:pPr>
+    </w:p>
+    <w:p>
+      <w:pPr>
+        <w:spacing w:after="0"/>
+        <w:rPr>
+          <w:rFonts w:ascii="Times New Roman" w:hAnsi="Times New Roman" w:cs="Times New Roman"/>
+          <w:i/>
+          <w:iCs/>
+          <w:sz w:val="24"/>
+          <w:szCs w:val="24"/>
+        </w:rPr>
+      </w:pPr>
+      <w:r>
+        <w:rPr>
+          <w:rFonts w:ascii="Times New Roman" w:hAnsi="Times New Roman" w:cs="Times New Roman"/>
+          <w:sz w:val="24"/>
+          <w:szCs w:val="24"/>
+        </w:rPr>
+        <w:t xml:space="preserve">Wikipedia (2024) </w:t>
+      </w:r>
+      <w:r>
+        <w:rPr>
+          <w:rFonts w:ascii="Times New Roman" w:hAnsi="Times New Roman" w:cs="Times New Roman"/>
+          <w:i/>
+          <w:iCs/>
+          <w:sz w:val="24"/>
+          <w:szCs w:val="24"/>
+        </w:rPr>
+        <w:t>Depletion-load NMOS logic.</w:t>
+      </w:r>
+    </w:p>
+    <w:p>
+      <w:pPr>
+        <w:spacing w:after="0"/>
+        <w:rPr>
+          <w:rFonts w:ascii="Times New Roman" w:hAnsi="Times New Roman" w:cs="Times New Roman"/>
+          <w:sz w:val="24"/>
+          <w:szCs w:val="24"/>
+        </w:rPr>
+      </w:pPr>
+      <w:r>
+        <w:rPr>
+          <w:rFonts w:ascii="Times New Roman" w:hAnsi="Times New Roman" w:cs="Times New Roman"/>
+          <w:sz w:val="24"/>
+          <w:szCs w:val="24"/>
+        </w:rPr>
+        <w:t xml:space="preserve">URL: </w:t>
+      </w:r>
+      <w:hyperlink r:id="rId12" w:history="1">
+        <w:r>
+          <w:rPr>
+            <w:rStyle w:val="Hyperlink"/>
+            <w:rFonts w:ascii="Times New Roman" w:hAnsi="Times New Roman" w:cs="Times New Roman"/>
+            <w:sz w:val="24"/>
+            <w:szCs w:val="24"/>
           </w:rPr>
           <w:t>https://en.wikipedia.org/wiki/Depletion-load_NMOS_logic</w:t>
         </w:r>
       </w:hyperlink>
       <w:r>
+        <w:rPr>
+          <w:rFonts w:ascii="Times New Roman" w:hAnsi="Times New Roman" w:cs="Times New Roman"/>
+          <w:sz w:val="24"/>
+          <w:szCs w:val="24"/>
+        </w:rPr>
+        <w:t xml:space="preserve"> </w:t>
+      </w:r>
+      <w:r>
+        <w:rPr>
+          <w:rFonts w:ascii="Times New Roman" w:hAnsi="Times New Roman" w:cs="Times New Roman"/>
+          <w:sz w:val="24"/>
+          <w:szCs w:val="24"/>
+        </w:rPr>
+        <w:t>(paskutinį kartą žiūrėta: 2024-11-29)</w:t>
+      </w:r>
+    </w:p>
+    <w:p>
+      <w:pPr>
+        <w:spacing w:after="0"/>
+        <w:rPr>
+          <w:rFonts w:ascii="Times New Roman" w:hAnsi="Times New Roman" w:cs="Times New Roman"/>
+          <w:sz w:val="24"/>
+          <w:szCs w:val="24"/>
+        </w:rPr>
+      </w:pPr>
+    </w:p>
+    <w:p>
+      <w:pPr>
+        <w:spacing w:after="0"/>
+        <w:rPr>
+          <w:rFonts w:ascii="Times New Roman" w:hAnsi="Times New Roman" w:cs="Times New Roman"/>
+          <w:i/>
+          <w:iCs/>
+          <w:sz w:val="24"/>
+          <w:szCs w:val="24"/>
+        </w:rPr>
+      </w:pPr>
+      <w:r>
+        <w:rPr>
+          <w:rFonts w:ascii="Times New Roman" w:hAnsi="Times New Roman" w:cs="Times New Roman"/>
+          <w:sz w:val="24"/>
+          <w:szCs w:val="24"/>
+        </w:rPr>
+        <w:t xml:space="preserve">Wikipedia (2024) </w:t>
+      </w:r>
+      <w:r>
+        <w:rPr>
+          <w:rFonts w:ascii="Times New Roman" w:hAnsi="Times New Roman" w:cs="Times New Roman"/>
+          <w:i/>
+          <w:iCs/>
+          <w:sz w:val="24"/>
+          <w:szCs w:val="24"/>
+        </w:rPr>
+        <w:t>General Instrument CP1600.</w:t>
+      </w:r>
+    </w:p>
+    <w:p>
+      <w:pPr>
+        <w:spacing w:after="0"/>
+        <w:rPr>
+          <w:rFonts w:ascii="Times New Roman" w:hAnsi="Times New Roman" w:cs="Times New Roman"/>
+          <w:sz w:val="24"/>
+          <w:szCs w:val="24"/>
+        </w:rPr>
+      </w:pPr>
+      <w:r>
+        <w:rPr>
+          <w:rFonts w:ascii="Times New Roman" w:hAnsi="Times New Roman" w:cs="Times New Roman"/>
+          <w:sz w:val="24"/>
+          <w:szCs w:val="24"/>
+        </w:rPr>
+        <w:t xml:space="preserve">URL: </w:t>
+      </w:r>
+      <w:hyperlink r:id="rId13" w:history="1">
+        <w:r>
+          <w:rPr>
+            <w:rStyle w:val="Hyperlink"/>
+            <w:rFonts w:ascii="Times New Roman" w:hAnsi="Times New Roman" w:cs="Times New Roman"/>
+            <w:sz w:val="24"/>
+            <w:szCs w:val="24"/>
+          </w:rPr>
+          <w:t>https://en.wikipedia.org/wiki/General_Instrument_CP1600</w:t>
+        </w:r>
+      </w:hyperlink>
+      <w:r>
+        <w:rPr>
+          <w:rFonts w:ascii="Times New Roman" w:hAnsi="Times New Roman" w:cs="Times New Roman"/>
+          <w:sz w:val="24"/>
+          <w:szCs w:val="24"/>
+        </w:rPr>
+        <w:t xml:space="preserve"> </w:t>
+      </w:r>
+      <w:r>
+        <w:rPr>
+          <w:rFonts w:ascii="Times New Roman" w:hAnsi="Times New Roman" w:cs="Times New Roman"/>
+          <w:sz w:val="24"/>
+          <w:szCs w:val="24"/>
+        </w:rPr>
+        <w:t>(paskutinį kartą žiūrėta: 2024-12-14)</w:t>
+      </w:r>
+    </w:p>
+    <w:p>
+      <w:pPr>
+        <w:spacing w:after="0"/>
+        <w:rPr>
+          <w:rFonts w:ascii="Times New Roman" w:hAnsi="Times New Roman" w:cs="Times New Roman"/>
+          <w:sz w:val="24"/>
+          <w:szCs w:val="24"/>
+        </w:rPr>
+      </w:pPr>
+    </w:p>
+    <w:p>
+      <w:pPr>
+        <w:spacing w:after="0"/>
+        <w:rPr>
+          <w:rFonts w:ascii="Times New Roman" w:hAnsi="Times New Roman" w:cs="Times New Roman"/>
+          <w:sz w:val="24"/>
+          <w:szCs w:val="24"/>
+        </w:rPr>
+      </w:pPr>
+      <w:r>
+        <w:rPr>
+          <w:rFonts w:ascii="Times New Roman" w:hAnsi="Times New Roman" w:cs="Times New Roman"/>
+          <w:sz w:val="24"/>
+          <w:szCs w:val="24"/>
+        </w:rPr>
+        <w:t xml:space="preserve">Wikipedia (2024) </w:t>
+      </w:r>
+      <w:r>
+        <w:rPr>
+          <w:rFonts w:ascii="Times New Roman" w:hAnsi="Times New Roman" w:cs="Times New Roman"/>
+          <w:i/>
+          <w:iCs/>
+          <w:sz w:val="24"/>
+          <w:szCs w:val="24"/>
+        </w:rPr>
+        <w:t>Integrated Circuit.</w:t>
+      </w:r>
+      <w:r>
+        <w:rPr>
+          <w:rFonts w:ascii="Times New Roman" w:hAnsi="Times New Roman" w:cs="Times New Roman"/>
+          <w:sz w:val="24"/>
+          <w:szCs w:val="24"/>
+        </w:rPr>
         <w:t xml:space="preserve"> </w:t>
       </w:r>
     </w:p>
     <w:p>
-      <w:hyperlink r:id="rId9" w:history="1">
+      <w:pPr>
+        <w:spacing w:after="0"/>
+        <w:rPr>
+          <w:rFonts w:ascii="Times New Roman" w:hAnsi="Times New Roman" w:cs="Times New Roman"/>
+          <w:sz w:val="24"/>
+          <w:szCs w:val="24"/>
+        </w:rPr>
+      </w:pPr>
+      <w:r>
+        <w:rPr>
+          <w:rFonts w:ascii="Times New Roman" w:hAnsi="Times New Roman" w:cs="Times New Roman"/>
+          <w:sz w:val="24"/>
+          <w:szCs w:val="24"/>
+        </w:rPr>
+        <w:t xml:space="preserve">URL: </w:t>
+      </w:r>
+      <w:hyperlink r:id="rId14" w:history="1">
         <w:r>
           <w:rPr>
             <w:rStyle w:val="Hyperlink"/>
+            <w:rFonts w:ascii="Times New Roman" w:hAnsi="Times New Roman" w:cs="Times New Roman"/>
+            <w:sz w:val="24"/>
+            <w:szCs w:val="24"/>
           </w:rPr>
-          <w:t>https://en.wikipedia.org/wiki/Depletion_and_enhancement_modes</w:t>
+          <w:t>https://en.wikipedia.org/wiki/Integrated_circuit#Large-scale_integration_(LSI)</w:t>
         </w:r>
       </w:hyperlink>
       <w:r>
+        <w:rPr>
+          <w:rFonts w:ascii="Times New Roman" w:hAnsi="Times New Roman" w:cs="Times New Roman"/>
+          <w:sz w:val="24"/>
+          <w:szCs w:val="24"/>
+        </w:rPr>
         <w:t xml:space="preserve"> </w:t>
+      </w:r>
+      <w:r>
+        <w:rPr>
+          <w:rFonts w:ascii="Times New Roman" w:hAnsi="Times New Roman" w:cs="Times New Roman"/>
+          <w:sz w:val="24"/>
+          <w:szCs w:val="24"/>
+        </w:rPr>
+        <w:t>(paskutinį kartą žiūrėta: 2024-11-29)</w:t>
       </w:r>
     </w:p>
     <w:p>
-      <w:hyperlink r:id="rId10" w:history="1">
+      <w:pPr>
+        <w:spacing w:after="0"/>
+        <w:rPr>
+          <w:rFonts w:ascii="Times New Roman" w:hAnsi="Times New Roman" w:cs="Times New Roman"/>
+          <w:sz w:val="24"/>
+          <w:szCs w:val="24"/>
+        </w:rPr>
+      </w:pPr>
+    </w:p>
+    <w:p>
+      <w:pPr>
+        <w:spacing w:after="0"/>
+        <w:rPr>
+          <w:rFonts w:ascii="Times New Roman" w:hAnsi="Times New Roman" w:cs="Times New Roman"/>
+          <w:sz w:val="24"/>
+          <w:szCs w:val="24"/>
+        </w:rPr>
+      </w:pPr>
+      <w:r>
+        <w:rPr>
+          <w:rFonts w:ascii="Times New Roman" w:hAnsi="Times New Roman" w:cs="Times New Roman"/>
+          <w:sz w:val="24"/>
+          <w:szCs w:val="24"/>
+        </w:rPr>
+        <w:t xml:space="preserve">Wikipedia (2024) </w:t>
+      </w:r>
+      <w:r>
+        <w:rPr>
+          <w:rFonts w:ascii="Times New Roman" w:hAnsi="Times New Roman" w:cs="Times New Roman"/>
+          <w:i/>
+          <w:iCs/>
+          <w:sz w:val="24"/>
+          <w:szCs w:val="24"/>
+        </w:rPr>
+        <w:t>Intellivision.</w:t>
+      </w:r>
+    </w:p>
+    <w:p>
+      <w:pPr>
+        <w:spacing w:after="0"/>
+        <w:rPr>
+          <w:rFonts w:ascii="Times New Roman" w:hAnsi="Times New Roman" w:cs="Times New Roman"/>
+          <w:sz w:val="24"/>
+          <w:szCs w:val="24"/>
+        </w:rPr>
+      </w:pPr>
+      <w:r>
+        <w:rPr>
+          <w:rFonts w:ascii="Times New Roman" w:hAnsi="Times New Roman" w:cs="Times New Roman"/>
+          <w:sz w:val="24"/>
+          <w:szCs w:val="24"/>
+        </w:rPr>
+        <w:t xml:space="preserve">URL: </w:t>
+      </w:r>
+      <w:hyperlink r:id="rId15" w:history="1">
         <w:r>
           <w:rPr>
             <w:rStyle w:val="Hyperlink"/>
-          </w:rPr>
-          <w:t>https://en.wikipedia.org/wiki/Apple_I</w:t>
-        </w:r>
-      </w:hyperlink>
-    </w:p>
-    <w:p>
-      <w:hyperlink r:id="rId11" w:history="1">
-        <w:r>
-          <w:rPr>
-            <w:rStyle w:val="Hyperlink"/>
+            <w:rFonts w:ascii="Times New Roman" w:hAnsi="Times New Roman" w:cs="Times New Roman"/>
+            <w:sz w:val="24"/>
+            <w:szCs w:val="24"/>
           </w:rPr>
           <w:t>https://lt.wikipedia.org/wiki/Intellivision</w:t>
         </w:r>
       </w:hyperlink>
       <w:r>
+        <w:rPr>
+          <w:rFonts w:ascii="Times New Roman" w:hAnsi="Times New Roman" w:cs="Times New Roman"/>
+          <w:sz w:val="24"/>
+          <w:szCs w:val="24"/>
+        </w:rPr>
         <w:t xml:space="preserve"> </w:t>
+      </w:r>
+      <w:r>
+        <w:rPr>
+          <w:rFonts w:ascii="Times New Roman" w:hAnsi="Times New Roman" w:cs="Times New Roman"/>
+          <w:sz w:val="24"/>
+          <w:szCs w:val="24"/>
+        </w:rPr>
+        <w:t>(paskutinį kartą žiūrėta: 2024-12-14)</w:t>
       </w:r>
     </w:p>
     <w:p>
-      <w:hyperlink r:id="rId12" w:history="1">
+      <w:pPr>
+        <w:spacing w:after="0"/>
+        <w:rPr>
+          <w:rFonts w:ascii="Times New Roman" w:hAnsi="Times New Roman" w:cs="Times New Roman"/>
+          <w:sz w:val="24"/>
+          <w:szCs w:val="24"/>
+        </w:rPr>
+      </w:pPr>
+    </w:p>
+    <w:p>
+      <w:pPr>
+        <w:spacing w:after="0"/>
+        <w:rPr>
+          <w:rFonts w:ascii="Times New Roman" w:hAnsi="Times New Roman" w:cs="Times New Roman"/>
+          <w:i/>
+          <w:iCs/>
+          <w:sz w:val="24"/>
+          <w:szCs w:val="24"/>
+        </w:rPr>
+      </w:pPr>
+      <w:r>
+        <w:rPr>
+          <w:rFonts w:ascii="Times New Roman" w:hAnsi="Times New Roman" w:cs="Times New Roman"/>
+          <w:sz w:val="24"/>
+          <w:szCs w:val="24"/>
+        </w:rPr>
+        <w:t xml:space="preserve">Wikipedia (2024) </w:t>
+      </w:r>
+      <w:r>
+        <w:rPr>
+          <w:rFonts w:ascii="Times New Roman" w:hAnsi="Times New Roman" w:cs="Times New Roman"/>
+          <w:i/>
+          <w:iCs/>
+          <w:sz w:val="24"/>
+          <w:szCs w:val="24"/>
+        </w:rPr>
+        <w:t>MOS Technology 6502.</w:t>
+      </w:r>
+    </w:p>
+    <w:p>
+      <w:pPr>
+        <w:spacing w:after="0"/>
+        <w:rPr>
+          <w:rFonts w:ascii="Times New Roman" w:hAnsi="Times New Roman" w:cs="Times New Roman"/>
+          <w:color w:val="467886" w:themeColor="hyperlink"/>
+          <w:sz w:val="24"/>
+          <w:szCs w:val="24"/>
+          <w:u w:val="single"/>
+        </w:rPr>
+      </w:pPr>
+      <w:r>
+        <w:rPr>
+          <w:rFonts w:ascii="Times New Roman" w:hAnsi="Times New Roman" w:cs="Times New Roman"/>
+          <w:sz w:val="24"/>
+          <w:szCs w:val="24"/>
+        </w:rPr>
+        <w:t>URL</w:t>
+      </w:r>
+      <w:r>
+        <w:rPr>
+          <w:rFonts w:ascii="Times New Roman" w:hAnsi="Times New Roman" w:cs="Times New Roman"/>
+          <w:i/>
+          <w:iCs/>
+          <w:sz w:val="24"/>
+          <w:szCs w:val="24"/>
+        </w:rPr>
+        <w:t xml:space="preserve">: </w:t>
+      </w:r>
+      <w:hyperlink r:id="rId16" w:history="1">
         <w:r>
           <w:rPr>
             <w:rStyle w:val="Hyperlink"/>
+            <w:rFonts w:ascii="Times New Roman" w:hAnsi="Times New Roman" w:cs="Times New Roman"/>
+            <w:sz w:val="24"/>
+            <w:szCs w:val="24"/>
           </w:rPr>
-          <w:t>https://en.wikipedia.org/wiki/Commodore_PET</w:t>
-        </w:r>
-      </w:hyperlink>
-    </w:p>
-    <w:p>
-      <w:hyperlink r:id="rId13" w:history="1">
-        <w:r>
-          <w:rPr>
-            <w:rStyle w:val="Hyperlink"/>
-          </w:rPr>
-          <w:t>https://en.wikipedia.org/wiki/Apple_II_(original)</w:t>
+          <w:t>https://en.wikipedia.org/wiki/MOS_Technology_6502</w:t>
         </w:r>
       </w:hyperlink>
       <w:r>
+        <w:rPr>
+          <w:rFonts w:ascii="Times New Roman" w:hAnsi="Times New Roman" w:cs="Times New Roman"/>
+          <w:color w:val="467886" w:themeColor="hyperlink"/>
+          <w:sz w:val="24"/>
+          <w:szCs w:val="24"/>
+          <w:u w:val="single"/>
+        </w:rPr>
         <w:t xml:space="preserve"> </w:t>
       </w:r>
+      <w:r>
+        <w:rPr>
+          <w:rFonts w:ascii="Times New Roman" w:hAnsi="Times New Roman" w:cs="Times New Roman"/>
+          <w:sz w:val="24"/>
+          <w:szCs w:val="24"/>
+        </w:rPr>
+        <w:t>(paskutinį kartą žiūrėta: 2024-12-1</w:t>
+      </w:r>
+      <w:r>
+        <w:rPr>
+          <w:rFonts w:ascii="Times New Roman" w:hAnsi="Times New Roman" w:cs="Times New Roman"/>
+          <w:sz w:val="24"/>
+          <w:szCs w:val="24"/>
+        </w:rPr>
+        <w:t>5</w:t>
+      </w:r>
+      <w:r>
+        <w:rPr>
+          <w:rFonts w:ascii="Times New Roman" w:hAnsi="Times New Roman" w:cs="Times New Roman"/>
+          <w:sz w:val="24"/>
+          <w:szCs w:val="24"/>
+        </w:rPr>
+        <w:t>)</w:t>
+      </w:r>
     </w:p>
-    <w:p/>
-    <w:p/>
+    <w:p>
+      <w:pPr>
+        <w:spacing w:after="0"/>
+        <w:rPr>
+          <w:rFonts w:ascii="Times New Roman" w:hAnsi="Times New Roman" w:cs="Times New Roman"/>
+          <w:color w:val="467886" w:themeColor="hyperlink"/>
+          <w:sz w:val="24"/>
+          <w:szCs w:val="24"/>
+          <w:u w:val="single"/>
+        </w:rPr>
+      </w:pPr>
+    </w:p>
     <w:sectPr>
       <w:pgSz w:w="11906" w:h="16838"/>
       <w:pgMar w:top="720" w:right="720" w:bottom="720" w:left="720" w:header="567" w:footer="567" w:gutter="0"/>
@@ -8128,6 +8700,18 @@
       <w:shd w:val="clear" w:color="auto" w:fill="E1DFDD"/>
     </w:rPr>
   </w:style>
+  <w:style w:type="character" w:styleId="FollowedHyperlink">
+    <w:name w:val="FollowedHyperlink"/>
+    <w:basedOn w:val="DefaultParagraphFont"/>
+    <w:uiPriority w:val="99"/>
+    <w:semiHidden/>
+    <w:unhideWhenUsed/>
+    <w:rsid w:val="005F7F10"/>
+    <w:rPr>
+      <w:color w:val="96607D" w:themeColor="followedHyperlink"/>
+      <w:u w:val="single"/>
+    </w:rPr>
+  </w:style>
 </w:styles>
 </file>
 

</xml_diff>

<commit_message>
Pataisytos gramatinės klaidos. Pridėta rašto darbo .pdf versija ir README failas su bendromis pastabomis.
</commit_message>
<xml_diff>
--- a/MOS 6502 VS CP1600.docx
+++ b/MOS 6502 VS CP1600.docx
@@ -5432,7 +5432,39 @@
           <w:sz w:val="24"/>
           <w:szCs w:val="24"/>
         </w:rPr>
-        <w:t xml:space="preserve"> MOS TECHNOLOGY INC ir Wikipedia autorių/šaltinių naudojamas daugiau negu vienas leidinys/straipsnis, todėl cituojant tekste papildomai nurodomas konkretus leidinys/straipsnis. MOS TECHNOLOGY INC leidinių puslapiai nurodomi pagal leidiniuose esančius puslapių numerius. General Instruments Microelectronics leidinio puslapiai nurodomi pagal pdf failo puslapio numerį.</w:t>
+        <w:t xml:space="preserve"> MOS TECHNOLOGY INC ir Wikipedia autorių/šaltinių naudojamas daugiau negu vienas leidinys/straipsnis, todėl cituojant tekste papildomai nurodomas konkretus leidinys/straipsnis. MOS TECHNOLOGY INC leidinių puslapiai nurodomi pagal leidiniuose esančius puslapių numerius. General Instruments Microelectronics leidinio puslapiai nurodomi pagal pdf failo puslapi</w:t>
+      </w:r>
+      <w:r>
+        <w:rPr>
+          <w:rFonts w:ascii="Times New Roman" w:hAnsi="Times New Roman" w:cs="Times New Roman"/>
+          <w:sz w:val="24"/>
+          <w:szCs w:val="24"/>
+        </w:rPr>
+        <w:t>ų</w:t>
+      </w:r>
+      <w:r>
+        <w:rPr>
+          <w:rFonts w:ascii="Times New Roman" w:hAnsi="Times New Roman" w:cs="Times New Roman"/>
+          <w:sz w:val="24"/>
+          <w:szCs w:val="24"/>
+        </w:rPr>
+        <w:t xml:space="preserve"> numer</w:t>
+      </w:r>
+      <w:r>
+        <w:rPr>
+          <w:rFonts w:ascii="Times New Roman" w:hAnsi="Times New Roman" w:cs="Times New Roman"/>
+          <w:sz w:val="24"/>
+          <w:szCs w:val="24"/>
+        </w:rPr>
+        <w:t>ius</w:t>
+      </w:r>
+      <w:r>
+        <w:rPr>
+          <w:rFonts w:ascii="Times New Roman" w:hAnsi="Times New Roman" w:cs="Times New Roman"/>
+          <w:sz w:val="24"/>
+          <w:szCs w:val="24"/>
+        </w:rPr>
+        <w:t>.</w:t>
       </w:r>
     </w:p>
     <w:p>
@@ -5552,27 +5584,7 @@
           <w:sz w:val="24"/>
           <w:szCs w:val="24"/>
         </w:rPr>
-        <w:t xml:space="preserve">MCS6500 Microcomputer Family </w:t>
-      </w:r>
-      <w:r>
-        <w:rPr>
-          <w:rFonts w:ascii="Times New Roman" w:hAnsi="Times New Roman" w:cs="Times New Roman"/>
-          <w:i/>
-          <w:iCs/>
-          <w:sz w:val="24"/>
-          <w:szCs w:val="24"/>
-        </w:rPr>
-        <w:t>Programming</w:t>
-      </w:r>
-      <w:r>
-        <w:rPr>
-          <w:rFonts w:ascii="Times New Roman" w:hAnsi="Times New Roman" w:cs="Times New Roman"/>
-          <w:i/>
-          <w:iCs/>
-          <w:sz w:val="24"/>
-          <w:szCs w:val="24"/>
-        </w:rPr>
-        <w:t xml:space="preserve"> Manual.</w:t>
+        <w:t>MCS6500 Microcomputer Family Programming Manual.</w:t>
       </w:r>
       <w:r>
         <w:rPr>
@@ -5588,23 +5600,7 @@
           <w:sz w:val="24"/>
           <w:szCs w:val="24"/>
         </w:rPr>
-        <w:t>950</w:t>
-      </w:r>
-      <w:r>
-        <w:rPr>
-          <w:rFonts w:ascii="Times New Roman" w:hAnsi="Times New Roman" w:cs="Times New Roman"/>
-          <w:sz w:val="24"/>
-          <w:szCs w:val="24"/>
-        </w:rPr>
-        <w:t xml:space="preserve"> </w:t>
-      </w:r>
-      <w:r>
-        <w:rPr>
-          <w:rFonts w:ascii="Times New Roman" w:hAnsi="Times New Roman" w:cs="Times New Roman"/>
-          <w:sz w:val="24"/>
-          <w:szCs w:val="24"/>
-        </w:rPr>
-        <w:t>Rittenhouse Road, Norristown, PA. 19401</w:t>
+        <w:t>950 Rittenhouse Road, Norristown, PA. 19401</w:t>
       </w:r>
     </w:p>
     <w:p>
@@ -5892,23 +5888,7 @@
           <w:sz w:val="24"/>
           <w:szCs w:val="24"/>
         </w:rPr>
-        <w:t>(paskutinį kartą žiūrėta: 2024-12-</w:t>
-      </w:r>
-      <w:r>
-        <w:rPr>
-          <w:rFonts w:ascii="Times New Roman" w:hAnsi="Times New Roman" w:cs="Times New Roman"/>
-          <w:sz w:val="24"/>
-          <w:szCs w:val="24"/>
-        </w:rPr>
-        <w:t>14</w:t>
-      </w:r>
-      <w:r>
-        <w:rPr>
-          <w:rFonts w:ascii="Times New Roman" w:hAnsi="Times New Roman" w:cs="Times New Roman"/>
-          <w:sz w:val="24"/>
-          <w:szCs w:val="24"/>
-        </w:rPr>
-        <w:t>)</w:t>
+        <w:t>(paskutinį kartą žiūrėta: 2024-12-14)</w:t>
       </w:r>
     </w:p>
     <w:p>
@@ -5983,15 +5963,7 @@
           <w:sz w:val="24"/>
           <w:szCs w:val="24"/>
         </w:rPr>
-        <w:t xml:space="preserve"> </w:t>
-      </w:r>
-      <w:r>
-        <w:rPr>
-          <w:rFonts w:ascii="Times New Roman" w:hAnsi="Times New Roman" w:cs="Times New Roman"/>
-          <w:sz w:val="24"/>
-          <w:szCs w:val="24"/>
-        </w:rPr>
-        <w:t>(paskutinį kartą žiūrėta: 2024-12-14)</w:t>
+        <w:t xml:space="preserve"> (paskutinį kartą žiūrėta: 2024-12-14)</w:t>
       </w:r>
     </w:p>
     <w:p>
@@ -6076,23 +6048,7 @@
           <w:sz w:val="24"/>
           <w:szCs w:val="24"/>
         </w:rPr>
-        <w:t>(paskutinį kartą žiūrėta: 2024-1</w:t>
-      </w:r>
-      <w:r>
-        <w:rPr>
-          <w:rFonts w:ascii="Times New Roman" w:hAnsi="Times New Roman" w:cs="Times New Roman"/>
-          <w:sz w:val="24"/>
-          <w:szCs w:val="24"/>
-        </w:rPr>
-        <w:t>1-29</w:t>
-      </w:r>
-      <w:r>
-        <w:rPr>
-          <w:rFonts w:ascii="Times New Roman" w:hAnsi="Times New Roman" w:cs="Times New Roman"/>
-          <w:sz w:val="24"/>
-          <w:szCs w:val="24"/>
-        </w:rPr>
-        <w:t>)</w:t>
+        <w:t>(paskutinį kartą žiūrėta: 2024-11-29)</w:t>
       </w:r>
     </w:p>
     <w:p>
@@ -6254,15 +6210,7 @@
           <w:sz w:val="24"/>
           <w:szCs w:val="24"/>
         </w:rPr>
-        <w:t xml:space="preserve"> </w:t>
-      </w:r>
-      <w:r>
-        <w:rPr>
-          <w:rFonts w:ascii="Times New Roman" w:hAnsi="Times New Roman" w:cs="Times New Roman"/>
-          <w:sz w:val="24"/>
-          <w:szCs w:val="24"/>
-        </w:rPr>
-        <w:t>(paskutinį kartą žiūrėta: 2024-12-14)</w:t>
+        <w:t xml:space="preserve"> (paskutinį kartą žiūrėta: 2024-12-14)</w:t>
       </w:r>
     </w:p>
     <w:p>
@@ -6328,7 +6276,7 @@
         </w:rPr>
         <w:t xml:space="preserve">URL: </w:t>
       </w:r>
-      <w:hyperlink r:id="rId14" w:history="1">
+      <w:hyperlink r:id="rId14" w:anchor="Large-scale_integration_(LSI)" w:history="1">
         <w:r>
           <w:rPr>
             <w:rStyle w:val="Hyperlink"/>
@@ -6345,15 +6293,7 @@
           <w:sz w:val="24"/>
           <w:szCs w:val="24"/>
         </w:rPr>
-        <w:t xml:space="preserve"> </w:t>
-      </w:r>
-      <w:r>
-        <w:rPr>
-          <w:rFonts w:ascii="Times New Roman" w:hAnsi="Times New Roman" w:cs="Times New Roman"/>
-          <w:sz w:val="24"/>
-          <w:szCs w:val="24"/>
-        </w:rPr>
-        <w:t>(paskutinį kartą žiūrėta: 2024-11-29)</w:t>
+        <w:t xml:space="preserve"> (paskutinį kartą žiūrėta: 2024-11-29)</w:t>
       </w:r>
     </w:p>
     <w:p>
@@ -6535,23 +6475,7 @@
           <w:sz w:val="24"/>
           <w:szCs w:val="24"/>
         </w:rPr>
-        <w:t>(paskutinį kartą žiūrėta: 2024-12-1</w:t>
-      </w:r>
-      <w:r>
-        <w:rPr>
-          <w:rFonts w:ascii="Times New Roman" w:hAnsi="Times New Roman" w:cs="Times New Roman"/>
-          <w:sz w:val="24"/>
-          <w:szCs w:val="24"/>
-        </w:rPr>
-        <w:t>5</w:t>
-      </w:r>
-      <w:r>
-        <w:rPr>
-          <w:rFonts w:ascii="Times New Roman" w:hAnsi="Times New Roman" w:cs="Times New Roman"/>
-          <w:sz w:val="24"/>
-          <w:szCs w:val="24"/>
-        </w:rPr>
-        <w:t>)</w:t>
+        <w:t>(paskutinį kartą žiūrėta: 2024-12-15)</w:t>
       </w:r>
     </w:p>
     <w:p>

</xml_diff>